<commit_message>
implemented collaborative filtering partially
</commit_message>
<xml_diff>
--- a/Verslag.docx
+++ b/Verslag.docx
@@ -89,12 +89,14 @@
         <w:rPr>
           <w:rFonts w:ascii="Times New Roman" w:hAnsi="Times New Roman" w:cs="Times New Roman"/>
           <w:sz w:val="36"/>
+          <w:lang w:val="en-US"/>
         </w:rPr>
       </w:pPr>
       <w:r>
         <w:rPr>
           <w:rFonts w:ascii="Times New Roman" w:hAnsi="Times New Roman" w:cs="Times New Roman"/>
           <w:sz w:val="36"/>
+          <w:lang w:val="en-US"/>
         </w:rPr>
         <w:t>Project Algorithms &amp; Datastructures</w:t>
       </w:r>
@@ -105,12 +107,14 @@
         <w:rPr>
           <w:rFonts w:ascii="Times New Roman" w:hAnsi="Times New Roman" w:cs="Times New Roman"/>
           <w:sz w:val="32"/>
+          <w:lang w:val="en-US"/>
         </w:rPr>
       </w:pPr>
       <w:r>
         <w:rPr>
           <w:rFonts w:ascii="Times New Roman" w:hAnsi="Times New Roman" w:cs="Times New Roman"/>
           <w:sz w:val="32"/>
+          <w:lang w:val="en-US"/>
         </w:rPr>
         <w:t>Grou</w:t>
       </w:r>
@@ -118,6 +122,7 @@
         <w:rPr>
           <w:rFonts w:ascii="Times New Roman" w:hAnsi="Times New Roman" w:cs="Times New Roman"/>
           <w:sz w:val="32"/>
+          <w:lang w:val="en-US"/>
         </w:rPr>
         <w:t>p 35</w:t>
       </w:r>
@@ -128,6 +133,7 @@
         <w:rPr>
           <w:rFonts w:ascii="Times New Roman" w:hAnsi="Times New Roman" w:cs="Times New Roman"/>
           <w:sz w:val="32"/>
+          <w:lang w:val="en-US"/>
         </w:rPr>
       </w:pPr>
     </w:p>
@@ -137,12 +143,14 @@
         <w:rPr>
           <w:rFonts w:ascii="Times New Roman" w:hAnsi="Times New Roman" w:cs="Times New Roman"/>
           <w:sz w:val="28"/>
+          <w:lang w:val="en-US"/>
         </w:rPr>
       </w:pPr>
       <w:r>
         <w:rPr>
           <w:rFonts w:ascii="Times New Roman" w:hAnsi="Times New Roman" w:cs="Times New Roman"/>
           <w:sz w:val="28"/>
+          <w:lang w:val="en-US"/>
         </w:rPr>
         <w:t xml:space="preserve">Ward de Muer </w:t>
       </w:r>
@@ -150,6 +158,7 @@
         <w:rPr>
           <w:rFonts w:ascii="Times New Roman" w:hAnsi="Times New Roman" w:cs="Times New Roman"/>
           <w:sz w:val="28"/>
+          <w:lang w:val="en-US"/>
         </w:rPr>
         <w:t>&amp; Garben Tanghe</w:t>
       </w:r>
@@ -371,6 +380,15 @@
       <w:r>
         <w:rPr>
           <w:rFonts w:ascii="Times New Roman" w:hAnsi="Times New Roman" w:cs="Times New Roman"/>
+          <w:b/>
+          <w:sz w:val="24"/>
+          <w:lang w:val="en-US"/>
+        </w:rPr>
+        <w:t xml:space="preserve"> </w:t>
+      </w:r>
+      <w:r>
+        <w:rPr>
+          <w:rFonts w:ascii="Times New Roman" w:hAnsi="Times New Roman" w:cs="Times New Roman"/>
           <w:sz w:val="24"/>
           <w:lang w:val="en-US"/>
         </w:rPr>
@@ -398,11 +416,19 @@
       <w:pPr>
         <w:rPr>
           <w:rFonts w:ascii="Times New Roman" w:hAnsi="Times New Roman" w:cs="Times New Roman"/>
+          <w:sz w:val="24"/>
+          <w:lang w:val="en-US"/>
+        </w:rPr>
+      </w:pPr>
+      <w:r>
+        <w:rPr>
+          <w:rFonts w:ascii="Times New Roman" w:hAnsi="Times New Roman" w:cs="Times New Roman"/>
           <w:b/>
           <w:sz w:val="24"/>
           <w:lang w:val="en-US"/>
         </w:rPr>
-      </w:pPr>
+        <w:t>Scenario 3:</w:t>
+      </w:r>
       <w:r>
         <w:rPr>
           <w:rFonts w:ascii="Times New Roman" w:hAnsi="Times New Roman" w:cs="Times New Roman"/>
@@ -410,7 +436,25 @@
           <w:sz w:val="24"/>
           <w:lang w:val="en-US"/>
         </w:rPr>
-        <w:t>Scenario 3:</w:t>
+        <w:t xml:space="preserve"> </w:t>
+      </w:r>
+      <w:r>
+        <w:rPr>
+          <w:rFonts w:ascii="Times New Roman" w:hAnsi="Times New Roman" w:cs="Times New Roman"/>
+          <w:sz w:val="24"/>
+          <w:lang w:val="en-US"/>
+        </w:rPr>
+        <w:t xml:space="preserve">When a movie is not rated, there is a problem. We can solve it by </w:t>
+      </w:r>
+      <w:bookmarkStart w:id="0" w:name="_GoBack"/>
+      <w:bookmarkEnd w:id="0"/>
+      <w:r>
+        <w:rPr>
+          <w:rFonts w:ascii="Times New Roman" w:hAnsi="Times New Roman" w:cs="Times New Roman"/>
+          <w:sz w:val="24"/>
+          <w:lang w:val="en-US"/>
+        </w:rPr>
+        <w:t>…</w:t>
       </w:r>
     </w:p>
     <w:p>
@@ -427,11 +471,19 @@
       <w:pPr>
         <w:rPr>
           <w:rFonts w:ascii="Times New Roman" w:hAnsi="Times New Roman" w:cs="Times New Roman"/>
+          <w:sz w:val="24"/>
+          <w:lang w:val="en-US"/>
+        </w:rPr>
+      </w:pPr>
+      <w:r>
+        <w:rPr>
+          <w:rFonts w:ascii="Times New Roman" w:hAnsi="Times New Roman" w:cs="Times New Roman"/>
           <w:b/>
           <w:sz w:val="24"/>
           <w:lang w:val="en-US"/>
         </w:rPr>
-      </w:pPr>
+        <w:t>Scenario 4:</w:t>
+      </w:r>
       <w:r>
         <w:rPr>
           <w:rFonts w:ascii="Times New Roman" w:hAnsi="Times New Roman" w:cs="Times New Roman"/>
@@ -439,7 +491,7 @@
           <w:sz w:val="24"/>
           <w:lang w:val="en-US"/>
         </w:rPr>
-        <w:t>Scenario 4:</w:t>
+        <w:t xml:space="preserve"> </w:t>
       </w:r>
     </w:p>
     <w:p>
@@ -512,7 +564,23 @@
           <w:sz w:val="24"/>
           <w:lang w:val="en-US"/>
         </w:rPr>
-        <w:t>Idem as scenario 0 in collaborative filtering</w:t>
+        <w:t xml:space="preserve">Idem as scenario 0 in </w:t>
+      </w:r>
+      <w:r>
+        <w:rPr>
+          <w:rFonts w:ascii="Times New Roman" w:hAnsi="Times New Roman" w:cs="Times New Roman"/>
+          <w:sz w:val="24"/>
+          <w:lang w:val="en-US"/>
+        </w:rPr>
+        <w:t>CollaborativeF</w:t>
+      </w:r>
+      <w:r>
+        <w:rPr>
+          <w:rFonts w:ascii="Times New Roman" w:hAnsi="Times New Roman" w:cs="Times New Roman"/>
+          <w:sz w:val="24"/>
+          <w:lang w:val="en-US"/>
+        </w:rPr>
+        <w:t>iltering</w:t>
       </w:r>
       <w:r>
         <w:rPr>
@@ -527,7 +595,6 @@
       <w:pPr>
         <w:rPr>
           <w:rFonts w:ascii="Times New Roman" w:hAnsi="Times New Roman" w:cs="Times New Roman"/>
-          <w:b/>
           <w:sz w:val="24"/>
           <w:lang w:val="en-US"/>
         </w:rPr>
@@ -716,8 +783,6 @@
         </w:rPr>
         <w:t>The complexity of Dynamic2: not implemented</w:t>
       </w:r>
-      <w:bookmarkStart w:id="0" w:name="_GoBack"/>
-      <w:bookmarkEnd w:id="0"/>
     </w:p>
     <w:sectPr>
       <w:headerReference w:type="default" r:id="rId7"/>
@@ -803,7 +868,7 @@
         <w:noProof/>
         <w:sz w:val="24"/>
       </w:rPr>
-      <w:t>3</w:t>
+      <w:t>2</w:t>
     </w:r>
     <w:r>
       <w:rPr>
@@ -2483,6 +2548,7 @@
   <w:style w:type="character" w:default="1" w:styleId="DefaultParagraphFont">
     <w:name w:val="Default Paragraph Font"/>
     <w:uiPriority w:val="1"/>
+    <w:semiHidden/>
     <w:unhideWhenUsed/>
   </w:style>
   <w:style w:type="table" w:default="1" w:styleId="TableNormal">

</xml_diff>

<commit_message>
Verder afwerken van het verslag, nog te controleren zijn scenario 0 en 4 bij coll filtering
</commit_message>
<xml_diff>
--- a/Verslag.docx
+++ b/Verslag.docx
@@ -1,6 +1,6 @@
 
 <file path=word/document.xml><?xml version="1.0" encoding="utf-8"?>
-<w:document xmlns:wpc="http://schemas.microsoft.com/office/word/2010/wordprocessingCanvas" xmlns:cx="http://schemas.microsoft.com/office/drawing/2014/chartex" xmlns:cx1="http://schemas.microsoft.com/office/drawing/2015/9/8/chartex" xmlns:cx2="http://schemas.microsoft.com/office/drawing/2015/10/21/chartex" xmlns:cx3="http://schemas.microsoft.com/office/drawing/2016/5/9/chartex" xmlns:cx4="http://schemas.microsoft.com/office/drawing/2016/5/10/chartex" xmlns:cx5="http://schemas.microsoft.com/office/drawing/2016/5/11/chartex" xmlns:cx6="http://schemas.microsoft.com/office/drawing/2016/5/12/chartex" xmlns:cx7="http://schemas.microsoft.com/office/drawing/2016/5/13/chartex" xmlns:cx8="http://schemas.microsoft.com/office/drawing/2016/5/14/chartex" xmlns:mc="http://schemas.openxmlformats.org/markup-compatibility/2006" xmlns:o="urn:schemas-microsoft-com:office:office" xmlns:r="http://schemas.openxmlformats.org/officeDocument/2006/relationships" xmlns:m="http://schemas.openxmlformats.org/officeDocument/2006/math" xmlns:v="urn:schemas-microsoft-com:vml" xmlns:wp14="http://schemas.microsoft.com/office/word/2010/wordprocessingDrawing" xmlns:wp="http://schemas.openxmlformats.org/drawingml/2006/wordprocessingDrawing" xmlns:w10="urn:schemas-microsoft-com:office:word" xmlns:w="http://schemas.openxmlformats.org/wordprocessingml/2006/main" xmlns:w14="http://schemas.microsoft.com/office/word/2010/wordml" xmlns:w15="http://schemas.microsoft.com/office/word/2012/wordml" xmlns:w16se="http://schemas.microsoft.com/office/word/2015/wordml/symex" xmlns:wpg="http://schemas.microsoft.com/office/word/2010/wordprocessingGroup" xmlns:wpi="http://schemas.microsoft.com/office/word/2010/wordprocessingInk" xmlns:wne="http://schemas.microsoft.com/office/word/2006/wordml" xmlns:wps="http://schemas.microsoft.com/office/word/2010/wordprocessingShape" mc:Ignorable="w14 w15 w16se wp14">
+<w:document xmlns:wpc="http://schemas.microsoft.com/office/word/2010/wordprocessingCanvas" xmlns:mc="http://schemas.openxmlformats.org/markup-compatibility/2006" xmlns:o="urn:schemas-microsoft-com:office:office" xmlns:r="http://schemas.openxmlformats.org/officeDocument/2006/relationships" xmlns:m="http://schemas.openxmlformats.org/officeDocument/2006/math" xmlns:v="urn:schemas-microsoft-com:vml" xmlns:wp14="http://schemas.microsoft.com/office/word/2010/wordprocessingDrawing" xmlns:wp="http://schemas.openxmlformats.org/drawingml/2006/wordprocessingDrawing" xmlns:w10="urn:schemas-microsoft-com:office:word" xmlns:w="http://schemas.openxmlformats.org/wordprocessingml/2006/main" xmlns:w14="http://schemas.microsoft.com/office/word/2010/wordml" xmlns:w15="http://schemas.microsoft.com/office/word/2012/wordml" xmlns:wpg="http://schemas.microsoft.com/office/word/2010/wordprocessingGroup" xmlns:wpi="http://schemas.microsoft.com/office/word/2010/wordprocessingInk" xmlns:wne="http://schemas.microsoft.com/office/word/2006/wordml" xmlns:wps="http://schemas.microsoft.com/office/word/2010/wordprocessingShape" mc:Ignorable="w14 w15 wp14">
   <w:body>
     <w:p>
       <w:pPr>
@@ -98,8 +98,18 @@
           <w:sz w:val="36"/>
           <w:lang w:val="en-US"/>
         </w:rPr>
-        <w:t>Project Algorithms &amp; Datastructures</w:t>
-      </w:r>
+        <w:t xml:space="preserve">Project Algorithms &amp; </w:t>
+      </w:r>
+      <w:proofErr w:type="spellStart"/>
+      <w:r>
+        <w:rPr>
+          <w:rFonts w:ascii="Times New Roman" w:hAnsi="Times New Roman" w:cs="Times New Roman"/>
+          <w:sz w:val="36"/>
+          <w:lang w:val="en-US"/>
+        </w:rPr>
+        <w:t>Datastructures</w:t>
+      </w:r>
+      <w:proofErr w:type="spellEnd"/>
     </w:p>
     <w:p>
       <w:pPr>
@@ -160,8 +170,36 @@
           <w:sz w:val="28"/>
           <w:lang w:val="en-US"/>
         </w:rPr>
-        <w:t>&amp; Garben Tanghe</w:t>
-      </w:r>
+        <w:t xml:space="preserve">&amp; </w:t>
+      </w:r>
+      <w:proofErr w:type="spellStart"/>
+      <w:r>
+        <w:rPr>
+          <w:rFonts w:ascii="Times New Roman" w:hAnsi="Times New Roman" w:cs="Times New Roman"/>
+          <w:sz w:val="28"/>
+          <w:lang w:val="en-US"/>
+        </w:rPr>
+        <w:t>Garben</w:t>
+      </w:r>
+      <w:proofErr w:type="spellEnd"/>
+      <w:r>
+        <w:rPr>
+          <w:rFonts w:ascii="Times New Roman" w:hAnsi="Times New Roman" w:cs="Times New Roman"/>
+          <w:sz w:val="28"/>
+          <w:lang w:val="en-US"/>
+        </w:rPr>
+        <w:t xml:space="preserve"> </w:t>
+      </w:r>
+      <w:proofErr w:type="spellStart"/>
+      <w:r>
+        <w:rPr>
+          <w:rFonts w:ascii="Times New Roman" w:hAnsi="Times New Roman" w:cs="Times New Roman"/>
+          <w:sz w:val="28"/>
+          <w:lang w:val="en-US"/>
+        </w:rPr>
+        <w:t>Tanghe</w:t>
+      </w:r>
+      <w:proofErr w:type="spellEnd"/>
     </w:p>
     <w:p>
       <w:pPr>
@@ -233,15 +271,33 @@
           <w:sz w:val="24"/>
           <w:lang w:val="en-US"/>
         </w:rPr>
-        <w:t>A HashM</w:t>
-      </w:r>
-      <w:r>
-        <w:rPr>
-          <w:rFonts w:ascii="Times New Roman" w:hAnsi="Times New Roman" w:cs="Times New Roman"/>
-          <w:sz w:val="24"/>
-          <w:lang w:val="en-US"/>
-        </w:rPr>
-        <w:t>ap is useful</w:t>
+        <w:t xml:space="preserve">A </w:t>
+      </w:r>
+      <w:proofErr w:type="spellStart"/>
+      <w:r>
+        <w:rPr>
+          <w:rFonts w:ascii="Times New Roman" w:hAnsi="Times New Roman" w:cs="Times New Roman"/>
+          <w:sz w:val="24"/>
+          <w:lang w:val="en-US"/>
+        </w:rPr>
+        <w:t>HashM</w:t>
+      </w:r>
+      <w:r>
+        <w:rPr>
+          <w:rFonts w:ascii="Times New Roman" w:hAnsi="Times New Roman" w:cs="Times New Roman"/>
+          <w:sz w:val="24"/>
+          <w:lang w:val="en-US"/>
+        </w:rPr>
+        <w:t>ap</w:t>
+      </w:r>
+      <w:proofErr w:type="spellEnd"/>
+      <w:r>
+        <w:rPr>
+          <w:rFonts w:ascii="Times New Roman" w:hAnsi="Times New Roman" w:cs="Times New Roman"/>
+          <w:sz w:val="24"/>
+          <w:lang w:val="en-US"/>
+        </w:rPr>
+        <w:t xml:space="preserve"> is useful</w:t>
       </w:r>
       <w:r>
         <w:rPr>
@@ -331,150 +387,286 @@
           <w:sz w:val="24"/>
           <w:lang w:val="en-US"/>
         </w:rPr>
-        <w:t xml:space="preserve">dvantages of using HashMaps are: </w:t>
-      </w:r>
-    </w:p>
-    <w:p>
-      <w:pPr>
-        <w:rPr>
-          <w:rFonts w:ascii="Times New Roman" w:hAnsi="Times New Roman" w:cs="Times New Roman"/>
-          <w:sz w:val="24"/>
-          <w:lang w:val="en-US"/>
-        </w:rPr>
-      </w:pPr>
-      <w:r>
-        <w:rPr>
-          <w:rFonts w:ascii="Times New Roman" w:hAnsi="Times New Roman" w:cs="Times New Roman"/>
-          <w:sz w:val="24"/>
-          <w:lang w:val="en-US"/>
-        </w:rPr>
-        <w:t>Disadvantages of using HashMaps are:</w:t>
-      </w:r>
-    </w:p>
-    <w:p>
-      <w:pPr>
-        <w:rPr>
-          <w:rFonts w:ascii="Times New Roman" w:hAnsi="Times New Roman" w:cs="Times New Roman"/>
-          <w:sz w:val="24"/>
-          <w:lang w:val="en-US"/>
-        </w:rPr>
-      </w:pPr>
-    </w:p>
-    <w:p>
-      <w:pPr>
-        <w:rPr>
-          <w:rFonts w:ascii="Times New Roman" w:hAnsi="Times New Roman" w:cs="Times New Roman"/>
-          <w:sz w:val="24"/>
-          <w:lang w:val="en-US"/>
-        </w:rPr>
-      </w:pPr>
-      <w:r>
-        <w:rPr>
-          <w:rFonts w:ascii="Times New Roman" w:hAnsi="Times New Roman" w:cs="Times New Roman"/>
-          <w:b/>
-          <w:sz w:val="24"/>
-          <w:lang w:val="en-US"/>
-        </w:rPr>
-        <w:t>Scenario 2:</w:t>
-      </w:r>
-      <w:r>
-        <w:rPr>
-          <w:rFonts w:ascii="Times New Roman" w:hAnsi="Times New Roman" w:cs="Times New Roman"/>
-          <w:b/>
-          <w:sz w:val="24"/>
-          <w:lang w:val="en-US"/>
-        </w:rPr>
-        <w:t xml:space="preserve"> </w:t>
-      </w:r>
-      <w:r>
-        <w:rPr>
-          <w:rFonts w:ascii="Times New Roman" w:hAnsi="Times New Roman" w:cs="Times New Roman"/>
-          <w:sz w:val="24"/>
-          <w:lang w:val="en-US"/>
-        </w:rPr>
-        <w:t xml:space="preserve">The cosine distance is </w:t>
-      </w:r>
-      <w:r>
-        <w:rPr>
-          <w:rFonts w:ascii="Times New Roman" w:hAnsi="Times New Roman" w:cs="Times New Roman"/>
-          <w:sz w:val="24"/>
-          <w:lang w:val="en-US"/>
-        </w:rPr>
-        <w:t>totally wrong when …</w:t>
-      </w:r>
-    </w:p>
-    <w:p>
-      <w:pPr>
-        <w:rPr>
-          <w:rFonts w:ascii="Times New Roman" w:hAnsi="Times New Roman" w:cs="Times New Roman"/>
-          <w:sz w:val="24"/>
-          <w:lang w:val="en-US"/>
-        </w:rPr>
-      </w:pPr>
-    </w:p>
-    <w:p>
-      <w:pPr>
-        <w:rPr>
-          <w:rFonts w:ascii="Times New Roman" w:hAnsi="Times New Roman" w:cs="Times New Roman"/>
-          <w:sz w:val="24"/>
-          <w:lang w:val="en-US"/>
-        </w:rPr>
-      </w:pPr>
-      <w:r>
-        <w:rPr>
-          <w:rFonts w:ascii="Times New Roman" w:hAnsi="Times New Roman" w:cs="Times New Roman"/>
-          <w:b/>
-          <w:sz w:val="24"/>
-          <w:lang w:val="en-US"/>
-        </w:rPr>
-        <w:t>Scenario 3:</w:t>
-      </w:r>
-      <w:r>
-        <w:rPr>
-          <w:rFonts w:ascii="Times New Roman" w:hAnsi="Times New Roman" w:cs="Times New Roman"/>
-          <w:b/>
-          <w:sz w:val="24"/>
-          <w:lang w:val="en-US"/>
-        </w:rPr>
-        <w:t xml:space="preserve"> </w:t>
-      </w:r>
-      <w:r>
-        <w:rPr>
-          <w:rFonts w:ascii="Times New Roman" w:hAnsi="Times New Roman" w:cs="Times New Roman"/>
-          <w:sz w:val="24"/>
-          <w:lang w:val="en-US"/>
-        </w:rPr>
-        <w:t xml:space="preserve">When a movie is not rated, there is a problem. We can solve it by </w:t>
+        <w:t xml:space="preserve">dvantages of using </w:t>
+      </w:r>
+      <w:proofErr w:type="spellStart"/>
+      <w:r>
+        <w:rPr>
+          <w:rFonts w:ascii="Times New Roman" w:hAnsi="Times New Roman" w:cs="Times New Roman"/>
+          <w:sz w:val="24"/>
+          <w:lang w:val="en-US"/>
+        </w:rPr>
+        <w:t>HashMaps</w:t>
+      </w:r>
+      <w:proofErr w:type="spellEnd"/>
+      <w:r>
+        <w:rPr>
+          <w:rFonts w:ascii="Times New Roman" w:hAnsi="Times New Roman" w:cs="Times New Roman"/>
+          <w:sz w:val="24"/>
+          <w:lang w:val="en-US"/>
+        </w:rPr>
+        <w:t xml:space="preserve"> are: </w:t>
+      </w:r>
+    </w:p>
+    <w:p>
+      <w:pPr>
+        <w:rPr>
+          <w:rFonts w:ascii="Times New Roman" w:hAnsi="Times New Roman" w:cs="Times New Roman"/>
+          <w:sz w:val="24"/>
+          <w:lang w:val="en-US"/>
+        </w:rPr>
+      </w:pPr>
+      <w:r>
+        <w:rPr>
+          <w:rFonts w:ascii="Times New Roman" w:hAnsi="Times New Roman" w:cs="Times New Roman"/>
+          <w:sz w:val="24"/>
+          <w:lang w:val="en-US"/>
+        </w:rPr>
+        <w:t xml:space="preserve">Disadvantages of using </w:t>
+      </w:r>
+      <w:proofErr w:type="spellStart"/>
+      <w:r>
+        <w:rPr>
+          <w:rFonts w:ascii="Times New Roman" w:hAnsi="Times New Roman" w:cs="Times New Roman"/>
+          <w:sz w:val="24"/>
+          <w:lang w:val="en-US"/>
+        </w:rPr>
+        <w:t>HashMaps</w:t>
+      </w:r>
+      <w:proofErr w:type="spellEnd"/>
+      <w:r>
+        <w:rPr>
+          <w:rFonts w:ascii="Times New Roman" w:hAnsi="Times New Roman" w:cs="Times New Roman"/>
+          <w:sz w:val="24"/>
+          <w:lang w:val="en-US"/>
+        </w:rPr>
+        <w:t xml:space="preserve"> are:</w:t>
+      </w:r>
+    </w:p>
+    <w:p>
+      <w:pPr>
+        <w:rPr>
+          <w:rFonts w:ascii="Times New Roman" w:hAnsi="Times New Roman" w:cs="Times New Roman"/>
+          <w:sz w:val="24"/>
+          <w:lang w:val="en-US"/>
+        </w:rPr>
+      </w:pPr>
+    </w:p>
+    <w:p>
+      <w:pPr>
+        <w:rPr>
+          <w:rFonts w:ascii="Times New Roman" w:hAnsi="Times New Roman" w:cs="Times New Roman"/>
+          <w:color w:val="FF0000"/>
+          <w:sz w:val="24"/>
+          <w:lang w:val="en-US"/>
+        </w:rPr>
+      </w:pPr>
+      <w:r>
+        <w:rPr>
+          <w:rFonts w:ascii="Times New Roman" w:hAnsi="Times New Roman" w:cs="Times New Roman"/>
+          <w:color w:val="FF0000"/>
+          <w:sz w:val="24"/>
+          <w:lang w:val="en-US"/>
+        </w:rPr>
+        <w:t>Advantages of using stacks are: easy to store.</w:t>
+      </w:r>
+    </w:p>
+    <w:p>
+      <w:pPr>
+        <w:rPr>
+          <w:rFonts w:ascii="Times New Roman" w:hAnsi="Times New Roman" w:cs="Times New Roman"/>
+          <w:color w:val="FF0000"/>
+          <w:sz w:val="24"/>
+          <w:lang w:val="en-US"/>
+        </w:rPr>
+      </w:pPr>
+      <w:r>
+        <w:rPr>
+          <w:rFonts w:ascii="Times New Roman" w:hAnsi="Times New Roman" w:cs="Times New Roman"/>
+          <w:color w:val="FF0000"/>
+          <w:sz w:val="24"/>
+          <w:lang w:val="en-US"/>
+        </w:rPr>
+        <w:t>Disadvantages of using stacks are: you are restricted to the last added value, which should be removed before you can access the second last value.</w:t>
+      </w:r>
+    </w:p>
+    <w:p>
+      <w:pPr>
+        <w:rPr>
+          <w:rFonts w:ascii="Times New Roman" w:hAnsi="Times New Roman" w:cs="Times New Roman"/>
+          <w:color w:val="FF0000"/>
+          <w:sz w:val="24"/>
+          <w:lang w:val="en-US"/>
+        </w:rPr>
+      </w:pPr>
+    </w:p>
+    <w:p>
+      <w:pPr>
+        <w:rPr>
+          <w:rFonts w:ascii="Times New Roman" w:hAnsi="Times New Roman" w:cs="Times New Roman"/>
+          <w:color w:val="FF0000"/>
+          <w:sz w:val="24"/>
+          <w:lang w:val="en-US"/>
+        </w:rPr>
+      </w:pPr>
+      <w:r>
+        <w:rPr>
+          <w:rFonts w:ascii="Times New Roman" w:hAnsi="Times New Roman" w:cs="Times New Roman"/>
+          <w:color w:val="FF0000"/>
+          <w:sz w:val="24"/>
+          <w:lang w:val="en-US"/>
+        </w:rPr>
+        <w:t xml:space="preserve">Advantages of </w:t>
+      </w:r>
+      <w:r>
+        <w:rPr>
+          <w:rFonts w:ascii="Times New Roman" w:hAnsi="Times New Roman" w:cs="Times New Roman"/>
+          <w:color w:val="FF0000"/>
+          <w:sz w:val="24"/>
+          <w:lang w:val="en-US"/>
+        </w:rPr>
+        <w:t>using queue</w:t>
+      </w:r>
+      <w:r>
+        <w:rPr>
+          <w:rFonts w:ascii="Times New Roman" w:hAnsi="Times New Roman" w:cs="Times New Roman"/>
+          <w:color w:val="FF0000"/>
+          <w:sz w:val="24"/>
+          <w:lang w:val="en-US"/>
+        </w:rPr>
+        <w:t>s are: easy to store</w:t>
+      </w:r>
+      <w:r>
+        <w:rPr>
+          <w:rFonts w:ascii="Times New Roman" w:hAnsi="Times New Roman" w:cs="Times New Roman"/>
+          <w:color w:val="FF0000"/>
+          <w:sz w:val="24"/>
+          <w:lang w:val="en-US"/>
+        </w:rPr>
+        <w:t>.</w:t>
       </w:r>
       <w:bookmarkStart w:id="0" w:name="_GoBack"/>
       <w:bookmarkEnd w:id="0"/>
-      <w:r>
-        <w:rPr>
-          <w:rFonts w:ascii="Times New Roman" w:hAnsi="Times New Roman" w:cs="Times New Roman"/>
-          <w:sz w:val="24"/>
-          <w:lang w:val="en-US"/>
-        </w:rPr>
-        <w:t>…</w:t>
-      </w:r>
-    </w:p>
-    <w:p>
-      <w:pPr>
+    </w:p>
+    <w:p>
+      <w:pPr>
+        <w:rPr>
+          <w:rFonts w:ascii="Times New Roman" w:hAnsi="Times New Roman" w:cs="Times New Roman"/>
+          <w:color w:val="FF0000"/>
+          <w:sz w:val="24"/>
+          <w:lang w:val="en-US"/>
+        </w:rPr>
+      </w:pPr>
+      <w:r>
+        <w:rPr>
+          <w:rFonts w:ascii="Times New Roman" w:hAnsi="Times New Roman" w:cs="Times New Roman"/>
+          <w:color w:val="FF0000"/>
+          <w:sz w:val="24"/>
+          <w:lang w:val="en-US"/>
+        </w:rPr>
+        <w:t>Disadvan</w:t>
+      </w:r>
+      <w:r>
+        <w:rPr>
+          <w:rFonts w:ascii="Times New Roman" w:hAnsi="Times New Roman" w:cs="Times New Roman"/>
+          <w:color w:val="FF0000"/>
+          <w:sz w:val="24"/>
+          <w:lang w:val="en-US"/>
+        </w:rPr>
+        <w:t>tages of using queue</w:t>
+      </w:r>
+      <w:r>
+        <w:rPr>
+          <w:rFonts w:ascii="Times New Roman" w:hAnsi="Times New Roman" w:cs="Times New Roman"/>
+          <w:color w:val="FF0000"/>
+          <w:sz w:val="24"/>
+          <w:lang w:val="en-US"/>
+        </w:rPr>
+        <w:t>s are: you are</w:t>
+      </w:r>
+      <w:r>
+        <w:rPr>
+          <w:rFonts w:ascii="Times New Roman" w:hAnsi="Times New Roman" w:cs="Times New Roman"/>
+          <w:color w:val="FF0000"/>
+          <w:sz w:val="24"/>
+          <w:lang w:val="en-US"/>
+        </w:rPr>
+        <w:t xml:space="preserve"> restricted to the first</w:t>
+      </w:r>
+      <w:r>
+        <w:rPr>
+          <w:rFonts w:ascii="Times New Roman" w:hAnsi="Times New Roman" w:cs="Times New Roman"/>
+          <w:color w:val="FF0000"/>
+          <w:sz w:val="24"/>
+          <w:lang w:val="en-US"/>
+        </w:rPr>
+        <w:t xml:space="preserve"> added value, which should be removed befor</w:t>
+      </w:r>
+      <w:r>
+        <w:rPr>
+          <w:rFonts w:ascii="Times New Roman" w:hAnsi="Times New Roman" w:cs="Times New Roman"/>
+          <w:color w:val="FF0000"/>
+          <w:sz w:val="24"/>
+          <w:lang w:val="en-US"/>
+        </w:rPr>
+        <w:t>e you can access the second</w:t>
+      </w:r>
+      <w:r>
+        <w:rPr>
+          <w:rFonts w:ascii="Times New Roman" w:hAnsi="Times New Roman" w:cs="Times New Roman"/>
+          <w:color w:val="FF0000"/>
+          <w:sz w:val="24"/>
+          <w:lang w:val="en-US"/>
+        </w:rPr>
+        <w:t xml:space="preserve"> value.</w:t>
+      </w:r>
+    </w:p>
+    <w:p>
+      <w:pPr>
+        <w:rPr>
+          <w:rFonts w:ascii="Times New Roman" w:hAnsi="Times New Roman" w:cs="Times New Roman"/>
+          <w:color w:val="FF0000"/>
+          <w:sz w:val="24"/>
+          <w:lang w:val="en-US"/>
+        </w:rPr>
+      </w:pPr>
+    </w:p>
+    <w:p>
+      <w:pPr>
+        <w:rPr>
+          <w:rFonts w:ascii="Times New Roman" w:hAnsi="Times New Roman" w:cs="Times New Roman"/>
+          <w:color w:val="FF0000"/>
+          <w:sz w:val="24"/>
+          <w:lang w:val="en-US"/>
+        </w:rPr>
+      </w:pPr>
+    </w:p>
+    <w:p>
+      <w:pPr>
+        <w:rPr>
+          <w:rFonts w:ascii="Times New Roman" w:hAnsi="Times New Roman" w:cs="Times New Roman"/>
+          <w:sz w:val="24"/>
+          <w:lang w:val="en-US"/>
+        </w:rPr>
+      </w:pPr>
+    </w:p>
+    <w:p>
+      <w:pPr>
+        <w:rPr>
+          <w:rFonts w:ascii="Times New Roman" w:hAnsi="Times New Roman" w:cs="Times New Roman"/>
+          <w:sz w:val="24"/>
+          <w:lang w:val="en-US"/>
+        </w:rPr>
+      </w:pPr>
+      <w:r>
         <w:rPr>
           <w:rFonts w:ascii="Times New Roman" w:hAnsi="Times New Roman" w:cs="Times New Roman"/>
           <w:b/>
           <w:sz w:val="24"/>
           <w:lang w:val="en-US"/>
         </w:rPr>
-      </w:pPr>
-    </w:p>
-    <w:p>
-      <w:pPr>
-        <w:rPr>
-          <w:rFonts w:ascii="Times New Roman" w:hAnsi="Times New Roman" w:cs="Times New Roman"/>
-          <w:sz w:val="24"/>
-          <w:lang w:val="en-US"/>
-        </w:rPr>
-      </w:pPr>
+        <w:t>Scenario 2:</w:t>
+      </w:r>
       <w:r>
         <w:rPr>
           <w:rFonts w:ascii="Times New Roman" w:hAnsi="Times New Roman" w:cs="Times New Roman"/>
@@ -482,6 +674,942 @@
           <w:sz w:val="24"/>
           <w:lang w:val="en-US"/>
         </w:rPr>
+        <w:t xml:space="preserve"> </w:t>
+      </w:r>
+      <w:r>
+        <w:rPr>
+          <w:rFonts w:ascii="Times New Roman" w:hAnsi="Times New Roman" w:cs="Times New Roman"/>
+          <w:sz w:val="24"/>
+          <w:lang w:val="en-US"/>
+        </w:rPr>
+        <w:t xml:space="preserve">The cosine distance is </w:t>
+      </w:r>
+      <w:r>
+        <w:rPr>
+          <w:rFonts w:ascii="Times New Roman" w:hAnsi="Times New Roman" w:cs="Times New Roman"/>
+          <w:sz w:val="24"/>
+          <w:lang w:val="en-US"/>
+        </w:rPr>
+        <w:t>totally wrong when, as an example, 4 people give 2 movies a different rating, but the rat</w:t>
+      </w:r>
+      <w:r>
+        <w:rPr>
+          <w:rFonts w:ascii="Times New Roman" w:hAnsi="Times New Roman" w:cs="Times New Roman"/>
+          <w:sz w:val="24"/>
+          <w:lang w:val="en-US"/>
+        </w:rPr>
+        <w:t xml:space="preserve">ing they all give to one movie </w:t>
+      </w:r>
+      <w:r>
+        <w:rPr>
+          <w:rFonts w:ascii="Times New Roman" w:hAnsi="Times New Roman" w:cs="Times New Roman"/>
+          <w:sz w:val="24"/>
+          <w:lang w:val="en-US"/>
+        </w:rPr>
+        <w:t xml:space="preserve">is the same for every person. </w:t>
+      </w:r>
+    </w:p>
+    <w:p>
+      <w:pPr>
+        <w:rPr>
+          <w:rFonts w:ascii="Times New Roman" w:hAnsi="Times New Roman" w:cs="Times New Roman"/>
+          <w:sz w:val="24"/>
+          <w:lang w:val="en-US"/>
+        </w:rPr>
+      </w:pPr>
+      <w:r>
+        <w:rPr>
+          <w:rFonts w:ascii="Times New Roman" w:hAnsi="Times New Roman" w:cs="Times New Roman"/>
+          <w:sz w:val="24"/>
+          <w:lang w:val="en-US"/>
+        </w:rPr>
+        <w:t>Example:</w:t>
+      </w:r>
+    </w:p>
+    <w:tbl>
+      <w:tblPr>
+        <w:tblStyle w:val="Tabelraster"/>
+        <w:tblW w:w="0" w:type="auto"/>
+        <w:tblLook w:val="04A0" w:firstRow="1" w:lastRow="0" w:firstColumn="1" w:lastColumn="0" w:noHBand="0" w:noVBand="1"/>
+      </w:tblPr>
+      <w:tblGrid>
+        <w:gridCol w:w="3020"/>
+        <w:gridCol w:w="3021"/>
+        <w:gridCol w:w="3021"/>
+      </w:tblGrid>
+      <w:tr>
+        <w:tc>
+          <w:tcPr>
+            <w:tcW w:w="3020" w:type="dxa"/>
+          </w:tcPr>
+          <w:p>
+            <w:pPr>
+              <w:rPr>
+                <w:rFonts w:ascii="Times New Roman" w:hAnsi="Times New Roman" w:cs="Times New Roman"/>
+                <w:sz w:val="24"/>
+                <w:lang w:val="en-US"/>
+              </w:rPr>
+            </w:pPr>
+          </w:p>
+        </w:tc>
+        <w:tc>
+          <w:tcPr>
+            <w:tcW w:w="3021" w:type="dxa"/>
+          </w:tcPr>
+          <w:p>
+            <w:pPr>
+              <w:rPr>
+                <w:rFonts w:ascii="Times New Roman" w:hAnsi="Times New Roman" w:cs="Times New Roman"/>
+                <w:sz w:val="24"/>
+                <w:lang w:val="en-US"/>
+              </w:rPr>
+            </w:pPr>
+            <w:r>
+              <w:rPr>
+                <w:rFonts w:ascii="Times New Roman" w:hAnsi="Times New Roman" w:cs="Times New Roman"/>
+                <w:sz w:val="24"/>
+                <w:lang w:val="en-US"/>
+              </w:rPr>
+              <w:t>Movie A</w:t>
+            </w:r>
+          </w:p>
+        </w:tc>
+        <w:tc>
+          <w:tcPr>
+            <w:tcW w:w="3021" w:type="dxa"/>
+          </w:tcPr>
+          <w:p>
+            <w:pPr>
+              <w:rPr>
+                <w:rFonts w:ascii="Times New Roman" w:hAnsi="Times New Roman" w:cs="Times New Roman"/>
+                <w:sz w:val="24"/>
+                <w:lang w:val="en-US"/>
+              </w:rPr>
+            </w:pPr>
+            <w:r>
+              <w:rPr>
+                <w:rFonts w:ascii="Times New Roman" w:hAnsi="Times New Roman" w:cs="Times New Roman"/>
+                <w:sz w:val="24"/>
+                <w:lang w:val="en-US"/>
+              </w:rPr>
+              <w:t>Movie B</w:t>
+            </w:r>
+          </w:p>
+        </w:tc>
+      </w:tr>
+      <w:tr>
+        <w:tc>
+          <w:tcPr>
+            <w:tcW w:w="3020" w:type="dxa"/>
+          </w:tcPr>
+          <w:p>
+            <w:pPr>
+              <w:rPr>
+                <w:rFonts w:ascii="Times New Roman" w:hAnsi="Times New Roman" w:cs="Times New Roman"/>
+                <w:sz w:val="24"/>
+                <w:lang w:val="en-US"/>
+              </w:rPr>
+            </w:pPr>
+            <w:r>
+              <w:rPr>
+                <w:rFonts w:ascii="Times New Roman" w:hAnsi="Times New Roman" w:cs="Times New Roman"/>
+                <w:sz w:val="24"/>
+                <w:lang w:val="en-US"/>
+              </w:rPr>
+              <w:t>User A</w:t>
+            </w:r>
+          </w:p>
+        </w:tc>
+        <w:tc>
+          <w:tcPr>
+            <w:tcW w:w="3021" w:type="dxa"/>
+          </w:tcPr>
+          <w:p>
+            <w:pPr>
+              <w:rPr>
+                <w:rFonts w:ascii="Times New Roman" w:hAnsi="Times New Roman" w:cs="Times New Roman"/>
+                <w:sz w:val="24"/>
+                <w:lang w:val="en-US"/>
+              </w:rPr>
+            </w:pPr>
+            <w:r>
+              <w:rPr>
+                <w:rFonts w:ascii="Times New Roman" w:hAnsi="Times New Roman" w:cs="Times New Roman"/>
+                <w:sz w:val="24"/>
+                <w:lang w:val="en-US"/>
+              </w:rPr>
+              <w:t>5</w:t>
+            </w:r>
+          </w:p>
+        </w:tc>
+        <w:tc>
+          <w:tcPr>
+            <w:tcW w:w="3021" w:type="dxa"/>
+          </w:tcPr>
+          <w:p>
+            <w:pPr>
+              <w:rPr>
+                <w:rFonts w:ascii="Times New Roman" w:hAnsi="Times New Roman" w:cs="Times New Roman"/>
+                <w:sz w:val="24"/>
+                <w:lang w:val="en-US"/>
+              </w:rPr>
+            </w:pPr>
+            <w:r>
+              <w:rPr>
+                <w:rFonts w:ascii="Times New Roman" w:hAnsi="Times New Roman" w:cs="Times New Roman"/>
+                <w:sz w:val="24"/>
+                <w:lang w:val="en-US"/>
+              </w:rPr>
+              <w:t>1</w:t>
+            </w:r>
+          </w:p>
+        </w:tc>
+      </w:tr>
+      <w:tr>
+        <w:tc>
+          <w:tcPr>
+            <w:tcW w:w="3020" w:type="dxa"/>
+          </w:tcPr>
+          <w:p>
+            <w:pPr>
+              <w:rPr>
+                <w:rFonts w:ascii="Times New Roman" w:hAnsi="Times New Roman" w:cs="Times New Roman"/>
+                <w:sz w:val="24"/>
+                <w:lang w:val="en-US"/>
+              </w:rPr>
+            </w:pPr>
+            <w:r>
+              <w:rPr>
+                <w:rFonts w:ascii="Times New Roman" w:hAnsi="Times New Roman" w:cs="Times New Roman"/>
+                <w:sz w:val="24"/>
+                <w:lang w:val="en-US"/>
+              </w:rPr>
+              <w:t>User B</w:t>
+            </w:r>
+          </w:p>
+        </w:tc>
+        <w:tc>
+          <w:tcPr>
+            <w:tcW w:w="3021" w:type="dxa"/>
+          </w:tcPr>
+          <w:p>
+            <w:pPr>
+              <w:rPr>
+                <w:rFonts w:ascii="Times New Roman" w:hAnsi="Times New Roman" w:cs="Times New Roman"/>
+                <w:sz w:val="24"/>
+                <w:lang w:val="en-US"/>
+              </w:rPr>
+            </w:pPr>
+            <w:r>
+              <w:rPr>
+                <w:rFonts w:ascii="Times New Roman" w:hAnsi="Times New Roman" w:cs="Times New Roman"/>
+                <w:sz w:val="24"/>
+                <w:lang w:val="en-US"/>
+              </w:rPr>
+              <w:t>5</w:t>
+            </w:r>
+          </w:p>
+        </w:tc>
+        <w:tc>
+          <w:tcPr>
+            <w:tcW w:w="3021" w:type="dxa"/>
+          </w:tcPr>
+          <w:p>
+            <w:pPr>
+              <w:rPr>
+                <w:rFonts w:ascii="Times New Roman" w:hAnsi="Times New Roman" w:cs="Times New Roman"/>
+                <w:sz w:val="24"/>
+                <w:lang w:val="en-US"/>
+              </w:rPr>
+            </w:pPr>
+            <w:r>
+              <w:rPr>
+                <w:rFonts w:ascii="Times New Roman" w:hAnsi="Times New Roman" w:cs="Times New Roman"/>
+                <w:sz w:val="24"/>
+                <w:lang w:val="en-US"/>
+              </w:rPr>
+              <w:t>1</w:t>
+            </w:r>
+          </w:p>
+        </w:tc>
+      </w:tr>
+      <w:tr>
+        <w:tc>
+          <w:tcPr>
+            <w:tcW w:w="3020" w:type="dxa"/>
+          </w:tcPr>
+          <w:p>
+            <w:pPr>
+              <w:rPr>
+                <w:rFonts w:ascii="Times New Roman" w:hAnsi="Times New Roman" w:cs="Times New Roman"/>
+                <w:sz w:val="24"/>
+                <w:lang w:val="en-US"/>
+              </w:rPr>
+            </w:pPr>
+            <w:r>
+              <w:rPr>
+                <w:rFonts w:ascii="Times New Roman" w:hAnsi="Times New Roman" w:cs="Times New Roman"/>
+                <w:sz w:val="24"/>
+                <w:lang w:val="en-US"/>
+              </w:rPr>
+              <w:t>User C</w:t>
+            </w:r>
+          </w:p>
+        </w:tc>
+        <w:tc>
+          <w:tcPr>
+            <w:tcW w:w="3021" w:type="dxa"/>
+          </w:tcPr>
+          <w:p>
+            <w:pPr>
+              <w:rPr>
+                <w:rFonts w:ascii="Times New Roman" w:hAnsi="Times New Roman" w:cs="Times New Roman"/>
+                <w:sz w:val="24"/>
+                <w:lang w:val="en-US"/>
+              </w:rPr>
+            </w:pPr>
+            <w:r>
+              <w:rPr>
+                <w:rFonts w:ascii="Times New Roman" w:hAnsi="Times New Roman" w:cs="Times New Roman"/>
+                <w:sz w:val="24"/>
+                <w:lang w:val="en-US"/>
+              </w:rPr>
+              <w:t>5</w:t>
+            </w:r>
+          </w:p>
+        </w:tc>
+        <w:tc>
+          <w:tcPr>
+            <w:tcW w:w="3021" w:type="dxa"/>
+          </w:tcPr>
+          <w:p>
+            <w:pPr>
+              <w:rPr>
+                <w:rFonts w:ascii="Times New Roman" w:hAnsi="Times New Roman" w:cs="Times New Roman"/>
+                <w:sz w:val="24"/>
+                <w:lang w:val="en-US"/>
+              </w:rPr>
+            </w:pPr>
+            <w:r>
+              <w:rPr>
+                <w:rFonts w:ascii="Times New Roman" w:hAnsi="Times New Roman" w:cs="Times New Roman"/>
+                <w:sz w:val="24"/>
+                <w:lang w:val="en-US"/>
+              </w:rPr>
+              <w:t>1</w:t>
+            </w:r>
+          </w:p>
+        </w:tc>
+      </w:tr>
+      <w:tr>
+        <w:tc>
+          <w:tcPr>
+            <w:tcW w:w="3020" w:type="dxa"/>
+          </w:tcPr>
+          <w:p>
+            <w:pPr>
+              <w:rPr>
+                <w:rFonts w:ascii="Times New Roman" w:hAnsi="Times New Roman" w:cs="Times New Roman"/>
+                <w:sz w:val="24"/>
+                <w:lang w:val="en-US"/>
+              </w:rPr>
+            </w:pPr>
+            <w:r>
+              <w:rPr>
+                <w:rFonts w:ascii="Times New Roman" w:hAnsi="Times New Roman" w:cs="Times New Roman"/>
+                <w:sz w:val="24"/>
+                <w:lang w:val="en-US"/>
+              </w:rPr>
+              <w:t>User D</w:t>
+            </w:r>
+          </w:p>
+        </w:tc>
+        <w:tc>
+          <w:tcPr>
+            <w:tcW w:w="3021" w:type="dxa"/>
+          </w:tcPr>
+          <w:p>
+            <w:pPr>
+              <w:rPr>
+                <w:rFonts w:ascii="Times New Roman" w:hAnsi="Times New Roman" w:cs="Times New Roman"/>
+                <w:sz w:val="24"/>
+                <w:lang w:val="en-US"/>
+              </w:rPr>
+            </w:pPr>
+            <w:r>
+              <w:rPr>
+                <w:rFonts w:ascii="Times New Roman" w:hAnsi="Times New Roman" w:cs="Times New Roman"/>
+                <w:sz w:val="24"/>
+                <w:lang w:val="en-US"/>
+              </w:rPr>
+              <w:t>5</w:t>
+            </w:r>
+          </w:p>
+        </w:tc>
+        <w:tc>
+          <w:tcPr>
+            <w:tcW w:w="3021" w:type="dxa"/>
+          </w:tcPr>
+          <w:p>
+            <w:pPr>
+              <w:rPr>
+                <w:rFonts w:ascii="Times New Roman" w:hAnsi="Times New Roman" w:cs="Times New Roman"/>
+                <w:sz w:val="24"/>
+                <w:lang w:val="en-US"/>
+              </w:rPr>
+            </w:pPr>
+            <w:r>
+              <w:rPr>
+                <w:rFonts w:ascii="Times New Roman" w:hAnsi="Times New Roman" w:cs="Times New Roman"/>
+                <w:sz w:val="24"/>
+                <w:lang w:val="en-US"/>
+              </w:rPr>
+              <w:t>1</w:t>
+            </w:r>
+          </w:p>
+        </w:tc>
+      </w:tr>
+      <w:tr>
+        <w:tc>
+          <w:tcPr>
+            <w:tcW w:w="9062" w:type="dxa"/>
+            <w:gridSpan w:val="3"/>
+          </w:tcPr>
+          <w:p>
+            <w:pPr>
+              <w:jc w:val="center"/>
+              <w:rPr>
+                <w:rFonts w:ascii="Times New Roman" w:hAnsi="Times New Roman" w:cs="Times New Roman"/>
+                <w:sz w:val="24"/>
+                <w:lang w:val="en-US"/>
+              </w:rPr>
+            </w:pPr>
+            <w:r>
+              <w:rPr>
+                <w:rFonts w:ascii="Times New Roman" w:hAnsi="Times New Roman" w:cs="Times New Roman"/>
+                <w:sz w:val="24"/>
+                <w:lang w:val="en-US"/>
+              </w:rPr>
+              <w:t xml:space="preserve">d(A,B) = 1 - </w:t>
+            </w:r>
+            <m:oMath>
+              <m:f>
+                <m:fPr>
+                  <m:ctrlPr>
+                    <w:rPr>
+                      <w:rFonts w:ascii="Cambria Math" w:hAnsi="Cambria Math" w:cs="Times New Roman"/>
+                      <w:i/>
+                      <w:sz w:val="24"/>
+                      <w:lang w:val="en-US"/>
+                    </w:rPr>
+                  </m:ctrlPr>
+                </m:fPr>
+                <m:num>
+                  <m:r>
+                    <w:rPr>
+                      <w:rFonts w:ascii="Cambria Math" w:hAnsi="Cambria Math" w:cs="Times New Roman"/>
+                      <w:sz w:val="24"/>
+                      <w:lang w:val="en-US"/>
+                    </w:rPr>
+                    <m:t>5*1+5*1+5*1+5*1</m:t>
+                  </m:r>
+                </m:num>
+                <m:den>
+                  <m:rad>
+                    <m:radPr>
+                      <m:degHide m:val="1"/>
+                      <m:ctrlPr>
+                        <w:rPr>
+                          <w:rFonts w:ascii="Cambria Math" w:hAnsi="Cambria Math" w:cs="Times New Roman"/>
+                          <w:i/>
+                          <w:sz w:val="24"/>
+                          <w:lang w:val="en-US"/>
+                        </w:rPr>
+                      </m:ctrlPr>
+                    </m:radPr>
+                    <m:deg/>
+                    <m:e>
+                      <m:sSup>
+                        <m:sSupPr>
+                          <m:ctrlPr>
+                            <w:rPr>
+                              <w:rFonts w:ascii="Cambria Math" w:hAnsi="Cambria Math" w:cs="Times New Roman"/>
+                              <w:i/>
+                              <w:sz w:val="24"/>
+                              <w:lang w:val="en-US"/>
+                            </w:rPr>
+                          </m:ctrlPr>
+                        </m:sSupPr>
+                        <m:e>
+                          <m:r>
+                            <w:rPr>
+                              <w:rFonts w:ascii="Cambria Math" w:hAnsi="Cambria Math" w:cs="Times New Roman"/>
+                              <w:sz w:val="24"/>
+                              <w:lang w:val="en-US"/>
+                            </w:rPr>
+                            <m:t>1</m:t>
+                          </m:r>
+                        </m:e>
+                        <m:sup>
+                          <m:r>
+                            <w:rPr>
+                              <w:rFonts w:ascii="Cambria Math" w:hAnsi="Cambria Math" w:cs="Times New Roman"/>
+                              <w:sz w:val="24"/>
+                              <w:lang w:val="en-US"/>
+                            </w:rPr>
+                            <m:t>2</m:t>
+                          </m:r>
+                        </m:sup>
+                      </m:sSup>
+                      <m:r>
+                        <w:rPr>
+                          <w:rFonts w:ascii="Cambria Math" w:hAnsi="Cambria Math" w:cs="Times New Roman"/>
+                          <w:sz w:val="24"/>
+                          <w:lang w:val="en-US"/>
+                        </w:rPr>
+                        <m:t>+</m:t>
+                      </m:r>
+                      <m:sSup>
+                        <m:sSupPr>
+                          <m:ctrlPr>
+                            <w:rPr>
+                              <w:rFonts w:ascii="Cambria Math" w:hAnsi="Cambria Math" w:cs="Times New Roman"/>
+                              <w:i/>
+                              <w:sz w:val="24"/>
+                              <w:lang w:val="en-US"/>
+                            </w:rPr>
+                          </m:ctrlPr>
+                        </m:sSupPr>
+                        <m:e>
+                          <m:r>
+                            <w:rPr>
+                              <w:rFonts w:ascii="Cambria Math" w:hAnsi="Cambria Math" w:cs="Times New Roman"/>
+                              <w:sz w:val="24"/>
+                              <w:lang w:val="en-US"/>
+                            </w:rPr>
+                            <m:t>1</m:t>
+                          </m:r>
+                        </m:e>
+                        <m:sup>
+                          <m:r>
+                            <w:rPr>
+                              <w:rFonts w:ascii="Cambria Math" w:hAnsi="Cambria Math" w:cs="Times New Roman"/>
+                              <w:sz w:val="24"/>
+                              <w:lang w:val="en-US"/>
+                            </w:rPr>
+                            <m:t>2</m:t>
+                          </m:r>
+                        </m:sup>
+                      </m:sSup>
+                      <m:r>
+                        <w:rPr>
+                          <w:rFonts w:ascii="Cambria Math" w:hAnsi="Cambria Math" w:cs="Times New Roman"/>
+                          <w:sz w:val="24"/>
+                          <w:lang w:val="en-US"/>
+                        </w:rPr>
+                        <m:t>+</m:t>
+                      </m:r>
+                      <m:sSup>
+                        <m:sSupPr>
+                          <m:ctrlPr>
+                            <w:rPr>
+                              <w:rFonts w:ascii="Cambria Math" w:hAnsi="Cambria Math" w:cs="Times New Roman"/>
+                              <w:i/>
+                              <w:sz w:val="24"/>
+                              <w:lang w:val="en-US"/>
+                            </w:rPr>
+                          </m:ctrlPr>
+                        </m:sSupPr>
+                        <m:e>
+                          <m:r>
+                            <w:rPr>
+                              <w:rFonts w:ascii="Cambria Math" w:hAnsi="Cambria Math" w:cs="Times New Roman"/>
+                              <w:sz w:val="24"/>
+                              <w:lang w:val="en-US"/>
+                            </w:rPr>
+                            <m:t>1</m:t>
+                          </m:r>
+                        </m:e>
+                        <m:sup>
+                          <m:r>
+                            <w:rPr>
+                              <w:rFonts w:ascii="Cambria Math" w:hAnsi="Cambria Math" w:cs="Times New Roman"/>
+                              <w:sz w:val="24"/>
+                              <w:lang w:val="en-US"/>
+                            </w:rPr>
+                            <m:t>2</m:t>
+                          </m:r>
+                        </m:sup>
+                      </m:sSup>
+                      <m:r>
+                        <w:rPr>
+                          <w:rFonts w:ascii="Cambria Math" w:hAnsi="Cambria Math" w:cs="Times New Roman"/>
+                          <w:sz w:val="24"/>
+                          <w:lang w:val="en-US"/>
+                        </w:rPr>
+                        <m:t>+1²</m:t>
+                      </m:r>
+                    </m:e>
+                  </m:rad>
+                  <m:r>
+                    <w:rPr>
+                      <w:rFonts w:ascii="Cambria Math" w:hAnsi="Cambria Math" w:cs="Times New Roman"/>
+                      <w:sz w:val="24"/>
+                      <w:lang w:val="en-US"/>
+                    </w:rPr>
+                    <m:t xml:space="preserve">+ </m:t>
+                  </m:r>
+                  <m:rad>
+                    <m:radPr>
+                      <m:degHide m:val="1"/>
+                      <m:ctrlPr>
+                        <w:rPr>
+                          <w:rFonts w:ascii="Cambria Math" w:hAnsi="Cambria Math" w:cs="Times New Roman"/>
+                          <w:i/>
+                          <w:sz w:val="24"/>
+                          <w:lang w:val="en-US"/>
+                        </w:rPr>
+                      </m:ctrlPr>
+                    </m:radPr>
+                    <m:deg/>
+                    <m:e>
+                      <m:sSup>
+                        <m:sSupPr>
+                          <m:ctrlPr>
+                            <w:rPr>
+                              <w:rFonts w:ascii="Cambria Math" w:hAnsi="Cambria Math" w:cs="Times New Roman"/>
+                              <w:i/>
+                              <w:sz w:val="24"/>
+                              <w:lang w:val="en-US"/>
+                            </w:rPr>
+                          </m:ctrlPr>
+                        </m:sSupPr>
+                        <m:e>
+                          <m:r>
+                            <w:rPr>
+                              <w:rFonts w:ascii="Cambria Math" w:hAnsi="Cambria Math" w:cs="Times New Roman"/>
+                              <w:sz w:val="24"/>
+                              <w:lang w:val="en-US"/>
+                            </w:rPr>
+                            <m:t>5</m:t>
+                          </m:r>
+                        </m:e>
+                        <m:sup>
+                          <m:r>
+                            <w:rPr>
+                              <w:rFonts w:ascii="Cambria Math" w:hAnsi="Cambria Math" w:cs="Times New Roman"/>
+                              <w:sz w:val="24"/>
+                              <w:lang w:val="en-US"/>
+                            </w:rPr>
+                            <m:t>2</m:t>
+                          </m:r>
+                        </m:sup>
+                      </m:sSup>
+                      <m:r>
+                        <w:rPr>
+                          <w:rFonts w:ascii="Cambria Math" w:hAnsi="Cambria Math" w:cs="Times New Roman"/>
+                          <w:sz w:val="24"/>
+                          <w:lang w:val="en-US"/>
+                        </w:rPr>
+                        <m:t xml:space="preserve">+ </m:t>
+                      </m:r>
+                      <m:sSup>
+                        <m:sSupPr>
+                          <m:ctrlPr>
+                            <w:rPr>
+                              <w:rFonts w:ascii="Cambria Math" w:hAnsi="Cambria Math" w:cs="Times New Roman"/>
+                              <w:i/>
+                              <w:sz w:val="24"/>
+                              <w:lang w:val="en-US"/>
+                            </w:rPr>
+                          </m:ctrlPr>
+                        </m:sSupPr>
+                        <m:e>
+                          <m:r>
+                            <w:rPr>
+                              <w:rFonts w:ascii="Cambria Math" w:hAnsi="Cambria Math" w:cs="Times New Roman"/>
+                              <w:sz w:val="24"/>
+                              <w:lang w:val="en-US"/>
+                            </w:rPr>
+                            <m:t>5</m:t>
+                          </m:r>
+                        </m:e>
+                        <m:sup>
+                          <m:r>
+                            <w:rPr>
+                              <w:rFonts w:ascii="Cambria Math" w:hAnsi="Cambria Math" w:cs="Times New Roman"/>
+                              <w:sz w:val="24"/>
+                              <w:lang w:val="en-US"/>
+                            </w:rPr>
+                            <m:t>2</m:t>
+                          </m:r>
+                        </m:sup>
+                      </m:sSup>
+                      <m:r>
+                        <w:rPr>
+                          <w:rFonts w:ascii="Cambria Math" w:hAnsi="Cambria Math" w:cs="Times New Roman"/>
+                          <w:sz w:val="24"/>
+                          <w:lang w:val="en-US"/>
+                        </w:rPr>
+                        <m:t>+</m:t>
+                      </m:r>
+                      <m:sSup>
+                        <m:sSupPr>
+                          <m:ctrlPr>
+                            <w:rPr>
+                              <w:rFonts w:ascii="Cambria Math" w:hAnsi="Cambria Math" w:cs="Times New Roman"/>
+                              <w:i/>
+                              <w:sz w:val="24"/>
+                              <w:lang w:val="en-US"/>
+                            </w:rPr>
+                          </m:ctrlPr>
+                        </m:sSupPr>
+                        <m:e>
+                          <m:r>
+                            <w:rPr>
+                              <w:rFonts w:ascii="Cambria Math" w:hAnsi="Cambria Math" w:cs="Times New Roman"/>
+                              <w:sz w:val="24"/>
+                              <w:lang w:val="en-US"/>
+                            </w:rPr>
+                            <m:t>5</m:t>
+                          </m:r>
+                        </m:e>
+                        <m:sup>
+                          <m:r>
+                            <w:rPr>
+                              <w:rFonts w:ascii="Cambria Math" w:hAnsi="Cambria Math" w:cs="Times New Roman"/>
+                              <w:sz w:val="24"/>
+                              <w:lang w:val="en-US"/>
+                            </w:rPr>
+                            <m:t>2</m:t>
+                          </m:r>
+                        </m:sup>
+                      </m:sSup>
+                      <m:r>
+                        <w:rPr>
+                          <w:rFonts w:ascii="Cambria Math" w:hAnsi="Cambria Math" w:cs="Times New Roman"/>
+                          <w:sz w:val="24"/>
+                          <w:lang w:val="en-US"/>
+                        </w:rPr>
+                        <m:t>+5²</m:t>
+                      </m:r>
+                    </m:e>
+                  </m:rad>
+                </m:den>
+              </m:f>
+            </m:oMath>
+            <w:r>
+              <w:rPr>
+                <w:rFonts w:ascii="Times New Roman" w:eastAsiaTheme="minorEastAsia" w:hAnsi="Times New Roman" w:cs="Times New Roman"/>
+                <w:sz w:val="24"/>
+                <w:lang w:val="en-US"/>
+              </w:rPr>
+              <w:t xml:space="preserve"> = 1 - </w:t>
+            </w:r>
+            <m:oMath>
+              <m:f>
+                <m:fPr>
+                  <m:ctrlPr>
+                    <w:rPr>
+                      <w:rFonts w:ascii="Cambria Math" w:eastAsiaTheme="minorEastAsia" w:hAnsi="Cambria Math" w:cs="Times New Roman"/>
+                      <w:i/>
+                      <w:sz w:val="24"/>
+                      <w:lang w:val="en-US"/>
+                    </w:rPr>
+                  </m:ctrlPr>
+                </m:fPr>
+                <m:num>
+                  <m:r>
+                    <w:rPr>
+                      <w:rFonts w:ascii="Cambria Math" w:eastAsiaTheme="minorEastAsia" w:hAnsi="Cambria Math" w:cs="Times New Roman"/>
+                      <w:sz w:val="24"/>
+                      <w:lang w:val="en-US"/>
+                    </w:rPr>
+                    <m:t>20</m:t>
+                  </m:r>
+                </m:num>
+                <m:den>
+                  <m:r>
+                    <w:rPr>
+                      <w:rFonts w:ascii="Cambria Math" w:eastAsiaTheme="minorEastAsia" w:hAnsi="Cambria Math" w:cs="Times New Roman"/>
+                      <w:sz w:val="24"/>
+                      <w:lang w:val="en-US"/>
+                    </w:rPr>
+                    <m:t>20</m:t>
+                  </m:r>
+                </m:den>
+              </m:f>
+            </m:oMath>
+            <w:r>
+              <w:rPr>
+                <w:rFonts w:ascii="Times New Roman" w:eastAsiaTheme="minorEastAsia" w:hAnsi="Times New Roman" w:cs="Times New Roman"/>
+                <w:sz w:val="24"/>
+                <w:lang w:val="en-US"/>
+              </w:rPr>
+              <w:t xml:space="preserve"> = 0</w:t>
+            </w:r>
+          </w:p>
+        </w:tc>
+      </w:tr>
+    </w:tbl>
+    <w:p>
+      <w:pPr>
+        <w:rPr>
+          <w:rFonts w:ascii="Times New Roman" w:hAnsi="Times New Roman" w:cs="Times New Roman"/>
+          <w:sz w:val="24"/>
+          <w:lang w:val="en-US"/>
+        </w:rPr>
+      </w:pPr>
+    </w:p>
+    <w:p>
+      <w:pPr>
+        <w:rPr>
+          <w:rFonts w:ascii="Times New Roman" w:hAnsi="Times New Roman" w:cs="Times New Roman"/>
+          <w:sz w:val="24"/>
+          <w:lang w:val="en-US"/>
+        </w:rPr>
+      </w:pPr>
+    </w:p>
+    <w:p>
+      <w:pPr>
+        <w:rPr>
+          <w:rFonts w:ascii="Times New Roman" w:hAnsi="Times New Roman" w:cs="Times New Roman"/>
+          <w:sz w:val="24"/>
+          <w:lang w:val="en-US"/>
+        </w:rPr>
+      </w:pPr>
+      <w:r>
+        <w:rPr>
+          <w:rFonts w:ascii="Times New Roman" w:hAnsi="Times New Roman" w:cs="Times New Roman"/>
+          <w:b/>
+          <w:sz w:val="24"/>
+          <w:lang w:val="en-US"/>
+        </w:rPr>
+        <w:t>Scenario 3:</w:t>
+      </w:r>
+      <w:r>
+        <w:rPr>
+          <w:rFonts w:ascii="Times New Roman" w:hAnsi="Times New Roman" w:cs="Times New Roman"/>
+          <w:b/>
+          <w:sz w:val="24"/>
+          <w:lang w:val="en-US"/>
+        </w:rPr>
+        <w:t xml:space="preserve"> </w:t>
+      </w:r>
+      <w:r>
+        <w:rPr>
+          <w:rFonts w:ascii="Times New Roman" w:hAnsi="Times New Roman" w:cs="Times New Roman"/>
+          <w:sz w:val="24"/>
+          <w:lang w:val="en-US"/>
+        </w:rPr>
+        <w:t>When a movie is not rated, there is</w:t>
+      </w:r>
+      <w:r>
+        <w:rPr>
+          <w:rFonts w:ascii="Times New Roman" w:hAnsi="Times New Roman" w:cs="Times New Roman"/>
+          <w:sz w:val="24"/>
+          <w:lang w:val="en-US"/>
+        </w:rPr>
+        <w:t xml:space="preserve"> a problem. We ca</w:t>
+      </w:r>
+      <w:r>
+        <w:rPr>
+          <w:rFonts w:ascii="Times New Roman" w:hAnsi="Times New Roman" w:cs="Times New Roman"/>
+          <w:sz w:val="24"/>
+          <w:lang w:val="en-US"/>
+        </w:rPr>
+        <w:t>n solve it by giving that movie</w:t>
+      </w:r>
+      <w:r>
+        <w:rPr>
+          <w:rFonts w:ascii="Times New Roman" w:hAnsi="Times New Roman" w:cs="Times New Roman"/>
+          <w:sz w:val="24"/>
+          <w:lang w:val="en-US"/>
+        </w:rPr>
+        <w:t xml:space="preserve"> a rating of 2.5.</w:t>
+      </w:r>
+      <w:r>
+        <w:rPr>
+          <w:rFonts w:ascii="Times New Roman" w:hAnsi="Times New Roman" w:cs="Times New Roman"/>
+          <w:sz w:val="24"/>
+          <w:lang w:val="en-US"/>
+        </w:rPr>
+        <w:t xml:space="preserve"> If a user hast just watched one of the greatest movies he’s ever seen or one of a kind he never wants to witness again, he’s much more likely to give this movie a rating.</w:t>
+      </w:r>
+      <w:r>
+        <w:rPr>
+          <w:rFonts w:ascii="Times New Roman" w:hAnsi="Times New Roman" w:cs="Times New Roman"/>
+          <w:sz w:val="24"/>
+          <w:lang w:val="en-US"/>
+        </w:rPr>
+        <w:t xml:space="preserve"> </w:t>
+      </w:r>
+      <w:r>
+        <w:rPr>
+          <w:rFonts w:ascii="Times New Roman" w:hAnsi="Times New Roman" w:cs="Times New Roman"/>
+          <w:sz w:val="24"/>
+          <w:lang w:val="en-US"/>
+        </w:rPr>
+        <w:t>Whereas if the</w:t>
+      </w:r>
+      <w:r>
+        <w:rPr>
+          <w:rFonts w:ascii="Times New Roman" w:hAnsi="Times New Roman" w:cs="Times New Roman"/>
+          <w:sz w:val="24"/>
+          <w:lang w:val="en-US"/>
+        </w:rPr>
+        <w:t xml:space="preserve"> user thinks the movie is rather mediocre, he </w:t>
+      </w:r>
+      <w:r>
+        <w:rPr>
+          <w:rFonts w:ascii="Times New Roman" w:hAnsi="Times New Roman" w:cs="Times New Roman"/>
+          <w:sz w:val="24"/>
+          <w:lang w:val="en-US"/>
+        </w:rPr>
+        <w:t>might not</w:t>
+      </w:r>
+      <w:r>
+        <w:rPr>
+          <w:rFonts w:ascii="Times New Roman" w:hAnsi="Times New Roman" w:cs="Times New Roman"/>
+          <w:sz w:val="24"/>
+          <w:lang w:val="en-US"/>
+        </w:rPr>
+        <w:t xml:space="preserve"> have the needs to express his/her feelings about the movie. </w:t>
+      </w:r>
+      <w:r>
+        <w:rPr>
+          <w:rFonts w:ascii="Times New Roman" w:hAnsi="Times New Roman" w:cs="Times New Roman"/>
+          <w:sz w:val="24"/>
+          <w:lang w:val="en-US"/>
+        </w:rPr>
+        <w:t>Giving this movie an average rating of 2.5 might be a good solution to get rid of movies which don’t have a rating.</w:t>
+      </w:r>
+    </w:p>
+    <w:p>
+      <w:pPr>
+        <w:rPr>
+          <w:rFonts w:ascii="Times New Roman" w:hAnsi="Times New Roman" w:cs="Times New Roman"/>
+          <w:b/>
+          <w:sz w:val="24"/>
+          <w:lang w:val="en-US"/>
+        </w:rPr>
+      </w:pPr>
+    </w:p>
+    <w:p>
+      <w:pPr>
+        <w:rPr>
+          <w:rFonts w:ascii="Times New Roman" w:hAnsi="Times New Roman" w:cs="Times New Roman"/>
+          <w:color w:val="FF0000"/>
+          <w:sz w:val="24"/>
+        </w:rPr>
+      </w:pPr>
+      <w:r>
+        <w:rPr>
+          <w:rFonts w:ascii="Times New Roman" w:hAnsi="Times New Roman" w:cs="Times New Roman"/>
+          <w:b/>
+          <w:sz w:val="24"/>
+        </w:rPr>
+        <w:lastRenderedPageBreak/>
         <w:t>Scenario 4:</w:t>
       </w:r>
       <w:r>
@@ -489,24 +1617,39 @@
           <w:rFonts w:ascii="Times New Roman" w:hAnsi="Times New Roman" w:cs="Times New Roman"/>
           <w:b/>
           <w:sz w:val="24"/>
-          <w:lang w:val="en-US"/>
         </w:rPr>
         <w:t xml:space="preserve"> </w:t>
       </w:r>
-    </w:p>
-    <w:p>
-      <w:pPr>
-        <w:rPr>
-          <w:rFonts w:ascii="Times New Roman" w:hAnsi="Times New Roman" w:cs="Times New Roman"/>
-          <w:sz w:val="24"/>
-          <w:lang w:val="en-US"/>
-        </w:rPr>
-      </w:pPr>
-      <w:r>
-        <w:rPr>
-          <w:rFonts w:ascii="Times New Roman" w:hAnsi="Times New Roman" w:cs="Times New Roman"/>
-          <w:sz w:val="24"/>
-          <w:lang w:val="en-US"/>
+      <w:proofErr w:type="spellStart"/>
+      <w:r>
+        <w:rPr>
+          <w:rFonts w:ascii="Times New Roman" w:hAnsi="Times New Roman" w:cs="Times New Roman"/>
+          <w:color w:val="FF0000"/>
+          <w:sz w:val="24"/>
+        </w:rPr>
+        <w:t>Median</w:t>
+      </w:r>
+      <w:proofErr w:type="spellEnd"/>
+      <w:r>
+        <w:rPr>
+          <w:rFonts w:ascii="Times New Roman" w:hAnsi="Times New Roman" w:cs="Times New Roman"/>
+          <w:color w:val="FF0000"/>
+          <w:sz w:val="24"/>
+        </w:rPr>
+        <w:t>? Sorteren en daaruit de hoogste nemen?</w:t>
+      </w:r>
+    </w:p>
+    <w:p>
+      <w:pPr>
+        <w:rPr>
+          <w:rFonts w:ascii="Times New Roman" w:hAnsi="Times New Roman" w:cs="Times New Roman"/>
+          <w:sz w:val="24"/>
+        </w:rPr>
+      </w:pPr>
+      <w:r>
+        <w:rPr>
+          <w:rFonts w:ascii="Times New Roman" w:hAnsi="Times New Roman" w:cs="Times New Roman"/>
+          <w:sz w:val="24"/>
         </w:rPr>
         <w:br w:type="page"/>
       </w:r>
@@ -566,6 +1709,7 @@
         </w:rPr>
         <w:t xml:space="preserve">Idem as scenario 0 in </w:t>
       </w:r>
+      <w:proofErr w:type="spellStart"/>
       <w:r>
         <w:rPr>
           <w:rFonts w:ascii="Times New Roman" w:hAnsi="Times New Roman" w:cs="Times New Roman"/>
@@ -582,6 +1726,7 @@
         </w:rPr>
         <w:t>iltering</w:t>
       </w:r>
+      <w:proofErr w:type="spellEnd"/>
       <w:r>
         <w:rPr>
           <w:rFonts w:ascii="Times New Roman" w:hAnsi="Times New Roman" w:cs="Times New Roman"/>
@@ -749,19 +1894,55 @@
         <w:rPr>
           <w:lang w:val="en-US"/>
         </w:rPr>
-        <w:t>(equal) SquareSubsequences</w:t>
-      </w:r>
-      <w:r>
-        <w:rPr>
-          <w:lang w:val="en-US"/>
-        </w:rPr>
-        <w:t xml:space="preserve">. The longest SquareSubsequence will have a length of </w:t>
-      </w:r>
-      <w:r>
-        <w:rPr>
-          <w:lang w:val="en-US"/>
-        </w:rPr>
-        <w:t>n when n is even or n-1 if n is uneven, with n = s.lenght();</w:t>
+        <w:t xml:space="preserve">(equal) </w:t>
+      </w:r>
+      <w:proofErr w:type="spellStart"/>
+      <w:r>
+        <w:rPr>
+          <w:lang w:val="en-US"/>
+        </w:rPr>
+        <w:t>SquareSubsequences</w:t>
+      </w:r>
+      <w:proofErr w:type="spellEnd"/>
+      <w:r>
+        <w:rPr>
+          <w:lang w:val="en-US"/>
+        </w:rPr>
+        <w:t xml:space="preserve">. The longest </w:t>
+      </w:r>
+      <w:proofErr w:type="spellStart"/>
+      <w:r>
+        <w:rPr>
+          <w:lang w:val="en-US"/>
+        </w:rPr>
+        <w:t>SquareSubsequence</w:t>
+      </w:r>
+      <w:proofErr w:type="spellEnd"/>
+      <w:r>
+        <w:rPr>
+          <w:lang w:val="en-US"/>
+        </w:rPr>
+        <w:t xml:space="preserve"> will have a length of </w:t>
+      </w:r>
+      <w:r>
+        <w:rPr>
+          <w:lang w:val="en-US"/>
+        </w:rPr>
+        <w:t xml:space="preserve">n when n is even or n-1 if n is uneven, with n = </w:t>
+      </w:r>
+      <w:proofErr w:type="spellStart"/>
+      <w:r>
+        <w:rPr>
+          <w:lang w:val="en-US"/>
+        </w:rPr>
+        <w:t>s.lenght</w:t>
+      </w:r>
+      <w:proofErr w:type="spellEnd"/>
+      <w:r>
+        <w:rPr>
+          <w:lang w:val="en-US"/>
+        </w:rPr>
+        <w:t>();</w:t>
       </w:r>
     </w:p>
     <w:p>
@@ -797,7 +1978,7 @@
 </file>
 
 <file path=word/endnotes.xml><?xml version="1.0" encoding="utf-8"?>
-<w:endnotes xmlns:wpc="http://schemas.microsoft.com/office/word/2010/wordprocessingCanvas" xmlns:cx="http://schemas.microsoft.com/office/drawing/2014/chartex" xmlns:cx1="http://schemas.microsoft.com/office/drawing/2015/9/8/chartex" xmlns:cx2="http://schemas.microsoft.com/office/drawing/2015/10/21/chartex" xmlns:cx3="http://schemas.microsoft.com/office/drawing/2016/5/9/chartex" xmlns:cx4="http://schemas.microsoft.com/office/drawing/2016/5/10/chartex" xmlns:cx5="http://schemas.microsoft.com/office/drawing/2016/5/11/chartex" xmlns:cx6="http://schemas.microsoft.com/office/drawing/2016/5/12/chartex" xmlns:cx7="http://schemas.microsoft.com/office/drawing/2016/5/13/chartex" xmlns:cx8="http://schemas.microsoft.com/office/drawing/2016/5/14/chartex" xmlns:mc="http://schemas.openxmlformats.org/markup-compatibility/2006" xmlns:o="urn:schemas-microsoft-com:office:office" xmlns:r="http://schemas.openxmlformats.org/officeDocument/2006/relationships" xmlns:m="http://schemas.openxmlformats.org/officeDocument/2006/math" xmlns:v="urn:schemas-microsoft-com:vml" xmlns:wp14="http://schemas.microsoft.com/office/word/2010/wordprocessingDrawing" xmlns:wp="http://schemas.openxmlformats.org/drawingml/2006/wordprocessingDrawing" xmlns:w10="urn:schemas-microsoft-com:office:word" xmlns:w="http://schemas.openxmlformats.org/wordprocessingml/2006/main" xmlns:w14="http://schemas.microsoft.com/office/word/2010/wordml" xmlns:w15="http://schemas.microsoft.com/office/word/2012/wordml" xmlns:w16se="http://schemas.microsoft.com/office/word/2015/wordml/symex" xmlns:wpg="http://schemas.microsoft.com/office/word/2010/wordprocessingGroup" xmlns:wpi="http://schemas.microsoft.com/office/word/2010/wordprocessingInk" xmlns:wne="http://schemas.microsoft.com/office/word/2006/wordml" xmlns:wps="http://schemas.microsoft.com/office/word/2010/wordprocessingShape" mc:Ignorable="w14 w15 w16se wp14">
+<w:endnotes xmlns:wpc="http://schemas.microsoft.com/office/word/2010/wordprocessingCanvas" xmlns:mc="http://schemas.openxmlformats.org/markup-compatibility/2006" xmlns:o="urn:schemas-microsoft-com:office:office" xmlns:r="http://schemas.openxmlformats.org/officeDocument/2006/relationships" xmlns:m="http://schemas.openxmlformats.org/officeDocument/2006/math" xmlns:v="urn:schemas-microsoft-com:vml" xmlns:wp14="http://schemas.microsoft.com/office/word/2010/wordprocessingDrawing" xmlns:wp="http://schemas.openxmlformats.org/drawingml/2006/wordprocessingDrawing" xmlns:w10="urn:schemas-microsoft-com:office:word" xmlns:w="http://schemas.openxmlformats.org/wordprocessingml/2006/main" xmlns:w14="http://schemas.microsoft.com/office/word/2010/wordml" xmlns:w15="http://schemas.microsoft.com/office/word/2012/wordml" xmlns:wpg="http://schemas.microsoft.com/office/word/2010/wordprocessingGroup" xmlns:wpi="http://schemas.microsoft.com/office/word/2010/wordprocessingInk" xmlns:wne="http://schemas.microsoft.com/office/word/2006/wordml" xmlns:wps="http://schemas.microsoft.com/office/word/2010/wordprocessingShape" mc:Ignorable="w14 w15 wp14">
   <w:endnote w:type="separator" w:id="-1">
     <w:p>
       <w:pPr>
@@ -822,10 +2003,10 @@
 </file>
 
 <file path=word/footer1.xml><?xml version="1.0" encoding="utf-8"?>
-<w:ftr xmlns:wpc="http://schemas.microsoft.com/office/word/2010/wordprocessingCanvas" xmlns:cx="http://schemas.microsoft.com/office/drawing/2014/chartex" xmlns:cx1="http://schemas.microsoft.com/office/drawing/2015/9/8/chartex" xmlns:cx2="http://schemas.microsoft.com/office/drawing/2015/10/21/chartex" xmlns:cx3="http://schemas.microsoft.com/office/drawing/2016/5/9/chartex" xmlns:cx4="http://schemas.microsoft.com/office/drawing/2016/5/10/chartex" xmlns:cx5="http://schemas.microsoft.com/office/drawing/2016/5/11/chartex" xmlns:cx6="http://schemas.microsoft.com/office/drawing/2016/5/12/chartex" xmlns:cx7="http://schemas.microsoft.com/office/drawing/2016/5/13/chartex" xmlns:cx8="http://schemas.microsoft.com/office/drawing/2016/5/14/chartex" xmlns:mc="http://schemas.openxmlformats.org/markup-compatibility/2006" xmlns:o="urn:schemas-microsoft-com:office:office" xmlns:r="http://schemas.openxmlformats.org/officeDocument/2006/relationships" xmlns:m="http://schemas.openxmlformats.org/officeDocument/2006/math" xmlns:v="urn:schemas-microsoft-com:vml" xmlns:wp14="http://schemas.microsoft.com/office/word/2010/wordprocessingDrawing" xmlns:wp="http://schemas.openxmlformats.org/drawingml/2006/wordprocessingDrawing" xmlns:w10="urn:schemas-microsoft-com:office:word" xmlns:w="http://schemas.openxmlformats.org/wordprocessingml/2006/main" xmlns:w14="http://schemas.microsoft.com/office/word/2010/wordml" xmlns:w15="http://schemas.microsoft.com/office/word/2012/wordml" xmlns:w16se="http://schemas.microsoft.com/office/word/2015/wordml/symex" xmlns:wpg="http://schemas.microsoft.com/office/word/2010/wordprocessingGroup" xmlns:wpi="http://schemas.microsoft.com/office/word/2010/wordprocessingInk" xmlns:wne="http://schemas.microsoft.com/office/word/2006/wordml" xmlns:wps="http://schemas.microsoft.com/office/word/2010/wordprocessingShape" mc:Ignorable="w14 w15 w16se wp14">
+<w:ftr xmlns:wpc="http://schemas.microsoft.com/office/word/2010/wordprocessingCanvas" xmlns:mc="http://schemas.openxmlformats.org/markup-compatibility/2006" xmlns:o="urn:schemas-microsoft-com:office:office" xmlns:r="http://schemas.openxmlformats.org/officeDocument/2006/relationships" xmlns:m="http://schemas.openxmlformats.org/officeDocument/2006/math" xmlns:v="urn:schemas-microsoft-com:vml" xmlns:wp14="http://schemas.microsoft.com/office/word/2010/wordprocessingDrawing" xmlns:wp="http://schemas.openxmlformats.org/drawingml/2006/wordprocessingDrawing" xmlns:w10="urn:schemas-microsoft-com:office:word" xmlns:w="http://schemas.openxmlformats.org/wordprocessingml/2006/main" xmlns:w14="http://schemas.microsoft.com/office/word/2010/wordml" xmlns:w15="http://schemas.microsoft.com/office/word/2012/wordml" xmlns:wpg="http://schemas.microsoft.com/office/word/2010/wordprocessingGroup" xmlns:wpi="http://schemas.microsoft.com/office/word/2010/wordprocessingInk" xmlns:wne="http://schemas.microsoft.com/office/word/2006/wordml" xmlns:wps="http://schemas.microsoft.com/office/word/2010/wordprocessingShape" mc:Ignorable="w14 w15 wp14">
   <w:p>
     <w:pPr>
-      <w:pStyle w:val="Footer"/>
+      <w:pStyle w:val="Voettekst"/>
       <w:tabs>
         <w:tab w:val="clear" w:pos="4703"/>
       </w:tabs>
@@ -868,7 +2049,7 @@
         <w:noProof/>
         <w:sz w:val="24"/>
       </w:rPr>
-      <w:t>2</w:t>
+      <w:t>4</w:t>
     </w:r>
     <w:r>
       <w:rPr>
@@ -882,7 +2063,7 @@
   </w:p>
   <w:p>
     <w:pPr>
-      <w:pStyle w:val="Footer"/>
+      <w:pStyle w:val="Voettekst"/>
       <w:rPr>
         <w:rFonts w:ascii="Times New Roman" w:hAnsi="Times New Roman" w:cs="Times New Roman"/>
         <w:sz w:val="24"/>
@@ -900,7 +2081,7 @@
 </file>
 
 <file path=word/footnotes.xml><?xml version="1.0" encoding="utf-8"?>
-<w:footnotes xmlns:wpc="http://schemas.microsoft.com/office/word/2010/wordprocessingCanvas" xmlns:cx="http://schemas.microsoft.com/office/drawing/2014/chartex" xmlns:cx1="http://schemas.microsoft.com/office/drawing/2015/9/8/chartex" xmlns:cx2="http://schemas.microsoft.com/office/drawing/2015/10/21/chartex" xmlns:cx3="http://schemas.microsoft.com/office/drawing/2016/5/9/chartex" xmlns:cx4="http://schemas.microsoft.com/office/drawing/2016/5/10/chartex" xmlns:cx5="http://schemas.microsoft.com/office/drawing/2016/5/11/chartex" xmlns:cx6="http://schemas.microsoft.com/office/drawing/2016/5/12/chartex" xmlns:cx7="http://schemas.microsoft.com/office/drawing/2016/5/13/chartex" xmlns:cx8="http://schemas.microsoft.com/office/drawing/2016/5/14/chartex" xmlns:mc="http://schemas.openxmlformats.org/markup-compatibility/2006" xmlns:o="urn:schemas-microsoft-com:office:office" xmlns:r="http://schemas.openxmlformats.org/officeDocument/2006/relationships" xmlns:m="http://schemas.openxmlformats.org/officeDocument/2006/math" xmlns:v="urn:schemas-microsoft-com:vml" xmlns:wp14="http://schemas.microsoft.com/office/word/2010/wordprocessingDrawing" xmlns:wp="http://schemas.openxmlformats.org/drawingml/2006/wordprocessingDrawing" xmlns:w10="urn:schemas-microsoft-com:office:word" xmlns:w="http://schemas.openxmlformats.org/wordprocessingml/2006/main" xmlns:w14="http://schemas.microsoft.com/office/word/2010/wordml" xmlns:w15="http://schemas.microsoft.com/office/word/2012/wordml" xmlns:w16se="http://schemas.microsoft.com/office/word/2015/wordml/symex" xmlns:wpg="http://schemas.microsoft.com/office/word/2010/wordprocessingGroup" xmlns:wpi="http://schemas.microsoft.com/office/word/2010/wordprocessingInk" xmlns:wne="http://schemas.microsoft.com/office/word/2006/wordml" xmlns:wps="http://schemas.microsoft.com/office/word/2010/wordprocessingShape" mc:Ignorable="w14 w15 w16se wp14">
+<w:footnotes xmlns:wpc="http://schemas.microsoft.com/office/word/2010/wordprocessingCanvas" xmlns:mc="http://schemas.openxmlformats.org/markup-compatibility/2006" xmlns:o="urn:schemas-microsoft-com:office:office" xmlns:r="http://schemas.openxmlformats.org/officeDocument/2006/relationships" xmlns:m="http://schemas.openxmlformats.org/officeDocument/2006/math" xmlns:v="urn:schemas-microsoft-com:vml" xmlns:wp14="http://schemas.microsoft.com/office/word/2010/wordprocessingDrawing" xmlns:wp="http://schemas.openxmlformats.org/drawingml/2006/wordprocessingDrawing" xmlns:w10="urn:schemas-microsoft-com:office:word" xmlns:w="http://schemas.openxmlformats.org/wordprocessingml/2006/main" xmlns:w14="http://schemas.microsoft.com/office/word/2010/wordml" xmlns:w15="http://schemas.microsoft.com/office/word/2012/wordml" xmlns:wpg="http://schemas.microsoft.com/office/word/2010/wordprocessingGroup" xmlns:wpi="http://schemas.microsoft.com/office/word/2010/wordprocessingInk" xmlns:wne="http://schemas.microsoft.com/office/word/2006/wordml" xmlns:wps="http://schemas.microsoft.com/office/word/2010/wordprocessingShape" mc:Ignorable="w14 w15 wp14">
   <w:footnote w:type="separator" w:id="-1">
     <w:p>
       <w:pPr>
@@ -925,10 +2106,10 @@
 </file>
 
 <file path=word/header1.xml><?xml version="1.0" encoding="utf-8"?>
-<w:hdr xmlns:wpc="http://schemas.microsoft.com/office/word/2010/wordprocessingCanvas" xmlns:cx="http://schemas.microsoft.com/office/drawing/2014/chartex" xmlns:cx1="http://schemas.microsoft.com/office/drawing/2015/9/8/chartex" xmlns:cx2="http://schemas.microsoft.com/office/drawing/2015/10/21/chartex" xmlns:cx3="http://schemas.microsoft.com/office/drawing/2016/5/9/chartex" xmlns:cx4="http://schemas.microsoft.com/office/drawing/2016/5/10/chartex" xmlns:cx5="http://schemas.microsoft.com/office/drawing/2016/5/11/chartex" xmlns:cx6="http://schemas.microsoft.com/office/drawing/2016/5/12/chartex" xmlns:cx7="http://schemas.microsoft.com/office/drawing/2016/5/13/chartex" xmlns:cx8="http://schemas.microsoft.com/office/drawing/2016/5/14/chartex" xmlns:mc="http://schemas.openxmlformats.org/markup-compatibility/2006" xmlns:o="urn:schemas-microsoft-com:office:office" xmlns:r="http://schemas.openxmlformats.org/officeDocument/2006/relationships" xmlns:m="http://schemas.openxmlformats.org/officeDocument/2006/math" xmlns:v="urn:schemas-microsoft-com:vml" xmlns:wp14="http://schemas.microsoft.com/office/word/2010/wordprocessingDrawing" xmlns:wp="http://schemas.openxmlformats.org/drawingml/2006/wordprocessingDrawing" xmlns:w10="urn:schemas-microsoft-com:office:word" xmlns:w="http://schemas.openxmlformats.org/wordprocessingml/2006/main" xmlns:w14="http://schemas.microsoft.com/office/word/2010/wordml" xmlns:w15="http://schemas.microsoft.com/office/word/2012/wordml" xmlns:w16se="http://schemas.microsoft.com/office/word/2015/wordml/symex" xmlns:wpg="http://schemas.microsoft.com/office/word/2010/wordprocessingGroup" xmlns:wpi="http://schemas.microsoft.com/office/word/2010/wordprocessingInk" xmlns:wne="http://schemas.microsoft.com/office/word/2006/wordml" xmlns:wps="http://schemas.microsoft.com/office/word/2010/wordprocessingShape" mc:Ignorable="w14 w15 w16se wp14">
+<w:hdr xmlns:wpc="http://schemas.microsoft.com/office/word/2010/wordprocessingCanvas" xmlns:mc="http://schemas.openxmlformats.org/markup-compatibility/2006" xmlns:o="urn:schemas-microsoft-com:office:office" xmlns:r="http://schemas.openxmlformats.org/officeDocument/2006/relationships" xmlns:m="http://schemas.openxmlformats.org/officeDocument/2006/math" xmlns:v="urn:schemas-microsoft-com:vml" xmlns:wp14="http://schemas.microsoft.com/office/word/2010/wordprocessingDrawing" xmlns:wp="http://schemas.openxmlformats.org/drawingml/2006/wordprocessingDrawing" xmlns:w10="urn:schemas-microsoft-com:office:word" xmlns:w="http://schemas.openxmlformats.org/wordprocessingml/2006/main" xmlns:w14="http://schemas.microsoft.com/office/word/2010/wordml" xmlns:w15="http://schemas.microsoft.com/office/word/2012/wordml" xmlns:wpg="http://schemas.microsoft.com/office/word/2010/wordprocessingGroup" xmlns:wpi="http://schemas.microsoft.com/office/word/2010/wordprocessingInk" xmlns:wne="http://schemas.microsoft.com/office/word/2006/wordml" xmlns:wps="http://schemas.microsoft.com/office/word/2010/wordprocessingShape" mc:Ignorable="w14 w15 wp14">
   <w:p>
     <w:pPr>
-      <w:pStyle w:val="Header"/>
+      <w:pStyle w:val="Koptekst"/>
       <w:ind w:firstLine="708"/>
       <w:rPr>
         <w:rFonts w:ascii="Times New Roman" w:hAnsi="Times New Roman" w:cs="Times New Roman"/>
@@ -940,8 +2121,8 @@
 </file>
 
 <file path=word/numbering.xml><?xml version="1.0" encoding="utf-8"?>
-<w:numbering xmlns:wpc="http://schemas.microsoft.com/office/word/2010/wordprocessingCanvas" xmlns:cx="http://schemas.microsoft.com/office/drawing/2014/chartex" xmlns:cx1="http://schemas.microsoft.com/office/drawing/2015/9/8/chartex" xmlns:cx2="http://schemas.microsoft.com/office/drawing/2015/10/21/chartex" xmlns:cx3="http://schemas.microsoft.com/office/drawing/2016/5/9/chartex" xmlns:cx4="http://schemas.microsoft.com/office/drawing/2016/5/10/chartex" xmlns:cx5="http://schemas.microsoft.com/office/drawing/2016/5/11/chartex" xmlns:cx6="http://schemas.microsoft.com/office/drawing/2016/5/12/chartex" xmlns:cx7="http://schemas.microsoft.com/office/drawing/2016/5/13/chartex" xmlns:cx8="http://schemas.microsoft.com/office/drawing/2016/5/14/chartex" xmlns:mc="http://schemas.openxmlformats.org/markup-compatibility/2006" xmlns:o="urn:schemas-microsoft-com:office:office" xmlns:r="http://schemas.openxmlformats.org/officeDocument/2006/relationships" xmlns:m="http://schemas.openxmlformats.org/officeDocument/2006/math" xmlns:v="urn:schemas-microsoft-com:vml" xmlns:wp14="http://schemas.microsoft.com/office/word/2010/wordprocessingDrawing" xmlns:wp="http://schemas.openxmlformats.org/drawingml/2006/wordprocessingDrawing" xmlns:w10="urn:schemas-microsoft-com:office:word" xmlns:w="http://schemas.openxmlformats.org/wordprocessingml/2006/main" xmlns:w14="http://schemas.microsoft.com/office/word/2010/wordml" xmlns:w15="http://schemas.microsoft.com/office/word/2012/wordml" xmlns:w16se="http://schemas.microsoft.com/office/word/2015/wordml/symex" xmlns:wpg="http://schemas.microsoft.com/office/word/2010/wordprocessingGroup" xmlns:wpi="http://schemas.microsoft.com/office/word/2010/wordprocessingInk" xmlns:wne="http://schemas.microsoft.com/office/word/2006/wordml" xmlns:wps="http://schemas.microsoft.com/office/word/2010/wordprocessingShape" mc:Ignorable="w14 w15 w16se wp14">
-  <w:abstractNum w:abstractNumId="0" w15:restartNumberingAfterBreak="0">
+<w:numbering xmlns:wpc="http://schemas.microsoft.com/office/word/2010/wordprocessingCanvas" xmlns:mc="http://schemas.openxmlformats.org/markup-compatibility/2006" xmlns:o="urn:schemas-microsoft-com:office:office" xmlns:r="http://schemas.openxmlformats.org/officeDocument/2006/relationships" xmlns:m="http://schemas.openxmlformats.org/officeDocument/2006/math" xmlns:v="urn:schemas-microsoft-com:vml" xmlns:wp14="http://schemas.microsoft.com/office/word/2010/wordprocessingDrawing" xmlns:wp="http://schemas.openxmlformats.org/drawingml/2006/wordprocessingDrawing" xmlns:w10="urn:schemas-microsoft-com:office:word" xmlns:w="http://schemas.openxmlformats.org/wordprocessingml/2006/main" xmlns:w14="http://schemas.microsoft.com/office/word/2010/wordml" xmlns:w15="http://schemas.microsoft.com/office/word/2012/wordml" xmlns:wpg="http://schemas.microsoft.com/office/word/2010/wordprocessingGroup" xmlns:wpi="http://schemas.microsoft.com/office/word/2010/wordprocessingInk" xmlns:wne="http://schemas.microsoft.com/office/word/2006/wordml" xmlns:wps="http://schemas.microsoft.com/office/word/2010/wordprocessingShape" mc:Ignorable="w14 w15 wp14">
+  <w:abstractNum w:abstractNumId="0">
     <w:nsid w:val="0D1477AC"/>
     <w:multiLevelType w:val="hybridMultilevel"/>
     <w:tmpl w:val="9F40E382"/>
@@ -1029,7 +2210,7 @@
       </w:pPr>
     </w:lvl>
   </w:abstractNum>
-  <w:abstractNum w:abstractNumId="1" w15:restartNumberingAfterBreak="0">
+  <w:abstractNum w:abstractNumId="1">
     <w:nsid w:val="1A9204AF"/>
     <w:multiLevelType w:val="hybridMultilevel"/>
     <w:tmpl w:val="A17C7F5A"/>
@@ -1117,7 +2298,7 @@
       </w:pPr>
     </w:lvl>
   </w:abstractNum>
-  <w:abstractNum w:abstractNumId="2" w15:restartNumberingAfterBreak="0">
+  <w:abstractNum w:abstractNumId="2">
     <w:nsid w:val="24772D6D"/>
     <w:multiLevelType w:val="hybridMultilevel"/>
     <w:tmpl w:val="E6784F42"/>
@@ -1230,7 +2411,7 @@
       </w:rPr>
     </w:lvl>
   </w:abstractNum>
-  <w:abstractNum w:abstractNumId="3" w15:restartNumberingAfterBreak="0">
+  <w:abstractNum w:abstractNumId="3">
     <w:nsid w:val="28F63125"/>
     <w:multiLevelType w:val="hybridMultilevel"/>
     <w:tmpl w:val="3D8CA4C0"/>
@@ -1316,7 +2497,7 @@
       </w:pPr>
     </w:lvl>
   </w:abstractNum>
-  <w:abstractNum w:abstractNumId="4" w15:restartNumberingAfterBreak="0">
+  <w:abstractNum w:abstractNumId="4">
     <w:nsid w:val="46AB61C6"/>
     <w:multiLevelType w:val="hybridMultilevel"/>
     <w:tmpl w:val="E92CE4D0"/>
@@ -1404,7 +2585,7 @@
       </w:pPr>
     </w:lvl>
   </w:abstractNum>
-  <w:abstractNum w:abstractNumId="5" w15:restartNumberingAfterBreak="0">
+  <w:abstractNum w:abstractNumId="5">
     <w:nsid w:val="497A1A15"/>
     <w:multiLevelType w:val="hybridMultilevel"/>
     <w:tmpl w:val="BBF67938"/>
@@ -1517,7 +2698,7 @@
       </w:rPr>
     </w:lvl>
   </w:abstractNum>
-  <w:abstractNum w:abstractNumId="6" w15:restartNumberingAfterBreak="0">
+  <w:abstractNum w:abstractNumId="6">
     <w:nsid w:val="57A10D33"/>
     <w:multiLevelType w:val="hybridMultilevel"/>
     <w:tmpl w:val="FA7C2746"/>
@@ -1603,7 +2784,7 @@
       </w:pPr>
     </w:lvl>
   </w:abstractNum>
-  <w:abstractNum w:abstractNumId="7" w15:restartNumberingAfterBreak="0">
+  <w:abstractNum w:abstractNumId="7">
     <w:nsid w:val="66517D4F"/>
     <w:multiLevelType w:val="hybridMultilevel"/>
     <w:tmpl w:val="FF5897BA"/>
@@ -1692,7 +2873,7 @@
       </w:pPr>
     </w:lvl>
   </w:abstractNum>
-  <w:abstractNum w:abstractNumId="8" w15:restartNumberingAfterBreak="0">
+  <w:abstractNum w:abstractNumId="8">
     <w:nsid w:val="6BBB35C5"/>
     <w:multiLevelType w:val="hybridMultilevel"/>
     <w:tmpl w:val="5C9E9962"/>
@@ -1806,7 +2987,7 @@
       </w:rPr>
     </w:lvl>
   </w:abstractNum>
-  <w:abstractNum w:abstractNumId="9" w15:restartNumberingAfterBreak="0">
+  <w:abstractNum w:abstractNumId="9">
     <w:nsid w:val="6DF81490"/>
     <w:multiLevelType w:val="hybridMultilevel"/>
     <w:tmpl w:val="6776A5E0"/>
@@ -1894,7 +3075,7 @@
       </w:pPr>
     </w:lvl>
   </w:abstractNum>
-  <w:abstractNum w:abstractNumId="10" w15:restartNumberingAfterBreak="0">
+  <w:abstractNum w:abstractNumId="10">
     <w:nsid w:val="6E092B1E"/>
     <w:multiLevelType w:val="hybridMultilevel"/>
     <w:tmpl w:val="CF903C68"/>
@@ -1980,7 +3161,7 @@
       </w:pPr>
     </w:lvl>
   </w:abstractNum>
-  <w:abstractNum w:abstractNumId="11" w15:restartNumberingAfterBreak="0">
+  <w:abstractNum w:abstractNumId="11">
     <w:nsid w:val="6FF859ED"/>
     <w:multiLevelType w:val="hybridMultilevel"/>
     <w:tmpl w:val="70C48A24"/>
@@ -2106,7 +3287,7 @@
 </file>
 
 <file path=word/styles.xml><?xml version="1.0" encoding="utf-8"?>
-<w:styles xmlns:mc="http://schemas.openxmlformats.org/markup-compatibility/2006" xmlns:r="http://schemas.openxmlformats.org/officeDocument/2006/relationships" xmlns:w="http://schemas.openxmlformats.org/wordprocessingml/2006/main" xmlns:w14="http://schemas.microsoft.com/office/word/2010/wordml" xmlns:w15="http://schemas.microsoft.com/office/word/2012/wordml" xmlns:w16se="http://schemas.microsoft.com/office/word/2015/wordml/symex" mc:Ignorable="w14 w15 w16se">
+<w:styles xmlns:mc="http://schemas.openxmlformats.org/markup-compatibility/2006" xmlns:r="http://schemas.openxmlformats.org/officeDocument/2006/relationships" xmlns:w="http://schemas.openxmlformats.org/wordprocessingml/2006/main" xmlns:w14="http://schemas.microsoft.com/office/word/2010/wordml" xmlns:w15="http://schemas.microsoft.com/office/word/2012/wordml" mc:Ignorable="w14 w15">
   <w:docDefaults>
     <w:rPrDefault>
       <w:rPr>
@@ -2122,7 +3303,7 @@
       </w:pPr>
     </w:pPrDefault>
   </w:docDefaults>
-  <w:latentStyles w:defLockedState="0" w:defUIPriority="99" w:defSemiHidden="0" w:defUnhideWhenUsed="0" w:defQFormat="0" w:count="374">
+  <w:latentStyles w:defLockedState="0" w:defUIPriority="99" w:defSemiHidden="0" w:defUnhideWhenUsed="0" w:defQFormat="0" w:count="371">
     <w:lsdException w:name="Normal" w:uiPriority="0" w:qFormat="1"/>
     <w:lsdException w:name="heading 1" w:uiPriority="9" w:qFormat="1"/>
     <w:lsdException w:name="heading 2" w:semiHidden="1" w:uiPriority="9" w:unhideWhenUsed="1" w:qFormat="1"/>
@@ -2494,19 +3675,16 @@
     <w:lsdException w:name="List Table 5 Dark Accent 6" w:uiPriority="50"/>
     <w:lsdException w:name="List Table 6 Colorful Accent 6" w:uiPriority="51"/>
     <w:lsdException w:name="List Table 7 Colorful Accent 6" w:uiPriority="52"/>
-    <w:lsdException w:name="Mention" w:semiHidden="1" w:unhideWhenUsed="1"/>
-    <w:lsdException w:name="Smart Hyperlink" w:semiHidden="1" w:unhideWhenUsed="1"/>
-    <w:lsdException w:name="Hashtag" w:semiHidden="1" w:unhideWhenUsed="1"/>
   </w:latentStyles>
-  <w:style w:type="paragraph" w:default="1" w:styleId="Normal">
+  <w:style w:type="paragraph" w:default="1" w:styleId="Standaard">
     <w:name w:val="Normal"/>
     <w:qFormat/>
   </w:style>
-  <w:style w:type="paragraph" w:styleId="Heading1">
+  <w:style w:type="paragraph" w:styleId="Kop1">
     <w:name w:val="heading 1"/>
-    <w:basedOn w:val="Normal"/>
-    <w:next w:val="Normal"/>
-    <w:link w:val="Heading1Char"/>
+    <w:basedOn w:val="Standaard"/>
+    <w:next w:val="Standaard"/>
+    <w:link w:val="Kop1Char"/>
     <w:uiPriority w:val="9"/>
     <w:qFormat/>
     <w:rsid w:val="00386488"/>
@@ -2523,11 +3701,11 @@
       <w:szCs w:val="32"/>
     </w:rPr>
   </w:style>
-  <w:style w:type="paragraph" w:styleId="Heading2">
+  <w:style w:type="paragraph" w:styleId="Kop2">
     <w:name w:val="heading 2"/>
-    <w:basedOn w:val="Normal"/>
-    <w:next w:val="Normal"/>
-    <w:link w:val="Heading2Char"/>
+    <w:basedOn w:val="Standaard"/>
+    <w:next w:val="Standaard"/>
+    <w:link w:val="Kop2Char"/>
     <w:uiPriority w:val="9"/>
     <w:unhideWhenUsed/>
     <w:qFormat/>
@@ -2545,13 +3723,13 @@
       <w:szCs w:val="26"/>
     </w:rPr>
   </w:style>
-  <w:style w:type="character" w:default="1" w:styleId="DefaultParagraphFont">
+  <w:style w:type="character" w:default="1" w:styleId="Standaardalinea-lettertype">
     <w:name w:val="Default Paragraph Font"/>
     <w:uiPriority w:val="1"/>
     <w:semiHidden/>
     <w:unhideWhenUsed/>
   </w:style>
-  <w:style w:type="table" w:default="1" w:styleId="TableNormal">
+  <w:style w:type="table" w:default="1" w:styleId="Standaardtabel">
     <w:name w:val="Normal Table"/>
     <w:uiPriority w:val="99"/>
     <w:semiHidden/>
@@ -2566,16 +3744,16 @@
       </w:tblCellMar>
     </w:tblPr>
   </w:style>
-  <w:style w:type="numbering" w:default="1" w:styleId="NoList">
+  <w:style w:type="numbering" w:default="1" w:styleId="Geenlijst">
     <w:name w:val="No List"/>
     <w:uiPriority w:val="99"/>
     <w:semiHidden/>
     <w:unhideWhenUsed/>
   </w:style>
-  <w:style w:type="paragraph" w:styleId="Header">
+  <w:style w:type="paragraph" w:styleId="Koptekst">
     <w:name w:val="header"/>
-    <w:basedOn w:val="Normal"/>
-    <w:link w:val="HeaderChar"/>
+    <w:basedOn w:val="Standaard"/>
+    <w:link w:val="KoptekstChar"/>
     <w:uiPriority w:val="99"/>
     <w:unhideWhenUsed/>
     <w:rsid w:val="00470A3E"/>
@@ -2587,17 +3765,17 @@
       <w:spacing w:after="0" w:line="240" w:lineRule="auto"/>
     </w:pPr>
   </w:style>
-  <w:style w:type="character" w:customStyle="1" w:styleId="HeaderChar">
-    <w:name w:val="Header Char"/>
-    <w:basedOn w:val="DefaultParagraphFont"/>
-    <w:link w:val="Header"/>
+  <w:style w:type="character" w:customStyle="1" w:styleId="KoptekstChar">
+    <w:name w:val="Koptekst Char"/>
+    <w:basedOn w:val="Standaardalinea-lettertype"/>
+    <w:link w:val="Koptekst"/>
     <w:uiPriority w:val="99"/>
     <w:rsid w:val="00470A3E"/>
   </w:style>
-  <w:style w:type="paragraph" w:styleId="Footer">
+  <w:style w:type="paragraph" w:styleId="Voettekst">
     <w:name w:val="footer"/>
-    <w:basedOn w:val="Normal"/>
-    <w:link w:val="FooterChar"/>
+    <w:basedOn w:val="Standaard"/>
+    <w:link w:val="VoettekstChar"/>
     <w:uiPriority w:val="99"/>
     <w:unhideWhenUsed/>
     <w:rsid w:val="00470A3E"/>
@@ -2609,16 +3787,16 @@
       <w:spacing w:after="0" w:line="240" w:lineRule="auto"/>
     </w:pPr>
   </w:style>
-  <w:style w:type="character" w:customStyle="1" w:styleId="FooterChar">
-    <w:name w:val="Footer Char"/>
-    <w:basedOn w:val="DefaultParagraphFont"/>
-    <w:link w:val="Footer"/>
+  <w:style w:type="character" w:customStyle="1" w:styleId="VoettekstChar">
+    <w:name w:val="Voettekst Char"/>
+    <w:basedOn w:val="Standaardalinea-lettertype"/>
+    <w:link w:val="Voettekst"/>
     <w:uiPriority w:val="99"/>
     <w:rsid w:val="00470A3E"/>
   </w:style>
-  <w:style w:type="paragraph" w:styleId="ListParagraph">
+  <w:style w:type="paragraph" w:styleId="Lijstalinea">
     <w:name w:val="List Paragraph"/>
-    <w:basedOn w:val="Normal"/>
+    <w:basedOn w:val="Standaard"/>
     <w:uiPriority w:val="34"/>
     <w:qFormat/>
     <w:rsid w:val="00C05839"/>
@@ -2627,10 +3805,10 @@
       <w:contextualSpacing/>
     </w:pPr>
   </w:style>
-  <w:style w:type="character" w:customStyle="1" w:styleId="Heading1Char">
-    <w:name w:val="Heading 1 Char"/>
-    <w:basedOn w:val="DefaultParagraphFont"/>
-    <w:link w:val="Heading1"/>
+  <w:style w:type="character" w:customStyle="1" w:styleId="Kop1Char">
+    <w:name w:val="Kop 1 Char"/>
+    <w:basedOn w:val="Standaardalinea-lettertype"/>
+    <w:link w:val="Kop1"/>
     <w:uiPriority w:val="9"/>
     <w:rsid w:val="00386488"/>
     <w:rPr>
@@ -2640,10 +3818,10 @@
       <w:szCs w:val="32"/>
     </w:rPr>
   </w:style>
-  <w:style w:type="character" w:customStyle="1" w:styleId="Heading2Char">
-    <w:name w:val="Heading 2 Char"/>
-    <w:basedOn w:val="DefaultParagraphFont"/>
-    <w:link w:val="Heading2"/>
+  <w:style w:type="character" w:customStyle="1" w:styleId="Kop2Char">
+    <w:name w:val="Kop 2 Char"/>
+    <w:basedOn w:val="Standaardalinea-lettertype"/>
+    <w:link w:val="Kop2"/>
     <w:uiPriority w:val="9"/>
     <w:rsid w:val="0031007A"/>
     <w:rPr>
@@ -2651,6 +3829,42 @@
       <w:color w:val="2E74B5" w:themeColor="accent1" w:themeShade="BF"/>
       <w:sz w:val="26"/>
       <w:szCs w:val="26"/>
+    </w:rPr>
+  </w:style>
+  <w:style w:type="table" w:styleId="Tabelraster">
+    <w:name w:val="Table Grid"/>
+    <w:basedOn w:val="Standaardtabel"/>
+    <w:uiPriority w:val="39"/>
+    <w:rsid w:val="00402D10"/>
+    <w:pPr>
+      <w:spacing w:after="0" w:line="240" w:lineRule="auto"/>
+    </w:pPr>
+    <w:tblPr>
+      <w:tblInd w:w="0" w:type="dxa"/>
+      <w:tblBorders>
+        <w:top w:val="single" w:sz="4" w:space="0" w:color="auto"/>
+        <w:left w:val="single" w:sz="4" w:space="0" w:color="auto"/>
+        <w:bottom w:val="single" w:sz="4" w:space="0" w:color="auto"/>
+        <w:right w:val="single" w:sz="4" w:space="0" w:color="auto"/>
+        <w:insideH w:val="single" w:sz="4" w:space="0" w:color="auto"/>
+        <w:insideV w:val="single" w:sz="4" w:space="0" w:color="auto"/>
+      </w:tblBorders>
+      <w:tblCellMar>
+        <w:top w:w="0" w:type="dxa"/>
+        <w:left w:w="108" w:type="dxa"/>
+        <w:bottom w:w="0" w:type="dxa"/>
+        <w:right w:w="108" w:type="dxa"/>
+      </w:tblCellMar>
+    </w:tblPr>
+  </w:style>
+  <w:style w:type="character" w:styleId="Tekstvantijdelijkeaanduiding">
+    <w:name w:val="Placeholder Text"/>
+    <w:basedOn w:val="Standaardalinea-lettertype"/>
+    <w:uiPriority w:val="99"/>
+    <w:semiHidden/>
+    <w:rsid w:val="00402D10"/>
+    <w:rPr>
+      <w:color w:val="808080"/>
     </w:rPr>
   </w:style>
 </w:styles>

</xml_diff>

<commit_message>
implemented scenario 4 & 5 in collaborative filtering, mistake is in line 163 of Calculate.java
</commit_message>
<xml_diff>
--- a/Verslag.docx
+++ b/Verslag.docx
@@ -1,31 +1,155 @@
 
 <file path=word/document.xml><?xml version="1.0" encoding="utf-8"?>
-<w:document xmlns:wpc="http://schemas.microsoft.com/office/word/2010/wordprocessingCanvas" xmlns:mc="http://schemas.openxmlformats.org/markup-compatibility/2006" xmlns:o="urn:schemas-microsoft-com:office:office" xmlns:r="http://schemas.openxmlformats.org/officeDocument/2006/relationships" xmlns:m="http://schemas.openxmlformats.org/officeDocument/2006/math" xmlns:v="urn:schemas-microsoft-com:vml" xmlns:wp14="http://schemas.microsoft.com/office/word/2010/wordprocessingDrawing" xmlns:wp="http://schemas.openxmlformats.org/drawingml/2006/wordprocessingDrawing" xmlns:w10="urn:schemas-microsoft-com:office:word" xmlns:w="http://schemas.openxmlformats.org/wordprocessingml/2006/main" xmlns:w14="http://schemas.microsoft.com/office/word/2010/wordml" xmlns:w15="http://schemas.microsoft.com/office/word/2012/wordml" xmlns:wpg="http://schemas.microsoft.com/office/word/2010/wordprocessingGroup" xmlns:wpi="http://schemas.microsoft.com/office/word/2010/wordprocessingInk" xmlns:wne="http://schemas.microsoft.com/office/word/2006/wordml" xmlns:wps="http://schemas.microsoft.com/office/word/2010/wordprocessingShape" mc:Ignorable="w14 w15 wp14">
+<w:document xmlns:wpc="http://schemas.microsoft.com/office/word/2010/wordprocessingCanvas" xmlns:cx="http://schemas.microsoft.com/office/drawing/2014/chartex" xmlns:cx1="http://schemas.microsoft.com/office/drawing/2015/9/8/chartex" xmlns:cx2="http://schemas.microsoft.com/office/drawing/2015/10/21/chartex" xmlns:cx3="http://schemas.microsoft.com/office/drawing/2016/5/9/chartex" xmlns:cx4="http://schemas.microsoft.com/office/drawing/2016/5/10/chartex" xmlns:cx5="http://schemas.microsoft.com/office/drawing/2016/5/11/chartex" xmlns:cx6="http://schemas.microsoft.com/office/drawing/2016/5/12/chartex" xmlns:cx7="http://schemas.microsoft.com/office/drawing/2016/5/13/chartex" xmlns:cx8="http://schemas.microsoft.com/office/drawing/2016/5/14/chartex" xmlns:mc="http://schemas.openxmlformats.org/markup-compatibility/2006" xmlns:o="urn:schemas-microsoft-com:office:office" xmlns:r="http://schemas.openxmlformats.org/officeDocument/2006/relationships" xmlns:m="http://schemas.openxmlformats.org/officeDocument/2006/math" xmlns:v="urn:schemas-microsoft-com:vml" xmlns:wp14="http://schemas.microsoft.com/office/word/2010/wordprocessingDrawing" xmlns:wp="http://schemas.openxmlformats.org/drawingml/2006/wordprocessingDrawing" xmlns:w10="urn:schemas-microsoft-com:office:word" xmlns:w="http://schemas.openxmlformats.org/wordprocessingml/2006/main" xmlns:w14="http://schemas.microsoft.com/office/word/2010/wordml" xmlns:w15="http://schemas.microsoft.com/office/word/2012/wordml" xmlns:w16se="http://schemas.microsoft.com/office/word/2015/wordml/symex" xmlns:wpg="http://schemas.microsoft.com/office/word/2010/wordprocessingGroup" xmlns:wpi="http://schemas.microsoft.com/office/word/2010/wordprocessingInk" xmlns:wne="http://schemas.microsoft.com/office/word/2006/wordml" xmlns:wps="http://schemas.microsoft.com/office/word/2010/wordprocessingShape" mc:Ignorable="w14 w15 w16se wp14">
   <w:body>
     <w:p>
       <w:pPr>
+        <w:jc w:val="both"/>
+        <w:rPr>
+          <w:rFonts w:ascii="Times New Roman" w:hAnsi="Times New Roman" w:cs="Times New Roman"/>
+          <w:sz w:val="24"/>
+        </w:rPr>
+      </w:pPr>
+    </w:p>
+    <w:p>
+      <w:pPr>
+        <w:jc w:val="both"/>
+        <w:rPr>
+          <w:rFonts w:ascii="Times New Roman" w:hAnsi="Times New Roman" w:cs="Times New Roman"/>
+          <w:sz w:val="24"/>
+        </w:rPr>
+      </w:pPr>
+    </w:p>
+    <w:p>
+      <w:pPr>
+        <w:jc w:val="both"/>
+        <w:rPr>
+          <w:rFonts w:ascii="Times New Roman" w:hAnsi="Times New Roman" w:cs="Times New Roman"/>
+          <w:sz w:val="24"/>
+        </w:rPr>
+      </w:pPr>
+    </w:p>
+    <w:p>
+      <w:pPr>
+        <w:jc w:val="both"/>
+        <w:rPr>
+          <w:rFonts w:ascii="Times New Roman" w:hAnsi="Times New Roman" w:cs="Times New Roman"/>
+          <w:sz w:val="24"/>
+        </w:rPr>
+      </w:pPr>
+    </w:p>
+    <w:p>
+      <w:pPr>
+        <w:jc w:val="both"/>
+        <w:rPr>
+          <w:rFonts w:ascii="Times New Roman" w:hAnsi="Times New Roman" w:cs="Times New Roman"/>
+          <w:sz w:val="24"/>
+        </w:rPr>
+      </w:pPr>
+    </w:p>
+    <w:p>
+      <w:pPr>
+        <w:jc w:val="both"/>
+        <w:rPr>
+          <w:rFonts w:ascii="Times New Roman" w:hAnsi="Times New Roman" w:cs="Times New Roman"/>
+          <w:sz w:val="24"/>
+        </w:rPr>
+      </w:pPr>
+    </w:p>
+    <w:p>
+      <w:pPr>
+        <w:jc w:val="both"/>
+        <w:rPr>
+          <w:rFonts w:ascii="Times New Roman" w:hAnsi="Times New Roman" w:cs="Times New Roman"/>
+          <w:sz w:val="24"/>
+        </w:rPr>
+      </w:pPr>
+    </w:p>
+    <w:p>
+      <w:pPr>
+        <w:jc w:val="both"/>
+        <w:rPr>
+          <w:rFonts w:ascii="Times New Roman" w:hAnsi="Times New Roman" w:cs="Times New Roman"/>
+          <w:sz w:val="24"/>
+        </w:rPr>
+      </w:pPr>
+    </w:p>
+    <w:p>
+      <w:pPr>
+        <w:jc w:val="both"/>
+        <w:rPr>
+          <w:rFonts w:ascii="Times New Roman" w:hAnsi="Times New Roman" w:cs="Times New Roman"/>
+          <w:sz w:val="24"/>
+        </w:rPr>
+      </w:pPr>
+    </w:p>
+    <w:p>
+      <w:pPr>
         <w:jc w:val="center"/>
         <w:rPr>
           <w:rFonts w:ascii="Times New Roman" w:hAnsi="Times New Roman" w:cs="Times New Roman"/>
-          <w:sz w:val="24"/>
-        </w:rPr>
-      </w:pPr>
+          <w:sz w:val="36"/>
+          <w:lang w:val="en-US"/>
+        </w:rPr>
+      </w:pPr>
+      <w:r>
+        <w:rPr>
+          <w:rFonts w:ascii="Times New Roman" w:hAnsi="Times New Roman" w:cs="Times New Roman"/>
+          <w:sz w:val="36"/>
+          <w:lang w:val="en-US"/>
+        </w:rPr>
+        <w:t>Project Algorithms &amp; Data</w:t>
+      </w:r>
+      <w:r>
+        <w:rPr>
+          <w:rFonts w:ascii="Times New Roman" w:hAnsi="Times New Roman" w:cs="Times New Roman"/>
+          <w:sz w:val="36"/>
+          <w:lang w:val="en-US"/>
+        </w:rPr>
+        <w:t xml:space="preserve"> S</w:t>
+      </w:r>
+      <w:r>
+        <w:rPr>
+          <w:rFonts w:ascii="Times New Roman" w:hAnsi="Times New Roman" w:cs="Times New Roman"/>
+          <w:sz w:val="36"/>
+          <w:lang w:val="en-US"/>
+        </w:rPr>
+        <w:t>tructures</w:t>
+      </w:r>
     </w:p>
     <w:p>
       <w:pPr>
         <w:jc w:val="center"/>
         <w:rPr>
           <w:rFonts w:ascii="Times New Roman" w:hAnsi="Times New Roman" w:cs="Times New Roman"/>
-          <w:sz w:val="24"/>
-        </w:rPr>
-      </w:pPr>
+          <w:sz w:val="32"/>
+          <w:lang w:val="en-US"/>
+        </w:rPr>
+      </w:pPr>
+      <w:r>
+        <w:rPr>
+          <w:rFonts w:ascii="Times New Roman" w:hAnsi="Times New Roman" w:cs="Times New Roman"/>
+          <w:sz w:val="32"/>
+          <w:lang w:val="en-US"/>
+        </w:rPr>
+        <w:t>Grou</w:t>
+      </w:r>
+      <w:r>
+        <w:rPr>
+          <w:rFonts w:ascii="Times New Roman" w:hAnsi="Times New Roman" w:cs="Times New Roman"/>
+          <w:sz w:val="32"/>
+          <w:lang w:val="en-US"/>
+        </w:rPr>
+        <w:t>p 35</w:t>
+      </w:r>
     </w:p>
     <w:p>
       <w:pPr>
         <w:jc w:val="center"/>
         <w:rPr>
           <w:rFonts w:ascii="Times New Roman" w:hAnsi="Times New Roman" w:cs="Times New Roman"/>
-          <w:sz w:val="24"/>
+          <w:sz w:val="32"/>
+          <w:lang w:val="en-US"/>
         </w:rPr>
       </w:pPr>
     </w:p>
@@ -34,124 +158,6 @@
         <w:jc w:val="center"/>
         <w:rPr>
           <w:rFonts w:ascii="Times New Roman" w:hAnsi="Times New Roman" w:cs="Times New Roman"/>
-          <w:sz w:val="24"/>
-        </w:rPr>
-      </w:pPr>
-    </w:p>
-    <w:p>
-      <w:pPr>
-        <w:jc w:val="center"/>
-        <w:rPr>
-          <w:rFonts w:ascii="Times New Roman" w:hAnsi="Times New Roman" w:cs="Times New Roman"/>
-          <w:sz w:val="24"/>
-        </w:rPr>
-      </w:pPr>
-    </w:p>
-    <w:p>
-      <w:pPr>
-        <w:jc w:val="center"/>
-        <w:rPr>
-          <w:rFonts w:ascii="Times New Roman" w:hAnsi="Times New Roman" w:cs="Times New Roman"/>
-          <w:sz w:val="24"/>
-        </w:rPr>
-      </w:pPr>
-    </w:p>
-    <w:p>
-      <w:pPr>
-        <w:jc w:val="center"/>
-        <w:rPr>
-          <w:rFonts w:ascii="Times New Roman" w:hAnsi="Times New Roman" w:cs="Times New Roman"/>
-          <w:sz w:val="24"/>
-        </w:rPr>
-      </w:pPr>
-    </w:p>
-    <w:p>
-      <w:pPr>
-        <w:jc w:val="center"/>
-        <w:rPr>
-          <w:rFonts w:ascii="Times New Roman" w:hAnsi="Times New Roman" w:cs="Times New Roman"/>
-          <w:sz w:val="24"/>
-        </w:rPr>
-      </w:pPr>
-    </w:p>
-    <w:p>
-      <w:pPr>
-        <w:jc w:val="center"/>
-        <w:rPr>
-          <w:rFonts w:ascii="Times New Roman" w:hAnsi="Times New Roman" w:cs="Times New Roman"/>
-          <w:sz w:val="24"/>
-        </w:rPr>
-      </w:pPr>
-    </w:p>
-    <w:p>
-      <w:pPr>
-        <w:jc w:val="center"/>
-        <w:rPr>
-          <w:rFonts w:ascii="Times New Roman" w:hAnsi="Times New Roman" w:cs="Times New Roman"/>
-          <w:sz w:val="36"/>
-          <w:lang w:val="en-US"/>
-        </w:rPr>
-      </w:pPr>
-      <w:r>
-        <w:rPr>
-          <w:rFonts w:ascii="Times New Roman" w:hAnsi="Times New Roman" w:cs="Times New Roman"/>
-          <w:sz w:val="36"/>
-          <w:lang w:val="en-US"/>
-        </w:rPr>
-        <w:t xml:space="preserve">Project Algorithms &amp; </w:t>
-      </w:r>
-      <w:proofErr w:type="spellStart"/>
-      <w:r>
-        <w:rPr>
-          <w:rFonts w:ascii="Times New Roman" w:hAnsi="Times New Roman" w:cs="Times New Roman"/>
-          <w:sz w:val="36"/>
-          <w:lang w:val="en-US"/>
-        </w:rPr>
-        <w:t>Datastructures</w:t>
-      </w:r>
-      <w:proofErr w:type="spellEnd"/>
-    </w:p>
-    <w:p>
-      <w:pPr>
-        <w:jc w:val="center"/>
-        <w:rPr>
-          <w:rFonts w:ascii="Times New Roman" w:hAnsi="Times New Roman" w:cs="Times New Roman"/>
-          <w:sz w:val="32"/>
-          <w:lang w:val="en-US"/>
-        </w:rPr>
-      </w:pPr>
-      <w:r>
-        <w:rPr>
-          <w:rFonts w:ascii="Times New Roman" w:hAnsi="Times New Roman" w:cs="Times New Roman"/>
-          <w:sz w:val="32"/>
-          <w:lang w:val="en-US"/>
-        </w:rPr>
-        <w:t>Grou</w:t>
-      </w:r>
-      <w:r>
-        <w:rPr>
-          <w:rFonts w:ascii="Times New Roman" w:hAnsi="Times New Roman" w:cs="Times New Roman"/>
-          <w:sz w:val="32"/>
-          <w:lang w:val="en-US"/>
-        </w:rPr>
-        <w:t>p 35</w:t>
-      </w:r>
-    </w:p>
-    <w:p>
-      <w:pPr>
-        <w:jc w:val="center"/>
-        <w:rPr>
-          <w:rFonts w:ascii="Times New Roman" w:hAnsi="Times New Roman" w:cs="Times New Roman"/>
-          <w:sz w:val="32"/>
-          <w:lang w:val="en-US"/>
-        </w:rPr>
-      </w:pPr>
-    </w:p>
-    <w:p>
-      <w:pPr>
-        <w:jc w:val="center"/>
-        <w:rPr>
-          <w:rFonts w:ascii="Times New Roman" w:hAnsi="Times New Roman" w:cs="Times New Roman"/>
           <w:sz w:val="28"/>
           <w:lang w:val="en-US"/>
         </w:rPr>
@@ -170,56 +176,30 @@
           <w:sz w:val="28"/>
           <w:lang w:val="en-US"/>
         </w:rPr>
-        <w:t xml:space="preserve">&amp; </w:t>
-      </w:r>
-      <w:proofErr w:type="spellStart"/>
-      <w:r>
+        <w:t>&amp; Garben Tanghe</w:t>
+      </w:r>
+    </w:p>
+    <w:p>
+      <w:pPr>
+        <w:jc w:val="both"/>
         <w:rPr>
           <w:rFonts w:ascii="Times New Roman" w:hAnsi="Times New Roman" w:cs="Times New Roman"/>
           <w:sz w:val="28"/>
           <w:lang w:val="en-US"/>
         </w:rPr>
-        <w:t>Garben</w:t>
-      </w:r>
-      <w:proofErr w:type="spellEnd"/>
+      </w:pPr>
       <w:r>
         <w:rPr>
           <w:rFonts w:ascii="Times New Roman" w:hAnsi="Times New Roman" w:cs="Times New Roman"/>
           <w:sz w:val="28"/>
           <w:lang w:val="en-US"/>
         </w:rPr>
-        <w:t xml:space="preserve"> </w:t>
-      </w:r>
-      <w:proofErr w:type="spellStart"/>
-      <w:r>
-        <w:rPr>
-          <w:rFonts w:ascii="Times New Roman" w:hAnsi="Times New Roman" w:cs="Times New Roman"/>
-          <w:sz w:val="28"/>
-          <w:lang w:val="en-US"/>
-        </w:rPr>
-        <w:t>Tanghe</w:t>
-      </w:r>
-      <w:proofErr w:type="spellEnd"/>
-    </w:p>
-    <w:p>
-      <w:pPr>
-        <w:rPr>
-          <w:rFonts w:ascii="Times New Roman" w:hAnsi="Times New Roman" w:cs="Times New Roman"/>
-          <w:sz w:val="28"/>
-          <w:lang w:val="en-US"/>
-        </w:rPr>
-      </w:pPr>
-      <w:r>
-        <w:rPr>
-          <w:rFonts w:ascii="Times New Roman" w:hAnsi="Times New Roman" w:cs="Times New Roman"/>
-          <w:sz w:val="28"/>
-          <w:lang w:val="en-US"/>
-        </w:rPr>
         <w:br w:type="page"/>
       </w:r>
     </w:p>
     <w:p>
       <w:pPr>
+        <w:jc w:val="both"/>
         <w:rPr>
           <w:rFonts w:ascii="Times New Roman" w:hAnsi="Times New Roman" w:cs="Times New Roman"/>
           <w:b/>
@@ -237,11 +217,526 @@
           <w:lang w:val="en-US"/>
         </w:rPr>
         <w:lastRenderedPageBreak/>
+        <w:t>Content Based Filtering</w:t>
+      </w:r>
+    </w:p>
+    <w:p>
+      <w:pPr>
+        <w:jc w:val="both"/>
+        <w:rPr>
+          <w:rFonts w:ascii="Times New Roman" w:hAnsi="Times New Roman" w:cs="Times New Roman"/>
+          <w:sz w:val="24"/>
+          <w:lang w:val="en-US"/>
+        </w:rPr>
+      </w:pPr>
+      <w:r>
+        <w:rPr>
+          <w:rFonts w:ascii="Times New Roman" w:hAnsi="Times New Roman" w:cs="Times New Roman"/>
+          <w:b/>
+          <w:sz w:val="24"/>
+          <w:lang w:val="en-US"/>
+        </w:rPr>
+        <w:t>Scenario 0:</w:t>
+      </w:r>
+      <w:r>
+        <w:rPr>
+          <w:rFonts w:ascii="Times New Roman" w:hAnsi="Times New Roman" w:cs="Times New Roman"/>
+          <w:sz w:val="24"/>
+          <w:lang w:val="en-US"/>
+        </w:rPr>
+        <w:t xml:space="preserve"> A HashMap is useful because it provides key-value access to data. </w:t>
+      </w:r>
+    </w:p>
+    <w:p>
+      <w:pPr>
+        <w:jc w:val="both"/>
+        <w:rPr>
+          <w:rFonts w:ascii="Times New Roman" w:hAnsi="Times New Roman" w:cs="Times New Roman"/>
+          <w:sz w:val="24"/>
+          <w:lang w:val="en-US"/>
+        </w:rPr>
+      </w:pPr>
+      <w:r>
+        <w:rPr>
+          <w:rFonts w:ascii="Times New Roman" w:hAnsi="Times New Roman" w:cs="Times New Roman"/>
+          <w:sz w:val="24"/>
+          <w:lang w:val="en-US"/>
+        </w:rPr>
+        <w:t>Other options are stacks, queues and dictionaries.</w:t>
+      </w:r>
+    </w:p>
+    <w:p>
+      <w:pPr>
+        <w:jc w:val="both"/>
+        <w:rPr>
+          <w:rFonts w:ascii="Times New Roman" w:hAnsi="Times New Roman" w:cs="Times New Roman"/>
+          <w:sz w:val="24"/>
+          <w:lang w:val="en-US"/>
+        </w:rPr>
+      </w:pPr>
+      <w:r>
+        <w:rPr>
+          <w:rFonts w:ascii="Times New Roman" w:hAnsi="Times New Roman" w:cs="Times New Roman"/>
+          <w:sz w:val="24"/>
+          <w:lang w:val="en-US"/>
+        </w:rPr>
+        <w:t>HashMaps:</w:t>
+      </w:r>
+    </w:p>
+    <w:p>
+      <w:pPr>
+        <w:jc w:val="both"/>
+        <w:rPr>
+          <w:rFonts w:ascii="Times New Roman" w:hAnsi="Times New Roman" w:cs="Times New Roman"/>
+          <w:color w:val="FF0000"/>
+          <w:sz w:val="24"/>
+          <w:lang w:val="en-US"/>
+        </w:rPr>
+      </w:pPr>
+      <w:r>
+        <w:rPr>
+          <w:rFonts w:ascii="Times New Roman" w:hAnsi="Times New Roman" w:cs="Times New Roman"/>
+          <w:sz w:val="24"/>
+          <w:lang w:val="en-US"/>
+        </w:rPr>
+        <w:t>Advantages of using HashMaps are:</w:t>
+      </w:r>
+      <w:r>
+        <w:rPr>
+          <w:rFonts w:ascii="Times New Roman" w:hAnsi="Times New Roman" w:cs="Times New Roman"/>
+          <w:color w:val="FF0000"/>
+          <w:sz w:val="24"/>
+          <w:lang w:val="en-US"/>
+        </w:rPr>
+        <w:t xml:space="preserve"> </w:t>
+      </w:r>
+    </w:p>
+    <w:p>
+      <w:pPr>
+        <w:jc w:val="both"/>
+        <w:rPr>
+          <w:rFonts w:ascii="Times New Roman" w:hAnsi="Times New Roman" w:cs="Times New Roman"/>
+          <w:color w:val="FF0000"/>
+          <w:sz w:val="24"/>
+          <w:lang w:val="en-US"/>
+        </w:rPr>
+      </w:pPr>
+      <w:r>
+        <w:rPr>
+          <w:rFonts w:ascii="Times New Roman" w:hAnsi="Times New Roman" w:cs="Times New Roman"/>
+          <w:sz w:val="24"/>
+          <w:lang w:val="en-US"/>
+        </w:rPr>
+        <w:t>Disadvantages of using HashMaps are:</w:t>
+      </w:r>
+      <w:r>
+        <w:rPr>
+          <w:rFonts w:ascii="Times New Roman" w:hAnsi="Times New Roman" w:cs="Times New Roman"/>
+          <w:color w:val="FF0000"/>
+          <w:sz w:val="24"/>
+          <w:lang w:val="en-US"/>
+        </w:rPr>
+        <w:t xml:space="preserve"> </w:t>
+      </w:r>
+    </w:p>
+    <w:p>
+      <w:pPr>
+        <w:jc w:val="both"/>
+        <w:rPr>
+          <w:rFonts w:ascii="Times New Roman" w:hAnsi="Times New Roman" w:cs="Times New Roman"/>
+          <w:sz w:val="24"/>
+          <w:lang w:val="en-US"/>
+        </w:rPr>
+      </w:pPr>
+    </w:p>
+    <w:p>
+      <w:pPr>
+        <w:jc w:val="both"/>
+        <w:rPr>
+          <w:rFonts w:ascii="Times New Roman" w:hAnsi="Times New Roman" w:cs="Times New Roman"/>
+          <w:sz w:val="24"/>
+          <w:lang w:val="en-US"/>
+        </w:rPr>
+      </w:pPr>
+      <w:r>
+        <w:rPr>
+          <w:rFonts w:ascii="Times New Roman" w:hAnsi="Times New Roman" w:cs="Times New Roman"/>
+          <w:sz w:val="24"/>
+          <w:lang w:val="en-US"/>
+        </w:rPr>
+        <w:t>Stacks:</w:t>
+      </w:r>
+    </w:p>
+    <w:p>
+      <w:pPr>
+        <w:jc w:val="both"/>
+        <w:rPr>
+          <w:rFonts w:ascii="Times New Roman" w:hAnsi="Times New Roman" w:cs="Times New Roman"/>
+          <w:color w:val="FF0000"/>
+          <w:sz w:val="24"/>
+          <w:lang w:val="en-US"/>
+        </w:rPr>
+      </w:pPr>
+      <w:r>
+        <w:rPr>
+          <w:rFonts w:ascii="Times New Roman" w:hAnsi="Times New Roman" w:cs="Times New Roman"/>
+          <w:sz w:val="24"/>
+          <w:lang w:val="en-US"/>
+        </w:rPr>
+        <w:t xml:space="preserve">Advantages of using stacks are: </w:t>
+      </w:r>
+      <w:r>
+        <w:rPr>
+          <w:rFonts w:ascii="Times New Roman" w:hAnsi="Times New Roman" w:cs="Times New Roman"/>
+          <w:color w:val="FF0000"/>
+          <w:sz w:val="24"/>
+          <w:lang w:val="en-US"/>
+        </w:rPr>
+        <w:t>easy to store.</w:t>
+      </w:r>
+    </w:p>
+    <w:p>
+      <w:pPr>
+        <w:jc w:val="both"/>
+        <w:rPr>
+          <w:rFonts w:ascii="Times New Roman" w:hAnsi="Times New Roman" w:cs="Times New Roman"/>
+          <w:color w:val="FF0000"/>
+          <w:sz w:val="24"/>
+          <w:lang w:val="en-US"/>
+        </w:rPr>
+      </w:pPr>
+      <w:r>
+        <w:rPr>
+          <w:rFonts w:ascii="Times New Roman" w:hAnsi="Times New Roman" w:cs="Times New Roman"/>
+          <w:sz w:val="24"/>
+          <w:lang w:val="en-US"/>
+        </w:rPr>
+        <w:t>Disadvantages of using stacks are:</w:t>
+      </w:r>
+      <w:r>
+        <w:rPr>
+          <w:rFonts w:ascii="Times New Roman" w:hAnsi="Times New Roman" w:cs="Times New Roman"/>
+          <w:color w:val="FF0000"/>
+          <w:sz w:val="24"/>
+          <w:lang w:val="en-US"/>
+        </w:rPr>
+        <w:t xml:space="preserve"> you are restricted to the last added value, which should be removed before you can access the second last value.</w:t>
+      </w:r>
+    </w:p>
+    <w:p>
+      <w:pPr>
+        <w:jc w:val="both"/>
+        <w:rPr>
+          <w:rFonts w:ascii="Times New Roman" w:hAnsi="Times New Roman" w:cs="Times New Roman"/>
+          <w:sz w:val="24"/>
+          <w:lang w:val="en-US"/>
+        </w:rPr>
+      </w:pPr>
+    </w:p>
+    <w:p>
+      <w:pPr>
+        <w:jc w:val="both"/>
+        <w:rPr>
+          <w:rFonts w:ascii="Times New Roman" w:hAnsi="Times New Roman" w:cs="Times New Roman"/>
+          <w:sz w:val="24"/>
+          <w:lang w:val="en-US"/>
+        </w:rPr>
+      </w:pPr>
+      <w:r>
+        <w:rPr>
+          <w:rFonts w:ascii="Times New Roman" w:hAnsi="Times New Roman" w:cs="Times New Roman"/>
+          <w:sz w:val="24"/>
+          <w:lang w:val="en-US"/>
+        </w:rPr>
+        <w:t>Queues:</w:t>
+      </w:r>
+    </w:p>
+    <w:p>
+      <w:pPr>
+        <w:jc w:val="both"/>
+        <w:rPr>
+          <w:rFonts w:ascii="Times New Roman" w:hAnsi="Times New Roman" w:cs="Times New Roman"/>
+          <w:color w:val="FF0000"/>
+          <w:sz w:val="24"/>
+          <w:lang w:val="en-US"/>
+        </w:rPr>
+      </w:pPr>
+      <w:r>
+        <w:rPr>
+          <w:rFonts w:ascii="Times New Roman" w:hAnsi="Times New Roman" w:cs="Times New Roman"/>
+          <w:sz w:val="24"/>
+          <w:lang w:val="en-US"/>
+        </w:rPr>
+        <w:t>Advantages of using queues are:</w:t>
+      </w:r>
+      <w:r>
+        <w:rPr>
+          <w:rFonts w:ascii="Times New Roman" w:hAnsi="Times New Roman" w:cs="Times New Roman"/>
+          <w:color w:val="FF0000"/>
+          <w:sz w:val="24"/>
+          <w:lang w:val="en-US"/>
+        </w:rPr>
+        <w:t xml:space="preserve"> easy to store.</w:t>
+      </w:r>
+    </w:p>
+    <w:p>
+      <w:pPr>
+        <w:jc w:val="both"/>
+        <w:rPr>
+          <w:rFonts w:ascii="Times New Roman" w:hAnsi="Times New Roman" w:cs="Times New Roman"/>
+          <w:color w:val="FF0000"/>
+          <w:sz w:val="24"/>
+          <w:lang w:val="en-US"/>
+        </w:rPr>
+      </w:pPr>
+      <w:r>
+        <w:rPr>
+          <w:rFonts w:ascii="Times New Roman" w:hAnsi="Times New Roman" w:cs="Times New Roman"/>
+          <w:sz w:val="24"/>
+          <w:lang w:val="en-US"/>
+        </w:rPr>
+        <w:t>Disadvantages of using queues are:</w:t>
+      </w:r>
+      <w:r>
+        <w:rPr>
+          <w:rFonts w:ascii="Times New Roman" w:hAnsi="Times New Roman" w:cs="Times New Roman"/>
+          <w:color w:val="FF0000"/>
+          <w:sz w:val="24"/>
+          <w:lang w:val="en-US"/>
+        </w:rPr>
+        <w:t xml:space="preserve"> you are restricted to the first added value, which should be removed before you can access the second value.</w:t>
+      </w:r>
+    </w:p>
+    <w:p>
+      <w:pPr>
+        <w:jc w:val="both"/>
+        <w:rPr>
+          <w:rFonts w:ascii="Times New Roman" w:hAnsi="Times New Roman" w:cs="Times New Roman"/>
+          <w:sz w:val="24"/>
+          <w:lang w:val="en-US"/>
+        </w:rPr>
+      </w:pPr>
+    </w:p>
+    <w:p>
+      <w:pPr>
+        <w:jc w:val="both"/>
+        <w:rPr>
+          <w:rFonts w:ascii="Times New Roman" w:hAnsi="Times New Roman" w:cs="Times New Roman"/>
+          <w:sz w:val="24"/>
+          <w:lang w:val="en-US"/>
+        </w:rPr>
+      </w:pPr>
+      <w:r>
+        <w:rPr>
+          <w:rFonts w:ascii="Times New Roman" w:hAnsi="Times New Roman" w:cs="Times New Roman"/>
+          <w:sz w:val="24"/>
+          <w:lang w:val="en-US"/>
+        </w:rPr>
+        <w:t>Dictionaries:</w:t>
+      </w:r>
+    </w:p>
+    <w:p>
+      <w:pPr>
+        <w:jc w:val="both"/>
+        <w:rPr>
+          <w:rFonts w:ascii="Times New Roman" w:hAnsi="Times New Roman" w:cs="Times New Roman"/>
+          <w:color w:val="FF0000"/>
+          <w:sz w:val="24"/>
+          <w:lang w:val="en-US"/>
+        </w:rPr>
+      </w:pPr>
+      <w:r>
+        <w:rPr>
+          <w:rFonts w:ascii="Times New Roman" w:hAnsi="Times New Roman" w:cs="Times New Roman"/>
+          <w:sz w:val="24"/>
+          <w:lang w:val="en-US"/>
+        </w:rPr>
+        <w:t>Advantages of using dictionaries are:</w:t>
+      </w:r>
+      <w:r>
+        <w:rPr>
+          <w:rFonts w:ascii="Times New Roman" w:hAnsi="Times New Roman" w:cs="Times New Roman"/>
+          <w:color w:val="FF0000"/>
+          <w:sz w:val="24"/>
+          <w:lang w:val="en-US"/>
+        </w:rPr>
+        <w:t xml:space="preserve"> </w:t>
+      </w:r>
+    </w:p>
+    <w:p>
+      <w:pPr>
+        <w:jc w:val="both"/>
+        <w:rPr>
+          <w:rFonts w:ascii="Times New Roman" w:hAnsi="Times New Roman" w:cs="Times New Roman"/>
+          <w:color w:val="FF0000"/>
+          <w:sz w:val="24"/>
+          <w:lang w:val="en-US"/>
+        </w:rPr>
+      </w:pPr>
+      <w:r>
+        <w:rPr>
+          <w:rFonts w:ascii="Times New Roman" w:hAnsi="Times New Roman" w:cs="Times New Roman"/>
+          <w:sz w:val="24"/>
+          <w:lang w:val="en-US"/>
+        </w:rPr>
+        <w:t>Disadvantages of using dictionaries are:</w:t>
+      </w:r>
+      <w:r>
+        <w:rPr>
+          <w:rFonts w:ascii="Times New Roman" w:hAnsi="Times New Roman" w:cs="Times New Roman"/>
+          <w:color w:val="FF0000"/>
+          <w:sz w:val="24"/>
+          <w:lang w:val="en-US"/>
+        </w:rPr>
+        <w:t xml:space="preserve"> </w:t>
+      </w:r>
+    </w:p>
+    <w:p>
+      <w:pPr>
+        <w:jc w:val="both"/>
+        <w:rPr>
+          <w:rFonts w:ascii="Times New Roman" w:hAnsi="Times New Roman" w:cs="Times New Roman"/>
+          <w:sz w:val="24"/>
+          <w:lang w:val="en-US"/>
+        </w:rPr>
+      </w:pPr>
+    </w:p>
+    <w:p>
+      <w:pPr>
+        <w:jc w:val="both"/>
+        <w:rPr>
+          <w:rFonts w:ascii="Times New Roman" w:hAnsi="Times New Roman" w:cs="Times New Roman"/>
+          <w:sz w:val="24"/>
+          <w:lang w:val="en-US"/>
+        </w:rPr>
+      </w:pPr>
+      <w:r>
+        <w:rPr>
+          <w:rFonts w:ascii="Times New Roman" w:hAnsi="Times New Roman" w:cs="Times New Roman"/>
+          <w:b/>
+          <w:sz w:val="24"/>
+          <w:lang w:val="en-US"/>
+        </w:rPr>
+        <w:t>Scenario 1:</w:t>
+      </w:r>
+      <w:r>
+        <w:rPr>
+          <w:rFonts w:ascii="Times New Roman" w:hAnsi="Times New Roman" w:cs="Times New Roman"/>
+          <w:sz w:val="24"/>
+          <w:lang w:val="en-US"/>
+        </w:rPr>
+        <w:t xml:space="preserve"> </w:t>
+      </w:r>
+      <w:r>
+        <w:rPr>
+          <w:rFonts w:ascii="Times New Roman" w:hAnsi="Times New Roman" w:cs="Times New Roman"/>
+          <w:sz w:val="24"/>
+          <w:lang w:val="en-US"/>
+        </w:rPr>
+        <w:tab/>
+        <w:t>- The complexity of Dynamic1 is O(n</w:t>
+      </w:r>
+      <w:r>
+        <w:rPr>
+          <w:rFonts w:ascii="Times New Roman" w:hAnsi="Times New Roman" w:cs="Times New Roman"/>
+          <w:sz w:val="24"/>
+          <w:vertAlign w:val="superscript"/>
+          <w:lang w:val="en-US"/>
+        </w:rPr>
+        <w:t>5</w:t>
+      </w:r>
+      <w:r>
+        <w:rPr>
+          <w:rFonts w:ascii="Times New Roman" w:hAnsi="Times New Roman" w:cs="Times New Roman"/>
+          <w:sz w:val="24"/>
+          <w:lang w:val="en-US"/>
+        </w:rPr>
+        <w:t>) in worst case.</w:t>
+      </w:r>
+    </w:p>
+    <w:p>
+      <w:pPr>
+        <w:ind w:left="1420"/>
+        <w:jc w:val="both"/>
+        <w:rPr>
+          <w:rFonts w:ascii="Times New Roman" w:hAnsi="Times New Roman" w:cs="Times New Roman"/>
+          <w:lang w:val="en-US"/>
+        </w:rPr>
+      </w:pPr>
+      <w:r>
+        <w:rPr>
+          <w:rFonts w:ascii="Times New Roman" w:hAnsi="Times New Roman" w:cs="Times New Roman"/>
+          <w:sz w:val="24"/>
+          <w:lang w:val="en-US"/>
+        </w:rPr>
+        <w:t>-</w:t>
+      </w:r>
+      <w:r>
+        <w:rPr>
+          <w:rFonts w:ascii="Times New Roman" w:hAnsi="Times New Roman" w:cs="Times New Roman"/>
+          <w:lang w:val="en-US"/>
+        </w:rPr>
+        <w:t xml:space="preserve"> A worst case scenario is that all the letters in String s are the same. There will be may (equal) SquareSubsequences. The longest SquareSubsequence will have a length of n when n is even or n-1 if n is uneven, with n = s.length();</w:t>
+      </w:r>
+    </w:p>
+    <w:p>
+      <w:pPr>
+        <w:ind w:left="1420"/>
+        <w:jc w:val="both"/>
+        <w:rPr>
+          <w:rFonts w:ascii="Times New Roman" w:hAnsi="Times New Roman" w:cs="Times New Roman"/>
+          <w:lang w:val="en-US"/>
+        </w:rPr>
+      </w:pPr>
+      <w:r>
+        <w:rPr>
+          <w:rFonts w:ascii="Times New Roman" w:hAnsi="Times New Roman" w:cs="Times New Roman"/>
+          <w:lang w:val="en-US"/>
+        </w:rPr>
+        <w:t>- The complexity of Dynamic2: not implemented</w:t>
+      </w:r>
+    </w:p>
+    <w:p>
+      <w:pPr>
+        <w:rPr>
+          <w:rFonts w:ascii="Times New Roman" w:hAnsi="Times New Roman" w:cs="Times New Roman"/>
+          <w:lang w:val="en-US"/>
+        </w:rPr>
+      </w:pPr>
+      <w:r>
+        <w:rPr>
+          <w:rFonts w:ascii="Times New Roman" w:hAnsi="Times New Roman" w:cs="Times New Roman"/>
+          <w:lang w:val="en-US"/>
+        </w:rPr>
+        <w:br w:type="page"/>
+      </w:r>
+    </w:p>
+    <w:p>
+      <w:pPr>
+        <w:jc w:val="both"/>
+        <w:rPr>
+          <w:rFonts w:ascii="Times New Roman" w:hAnsi="Times New Roman" w:cs="Times New Roman"/>
+          <w:b/>
+          <w:sz w:val="28"/>
+          <w:u w:val="single"/>
+          <w:lang w:val="en-US"/>
+        </w:rPr>
+      </w:pPr>
+      <w:r>
+        <w:rPr>
+          <w:rFonts w:ascii="Times New Roman" w:hAnsi="Times New Roman" w:cs="Times New Roman"/>
+          <w:b/>
+          <w:sz w:val="28"/>
+          <w:u w:val="single"/>
+          <w:lang w:val="en-US"/>
+        </w:rPr>
+        <w:lastRenderedPageBreak/>
         <w:t>Collaborative Filtering</w:t>
       </w:r>
     </w:p>
     <w:p>
       <w:pPr>
+        <w:jc w:val="both"/>
         <w:rPr>
           <w:rFonts w:ascii="Times New Roman" w:hAnsi="Times New Roman" w:cs="Times New Roman"/>
           <w:sz w:val="24"/>
@@ -263,6 +758,60 @@
           <w:sz w:val="24"/>
           <w:lang w:val="en-US"/>
         </w:rPr>
+        <w:t xml:space="preserve"> Idem as scenario 0 in </w:t>
+      </w:r>
+      <w:r>
+        <w:rPr>
+          <w:rFonts w:ascii="Times New Roman" w:hAnsi="Times New Roman" w:cs="Times New Roman"/>
+          <w:sz w:val="24"/>
+          <w:lang w:val="en-US"/>
+        </w:rPr>
+        <w:t>ContentBased</w:t>
+      </w:r>
+      <w:r>
+        <w:rPr>
+          <w:rFonts w:ascii="Times New Roman" w:hAnsi="Times New Roman" w:cs="Times New Roman"/>
+          <w:sz w:val="24"/>
+          <w:lang w:val="en-US"/>
+        </w:rPr>
+        <w:t>Filtering.</w:t>
+      </w:r>
+    </w:p>
+    <w:p>
+      <w:pPr>
+        <w:jc w:val="both"/>
+        <w:rPr>
+          <w:rFonts w:ascii="Times New Roman" w:hAnsi="Times New Roman" w:cs="Times New Roman"/>
+          <w:sz w:val="24"/>
+          <w:lang w:val="en-US"/>
+        </w:rPr>
+      </w:pPr>
+    </w:p>
+    <w:p>
+      <w:pPr>
+        <w:jc w:val="both"/>
+        <w:rPr>
+          <w:rFonts w:ascii="Times New Roman" w:hAnsi="Times New Roman" w:cs="Times New Roman"/>
+          <w:sz w:val="24"/>
+          <w:lang w:val="en-US"/>
+        </w:rPr>
+      </w:pPr>
+      <w:r>
+        <w:rPr>
+          <w:rFonts w:ascii="Times New Roman" w:hAnsi="Times New Roman" w:cs="Times New Roman"/>
+          <w:b/>
+          <w:sz w:val="24"/>
+          <w:lang w:val="en-US"/>
+        </w:rPr>
+        <w:t>Scenario 2:</w:t>
+      </w:r>
+      <w:r>
+        <w:rPr>
+          <w:rFonts w:ascii="Times New Roman" w:hAnsi="Times New Roman" w:cs="Times New Roman"/>
+          <w:b/>
+          <w:sz w:val="24"/>
+          <w:lang w:val="en-US"/>
+        </w:rPr>
         <w:t xml:space="preserve"> </w:t>
       </w:r>
       <w:r>
@@ -271,464 +820,105 @@
           <w:sz w:val="24"/>
           <w:lang w:val="en-US"/>
         </w:rPr>
-        <w:t xml:space="preserve">A </w:t>
-      </w:r>
-      <w:proofErr w:type="spellStart"/>
-      <w:r>
-        <w:rPr>
-          <w:rFonts w:ascii="Times New Roman" w:hAnsi="Times New Roman" w:cs="Times New Roman"/>
-          <w:sz w:val="24"/>
-          <w:lang w:val="en-US"/>
-        </w:rPr>
-        <w:t>HashM</w:t>
-      </w:r>
-      <w:r>
-        <w:rPr>
-          <w:rFonts w:ascii="Times New Roman" w:hAnsi="Times New Roman" w:cs="Times New Roman"/>
-          <w:sz w:val="24"/>
-          <w:lang w:val="en-US"/>
-        </w:rPr>
-        <w:t>ap</w:t>
-      </w:r>
-      <w:proofErr w:type="spellEnd"/>
-      <w:r>
-        <w:rPr>
-          <w:rFonts w:ascii="Times New Roman" w:hAnsi="Times New Roman" w:cs="Times New Roman"/>
-          <w:sz w:val="24"/>
-          <w:lang w:val="en-US"/>
-        </w:rPr>
-        <w:t xml:space="preserve"> is useful</w:t>
-      </w:r>
-      <w:r>
-        <w:rPr>
-          <w:rFonts w:ascii="Times New Roman" w:hAnsi="Times New Roman" w:cs="Times New Roman"/>
-          <w:sz w:val="24"/>
-          <w:lang w:val="en-US"/>
-        </w:rPr>
-        <w:t xml:space="preserve"> because </w:t>
-      </w:r>
-      <w:r>
-        <w:rPr>
-          <w:rFonts w:ascii="Times New Roman" w:hAnsi="Times New Roman" w:cs="Times New Roman"/>
-          <w:sz w:val="24"/>
-          <w:lang w:val="en-US"/>
-        </w:rPr>
-        <w:t xml:space="preserve">it provides key-value </w:t>
-      </w:r>
-      <w:r>
-        <w:rPr>
-          <w:rFonts w:ascii="Times New Roman" w:hAnsi="Times New Roman" w:cs="Times New Roman"/>
-          <w:sz w:val="24"/>
-          <w:lang w:val="en-US"/>
-        </w:rPr>
-        <w:t>access</w:t>
-      </w:r>
-      <w:r>
-        <w:rPr>
-          <w:rFonts w:ascii="Times New Roman" w:hAnsi="Times New Roman" w:cs="Times New Roman"/>
-          <w:sz w:val="24"/>
-          <w:lang w:val="en-US"/>
-        </w:rPr>
-        <w:t xml:space="preserve"> to data.</w:t>
-      </w:r>
-      <w:r>
-        <w:rPr>
-          <w:rFonts w:ascii="Times New Roman" w:hAnsi="Times New Roman" w:cs="Times New Roman"/>
+        <w:t xml:space="preserve">The cosine distance is </w:t>
+      </w:r>
+      <w:r>
+        <w:rPr>
+          <w:rFonts w:ascii="Times New Roman" w:hAnsi="Times New Roman" w:cs="Times New Roman"/>
+          <w:sz w:val="24"/>
+          <w:lang w:val="en-US"/>
+        </w:rPr>
+        <w:t>totally wrong when,</w:t>
+      </w:r>
+      <w:r>
+        <w:rPr>
+          <w:rFonts w:ascii="Times New Roman" w:hAnsi="Times New Roman" w:cs="Times New Roman"/>
+          <w:color w:val="FF0000"/>
           <w:sz w:val="24"/>
           <w:lang w:val="en-US"/>
         </w:rPr>
         <w:t xml:space="preserve"> </w:t>
       </w:r>
-    </w:p>
-    <w:p>
-      <w:pPr>
-        <w:rPr>
-          <w:rFonts w:ascii="Times New Roman" w:hAnsi="Times New Roman" w:cs="Times New Roman"/>
-          <w:sz w:val="24"/>
-          <w:lang w:val="en-US"/>
-        </w:rPr>
-      </w:pPr>
-      <w:r>
-        <w:rPr>
-          <w:rFonts w:ascii="Times New Roman" w:hAnsi="Times New Roman" w:cs="Times New Roman"/>
-          <w:sz w:val="24"/>
-          <w:lang w:val="en-US"/>
-        </w:rPr>
-        <w:t>Other opt</w:t>
-      </w:r>
-      <w:r>
-        <w:rPr>
-          <w:rFonts w:ascii="Times New Roman" w:hAnsi="Times New Roman" w:cs="Times New Roman"/>
-          <w:sz w:val="24"/>
-          <w:lang w:val="en-US"/>
-        </w:rPr>
-        <w:t>ions are stacks, queues and dictionaries.</w:t>
-      </w:r>
-    </w:p>
-    <w:p>
-      <w:pPr>
-        <w:rPr>
-          <w:rFonts w:ascii="Times New Roman" w:hAnsi="Times New Roman" w:cs="Times New Roman"/>
-          <w:sz w:val="24"/>
-          <w:lang w:val="en-US"/>
-        </w:rPr>
-      </w:pPr>
-      <w:r>
-        <w:rPr>
-          <w:rFonts w:ascii="Times New Roman" w:hAnsi="Times New Roman" w:cs="Times New Roman"/>
-          <w:sz w:val="24"/>
-          <w:lang w:val="en-US"/>
-        </w:rPr>
-        <w:t>A</w:t>
-      </w:r>
-      <w:r>
-        <w:rPr>
-          <w:rFonts w:ascii="Times New Roman" w:hAnsi="Times New Roman" w:cs="Times New Roman"/>
-          <w:sz w:val="24"/>
-          <w:lang w:val="en-US"/>
-        </w:rPr>
-        <w:t xml:space="preserve">dvantages of using </w:t>
-      </w:r>
-      <w:proofErr w:type="spellStart"/>
-      <w:r>
-        <w:rPr>
-          <w:rFonts w:ascii="Times New Roman" w:hAnsi="Times New Roman" w:cs="Times New Roman"/>
-          <w:sz w:val="24"/>
-          <w:lang w:val="en-US"/>
-        </w:rPr>
-        <w:t>HashMaps</w:t>
-      </w:r>
-      <w:proofErr w:type="spellEnd"/>
-      <w:r>
-        <w:rPr>
-          <w:rFonts w:ascii="Times New Roman" w:hAnsi="Times New Roman" w:cs="Times New Roman"/>
-          <w:sz w:val="24"/>
-          <w:lang w:val="en-US"/>
-        </w:rPr>
-        <w:t xml:space="preserve"> are: </w:t>
-      </w:r>
-    </w:p>
-    <w:p>
-      <w:pPr>
-        <w:rPr>
-          <w:rFonts w:ascii="Times New Roman" w:hAnsi="Times New Roman" w:cs="Times New Roman"/>
-          <w:sz w:val="24"/>
-          <w:lang w:val="en-US"/>
-        </w:rPr>
-      </w:pPr>
-      <w:r>
-        <w:rPr>
-          <w:rFonts w:ascii="Times New Roman" w:hAnsi="Times New Roman" w:cs="Times New Roman"/>
-          <w:sz w:val="24"/>
-          <w:lang w:val="en-US"/>
-        </w:rPr>
-        <w:t xml:space="preserve">Disadvantages of using </w:t>
-      </w:r>
-      <w:proofErr w:type="spellStart"/>
-      <w:r>
-        <w:rPr>
-          <w:rFonts w:ascii="Times New Roman" w:hAnsi="Times New Roman" w:cs="Times New Roman"/>
-          <w:sz w:val="24"/>
-          <w:lang w:val="en-US"/>
-        </w:rPr>
-        <w:t>HashMaps</w:t>
-      </w:r>
-      <w:proofErr w:type="spellEnd"/>
-      <w:r>
-        <w:rPr>
-          <w:rFonts w:ascii="Times New Roman" w:hAnsi="Times New Roman" w:cs="Times New Roman"/>
-          <w:sz w:val="24"/>
-          <w:lang w:val="en-US"/>
-        </w:rPr>
-        <w:t xml:space="preserve"> are:</w:t>
-      </w:r>
-    </w:p>
-    <w:p>
-      <w:pPr>
-        <w:rPr>
-          <w:rFonts w:ascii="Times New Roman" w:hAnsi="Times New Roman" w:cs="Times New Roman"/>
-          <w:sz w:val="24"/>
-          <w:lang w:val="en-US"/>
-        </w:rPr>
-      </w:pPr>
-    </w:p>
-    <w:p>
-      <w:pPr>
-        <w:rPr>
-          <w:rFonts w:ascii="Times New Roman" w:hAnsi="Times New Roman" w:cs="Times New Roman"/>
-          <w:color w:val="FF0000"/>
-          <w:sz w:val="24"/>
-          <w:lang w:val="en-US"/>
-        </w:rPr>
-      </w:pPr>
-      <w:r>
-        <w:rPr>
-          <w:rFonts w:ascii="Times New Roman" w:hAnsi="Times New Roman" w:cs="Times New Roman"/>
-          <w:color w:val="FF0000"/>
-          <w:sz w:val="24"/>
-          <w:lang w:val="en-US"/>
-        </w:rPr>
-        <w:t>Advantages of using stacks are: easy to store.</w:t>
-      </w:r>
-    </w:p>
-    <w:p>
-      <w:pPr>
-        <w:rPr>
-          <w:rFonts w:ascii="Times New Roman" w:hAnsi="Times New Roman" w:cs="Times New Roman"/>
-          <w:color w:val="FF0000"/>
-          <w:sz w:val="24"/>
-          <w:lang w:val="en-US"/>
-        </w:rPr>
-      </w:pPr>
-      <w:r>
-        <w:rPr>
-          <w:rFonts w:ascii="Times New Roman" w:hAnsi="Times New Roman" w:cs="Times New Roman"/>
-          <w:color w:val="FF0000"/>
-          <w:sz w:val="24"/>
-          <w:lang w:val="en-US"/>
-        </w:rPr>
-        <w:t>Disadvantages of using stacks are: you are restricted to the last added value, which should be removed before you can access the second last value.</w:t>
-      </w:r>
-    </w:p>
-    <w:p>
-      <w:pPr>
-        <w:rPr>
-          <w:rFonts w:ascii="Times New Roman" w:hAnsi="Times New Roman" w:cs="Times New Roman"/>
-          <w:color w:val="FF0000"/>
-          <w:sz w:val="24"/>
-          <w:lang w:val="en-US"/>
-        </w:rPr>
-      </w:pPr>
-    </w:p>
-    <w:p>
-      <w:pPr>
-        <w:rPr>
-          <w:rFonts w:ascii="Times New Roman" w:hAnsi="Times New Roman" w:cs="Times New Roman"/>
-          <w:color w:val="FF0000"/>
-          <w:sz w:val="24"/>
-          <w:lang w:val="en-US"/>
-        </w:rPr>
-      </w:pPr>
-      <w:r>
-        <w:rPr>
-          <w:rFonts w:ascii="Times New Roman" w:hAnsi="Times New Roman" w:cs="Times New Roman"/>
-          <w:color w:val="FF0000"/>
-          <w:sz w:val="24"/>
-          <w:lang w:val="en-US"/>
-        </w:rPr>
-        <w:t xml:space="preserve">Advantages of </w:t>
-      </w:r>
-      <w:r>
-        <w:rPr>
-          <w:rFonts w:ascii="Times New Roman" w:hAnsi="Times New Roman" w:cs="Times New Roman"/>
-          <w:color w:val="FF0000"/>
-          <w:sz w:val="24"/>
-          <w:lang w:val="en-US"/>
-        </w:rPr>
-        <w:t>using queue</w:t>
-      </w:r>
-      <w:r>
-        <w:rPr>
-          <w:rFonts w:ascii="Times New Roman" w:hAnsi="Times New Roman" w:cs="Times New Roman"/>
-          <w:color w:val="FF0000"/>
-          <w:sz w:val="24"/>
-          <w:lang w:val="en-US"/>
-        </w:rPr>
-        <w:t>s are: easy to store</w:t>
-      </w:r>
-      <w:r>
-        <w:rPr>
-          <w:rFonts w:ascii="Times New Roman" w:hAnsi="Times New Roman" w:cs="Times New Roman"/>
-          <w:color w:val="FF0000"/>
-          <w:sz w:val="24"/>
-          <w:lang w:val="en-US"/>
-        </w:rPr>
-        <w:t>.</w:t>
-      </w:r>
-      <w:bookmarkStart w:id="0" w:name="_GoBack"/>
-      <w:bookmarkEnd w:id="0"/>
-    </w:p>
-    <w:p>
-      <w:pPr>
-        <w:rPr>
-          <w:rFonts w:ascii="Times New Roman" w:hAnsi="Times New Roman" w:cs="Times New Roman"/>
-          <w:color w:val="FF0000"/>
-          <w:sz w:val="24"/>
-          <w:lang w:val="en-US"/>
-        </w:rPr>
-      </w:pPr>
-      <w:r>
-        <w:rPr>
-          <w:rFonts w:ascii="Times New Roman" w:hAnsi="Times New Roman" w:cs="Times New Roman"/>
-          <w:color w:val="FF0000"/>
-          <w:sz w:val="24"/>
-          <w:lang w:val="en-US"/>
-        </w:rPr>
-        <w:t>Disadvan</w:t>
-      </w:r>
-      <w:r>
-        <w:rPr>
-          <w:rFonts w:ascii="Times New Roman" w:hAnsi="Times New Roman" w:cs="Times New Roman"/>
-          <w:color w:val="FF0000"/>
-          <w:sz w:val="24"/>
-          <w:lang w:val="en-US"/>
-        </w:rPr>
-        <w:t>tages of using queue</w:t>
-      </w:r>
-      <w:r>
-        <w:rPr>
-          <w:rFonts w:ascii="Times New Roman" w:hAnsi="Times New Roman" w:cs="Times New Roman"/>
-          <w:color w:val="FF0000"/>
-          <w:sz w:val="24"/>
-          <w:lang w:val="en-US"/>
-        </w:rPr>
-        <w:t>s are: you are</w:t>
-      </w:r>
-      <w:r>
-        <w:rPr>
-          <w:rFonts w:ascii="Times New Roman" w:hAnsi="Times New Roman" w:cs="Times New Roman"/>
-          <w:color w:val="FF0000"/>
-          <w:sz w:val="24"/>
-          <w:lang w:val="en-US"/>
-        </w:rPr>
-        <w:t xml:space="preserve"> restricted to the first</w:t>
-      </w:r>
-      <w:r>
-        <w:rPr>
-          <w:rFonts w:ascii="Times New Roman" w:hAnsi="Times New Roman" w:cs="Times New Roman"/>
-          <w:color w:val="FF0000"/>
-          <w:sz w:val="24"/>
-          <w:lang w:val="en-US"/>
-        </w:rPr>
-        <w:t xml:space="preserve"> added value, which should be removed befor</w:t>
-      </w:r>
-      <w:r>
-        <w:rPr>
-          <w:rFonts w:ascii="Times New Roman" w:hAnsi="Times New Roman" w:cs="Times New Roman"/>
-          <w:color w:val="FF0000"/>
-          <w:sz w:val="24"/>
-          <w:lang w:val="en-US"/>
-        </w:rPr>
-        <w:t>e you can access the second</w:t>
-      </w:r>
-      <w:r>
-        <w:rPr>
-          <w:rFonts w:ascii="Times New Roman" w:hAnsi="Times New Roman" w:cs="Times New Roman"/>
-          <w:color w:val="FF0000"/>
-          <w:sz w:val="24"/>
-          <w:lang w:val="en-US"/>
-        </w:rPr>
-        <w:t xml:space="preserve"> value.</w:t>
-      </w:r>
-    </w:p>
-    <w:p>
-      <w:pPr>
-        <w:rPr>
-          <w:rFonts w:ascii="Times New Roman" w:hAnsi="Times New Roman" w:cs="Times New Roman"/>
-          <w:color w:val="FF0000"/>
-          <w:sz w:val="24"/>
-          <w:lang w:val="en-US"/>
-        </w:rPr>
-      </w:pPr>
-    </w:p>
-    <w:p>
-      <w:pPr>
-        <w:rPr>
-          <w:rFonts w:ascii="Times New Roman" w:hAnsi="Times New Roman" w:cs="Times New Roman"/>
-          <w:color w:val="FF0000"/>
-          <w:sz w:val="24"/>
-          <w:lang w:val="en-US"/>
-        </w:rPr>
-      </w:pPr>
-    </w:p>
-    <w:p>
-      <w:pPr>
-        <w:rPr>
-          <w:rFonts w:ascii="Times New Roman" w:hAnsi="Times New Roman" w:cs="Times New Roman"/>
-          <w:sz w:val="24"/>
-          <w:lang w:val="en-US"/>
-        </w:rPr>
-      </w:pPr>
-    </w:p>
-    <w:p>
-      <w:pPr>
-        <w:rPr>
-          <w:rFonts w:ascii="Times New Roman" w:hAnsi="Times New Roman" w:cs="Times New Roman"/>
-          <w:sz w:val="24"/>
-          <w:lang w:val="en-US"/>
-        </w:rPr>
-      </w:pPr>
-      <w:r>
-        <w:rPr>
-          <w:rFonts w:ascii="Times New Roman" w:hAnsi="Times New Roman" w:cs="Times New Roman"/>
-          <w:b/>
-          <w:sz w:val="24"/>
-          <w:lang w:val="en-US"/>
-        </w:rPr>
-        <w:t>Scenario 2:</w:t>
-      </w:r>
-      <w:r>
-        <w:rPr>
-          <w:rFonts w:ascii="Times New Roman" w:hAnsi="Times New Roman" w:cs="Times New Roman"/>
-          <w:b/>
-          <w:sz w:val="24"/>
-          <w:lang w:val="en-US"/>
-        </w:rPr>
-        <w:t xml:space="preserve"> </w:t>
-      </w:r>
-      <w:r>
-        <w:rPr>
-          <w:rFonts w:ascii="Times New Roman" w:hAnsi="Times New Roman" w:cs="Times New Roman"/>
-          <w:sz w:val="24"/>
-          <w:lang w:val="en-US"/>
-        </w:rPr>
-        <w:t xml:space="preserve">The cosine distance is </w:t>
-      </w:r>
-      <w:r>
-        <w:rPr>
-          <w:rFonts w:ascii="Times New Roman" w:hAnsi="Times New Roman" w:cs="Times New Roman"/>
-          <w:sz w:val="24"/>
-          <w:lang w:val="en-US"/>
-        </w:rPr>
-        <w:t>totally wrong when, as an example, 4 people give 2 movies a different rating, but the rat</w:t>
-      </w:r>
-      <w:r>
-        <w:rPr>
-          <w:rFonts w:ascii="Times New Roman" w:hAnsi="Times New Roman" w:cs="Times New Roman"/>
-          <w:sz w:val="24"/>
-          <w:lang w:val="en-US"/>
-        </w:rPr>
-        <w:t xml:space="preserve">ing they all give to one movie </w:t>
-      </w:r>
-      <w:r>
-        <w:rPr>
-          <w:rFonts w:ascii="Times New Roman" w:hAnsi="Times New Roman" w:cs="Times New Roman"/>
-          <w:sz w:val="24"/>
-          <w:lang w:val="en-US"/>
-        </w:rPr>
-        <w:t xml:space="preserve">is the same for every person. </w:t>
-      </w:r>
-    </w:p>
-    <w:p>
-      <w:pPr>
-        <w:rPr>
-          <w:rFonts w:ascii="Times New Roman" w:hAnsi="Times New Roman" w:cs="Times New Roman"/>
-          <w:sz w:val="24"/>
-          <w:lang w:val="en-US"/>
-        </w:rPr>
-      </w:pPr>
-      <w:r>
-        <w:rPr>
-          <w:rFonts w:ascii="Times New Roman" w:hAnsi="Times New Roman" w:cs="Times New Roman"/>
-          <w:sz w:val="24"/>
-          <w:lang w:val="en-US"/>
-        </w:rPr>
-        <w:t>Example:</w:t>
+      <w:r>
+        <w:rPr>
+          <w:rFonts w:ascii="Times New Roman" w:hAnsi="Times New Roman" w:cs="Times New Roman"/>
+          <w:sz w:val="24"/>
+          <w:lang w:val="en-US"/>
+        </w:rPr>
+        <w:t>0 is a possible rating.</w:t>
+      </w:r>
+    </w:p>
+    <w:p>
+      <w:pPr>
+        <w:jc w:val="both"/>
+        <w:rPr>
+          <w:rFonts w:ascii="Times New Roman" w:hAnsi="Times New Roman" w:cs="Times New Roman"/>
+          <w:sz w:val="24"/>
+          <w:lang w:val="en-US"/>
+        </w:rPr>
+      </w:pPr>
+      <w:r>
+        <w:rPr>
+          <w:rFonts w:ascii="Times New Roman" w:hAnsi="Times New Roman" w:cs="Times New Roman"/>
+          <w:sz w:val="24"/>
+          <w:lang w:val="en-US"/>
+        </w:rPr>
+        <w:t>Let’s consider</w:t>
+      </w:r>
+      <w:r>
+        <w:rPr>
+          <w:rFonts w:ascii="Times New Roman" w:hAnsi="Times New Roman" w:cs="Times New Roman"/>
+          <w:sz w:val="24"/>
+          <w:lang w:val="en-US"/>
+        </w:rPr>
+        <w:t xml:space="preserve"> these</w:t>
+      </w:r>
+      <w:r>
+        <w:rPr>
+          <w:rFonts w:ascii="Times New Roman" w:hAnsi="Times New Roman" w:cs="Times New Roman"/>
+          <w:sz w:val="24"/>
+          <w:lang w:val="en-US"/>
+        </w:rPr>
+        <w:t xml:space="preserve"> 2 cases:</w:t>
+      </w:r>
+    </w:p>
+    <w:p>
+      <w:pPr>
+        <w:jc w:val="both"/>
+        <w:rPr>
+          <w:rFonts w:ascii="Times New Roman" w:hAnsi="Times New Roman" w:cs="Times New Roman"/>
+          <w:sz w:val="24"/>
+          <w:lang w:val="en-US"/>
+        </w:rPr>
+      </w:pPr>
+      <w:r>
+        <w:rPr>
+          <w:rFonts w:ascii="Times New Roman" w:hAnsi="Times New Roman" w:cs="Times New Roman"/>
+          <w:sz w:val="24"/>
+          <w:lang w:val="en-US"/>
+        </w:rPr>
+        <w:t xml:space="preserve">Case </w:t>
+      </w:r>
+      <w:r>
+        <w:rPr>
+          <w:rFonts w:ascii="Times New Roman" w:hAnsi="Times New Roman" w:cs="Times New Roman"/>
+          <w:sz w:val="24"/>
+          <w:lang w:val="en-US"/>
+        </w:rPr>
+        <w:t>1</w:t>
+      </w:r>
+      <w:r>
+        <w:rPr>
+          <w:rFonts w:ascii="Times New Roman" w:hAnsi="Times New Roman" w:cs="Times New Roman"/>
+          <w:sz w:val="24"/>
+          <w:lang w:val="en-US"/>
+        </w:rPr>
+        <w:t>:</w:t>
       </w:r>
     </w:p>
     <w:tbl>
       <w:tblPr>
-        <w:tblStyle w:val="Tabelraster"/>
+        <w:tblStyle w:val="TableGrid"/>
         <w:tblW w:w="0" w:type="auto"/>
         <w:tblLook w:val="04A0" w:firstRow="1" w:lastRow="0" w:firstColumn="1" w:lastColumn="0" w:noHBand="0" w:noVBand="1"/>
       </w:tblPr>
@@ -744,6 +934,7 @@
           </w:tcPr>
           <w:p>
             <w:pPr>
+              <w:jc w:val="both"/>
               <w:rPr>
                 <w:rFonts w:ascii="Times New Roman" w:hAnsi="Times New Roman" w:cs="Times New Roman"/>
                 <w:sz w:val="24"/>
@@ -758,6 +949,7 @@
           </w:tcPr>
           <w:p>
             <w:pPr>
+              <w:jc w:val="both"/>
               <w:rPr>
                 <w:rFonts w:ascii="Times New Roman" w:hAnsi="Times New Roman" w:cs="Times New Roman"/>
                 <w:sz w:val="24"/>
@@ -780,6 +972,7 @@
           </w:tcPr>
           <w:p>
             <w:pPr>
+              <w:jc w:val="both"/>
               <w:rPr>
                 <w:rFonts w:ascii="Times New Roman" w:hAnsi="Times New Roman" w:cs="Times New Roman"/>
                 <w:sz w:val="24"/>
@@ -804,6 +997,7 @@
           </w:tcPr>
           <w:p>
             <w:pPr>
+              <w:jc w:val="both"/>
               <w:rPr>
                 <w:rFonts w:ascii="Times New Roman" w:hAnsi="Times New Roman" w:cs="Times New Roman"/>
                 <w:sz w:val="24"/>
@@ -826,6 +1020,7 @@
           </w:tcPr>
           <w:p>
             <w:pPr>
+              <w:jc w:val="both"/>
               <w:rPr>
                 <w:rFonts w:ascii="Times New Roman" w:hAnsi="Times New Roman" w:cs="Times New Roman"/>
                 <w:sz w:val="24"/>
@@ -838,7 +1033,7 @@
                 <w:sz w:val="24"/>
                 <w:lang w:val="en-US"/>
               </w:rPr>
-              <w:t>5</w:t>
+              <w:t>0</w:t>
             </w:r>
           </w:p>
         </w:tc>
@@ -848,6 +1043,7 @@
           </w:tcPr>
           <w:p>
             <w:pPr>
+              <w:jc w:val="both"/>
               <w:rPr>
                 <w:rFonts w:ascii="Times New Roman" w:hAnsi="Times New Roman" w:cs="Times New Roman"/>
                 <w:sz w:val="24"/>
@@ -860,7 +1056,7 @@
                 <w:sz w:val="24"/>
                 <w:lang w:val="en-US"/>
               </w:rPr>
-              <w:t>1</w:t>
+              <w:t>5</w:t>
             </w:r>
           </w:p>
         </w:tc>
@@ -872,6 +1068,7 @@
           </w:tcPr>
           <w:p>
             <w:pPr>
+              <w:jc w:val="both"/>
               <w:rPr>
                 <w:rFonts w:ascii="Times New Roman" w:hAnsi="Times New Roman" w:cs="Times New Roman"/>
                 <w:sz w:val="24"/>
@@ -894,6 +1091,7 @@
           </w:tcPr>
           <w:p>
             <w:pPr>
+              <w:jc w:val="both"/>
               <w:rPr>
                 <w:rFonts w:ascii="Times New Roman" w:hAnsi="Times New Roman" w:cs="Times New Roman"/>
                 <w:sz w:val="24"/>
@@ -906,7 +1104,7 @@
                 <w:sz w:val="24"/>
                 <w:lang w:val="en-US"/>
               </w:rPr>
-              <w:t>5</w:t>
+              <w:t>0</w:t>
             </w:r>
           </w:p>
         </w:tc>
@@ -916,6 +1114,7 @@
           </w:tcPr>
           <w:p>
             <w:pPr>
+              <w:jc w:val="both"/>
               <w:rPr>
                 <w:rFonts w:ascii="Times New Roman" w:hAnsi="Times New Roman" w:cs="Times New Roman"/>
                 <w:sz w:val="24"/>
@@ -928,7 +1127,7 @@
                 <w:sz w:val="24"/>
                 <w:lang w:val="en-US"/>
               </w:rPr>
-              <w:t>1</w:t>
+              <w:t>5</w:t>
             </w:r>
           </w:p>
         </w:tc>
@@ -940,6 +1139,7 @@
           </w:tcPr>
           <w:p>
             <w:pPr>
+              <w:jc w:val="both"/>
               <w:rPr>
                 <w:rFonts w:ascii="Times New Roman" w:hAnsi="Times New Roman" w:cs="Times New Roman"/>
                 <w:sz w:val="24"/>
@@ -962,6 +1162,7 @@
           </w:tcPr>
           <w:p>
             <w:pPr>
+              <w:jc w:val="both"/>
               <w:rPr>
                 <w:rFonts w:ascii="Times New Roman" w:hAnsi="Times New Roman" w:cs="Times New Roman"/>
                 <w:sz w:val="24"/>
@@ -974,7 +1175,7 @@
                 <w:sz w:val="24"/>
                 <w:lang w:val="en-US"/>
               </w:rPr>
-              <w:t>5</w:t>
+              <w:t>0</w:t>
             </w:r>
           </w:p>
         </w:tc>
@@ -984,6 +1185,7 @@
           </w:tcPr>
           <w:p>
             <w:pPr>
+              <w:jc w:val="both"/>
               <w:rPr>
                 <w:rFonts w:ascii="Times New Roman" w:hAnsi="Times New Roman" w:cs="Times New Roman"/>
                 <w:sz w:val="24"/>
@@ -996,7 +1198,7 @@
                 <w:sz w:val="24"/>
                 <w:lang w:val="en-US"/>
               </w:rPr>
-              <w:t>1</w:t>
+              <w:t>5</w:t>
             </w:r>
           </w:p>
         </w:tc>
@@ -1008,6 +1210,7 @@
           </w:tcPr>
           <w:p>
             <w:pPr>
+              <w:jc w:val="both"/>
               <w:rPr>
                 <w:rFonts w:ascii="Times New Roman" w:hAnsi="Times New Roman" w:cs="Times New Roman"/>
                 <w:sz w:val="24"/>
@@ -1030,6 +1233,7 @@
           </w:tcPr>
           <w:p>
             <w:pPr>
+              <w:jc w:val="both"/>
               <w:rPr>
                 <w:rFonts w:ascii="Times New Roman" w:hAnsi="Times New Roman" w:cs="Times New Roman"/>
                 <w:sz w:val="24"/>
@@ -1042,7 +1246,7 @@
                 <w:sz w:val="24"/>
                 <w:lang w:val="en-US"/>
               </w:rPr>
-              <w:t>5</w:t>
+              <w:t>0</w:t>
             </w:r>
           </w:p>
         </w:tc>
@@ -1052,6 +1256,7 @@
           </w:tcPr>
           <w:p>
             <w:pPr>
+              <w:jc w:val="both"/>
               <w:rPr>
                 <w:rFonts w:ascii="Times New Roman" w:hAnsi="Times New Roman" w:cs="Times New Roman"/>
                 <w:sz w:val="24"/>
@@ -1064,7 +1269,7 @@
                 <w:sz w:val="24"/>
                 <w:lang w:val="en-US"/>
               </w:rPr>
-              <w:t>1</w:t>
+              <w:t>5</w:t>
             </w:r>
           </w:p>
         </w:tc>
@@ -1090,7 +1295,7 @@
                 <w:sz w:val="24"/>
                 <w:lang w:val="en-US"/>
               </w:rPr>
-              <w:t xml:space="preserve">d(A,B) = 1 - </w:t>
+              <w:t xml:space="preserve">d(A, B) = 1 - </w:t>
             </w:r>
             <m:oMath>
               <m:f>
@@ -1425,7 +1630,7 @@
                       <w:sz w:val="24"/>
                       <w:lang w:val="en-US"/>
                     </w:rPr>
-                    <m:t>20</m:t>
+                    <m:t>0</m:t>
                   </m:r>
                 </m:num>
                 <m:den>
@@ -1435,7 +1640,7 @@
                       <w:sz w:val="24"/>
                       <w:lang w:val="en-US"/>
                     </w:rPr>
-                    <m:t>20</m:t>
+                    <m:t>10</m:t>
                   </m:r>
                 </m:den>
               </m:f>
@@ -1446,7 +1651,7 @@
                 <w:sz w:val="24"/>
                 <w:lang w:val="en-US"/>
               </w:rPr>
-              <w:t xml:space="preserve"> = 0</w:t>
+              <w:t xml:space="preserve"> = 1</w:t>
             </w:r>
           </w:p>
         </w:tc>
@@ -1454,24 +1659,938 @@
     </w:tbl>
     <w:p>
       <w:pPr>
-        <w:rPr>
-          <w:rFonts w:ascii="Times New Roman" w:hAnsi="Times New Roman" w:cs="Times New Roman"/>
-          <w:sz w:val="24"/>
-          <w:lang w:val="en-US"/>
-        </w:rPr>
-      </w:pPr>
-    </w:p>
-    <w:p>
-      <w:pPr>
-        <w:rPr>
-          <w:rFonts w:ascii="Times New Roman" w:hAnsi="Times New Roman" w:cs="Times New Roman"/>
-          <w:sz w:val="24"/>
-          <w:lang w:val="en-US"/>
-        </w:rPr>
-      </w:pPr>
-    </w:p>
-    <w:p>
-      <w:pPr>
+        <w:jc w:val="both"/>
+        <w:rPr>
+          <w:rFonts w:ascii="Times New Roman" w:hAnsi="Times New Roman" w:cs="Times New Roman"/>
+          <w:sz w:val="24"/>
+          <w:lang w:val="en-US"/>
+        </w:rPr>
+      </w:pPr>
+    </w:p>
+    <w:p>
+      <w:pPr>
+        <w:jc w:val="both"/>
+        <w:rPr>
+          <w:rFonts w:ascii="Times New Roman" w:hAnsi="Times New Roman" w:cs="Times New Roman"/>
+          <w:sz w:val="24"/>
+          <w:lang w:val="en-US"/>
+        </w:rPr>
+      </w:pPr>
+      <w:r>
+        <w:rPr>
+          <w:rFonts w:ascii="Times New Roman" w:hAnsi="Times New Roman" w:cs="Times New Roman"/>
+          <w:sz w:val="24"/>
+          <w:lang w:val="en-US"/>
+        </w:rPr>
+        <w:t>Case 2:</w:t>
+      </w:r>
+    </w:p>
+    <w:tbl>
+      <w:tblPr>
+        <w:tblStyle w:val="TableGrid"/>
+        <w:tblW w:w="0" w:type="auto"/>
+        <w:tblLook w:val="04A0" w:firstRow="1" w:lastRow="0" w:firstColumn="1" w:lastColumn="0" w:noHBand="0" w:noVBand="1"/>
+      </w:tblPr>
+      <w:tblGrid>
+        <w:gridCol w:w="3020"/>
+        <w:gridCol w:w="3021"/>
+        <w:gridCol w:w="3021"/>
+      </w:tblGrid>
+      <w:tr>
+        <w:tc>
+          <w:tcPr>
+            <w:tcW w:w="3020" w:type="dxa"/>
+          </w:tcPr>
+          <w:p>
+            <w:pPr>
+              <w:jc w:val="both"/>
+              <w:rPr>
+                <w:rFonts w:ascii="Times New Roman" w:hAnsi="Times New Roman" w:cs="Times New Roman"/>
+                <w:sz w:val="24"/>
+                <w:lang w:val="en-US"/>
+              </w:rPr>
+            </w:pPr>
+          </w:p>
+        </w:tc>
+        <w:tc>
+          <w:tcPr>
+            <w:tcW w:w="3021" w:type="dxa"/>
+          </w:tcPr>
+          <w:p>
+            <w:pPr>
+              <w:jc w:val="both"/>
+              <w:rPr>
+                <w:rFonts w:ascii="Times New Roman" w:hAnsi="Times New Roman" w:cs="Times New Roman"/>
+                <w:sz w:val="24"/>
+                <w:lang w:val="en-US"/>
+              </w:rPr>
+            </w:pPr>
+            <w:r>
+              <w:rPr>
+                <w:rFonts w:ascii="Times New Roman" w:hAnsi="Times New Roman" w:cs="Times New Roman"/>
+                <w:sz w:val="24"/>
+                <w:lang w:val="en-US"/>
+              </w:rPr>
+              <w:t>Movie A</w:t>
+            </w:r>
+          </w:p>
+        </w:tc>
+        <w:tc>
+          <w:tcPr>
+            <w:tcW w:w="3021" w:type="dxa"/>
+          </w:tcPr>
+          <w:p>
+            <w:pPr>
+              <w:jc w:val="both"/>
+              <w:rPr>
+                <w:rFonts w:ascii="Times New Roman" w:hAnsi="Times New Roman" w:cs="Times New Roman"/>
+                <w:sz w:val="24"/>
+                <w:lang w:val="en-US"/>
+              </w:rPr>
+            </w:pPr>
+            <w:r>
+              <w:rPr>
+                <w:rFonts w:ascii="Times New Roman" w:hAnsi="Times New Roman" w:cs="Times New Roman"/>
+                <w:sz w:val="24"/>
+                <w:lang w:val="en-US"/>
+              </w:rPr>
+              <w:t>Movie B</w:t>
+            </w:r>
+          </w:p>
+        </w:tc>
+      </w:tr>
+      <w:tr>
+        <w:tc>
+          <w:tcPr>
+            <w:tcW w:w="3020" w:type="dxa"/>
+          </w:tcPr>
+          <w:p>
+            <w:pPr>
+              <w:jc w:val="both"/>
+              <w:rPr>
+                <w:rFonts w:ascii="Times New Roman" w:hAnsi="Times New Roman" w:cs="Times New Roman"/>
+                <w:sz w:val="24"/>
+                <w:lang w:val="en-US"/>
+              </w:rPr>
+            </w:pPr>
+            <w:r>
+              <w:rPr>
+                <w:rFonts w:ascii="Times New Roman" w:hAnsi="Times New Roman" w:cs="Times New Roman"/>
+                <w:sz w:val="24"/>
+                <w:lang w:val="en-US"/>
+              </w:rPr>
+              <w:t>User A</w:t>
+            </w:r>
+          </w:p>
+        </w:tc>
+        <w:tc>
+          <w:tcPr>
+            <w:tcW w:w="3021" w:type="dxa"/>
+          </w:tcPr>
+          <w:p>
+            <w:pPr>
+              <w:jc w:val="both"/>
+              <w:rPr>
+                <w:rFonts w:ascii="Times New Roman" w:hAnsi="Times New Roman" w:cs="Times New Roman"/>
+                <w:sz w:val="24"/>
+                <w:lang w:val="en-US"/>
+              </w:rPr>
+            </w:pPr>
+            <w:r>
+              <w:rPr>
+                <w:rFonts w:ascii="Times New Roman" w:hAnsi="Times New Roman" w:cs="Times New Roman"/>
+                <w:sz w:val="24"/>
+                <w:lang w:val="en-US"/>
+              </w:rPr>
+              <w:t>0</w:t>
+            </w:r>
+          </w:p>
+        </w:tc>
+        <w:tc>
+          <w:tcPr>
+            <w:tcW w:w="3021" w:type="dxa"/>
+          </w:tcPr>
+          <w:p>
+            <w:pPr>
+              <w:jc w:val="both"/>
+              <w:rPr>
+                <w:rFonts w:ascii="Times New Roman" w:hAnsi="Times New Roman" w:cs="Times New Roman"/>
+                <w:sz w:val="24"/>
+                <w:lang w:val="en-US"/>
+              </w:rPr>
+            </w:pPr>
+            <w:r>
+              <w:rPr>
+                <w:rFonts w:ascii="Times New Roman" w:hAnsi="Times New Roman" w:cs="Times New Roman"/>
+                <w:sz w:val="24"/>
+                <w:lang w:val="en-US"/>
+              </w:rPr>
+              <w:t>0</w:t>
+            </w:r>
+          </w:p>
+        </w:tc>
+      </w:tr>
+      <w:tr>
+        <w:tc>
+          <w:tcPr>
+            <w:tcW w:w="3020" w:type="dxa"/>
+          </w:tcPr>
+          <w:p>
+            <w:pPr>
+              <w:jc w:val="both"/>
+              <w:rPr>
+                <w:rFonts w:ascii="Times New Roman" w:hAnsi="Times New Roman" w:cs="Times New Roman"/>
+                <w:sz w:val="24"/>
+                <w:lang w:val="en-US"/>
+              </w:rPr>
+            </w:pPr>
+            <w:r>
+              <w:rPr>
+                <w:rFonts w:ascii="Times New Roman" w:hAnsi="Times New Roman" w:cs="Times New Roman"/>
+                <w:sz w:val="24"/>
+                <w:lang w:val="en-US"/>
+              </w:rPr>
+              <w:t>User B</w:t>
+            </w:r>
+          </w:p>
+        </w:tc>
+        <w:tc>
+          <w:tcPr>
+            <w:tcW w:w="3021" w:type="dxa"/>
+          </w:tcPr>
+          <w:p>
+            <w:pPr>
+              <w:jc w:val="both"/>
+              <w:rPr>
+                <w:rFonts w:ascii="Times New Roman" w:hAnsi="Times New Roman" w:cs="Times New Roman"/>
+                <w:sz w:val="24"/>
+                <w:lang w:val="en-US"/>
+              </w:rPr>
+            </w:pPr>
+            <w:r>
+              <w:rPr>
+                <w:rFonts w:ascii="Times New Roman" w:hAnsi="Times New Roman" w:cs="Times New Roman"/>
+                <w:sz w:val="24"/>
+                <w:lang w:val="en-US"/>
+              </w:rPr>
+              <w:t>1</w:t>
+            </w:r>
+          </w:p>
+        </w:tc>
+        <w:tc>
+          <w:tcPr>
+            <w:tcW w:w="3021" w:type="dxa"/>
+          </w:tcPr>
+          <w:p>
+            <w:pPr>
+              <w:jc w:val="both"/>
+              <w:rPr>
+                <w:rFonts w:ascii="Times New Roman" w:hAnsi="Times New Roman" w:cs="Times New Roman"/>
+                <w:sz w:val="24"/>
+                <w:lang w:val="en-US"/>
+              </w:rPr>
+            </w:pPr>
+            <w:r>
+              <w:rPr>
+                <w:rFonts w:ascii="Times New Roman" w:hAnsi="Times New Roman" w:cs="Times New Roman"/>
+                <w:sz w:val="24"/>
+                <w:lang w:val="en-US"/>
+              </w:rPr>
+              <w:t>0</w:t>
+            </w:r>
+          </w:p>
+        </w:tc>
+      </w:tr>
+      <w:tr>
+        <w:tc>
+          <w:tcPr>
+            <w:tcW w:w="3020" w:type="dxa"/>
+          </w:tcPr>
+          <w:p>
+            <w:pPr>
+              <w:jc w:val="both"/>
+              <w:rPr>
+                <w:rFonts w:ascii="Times New Roman" w:hAnsi="Times New Roman" w:cs="Times New Roman"/>
+                <w:sz w:val="24"/>
+                <w:lang w:val="en-US"/>
+              </w:rPr>
+            </w:pPr>
+            <w:r>
+              <w:rPr>
+                <w:rFonts w:ascii="Times New Roman" w:hAnsi="Times New Roman" w:cs="Times New Roman"/>
+                <w:sz w:val="24"/>
+                <w:lang w:val="en-US"/>
+              </w:rPr>
+              <w:t>User C</w:t>
+            </w:r>
+          </w:p>
+        </w:tc>
+        <w:tc>
+          <w:tcPr>
+            <w:tcW w:w="3021" w:type="dxa"/>
+          </w:tcPr>
+          <w:p>
+            <w:pPr>
+              <w:jc w:val="both"/>
+              <w:rPr>
+                <w:rFonts w:ascii="Times New Roman" w:hAnsi="Times New Roman" w:cs="Times New Roman"/>
+                <w:sz w:val="24"/>
+                <w:lang w:val="en-US"/>
+              </w:rPr>
+            </w:pPr>
+            <w:r>
+              <w:rPr>
+                <w:rFonts w:ascii="Times New Roman" w:hAnsi="Times New Roman" w:cs="Times New Roman"/>
+                <w:sz w:val="24"/>
+                <w:lang w:val="en-US"/>
+              </w:rPr>
+              <w:t>0</w:t>
+            </w:r>
+          </w:p>
+        </w:tc>
+        <w:tc>
+          <w:tcPr>
+            <w:tcW w:w="3021" w:type="dxa"/>
+          </w:tcPr>
+          <w:p>
+            <w:pPr>
+              <w:jc w:val="both"/>
+              <w:rPr>
+                <w:rFonts w:ascii="Times New Roman" w:hAnsi="Times New Roman" w:cs="Times New Roman"/>
+                <w:sz w:val="24"/>
+                <w:lang w:val="en-US"/>
+              </w:rPr>
+            </w:pPr>
+            <w:r>
+              <w:rPr>
+                <w:rFonts w:ascii="Times New Roman" w:hAnsi="Times New Roman" w:cs="Times New Roman"/>
+                <w:sz w:val="24"/>
+                <w:lang w:val="en-US"/>
+              </w:rPr>
+              <w:t>0</w:t>
+            </w:r>
+          </w:p>
+        </w:tc>
+      </w:tr>
+      <w:tr>
+        <w:tc>
+          <w:tcPr>
+            <w:tcW w:w="3020" w:type="dxa"/>
+          </w:tcPr>
+          <w:p>
+            <w:pPr>
+              <w:jc w:val="both"/>
+              <w:rPr>
+                <w:rFonts w:ascii="Times New Roman" w:hAnsi="Times New Roman" w:cs="Times New Roman"/>
+                <w:sz w:val="24"/>
+                <w:lang w:val="en-US"/>
+              </w:rPr>
+            </w:pPr>
+            <w:r>
+              <w:rPr>
+                <w:rFonts w:ascii="Times New Roman" w:hAnsi="Times New Roman" w:cs="Times New Roman"/>
+                <w:sz w:val="24"/>
+                <w:lang w:val="en-US"/>
+              </w:rPr>
+              <w:t>User D</w:t>
+            </w:r>
+          </w:p>
+        </w:tc>
+        <w:tc>
+          <w:tcPr>
+            <w:tcW w:w="3021" w:type="dxa"/>
+          </w:tcPr>
+          <w:p>
+            <w:pPr>
+              <w:jc w:val="both"/>
+              <w:rPr>
+                <w:rFonts w:ascii="Times New Roman" w:hAnsi="Times New Roman" w:cs="Times New Roman"/>
+                <w:sz w:val="24"/>
+                <w:lang w:val="en-US"/>
+              </w:rPr>
+            </w:pPr>
+            <w:r>
+              <w:rPr>
+                <w:rFonts w:ascii="Times New Roman" w:hAnsi="Times New Roman" w:cs="Times New Roman"/>
+                <w:sz w:val="24"/>
+                <w:lang w:val="en-US"/>
+              </w:rPr>
+              <w:t>0</w:t>
+            </w:r>
+          </w:p>
+        </w:tc>
+        <w:tc>
+          <w:tcPr>
+            <w:tcW w:w="3021" w:type="dxa"/>
+          </w:tcPr>
+          <w:p>
+            <w:pPr>
+              <w:jc w:val="both"/>
+              <w:rPr>
+                <w:rFonts w:ascii="Times New Roman" w:hAnsi="Times New Roman" w:cs="Times New Roman"/>
+                <w:sz w:val="24"/>
+                <w:lang w:val="en-US"/>
+              </w:rPr>
+            </w:pPr>
+            <w:r>
+              <w:rPr>
+                <w:rFonts w:ascii="Times New Roman" w:hAnsi="Times New Roman" w:cs="Times New Roman"/>
+                <w:sz w:val="24"/>
+                <w:lang w:val="en-US"/>
+              </w:rPr>
+              <w:t>1</w:t>
+            </w:r>
+          </w:p>
+        </w:tc>
+      </w:tr>
+      <w:tr>
+        <w:tc>
+          <w:tcPr>
+            <w:tcW w:w="9062" w:type="dxa"/>
+            <w:gridSpan w:val="3"/>
+          </w:tcPr>
+          <w:p>
+            <w:pPr>
+              <w:jc w:val="center"/>
+              <w:rPr>
+                <w:rFonts w:ascii="Times New Roman" w:hAnsi="Times New Roman" w:cs="Times New Roman"/>
+                <w:sz w:val="24"/>
+                <w:lang w:val="en-US"/>
+              </w:rPr>
+            </w:pPr>
+            <w:r>
+              <w:rPr>
+                <w:rFonts w:ascii="Times New Roman" w:hAnsi="Times New Roman" w:cs="Times New Roman"/>
+                <w:sz w:val="24"/>
+                <w:lang w:val="en-US"/>
+              </w:rPr>
+              <w:t xml:space="preserve">d(A, B) = 1 - </w:t>
+            </w:r>
+            <m:oMath>
+              <m:f>
+                <m:fPr>
+                  <m:ctrlPr>
+                    <w:rPr>
+                      <w:rFonts w:ascii="Cambria Math" w:hAnsi="Cambria Math" w:cs="Times New Roman"/>
+                      <w:i/>
+                      <w:sz w:val="24"/>
+                      <w:lang w:val="en-US"/>
+                    </w:rPr>
+                  </m:ctrlPr>
+                </m:fPr>
+                <m:num>
+                  <m:r>
+                    <w:rPr>
+                      <w:rFonts w:ascii="Cambria Math" w:hAnsi="Cambria Math" w:cs="Times New Roman"/>
+                      <w:sz w:val="24"/>
+                      <w:lang w:val="en-US"/>
+                    </w:rPr>
+                    <m:t>0*0+1*0+0*0+0*1</m:t>
+                  </m:r>
+                </m:num>
+                <m:den>
+                  <m:rad>
+                    <m:radPr>
+                      <m:degHide m:val="1"/>
+                      <m:ctrlPr>
+                        <w:rPr>
+                          <w:rFonts w:ascii="Cambria Math" w:hAnsi="Cambria Math" w:cs="Times New Roman"/>
+                          <w:i/>
+                          <w:sz w:val="24"/>
+                          <w:lang w:val="en-US"/>
+                        </w:rPr>
+                      </m:ctrlPr>
+                    </m:radPr>
+                    <m:deg/>
+                    <m:e>
+                      <m:sSup>
+                        <m:sSupPr>
+                          <m:ctrlPr>
+                            <w:rPr>
+                              <w:rFonts w:ascii="Cambria Math" w:hAnsi="Cambria Math" w:cs="Times New Roman"/>
+                              <w:i/>
+                              <w:sz w:val="24"/>
+                              <w:lang w:val="en-US"/>
+                            </w:rPr>
+                          </m:ctrlPr>
+                        </m:sSupPr>
+                        <m:e>
+                          <m:r>
+                            <w:rPr>
+                              <w:rFonts w:ascii="Cambria Math" w:hAnsi="Cambria Math" w:cs="Times New Roman"/>
+                              <w:sz w:val="24"/>
+                              <w:lang w:val="en-US"/>
+                            </w:rPr>
+                            <m:t>0</m:t>
+                          </m:r>
+                        </m:e>
+                        <m:sup>
+                          <m:r>
+                            <w:rPr>
+                              <w:rFonts w:ascii="Cambria Math" w:hAnsi="Cambria Math" w:cs="Times New Roman"/>
+                              <w:sz w:val="24"/>
+                              <w:lang w:val="en-US"/>
+                            </w:rPr>
+                            <m:t>2</m:t>
+                          </m:r>
+                        </m:sup>
+                      </m:sSup>
+                      <m:r>
+                        <w:rPr>
+                          <w:rFonts w:ascii="Cambria Math" w:hAnsi="Cambria Math" w:cs="Times New Roman"/>
+                          <w:sz w:val="24"/>
+                          <w:lang w:val="en-US"/>
+                        </w:rPr>
+                        <m:t>+</m:t>
+                      </m:r>
+                      <m:sSup>
+                        <m:sSupPr>
+                          <m:ctrlPr>
+                            <w:rPr>
+                              <w:rFonts w:ascii="Cambria Math" w:hAnsi="Cambria Math" w:cs="Times New Roman"/>
+                              <w:i/>
+                              <w:sz w:val="24"/>
+                              <w:lang w:val="en-US"/>
+                            </w:rPr>
+                          </m:ctrlPr>
+                        </m:sSupPr>
+                        <m:e>
+                          <m:r>
+                            <w:rPr>
+                              <w:rFonts w:ascii="Cambria Math" w:hAnsi="Cambria Math" w:cs="Times New Roman"/>
+                              <w:sz w:val="24"/>
+                              <w:lang w:val="en-US"/>
+                            </w:rPr>
+                            <m:t>1</m:t>
+                          </m:r>
+                        </m:e>
+                        <m:sup>
+                          <m:r>
+                            <w:rPr>
+                              <w:rFonts w:ascii="Cambria Math" w:hAnsi="Cambria Math" w:cs="Times New Roman"/>
+                              <w:sz w:val="24"/>
+                              <w:lang w:val="en-US"/>
+                            </w:rPr>
+                            <m:t>2</m:t>
+                          </m:r>
+                        </m:sup>
+                      </m:sSup>
+                      <m:r>
+                        <w:rPr>
+                          <w:rFonts w:ascii="Cambria Math" w:hAnsi="Cambria Math" w:cs="Times New Roman"/>
+                          <w:sz w:val="24"/>
+                          <w:lang w:val="en-US"/>
+                        </w:rPr>
+                        <m:t>+</m:t>
+                      </m:r>
+                      <m:sSup>
+                        <m:sSupPr>
+                          <m:ctrlPr>
+                            <w:rPr>
+                              <w:rFonts w:ascii="Cambria Math" w:hAnsi="Cambria Math" w:cs="Times New Roman"/>
+                              <w:i/>
+                              <w:sz w:val="24"/>
+                              <w:lang w:val="en-US"/>
+                            </w:rPr>
+                          </m:ctrlPr>
+                        </m:sSupPr>
+                        <m:e>
+                          <m:r>
+                            <w:rPr>
+                              <w:rFonts w:ascii="Cambria Math" w:hAnsi="Cambria Math" w:cs="Times New Roman"/>
+                              <w:sz w:val="24"/>
+                              <w:lang w:val="en-US"/>
+                            </w:rPr>
+                            <m:t>0</m:t>
+                          </m:r>
+                        </m:e>
+                        <m:sup>
+                          <m:r>
+                            <w:rPr>
+                              <w:rFonts w:ascii="Cambria Math" w:hAnsi="Cambria Math" w:cs="Times New Roman"/>
+                              <w:sz w:val="24"/>
+                              <w:lang w:val="en-US"/>
+                            </w:rPr>
+                            <m:t>2</m:t>
+                          </m:r>
+                        </m:sup>
+                      </m:sSup>
+                      <m:r>
+                        <w:rPr>
+                          <w:rFonts w:ascii="Cambria Math" w:hAnsi="Cambria Math" w:cs="Times New Roman"/>
+                          <w:sz w:val="24"/>
+                          <w:lang w:val="en-US"/>
+                        </w:rPr>
+                        <m:t>+0²</m:t>
+                      </m:r>
+                    </m:e>
+                  </m:rad>
+                  <m:r>
+                    <w:rPr>
+                      <w:rFonts w:ascii="Cambria Math" w:hAnsi="Cambria Math" w:cs="Times New Roman"/>
+                      <w:sz w:val="24"/>
+                      <w:lang w:val="en-US"/>
+                    </w:rPr>
+                    <m:t xml:space="preserve">+ </m:t>
+                  </m:r>
+                  <m:rad>
+                    <m:radPr>
+                      <m:degHide m:val="1"/>
+                      <m:ctrlPr>
+                        <w:rPr>
+                          <w:rFonts w:ascii="Cambria Math" w:hAnsi="Cambria Math" w:cs="Times New Roman"/>
+                          <w:i/>
+                          <w:sz w:val="24"/>
+                          <w:lang w:val="en-US"/>
+                        </w:rPr>
+                      </m:ctrlPr>
+                    </m:radPr>
+                    <m:deg/>
+                    <m:e>
+                      <m:sSup>
+                        <m:sSupPr>
+                          <m:ctrlPr>
+                            <w:rPr>
+                              <w:rFonts w:ascii="Cambria Math" w:hAnsi="Cambria Math" w:cs="Times New Roman"/>
+                              <w:i/>
+                              <w:sz w:val="24"/>
+                              <w:lang w:val="en-US"/>
+                            </w:rPr>
+                          </m:ctrlPr>
+                        </m:sSupPr>
+                        <m:e>
+                          <m:r>
+                            <w:rPr>
+                              <w:rFonts w:ascii="Cambria Math" w:hAnsi="Cambria Math" w:cs="Times New Roman"/>
+                              <w:sz w:val="24"/>
+                              <w:lang w:val="en-US"/>
+                            </w:rPr>
+                            <m:t>0</m:t>
+                          </m:r>
+                        </m:e>
+                        <m:sup>
+                          <m:r>
+                            <w:rPr>
+                              <w:rFonts w:ascii="Cambria Math" w:hAnsi="Cambria Math" w:cs="Times New Roman"/>
+                              <w:sz w:val="24"/>
+                              <w:lang w:val="en-US"/>
+                            </w:rPr>
+                            <m:t>2</m:t>
+                          </m:r>
+                        </m:sup>
+                      </m:sSup>
+                      <m:r>
+                        <w:rPr>
+                          <w:rFonts w:ascii="Cambria Math" w:hAnsi="Cambria Math" w:cs="Times New Roman"/>
+                          <w:sz w:val="24"/>
+                          <w:lang w:val="en-US"/>
+                        </w:rPr>
+                        <m:t xml:space="preserve">+ </m:t>
+                      </m:r>
+                      <m:sSup>
+                        <m:sSupPr>
+                          <m:ctrlPr>
+                            <w:rPr>
+                              <w:rFonts w:ascii="Cambria Math" w:hAnsi="Cambria Math" w:cs="Times New Roman"/>
+                              <w:i/>
+                              <w:sz w:val="24"/>
+                              <w:lang w:val="en-US"/>
+                            </w:rPr>
+                          </m:ctrlPr>
+                        </m:sSupPr>
+                        <m:e>
+                          <m:r>
+                            <w:rPr>
+                              <w:rFonts w:ascii="Cambria Math" w:hAnsi="Cambria Math" w:cs="Times New Roman"/>
+                              <w:sz w:val="24"/>
+                              <w:lang w:val="en-US"/>
+                            </w:rPr>
+                            <m:t>0</m:t>
+                          </m:r>
+                        </m:e>
+                        <m:sup>
+                          <m:r>
+                            <w:rPr>
+                              <w:rFonts w:ascii="Cambria Math" w:hAnsi="Cambria Math" w:cs="Times New Roman"/>
+                              <w:sz w:val="24"/>
+                              <w:lang w:val="en-US"/>
+                            </w:rPr>
+                            <m:t>2</m:t>
+                          </m:r>
+                        </m:sup>
+                      </m:sSup>
+                      <m:r>
+                        <w:rPr>
+                          <w:rFonts w:ascii="Cambria Math" w:hAnsi="Cambria Math" w:cs="Times New Roman"/>
+                          <w:sz w:val="24"/>
+                          <w:lang w:val="en-US"/>
+                        </w:rPr>
+                        <m:t>+</m:t>
+                      </m:r>
+                      <m:sSup>
+                        <m:sSupPr>
+                          <m:ctrlPr>
+                            <w:rPr>
+                              <w:rFonts w:ascii="Cambria Math" w:hAnsi="Cambria Math" w:cs="Times New Roman"/>
+                              <w:i/>
+                              <w:sz w:val="24"/>
+                              <w:lang w:val="en-US"/>
+                            </w:rPr>
+                          </m:ctrlPr>
+                        </m:sSupPr>
+                        <m:e>
+                          <m:r>
+                            <w:rPr>
+                              <w:rFonts w:ascii="Cambria Math" w:hAnsi="Cambria Math" w:cs="Times New Roman"/>
+                              <w:sz w:val="24"/>
+                              <w:lang w:val="en-US"/>
+                            </w:rPr>
+                            <m:t>0</m:t>
+                          </m:r>
+                        </m:e>
+                        <m:sup>
+                          <m:r>
+                            <w:rPr>
+                              <w:rFonts w:ascii="Cambria Math" w:hAnsi="Cambria Math" w:cs="Times New Roman"/>
+                              <w:sz w:val="24"/>
+                              <w:lang w:val="en-US"/>
+                            </w:rPr>
+                            <m:t>2</m:t>
+                          </m:r>
+                        </m:sup>
+                      </m:sSup>
+                      <m:r>
+                        <w:rPr>
+                          <w:rFonts w:ascii="Cambria Math" w:hAnsi="Cambria Math" w:cs="Times New Roman"/>
+                          <w:sz w:val="24"/>
+                          <w:lang w:val="en-US"/>
+                        </w:rPr>
+                        <m:t>+1²</m:t>
+                      </m:r>
+                    </m:e>
+                  </m:rad>
+                </m:den>
+              </m:f>
+            </m:oMath>
+            <w:r>
+              <w:rPr>
+                <w:rFonts w:ascii="Times New Roman" w:eastAsiaTheme="minorEastAsia" w:hAnsi="Times New Roman" w:cs="Times New Roman"/>
+                <w:sz w:val="24"/>
+                <w:lang w:val="en-US"/>
+              </w:rPr>
+              <w:t xml:space="preserve"> = 1 - </w:t>
+            </w:r>
+            <m:oMath>
+              <m:f>
+                <m:fPr>
+                  <m:ctrlPr>
+                    <w:rPr>
+                      <w:rFonts w:ascii="Cambria Math" w:eastAsiaTheme="minorEastAsia" w:hAnsi="Cambria Math" w:cs="Times New Roman"/>
+                      <w:i/>
+                      <w:sz w:val="24"/>
+                      <w:lang w:val="en-US"/>
+                    </w:rPr>
+                  </m:ctrlPr>
+                </m:fPr>
+                <m:num>
+                  <m:r>
+                    <w:rPr>
+                      <w:rFonts w:ascii="Cambria Math" w:eastAsiaTheme="minorEastAsia" w:hAnsi="Cambria Math" w:cs="Times New Roman"/>
+                      <w:sz w:val="24"/>
+                      <w:lang w:val="en-US"/>
+                    </w:rPr>
+                    <m:t>0</m:t>
+                  </m:r>
+                </m:num>
+                <m:den>
+                  <m:r>
+                    <w:rPr>
+                      <w:rFonts w:ascii="Cambria Math" w:eastAsiaTheme="minorEastAsia" w:hAnsi="Cambria Math" w:cs="Times New Roman"/>
+                      <w:sz w:val="24"/>
+                      <w:lang w:val="en-US"/>
+                    </w:rPr>
+                    <m:t>2</m:t>
+                  </m:r>
+                </m:den>
+              </m:f>
+            </m:oMath>
+            <w:r>
+              <w:rPr>
+                <w:rFonts w:ascii="Times New Roman" w:eastAsiaTheme="minorEastAsia" w:hAnsi="Times New Roman" w:cs="Times New Roman"/>
+                <w:sz w:val="24"/>
+                <w:lang w:val="en-US"/>
+              </w:rPr>
+              <w:t xml:space="preserve"> = 1</w:t>
+            </w:r>
+          </w:p>
+        </w:tc>
+      </w:tr>
+    </w:tbl>
+    <w:p>
+      <w:pPr>
+        <w:jc w:val="both"/>
+        <w:rPr>
+          <w:rFonts w:ascii="Times New Roman" w:hAnsi="Times New Roman" w:cs="Times New Roman"/>
+          <w:sz w:val="24"/>
+          <w:lang w:val="en-US"/>
+        </w:rPr>
+      </w:pPr>
+      <w:r>
+        <w:rPr>
+          <w:rFonts w:ascii="Times New Roman" w:hAnsi="Times New Roman" w:cs="Times New Roman"/>
+          <w:sz w:val="24"/>
+          <w:lang w:val="en-US"/>
+        </w:rPr>
+        <w:t>Attention: at lea</w:t>
+      </w:r>
+      <w:r>
+        <w:rPr>
+          <w:rFonts w:ascii="Times New Roman" w:hAnsi="Times New Roman" w:cs="Times New Roman"/>
+          <w:sz w:val="24"/>
+          <w:lang w:val="en-US"/>
+        </w:rPr>
+        <w:t>st 1 rating should be non-zero!</w:t>
+      </w:r>
+    </w:p>
+    <w:p>
+      <w:pPr>
+        <w:jc w:val="both"/>
+        <w:rPr>
+          <w:rFonts w:ascii="Times New Roman" w:hAnsi="Times New Roman" w:cs="Times New Roman"/>
+          <w:sz w:val="24"/>
+          <w:lang w:val="en-US"/>
+        </w:rPr>
+      </w:pPr>
+    </w:p>
+    <w:p>
+      <w:pPr>
+        <w:jc w:val="both"/>
+        <w:rPr>
+          <w:rFonts w:ascii="Times New Roman" w:hAnsi="Times New Roman" w:cs="Times New Roman"/>
+          <w:sz w:val="24"/>
+          <w:lang w:val="en-US"/>
+        </w:rPr>
+      </w:pPr>
+      <w:r>
+        <w:rPr>
+          <w:rFonts w:ascii="Times New Roman" w:hAnsi="Times New Roman" w:cs="Times New Roman"/>
+          <w:sz w:val="24"/>
+          <w:lang w:val="en-US"/>
+        </w:rPr>
+        <w:t>In case 1, the dis</w:t>
+      </w:r>
+      <w:r>
+        <w:rPr>
+          <w:rFonts w:ascii="Times New Roman" w:hAnsi="Times New Roman" w:cs="Times New Roman"/>
+          <w:sz w:val="24"/>
+          <w:lang w:val="en-US"/>
+        </w:rPr>
+        <w:t>tance could</w:t>
+      </w:r>
+      <w:r>
+        <w:rPr>
+          <w:rFonts w:ascii="Times New Roman" w:hAnsi="Times New Roman" w:cs="Times New Roman"/>
+          <w:sz w:val="24"/>
+          <w:lang w:val="en-US"/>
+        </w:rPr>
+        <w:t xml:space="preserve"> be much bigger and we do get </w:t>
+      </w:r>
+      <w:r>
+        <w:rPr>
+          <w:rFonts w:ascii="Times New Roman" w:hAnsi="Times New Roman" w:cs="Times New Roman"/>
+          <w:sz w:val="24"/>
+          <w:lang w:val="en-US"/>
+        </w:rPr>
+        <w:t>the biggest</w:t>
+      </w:r>
+      <w:r>
+        <w:rPr>
+          <w:rFonts w:ascii="Times New Roman" w:hAnsi="Times New Roman" w:cs="Times New Roman"/>
+          <w:sz w:val="24"/>
+          <w:lang w:val="en-US"/>
+        </w:rPr>
+        <w:t xml:space="preserve"> distance.</w:t>
+      </w:r>
+    </w:p>
+    <w:p>
+      <w:pPr>
+        <w:jc w:val="both"/>
+        <w:rPr>
+          <w:rFonts w:ascii="Times New Roman" w:hAnsi="Times New Roman" w:cs="Times New Roman"/>
+          <w:sz w:val="24"/>
+          <w:lang w:val="en-US"/>
+        </w:rPr>
+      </w:pPr>
+      <w:r>
+        <w:rPr>
+          <w:rFonts w:ascii="Times New Roman" w:hAnsi="Times New Roman" w:cs="Times New Roman"/>
+          <w:sz w:val="24"/>
+          <w:lang w:val="en-US"/>
+        </w:rPr>
+        <w:t xml:space="preserve">In </w:t>
+      </w:r>
+      <w:r>
+        <w:rPr>
+          <w:rFonts w:ascii="Times New Roman" w:hAnsi="Times New Roman" w:cs="Times New Roman"/>
+          <w:sz w:val="24"/>
+          <w:lang w:val="en-US"/>
+        </w:rPr>
+        <w:t>case 2</w:t>
+      </w:r>
+      <w:r>
+        <w:rPr>
+          <w:rFonts w:ascii="Times New Roman" w:hAnsi="Times New Roman" w:cs="Times New Roman"/>
+          <w:sz w:val="24"/>
+          <w:lang w:val="en-US"/>
+        </w:rPr>
+        <w:t xml:space="preserve">, the distance is not big at all, but we </w:t>
+      </w:r>
+      <w:r>
+        <w:rPr>
+          <w:rFonts w:ascii="Times New Roman" w:hAnsi="Times New Roman" w:cs="Times New Roman"/>
+          <w:sz w:val="24"/>
+          <w:lang w:val="en-US"/>
+        </w:rPr>
+        <w:t xml:space="preserve">get an equally big </w:t>
+      </w:r>
+      <w:r>
+        <w:rPr>
+          <w:rFonts w:ascii="Times New Roman" w:hAnsi="Times New Roman" w:cs="Times New Roman"/>
+          <w:sz w:val="24"/>
+          <w:lang w:val="en-US"/>
+        </w:rPr>
+        <w:t>distance</w:t>
+      </w:r>
+      <w:r>
+        <w:rPr>
+          <w:rFonts w:ascii="Times New Roman" w:hAnsi="Times New Roman" w:cs="Times New Roman"/>
+          <w:sz w:val="24"/>
+          <w:lang w:val="en-US"/>
+        </w:rPr>
+        <w:t xml:space="preserve"> as in case 1</w:t>
+      </w:r>
+      <w:r>
+        <w:rPr>
+          <w:rFonts w:ascii="Times New Roman" w:hAnsi="Times New Roman" w:cs="Times New Roman"/>
+          <w:sz w:val="24"/>
+          <w:lang w:val="en-US"/>
+        </w:rPr>
+        <w:t>.</w:t>
+      </w:r>
+    </w:p>
+    <w:p>
+      <w:pPr>
+        <w:jc w:val="both"/>
+        <w:rPr>
+          <w:rFonts w:ascii="Times New Roman" w:hAnsi="Times New Roman" w:cs="Times New Roman"/>
+          <w:sz w:val="24"/>
+          <w:lang w:val="en-US"/>
+        </w:rPr>
+      </w:pPr>
+    </w:p>
+    <w:p>
+      <w:pPr>
+        <w:jc w:val="both"/>
         <w:rPr>
           <w:rFonts w:ascii="Times New Roman" w:hAnsi="Times New Roman" w:cs="Times New Roman"/>
           <w:sz w:val="24"/>
@@ -1574,7 +2693,39 @@
           <w:sz w:val="24"/>
           <w:lang w:val="en-US"/>
         </w:rPr>
-        <w:t xml:space="preserve"> have the needs to express his/her feelings about the movie. </w:t>
+        <w:t xml:space="preserve"> have the needs to express his</w:t>
+      </w:r>
+      <w:r>
+        <w:rPr>
+          <w:rFonts w:ascii="Times New Roman" w:hAnsi="Times New Roman" w:cs="Times New Roman"/>
+          <w:sz w:val="24"/>
+          <w:lang w:val="en-US"/>
+        </w:rPr>
+        <w:t xml:space="preserve"> </w:t>
+      </w:r>
+      <w:r>
+        <w:rPr>
+          <w:rFonts w:ascii="Times New Roman" w:hAnsi="Times New Roman" w:cs="Times New Roman"/>
+          <w:sz w:val="24"/>
+          <w:lang w:val="en-US"/>
+        </w:rPr>
+        <w:t>/</w:t>
+      </w:r>
+      <w:r>
+        <w:rPr>
+          <w:rFonts w:ascii="Times New Roman" w:hAnsi="Times New Roman" w:cs="Times New Roman"/>
+          <w:sz w:val="24"/>
+          <w:lang w:val="en-US"/>
+        </w:rPr>
+        <w:t xml:space="preserve"> </w:t>
+      </w:r>
+      <w:r>
+        <w:rPr>
+          <w:rFonts w:ascii="Times New Roman" w:hAnsi="Times New Roman" w:cs="Times New Roman"/>
+          <w:sz w:val="24"/>
+          <w:lang w:val="en-US"/>
+        </w:rPr>
+        <w:t xml:space="preserve">her feelings about the movie. </w:t>
       </w:r>
       <w:r>
         <w:rPr>
@@ -1587,6 +2738,7 @@
     </w:p>
     <w:p>
       <w:pPr>
+        <w:jc w:val="both"/>
         <w:rPr>
           <w:rFonts w:ascii="Times New Roman" w:hAnsi="Times New Roman" w:cs="Times New Roman"/>
           <w:b/>
@@ -1597,10 +2749,11 @@
     </w:p>
     <w:p>
       <w:pPr>
-        <w:rPr>
-          <w:rFonts w:ascii="Times New Roman" w:hAnsi="Times New Roman" w:cs="Times New Roman"/>
-          <w:color w:val="FF0000"/>
-          <w:sz w:val="24"/>
+        <w:jc w:val="both"/>
+        <w:rPr>
+          <w:rFonts w:ascii="Times New Roman" w:hAnsi="Times New Roman" w:cs="Times New Roman"/>
+          <w:sz w:val="24"/>
+          <w:lang w:val="en-US"/>
         </w:rPr>
       </w:pPr>
       <w:r>
@@ -1608,125 +2761,178 @@
           <w:rFonts w:ascii="Times New Roman" w:hAnsi="Times New Roman" w:cs="Times New Roman"/>
           <w:b/>
           <w:sz w:val="24"/>
+          <w:lang w:val="en-US"/>
+        </w:rPr>
+        <w:t>Scenario 4:</w:t>
+      </w:r>
+      <w:r>
+        <w:rPr>
+          <w:rFonts w:ascii="Times New Roman" w:hAnsi="Times New Roman" w:cs="Times New Roman"/>
+          <w:b/>
+          <w:sz w:val="24"/>
+          <w:lang w:val="en-US"/>
+        </w:rPr>
+        <w:t xml:space="preserve"> </w:t>
+      </w:r>
+      <w:r>
+        <w:rPr>
+          <w:rFonts w:ascii="Times New Roman" w:hAnsi="Times New Roman" w:cs="Times New Roman"/>
+          <w:sz w:val="24"/>
+          <w:lang w:val="en-US"/>
+        </w:rPr>
+        <w:t>A solution for giving a movie a rating for each user is to give it a weighted average</w:t>
+      </w:r>
+      <w:r>
+        <w:rPr>
+          <w:rFonts w:ascii="Times New Roman" w:hAnsi="Times New Roman" w:cs="Times New Roman"/>
+          <w:sz w:val="24"/>
+          <w:lang w:val="en-US"/>
+        </w:rPr>
+        <w:t>, based</w:t>
+      </w:r>
+      <w:r>
+        <w:rPr>
+          <w:rFonts w:ascii="Times New Roman" w:hAnsi="Times New Roman" w:cs="Times New Roman"/>
+          <w:sz w:val="24"/>
+          <w:lang w:val="en-US"/>
+        </w:rPr>
+        <w:t xml:space="preserve"> on other users who have seen the movie</w:t>
+      </w:r>
+      <w:r>
+        <w:rPr>
+          <w:rFonts w:ascii="Times New Roman" w:hAnsi="Times New Roman" w:cs="Times New Roman"/>
+          <w:sz w:val="24"/>
+          <w:lang w:val="en-US"/>
+        </w:rPr>
+        <w:t>.</w:t>
+      </w:r>
+      <w:r>
+        <w:rPr>
+          <w:rFonts w:ascii="Times New Roman" w:hAnsi="Times New Roman" w:cs="Times New Roman"/>
+          <w:sz w:val="24"/>
+          <w:lang w:val="en-US"/>
+        </w:rPr>
+        <w:t xml:space="preserve"> The smaller the distance between 2 users, the bigger the weight and the other way around.</w:t>
+      </w:r>
+    </w:p>
+    <w:p>
+      <w:pPr>
+        <w:jc w:val="both"/>
+        <w:rPr>
+          <w:rFonts w:ascii="Times New Roman" w:hAnsi="Times New Roman" w:cs="Times New Roman"/>
+          <w:sz w:val="24"/>
+          <w:lang w:val="en-US"/>
+        </w:rPr>
+      </w:pPr>
+      <w:r>
+        <w:rPr>
+          <w:rFonts w:ascii="Times New Roman" w:hAnsi="Times New Roman" w:cs="Times New Roman"/>
+          <w:sz w:val="24"/>
+          <w:lang w:val="en-US"/>
         </w:rPr>
         <w:lastRenderedPageBreak/>
-        <w:t>Scenario 4:</w:t>
-      </w:r>
-      <w:r>
-        <w:rPr>
-          <w:rFonts w:ascii="Times New Roman" w:hAnsi="Times New Roman" w:cs="Times New Roman"/>
-          <w:b/>
-          <w:sz w:val="24"/>
-        </w:rPr>
-        <w:t xml:space="preserve"> </w:t>
-      </w:r>
-      <w:proofErr w:type="spellStart"/>
-      <w:r>
-        <w:rPr>
-          <w:rFonts w:ascii="Times New Roman" w:hAnsi="Times New Roman" w:cs="Times New Roman"/>
-          <w:color w:val="FF0000"/>
-          <w:sz w:val="24"/>
-        </w:rPr>
-        <w:t>Median</w:t>
-      </w:r>
-      <w:proofErr w:type="spellEnd"/>
-      <w:r>
-        <w:rPr>
-          <w:rFonts w:ascii="Times New Roman" w:hAnsi="Times New Roman" w:cs="Times New Roman"/>
-          <w:color w:val="FF0000"/>
-          <w:sz w:val="24"/>
-        </w:rPr>
-        <w:t>? Sorteren en daaruit de hoogste nemen?</w:t>
-      </w:r>
-    </w:p>
-    <w:p>
-      <w:pPr>
-        <w:rPr>
-          <w:rFonts w:ascii="Times New Roman" w:hAnsi="Times New Roman" w:cs="Times New Roman"/>
-          <w:sz w:val="24"/>
-        </w:rPr>
-      </w:pPr>
-      <w:r>
-        <w:rPr>
-          <w:rFonts w:ascii="Times New Roman" w:hAnsi="Times New Roman" w:cs="Times New Roman"/>
-          <w:sz w:val="24"/>
-        </w:rPr>
-        <w:br w:type="page"/>
-      </w:r>
-    </w:p>
-    <w:p>
-      <w:pPr>
-        <w:rPr>
-          <w:rFonts w:ascii="Times New Roman" w:hAnsi="Times New Roman" w:cs="Times New Roman"/>
-          <w:b/>
-          <w:sz w:val="28"/>
-          <w:u w:val="single"/>
-          <w:lang w:val="en-US"/>
-        </w:rPr>
-      </w:pPr>
-      <w:r>
-        <w:rPr>
-          <w:rFonts w:ascii="Times New Roman" w:hAnsi="Times New Roman" w:cs="Times New Roman"/>
-          <w:b/>
-          <w:sz w:val="28"/>
-          <w:u w:val="single"/>
-          <w:lang w:val="en-US"/>
-        </w:rPr>
-        <w:lastRenderedPageBreak/>
-        <w:t>Content Based Filtering</w:t>
-      </w:r>
-    </w:p>
-    <w:p>
-      <w:pPr>
-        <w:rPr>
-          <w:rFonts w:ascii="Times New Roman" w:hAnsi="Times New Roman" w:cs="Times New Roman"/>
-          <w:sz w:val="24"/>
-          <w:lang w:val="en-US"/>
-        </w:rPr>
-      </w:pPr>
-      <w:r>
-        <w:rPr>
-          <w:rFonts w:ascii="Times New Roman" w:hAnsi="Times New Roman" w:cs="Times New Roman"/>
-          <w:b/>
-          <w:sz w:val="24"/>
-          <w:lang w:val="en-US"/>
-        </w:rPr>
-        <w:t>Scenario 0:</w:t>
-      </w:r>
-      <w:r>
-        <w:rPr>
-          <w:rFonts w:ascii="Times New Roman" w:hAnsi="Times New Roman" w:cs="Times New Roman"/>
-          <w:sz w:val="24"/>
-          <w:lang w:val="en-US"/>
-        </w:rPr>
-        <w:t xml:space="preserve"> </w:t>
-      </w:r>
-      <w:r>
-        <w:rPr>
-          <w:rFonts w:ascii="Times New Roman" w:hAnsi="Times New Roman" w:cs="Times New Roman"/>
-          <w:sz w:val="24"/>
-          <w:lang w:val="en-US"/>
-        </w:rPr>
-        <w:t xml:space="preserve">Idem as scenario 0 in </w:t>
-      </w:r>
-      <w:proofErr w:type="spellStart"/>
-      <w:r>
-        <w:rPr>
-          <w:rFonts w:ascii="Times New Roman" w:hAnsi="Times New Roman" w:cs="Times New Roman"/>
-          <w:sz w:val="24"/>
-          <w:lang w:val="en-US"/>
-        </w:rPr>
-        <w:t>CollaborativeF</w:t>
-      </w:r>
-      <w:r>
-        <w:rPr>
-          <w:rFonts w:ascii="Times New Roman" w:hAnsi="Times New Roman" w:cs="Times New Roman"/>
-          <w:sz w:val="24"/>
-          <w:lang w:val="en-US"/>
-        </w:rPr>
-        <w:t>iltering</w:t>
-      </w:r>
-      <w:proofErr w:type="spellEnd"/>
+        <w:t>Another method is to use content based filtering.</w:t>
+      </w:r>
+      <w:r>
+        <w:rPr>
+          <w:rFonts w:ascii="Times New Roman" w:hAnsi="Times New Roman" w:cs="Times New Roman"/>
+          <w:sz w:val="24"/>
+          <w:lang w:val="en-US"/>
+        </w:rPr>
+        <w:t xml:space="preserve"> When a user didn’t rate a movie, find the closest movie that the user did rate and give it the same rating.</w:t>
+      </w:r>
+      <w:r>
+        <w:rPr>
+          <w:rFonts w:ascii="Times New Roman" w:hAnsi="Times New Roman" w:cs="Times New Roman"/>
+          <w:sz w:val="24"/>
+          <w:lang w:val="en-US"/>
+        </w:rPr>
+        <w:t xml:space="preserve"> When 2 movies are very similar, the same user should give it almost the same rating.</w:t>
+      </w:r>
+    </w:p>
+    <w:p>
+      <w:pPr>
+        <w:jc w:val="both"/>
+        <w:rPr>
+          <w:rFonts w:ascii="Times New Roman" w:hAnsi="Times New Roman" w:cs="Times New Roman"/>
+          <w:sz w:val="24"/>
+          <w:lang w:val="en-US"/>
+        </w:rPr>
+      </w:pPr>
+      <w:r>
+        <w:rPr>
+          <w:rFonts w:ascii="Times New Roman" w:hAnsi="Times New Roman" w:cs="Times New Roman"/>
+          <w:sz w:val="24"/>
+          <w:lang w:val="en-US"/>
+        </w:rPr>
+        <w:t>A similar method to this one, without using content based filtering is to just look at some of the similar movies to a specific movie</w:t>
+      </w:r>
+      <w:r>
+        <w:rPr>
+          <w:rFonts w:ascii="Times New Roman" w:hAnsi="Times New Roman" w:cs="Times New Roman"/>
+          <w:sz w:val="24"/>
+          <w:lang w:val="en-US"/>
+        </w:rPr>
+        <w:t>, that the user did rate</w:t>
+      </w:r>
+      <w:r>
+        <w:rPr>
+          <w:rFonts w:ascii="Times New Roman" w:hAnsi="Times New Roman" w:cs="Times New Roman"/>
+          <w:sz w:val="24"/>
+          <w:lang w:val="en-US"/>
+        </w:rPr>
+        <w:t xml:space="preserve"> and </w:t>
+      </w:r>
+      <w:r>
+        <w:rPr>
+          <w:rFonts w:ascii="Times New Roman" w:hAnsi="Times New Roman" w:cs="Times New Roman"/>
+          <w:sz w:val="24"/>
+          <w:lang w:val="en-US"/>
+        </w:rPr>
+        <w:t xml:space="preserve">calculate an average rating </w:t>
+      </w:r>
+      <w:r>
+        <w:rPr>
+          <w:rFonts w:ascii="Times New Roman" w:hAnsi="Times New Roman" w:cs="Times New Roman"/>
+          <w:sz w:val="24"/>
+          <w:lang w:val="en-US"/>
+        </w:rPr>
+        <w:t>for it.</w:t>
+      </w:r>
+    </w:p>
+    <w:p>
+      <w:pPr>
+        <w:jc w:val="both"/>
+        <w:rPr>
+          <w:rFonts w:ascii="Times New Roman" w:hAnsi="Times New Roman" w:cs="Times New Roman"/>
+          <w:sz w:val="24"/>
+          <w:lang w:val="en-US"/>
+        </w:rPr>
+      </w:pPr>
+      <w:r>
+        <w:rPr>
+          <w:rFonts w:ascii="Times New Roman" w:hAnsi="Times New Roman" w:cs="Times New Roman"/>
+          <w:sz w:val="24"/>
+          <w:lang w:val="en-US"/>
+        </w:rPr>
+        <w:t xml:space="preserve">Working </w:t>
+      </w:r>
+      <w:r>
+        <w:rPr>
+          <w:rFonts w:ascii="Times New Roman" w:hAnsi="Times New Roman" w:cs="Times New Roman"/>
+          <w:sz w:val="24"/>
+          <w:lang w:val="en-US"/>
+        </w:rPr>
+        <w:t xml:space="preserve">further from the last method, we could recommend only the movies with the highest rating by saving the </w:t>
+      </w:r>
+      <w:r>
+        <w:rPr>
+          <w:rFonts w:ascii="Times New Roman" w:hAnsi="Times New Roman" w:cs="Times New Roman"/>
+          <w:sz w:val="24"/>
+          <w:lang w:val="en-US"/>
+        </w:rPr>
+        <w:t>newly created ratings in a fixed size priority queue</w:t>
+      </w:r>
       <w:r>
         <w:rPr>
           <w:rFonts w:ascii="Times New Roman" w:hAnsi="Times New Roman" w:cs="Times New Roman"/>
@@ -1735,235 +2941,8 @@
         </w:rPr>
         <w:t>.</w:t>
       </w:r>
-    </w:p>
-    <w:p>
-      <w:pPr>
-        <w:rPr>
-          <w:rFonts w:ascii="Times New Roman" w:hAnsi="Times New Roman" w:cs="Times New Roman"/>
-          <w:sz w:val="24"/>
-          <w:lang w:val="en-US"/>
-        </w:rPr>
-      </w:pPr>
-    </w:p>
-    <w:p>
-      <w:pPr>
-        <w:rPr>
-          <w:rFonts w:ascii="Times New Roman" w:hAnsi="Times New Roman" w:cs="Times New Roman"/>
-          <w:sz w:val="24"/>
-          <w:lang w:val="en-US"/>
-        </w:rPr>
-      </w:pPr>
-      <w:r>
-        <w:rPr>
-          <w:rFonts w:ascii="Times New Roman" w:hAnsi="Times New Roman" w:cs="Times New Roman"/>
-          <w:b/>
-          <w:sz w:val="24"/>
-          <w:lang w:val="en-US"/>
-        </w:rPr>
-        <w:t>S</w:t>
-      </w:r>
-      <w:r>
-        <w:rPr>
-          <w:rFonts w:ascii="Times New Roman" w:hAnsi="Times New Roman" w:cs="Times New Roman"/>
-          <w:b/>
-          <w:sz w:val="24"/>
-          <w:lang w:val="en-US"/>
-        </w:rPr>
-        <w:t>cenario 1</w:t>
-      </w:r>
-      <w:r>
-        <w:rPr>
-          <w:rFonts w:ascii="Times New Roman" w:hAnsi="Times New Roman" w:cs="Times New Roman"/>
-          <w:b/>
-          <w:sz w:val="24"/>
-          <w:lang w:val="en-US"/>
-        </w:rPr>
-        <w:t>:</w:t>
-      </w:r>
-      <w:r>
-        <w:rPr>
-          <w:rFonts w:ascii="Times New Roman" w:hAnsi="Times New Roman" w:cs="Times New Roman"/>
-          <w:sz w:val="24"/>
-          <w:lang w:val="en-US"/>
-        </w:rPr>
-        <w:t xml:space="preserve"> </w:t>
-      </w:r>
-      <w:r>
-        <w:rPr>
-          <w:rFonts w:ascii="Times New Roman" w:hAnsi="Times New Roman" w:cs="Times New Roman"/>
-          <w:sz w:val="24"/>
-          <w:lang w:val="en-US"/>
-        </w:rPr>
-        <w:tab/>
-        <w:t xml:space="preserve">- </w:t>
-      </w:r>
-      <w:r>
-        <w:rPr>
-          <w:rFonts w:ascii="Times New Roman" w:hAnsi="Times New Roman" w:cs="Times New Roman"/>
-          <w:sz w:val="24"/>
-          <w:lang w:val="en-US"/>
-        </w:rPr>
-        <w:t xml:space="preserve">The complexity </w:t>
-      </w:r>
-      <w:r>
-        <w:rPr>
-          <w:rFonts w:ascii="Times New Roman" w:hAnsi="Times New Roman" w:cs="Times New Roman"/>
-          <w:sz w:val="24"/>
-          <w:lang w:val="en-US"/>
-        </w:rPr>
-        <w:t>of</w:t>
-      </w:r>
-      <w:r>
-        <w:rPr>
-          <w:rFonts w:ascii="Times New Roman" w:hAnsi="Times New Roman" w:cs="Times New Roman"/>
-          <w:sz w:val="24"/>
-          <w:lang w:val="en-US"/>
-        </w:rPr>
-        <w:t xml:space="preserve"> Dynamic1 is </w:t>
-      </w:r>
-      <w:r>
-        <w:rPr>
-          <w:rFonts w:ascii="Times New Roman" w:hAnsi="Times New Roman" w:cs="Times New Roman"/>
-          <w:sz w:val="24"/>
-          <w:lang w:val="en-US"/>
-        </w:rPr>
-        <w:t>O(n</w:t>
-      </w:r>
-      <w:r>
-        <w:rPr>
-          <w:rFonts w:ascii="Times New Roman" w:hAnsi="Times New Roman" w:cs="Times New Roman"/>
-          <w:sz w:val="24"/>
-          <w:vertAlign w:val="superscript"/>
-          <w:lang w:val="en-US"/>
-        </w:rPr>
-        <w:t>5</w:t>
-      </w:r>
-      <w:r>
-        <w:rPr>
-          <w:rFonts w:ascii="Times New Roman" w:hAnsi="Times New Roman" w:cs="Times New Roman"/>
-          <w:sz w:val="24"/>
-          <w:lang w:val="en-US"/>
-        </w:rPr>
-        <w:t>)</w:t>
-      </w:r>
-      <w:r>
-        <w:rPr>
-          <w:rFonts w:ascii="Times New Roman" w:hAnsi="Times New Roman" w:cs="Times New Roman"/>
-          <w:sz w:val="24"/>
-          <w:lang w:val="en-US"/>
-        </w:rPr>
-        <w:t xml:space="preserve"> in worst case</w:t>
-      </w:r>
-      <w:r>
-        <w:rPr>
-          <w:rFonts w:ascii="Times New Roman" w:hAnsi="Times New Roman" w:cs="Times New Roman"/>
-          <w:sz w:val="24"/>
-          <w:lang w:val="en-US"/>
-        </w:rPr>
-        <w:t>.</w:t>
-      </w:r>
-    </w:p>
-    <w:p>
-      <w:pPr>
-        <w:ind w:left="1420"/>
-        <w:rPr>
-          <w:lang w:val="en-US"/>
-        </w:rPr>
-      </w:pPr>
-      <w:r>
-        <w:rPr>
-          <w:rFonts w:ascii="Times New Roman" w:hAnsi="Times New Roman" w:cs="Times New Roman"/>
-          <w:sz w:val="24"/>
-          <w:lang w:val="en-US"/>
-        </w:rPr>
-        <w:t>-</w:t>
-      </w:r>
-      <w:r>
-        <w:rPr>
-          <w:lang w:val="en-US"/>
-        </w:rPr>
-        <w:t xml:space="preserve"> A worst case scenario is that all the letters in String s are the same. </w:t>
-      </w:r>
-      <w:r>
-        <w:rPr>
-          <w:lang w:val="en-US"/>
-        </w:rPr>
-        <w:t xml:space="preserve">There will be may </w:t>
-      </w:r>
-      <w:r>
-        <w:rPr>
-          <w:lang w:val="en-US"/>
-        </w:rPr>
-        <w:t xml:space="preserve">(equal) </w:t>
-      </w:r>
-      <w:proofErr w:type="spellStart"/>
-      <w:r>
-        <w:rPr>
-          <w:lang w:val="en-US"/>
-        </w:rPr>
-        <w:t>SquareSubsequences</w:t>
-      </w:r>
-      <w:proofErr w:type="spellEnd"/>
-      <w:r>
-        <w:rPr>
-          <w:lang w:val="en-US"/>
-        </w:rPr>
-        <w:t xml:space="preserve">. The longest </w:t>
-      </w:r>
-      <w:proofErr w:type="spellStart"/>
-      <w:r>
-        <w:rPr>
-          <w:lang w:val="en-US"/>
-        </w:rPr>
-        <w:t>SquareSubsequence</w:t>
-      </w:r>
-      <w:proofErr w:type="spellEnd"/>
-      <w:r>
-        <w:rPr>
-          <w:lang w:val="en-US"/>
-        </w:rPr>
-        <w:t xml:space="preserve"> will have a length of </w:t>
-      </w:r>
-      <w:r>
-        <w:rPr>
-          <w:lang w:val="en-US"/>
-        </w:rPr>
-        <w:t xml:space="preserve">n when n is even or n-1 if n is uneven, with n = </w:t>
-      </w:r>
-      <w:proofErr w:type="spellStart"/>
-      <w:r>
-        <w:rPr>
-          <w:lang w:val="en-US"/>
-        </w:rPr>
-        <w:t>s.lenght</w:t>
-      </w:r>
-      <w:proofErr w:type="spellEnd"/>
-      <w:r>
-        <w:rPr>
-          <w:lang w:val="en-US"/>
-        </w:rPr>
-        <w:t>();</w:t>
-      </w:r>
-    </w:p>
-    <w:p>
-      <w:pPr>
-        <w:ind w:left="1420"/>
-        <w:rPr>
-          <w:lang w:val="en-US"/>
-        </w:rPr>
-      </w:pPr>
-      <w:r>
-        <w:rPr>
-          <w:lang w:val="en-US"/>
-        </w:rPr>
-        <w:t xml:space="preserve">- </w:t>
-      </w:r>
-      <w:r>
-        <w:rPr>
-          <w:lang w:val="en-US"/>
-        </w:rPr>
-        <w:t>The complexity of Dynamic2: not implemented</w:t>
-      </w:r>
+      <w:bookmarkStart w:id="0" w:name="_GoBack"/>
+      <w:bookmarkEnd w:id="0"/>
     </w:p>
     <w:sectPr>
       <w:headerReference w:type="default" r:id="rId7"/>
@@ -1978,7 +2957,7 @@
 </file>
 
 <file path=word/endnotes.xml><?xml version="1.0" encoding="utf-8"?>
-<w:endnotes xmlns:wpc="http://schemas.microsoft.com/office/word/2010/wordprocessingCanvas" xmlns:mc="http://schemas.openxmlformats.org/markup-compatibility/2006" xmlns:o="urn:schemas-microsoft-com:office:office" xmlns:r="http://schemas.openxmlformats.org/officeDocument/2006/relationships" xmlns:m="http://schemas.openxmlformats.org/officeDocument/2006/math" xmlns:v="urn:schemas-microsoft-com:vml" xmlns:wp14="http://schemas.microsoft.com/office/word/2010/wordprocessingDrawing" xmlns:wp="http://schemas.openxmlformats.org/drawingml/2006/wordprocessingDrawing" xmlns:w10="urn:schemas-microsoft-com:office:word" xmlns:w="http://schemas.openxmlformats.org/wordprocessingml/2006/main" xmlns:w14="http://schemas.microsoft.com/office/word/2010/wordml" xmlns:w15="http://schemas.microsoft.com/office/word/2012/wordml" xmlns:wpg="http://schemas.microsoft.com/office/word/2010/wordprocessingGroup" xmlns:wpi="http://schemas.microsoft.com/office/word/2010/wordprocessingInk" xmlns:wne="http://schemas.microsoft.com/office/word/2006/wordml" xmlns:wps="http://schemas.microsoft.com/office/word/2010/wordprocessingShape" mc:Ignorable="w14 w15 wp14">
+<w:endnotes xmlns:wpc="http://schemas.microsoft.com/office/word/2010/wordprocessingCanvas" xmlns:cx="http://schemas.microsoft.com/office/drawing/2014/chartex" xmlns:cx1="http://schemas.microsoft.com/office/drawing/2015/9/8/chartex" xmlns:cx2="http://schemas.microsoft.com/office/drawing/2015/10/21/chartex" xmlns:cx3="http://schemas.microsoft.com/office/drawing/2016/5/9/chartex" xmlns:cx4="http://schemas.microsoft.com/office/drawing/2016/5/10/chartex" xmlns:cx5="http://schemas.microsoft.com/office/drawing/2016/5/11/chartex" xmlns:cx6="http://schemas.microsoft.com/office/drawing/2016/5/12/chartex" xmlns:cx7="http://schemas.microsoft.com/office/drawing/2016/5/13/chartex" xmlns:cx8="http://schemas.microsoft.com/office/drawing/2016/5/14/chartex" xmlns:mc="http://schemas.openxmlformats.org/markup-compatibility/2006" xmlns:o="urn:schemas-microsoft-com:office:office" xmlns:r="http://schemas.openxmlformats.org/officeDocument/2006/relationships" xmlns:m="http://schemas.openxmlformats.org/officeDocument/2006/math" xmlns:v="urn:schemas-microsoft-com:vml" xmlns:wp14="http://schemas.microsoft.com/office/word/2010/wordprocessingDrawing" xmlns:wp="http://schemas.openxmlformats.org/drawingml/2006/wordprocessingDrawing" xmlns:w10="urn:schemas-microsoft-com:office:word" xmlns:w="http://schemas.openxmlformats.org/wordprocessingml/2006/main" xmlns:w14="http://schemas.microsoft.com/office/word/2010/wordml" xmlns:w15="http://schemas.microsoft.com/office/word/2012/wordml" xmlns:w16se="http://schemas.microsoft.com/office/word/2015/wordml/symex" xmlns:wpg="http://schemas.microsoft.com/office/word/2010/wordprocessingGroup" xmlns:wpi="http://schemas.microsoft.com/office/word/2010/wordprocessingInk" xmlns:wne="http://schemas.microsoft.com/office/word/2006/wordml" xmlns:wps="http://schemas.microsoft.com/office/word/2010/wordprocessingShape" mc:Ignorable="w14 w15 w16se wp14">
   <w:endnote w:type="separator" w:id="-1">
     <w:p>
       <w:pPr>
@@ -2003,10 +2982,10 @@
 </file>
 
 <file path=word/footer1.xml><?xml version="1.0" encoding="utf-8"?>
-<w:ftr xmlns:wpc="http://schemas.microsoft.com/office/word/2010/wordprocessingCanvas" xmlns:mc="http://schemas.openxmlformats.org/markup-compatibility/2006" xmlns:o="urn:schemas-microsoft-com:office:office" xmlns:r="http://schemas.openxmlformats.org/officeDocument/2006/relationships" xmlns:m="http://schemas.openxmlformats.org/officeDocument/2006/math" xmlns:v="urn:schemas-microsoft-com:vml" xmlns:wp14="http://schemas.microsoft.com/office/word/2010/wordprocessingDrawing" xmlns:wp="http://schemas.openxmlformats.org/drawingml/2006/wordprocessingDrawing" xmlns:w10="urn:schemas-microsoft-com:office:word" xmlns:w="http://schemas.openxmlformats.org/wordprocessingml/2006/main" xmlns:w14="http://schemas.microsoft.com/office/word/2010/wordml" xmlns:w15="http://schemas.microsoft.com/office/word/2012/wordml" xmlns:wpg="http://schemas.microsoft.com/office/word/2010/wordprocessingGroup" xmlns:wpi="http://schemas.microsoft.com/office/word/2010/wordprocessingInk" xmlns:wne="http://schemas.microsoft.com/office/word/2006/wordml" xmlns:wps="http://schemas.microsoft.com/office/word/2010/wordprocessingShape" mc:Ignorable="w14 w15 wp14">
+<w:ftr xmlns:wpc="http://schemas.microsoft.com/office/word/2010/wordprocessingCanvas" xmlns:cx="http://schemas.microsoft.com/office/drawing/2014/chartex" xmlns:cx1="http://schemas.microsoft.com/office/drawing/2015/9/8/chartex" xmlns:cx2="http://schemas.microsoft.com/office/drawing/2015/10/21/chartex" xmlns:cx3="http://schemas.microsoft.com/office/drawing/2016/5/9/chartex" xmlns:cx4="http://schemas.microsoft.com/office/drawing/2016/5/10/chartex" xmlns:cx5="http://schemas.microsoft.com/office/drawing/2016/5/11/chartex" xmlns:cx6="http://schemas.microsoft.com/office/drawing/2016/5/12/chartex" xmlns:cx7="http://schemas.microsoft.com/office/drawing/2016/5/13/chartex" xmlns:cx8="http://schemas.microsoft.com/office/drawing/2016/5/14/chartex" xmlns:mc="http://schemas.openxmlformats.org/markup-compatibility/2006" xmlns:o="urn:schemas-microsoft-com:office:office" xmlns:r="http://schemas.openxmlformats.org/officeDocument/2006/relationships" xmlns:m="http://schemas.openxmlformats.org/officeDocument/2006/math" xmlns:v="urn:schemas-microsoft-com:vml" xmlns:wp14="http://schemas.microsoft.com/office/word/2010/wordprocessingDrawing" xmlns:wp="http://schemas.openxmlformats.org/drawingml/2006/wordprocessingDrawing" xmlns:w10="urn:schemas-microsoft-com:office:word" xmlns:w="http://schemas.openxmlformats.org/wordprocessingml/2006/main" xmlns:w14="http://schemas.microsoft.com/office/word/2010/wordml" xmlns:w15="http://schemas.microsoft.com/office/word/2012/wordml" xmlns:w16se="http://schemas.microsoft.com/office/word/2015/wordml/symex" xmlns:wpg="http://schemas.microsoft.com/office/word/2010/wordprocessingGroup" xmlns:wpi="http://schemas.microsoft.com/office/word/2010/wordprocessingInk" xmlns:wne="http://schemas.microsoft.com/office/word/2006/wordml" xmlns:wps="http://schemas.microsoft.com/office/word/2010/wordprocessingShape" mc:Ignorable="w14 w15 w16se wp14">
   <w:p>
     <w:pPr>
-      <w:pStyle w:val="Voettekst"/>
+      <w:pStyle w:val="Footer"/>
       <w:tabs>
         <w:tab w:val="clear" w:pos="4703"/>
       </w:tabs>
@@ -2063,7 +3042,7 @@
   </w:p>
   <w:p>
     <w:pPr>
-      <w:pStyle w:val="Voettekst"/>
+      <w:pStyle w:val="Footer"/>
       <w:rPr>
         <w:rFonts w:ascii="Times New Roman" w:hAnsi="Times New Roman" w:cs="Times New Roman"/>
         <w:sz w:val="24"/>
@@ -2081,7 +3060,7 @@
 </file>
 
 <file path=word/footnotes.xml><?xml version="1.0" encoding="utf-8"?>
-<w:footnotes xmlns:wpc="http://schemas.microsoft.com/office/word/2010/wordprocessingCanvas" xmlns:mc="http://schemas.openxmlformats.org/markup-compatibility/2006" xmlns:o="urn:schemas-microsoft-com:office:office" xmlns:r="http://schemas.openxmlformats.org/officeDocument/2006/relationships" xmlns:m="http://schemas.openxmlformats.org/officeDocument/2006/math" xmlns:v="urn:schemas-microsoft-com:vml" xmlns:wp14="http://schemas.microsoft.com/office/word/2010/wordprocessingDrawing" xmlns:wp="http://schemas.openxmlformats.org/drawingml/2006/wordprocessingDrawing" xmlns:w10="urn:schemas-microsoft-com:office:word" xmlns:w="http://schemas.openxmlformats.org/wordprocessingml/2006/main" xmlns:w14="http://schemas.microsoft.com/office/word/2010/wordml" xmlns:w15="http://schemas.microsoft.com/office/word/2012/wordml" xmlns:wpg="http://schemas.microsoft.com/office/word/2010/wordprocessingGroup" xmlns:wpi="http://schemas.microsoft.com/office/word/2010/wordprocessingInk" xmlns:wne="http://schemas.microsoft.com/office/word/2006/wordml" xmlns:wps="http://schemas.microsoft.com/office/word/2010/wordprocessingShape" mc:Ignorable="w14 w15 wp14">
+<w:footnotes xmlns:wpc="http://schemas.microsoft.com/office/word/2010/wordprocessingCanvas" xmlns:cx="http://schemas.microsoft.com/office/drawing/2014/chartex" xmlns:cx1="http://schemas.microsoft.com/office/drawing/2015/9/8/chartex" xmlns:cx2="http://schemas.microsoft.com/office/drawing/2015/10/21/chartex" xmlns:cx3="http://schemas.microsoft.com/office/drawing/2016/5/9/chartex" xmlns:cx4="http://schemas.microsoft.com/office/drawing/2016/5/10/chartex" xmlns:cx5="http://schemas.microsoft.com/office/drawing/2016/5/11/chartex" xmlns:cx6="http://schemas.microsoft.com/office/drawing/2016/5/12/chartex" xmlns:cx7="http://schemas.microsoft.com/office/drawing/2016/5/13/chartex" xmlns:cx8="http://schemas.microsoft.com/office/drawing/2016/5/14/chartex" xmlns:mc="http://schemas.openxmlformats.org/markup-compatibility/2006" xmlns:o="urn:schemas-microsoft-com:office:office" xmlns:r="http://schemas.openxmlformats.org/officeDocument/2006/relationships" xmlns:m="http://schemas.openxmlformats.org/officeDocument/2006/math" xmlns:v="urn:schemas-microsoft-com:vml" xmlns:wp14="http://schemas.microsoft.com/office/word/2010/wordprocessingDrawing" xmlns:wp="http://schemas.openxmlformats.org/drawingml/2006/wordprocessingDrawing" xmlns:w10="urn:schemas-microsoft-com:office:word" xmlns:w="http://schemas.openxmlformats.org/wordprocessingml/2006/main" xmlns:w14="http://schemas.microsoft.com/office/word/2010/wordml" xmlns:w15="http://schemas.microsoft.com/office/word/2012/wordml" xmlns:w16se="http://schemas.microsoft.com/office/word/2015/wordml/symex" xmlns:wpg="http://schemas.microsoft.com/office/word/2010/wordprocessingGroup" xmlns:wpi="http://schemas.microsoft.com/office/word/2010/wordprocessingInk" xmlns:wne="http://schemas.microsoft.com/office/word/2006/wordml" xmlns:wps="http://schemas.microsoft.com/office/word/2010/wordprocessingShape" mc:Ignorable="w14 w15 w16se wp14">
   <w:footnote w:type="separator" w:id="-1">
     <w:p>
       <w:pPr>
@@ -2106,10 +3085,10 @@
 </file>
 
 <file path=word/header1.xml><?xml version="1.0" encoding="utf-8"?>
-<w:hdr xmlns:wpc="http://schemas.microsoft.com/office/word/2010/wordprocessingCanvas" xmlns:mc="http://schemas.openxmlformats.org/markup-compatibility/2006" xmlns:o="urn:schemas-microsoft-com:office:office" xmlns:r="http://schemas.openxmlformats.org/officeDocument/2006/relationships" xmlns:m="http://schemas.openxmlformats.org/officeDocument/2006/math" xmlns:v="urn:schemas-microsoft-com:vml" xmlns:wp14="http://schemas.microsoft.com/office/word/2010/wordprocessingDrawing" xmlns:wp="http://schemas.openxmlformats.org/drawingml/2006/wordprocessingDrawing" xmlns:w10="urn:schemas-microsoft-com:office:word" xmlns:w="http://schemas.openxmlformats.org/wordprocessingml/2006/main" xmlns:w14="http://schemas.microsoft.com/office/word/2010/wordml" xmlns:w15="http://schemas.microsoft.com/office/word/2012/wordml" xmlns:wpg="http://schemas.microsoft.com/office/word/2010/wordprocessingGroup" xmlns:wpi="http://schemas.microsoft.com/office/word/2010/wordprocessingInk" xmlns:wne="http://schemas.microsoft.com/office/word/2006/wordml" xmlns:wps="http://schemas.microsoft.com/office/word/2010/wordprocessingShape" mc:Ignorable="w14 w15 wp14">
+<w:hdr xmlns:wpc="http://schemas.microsoft.com/office/word/2010/wordprocessingCanvas" xmlns:cx="http://schemas.microsoft.com/office/drawing/2014/chartex" xmlns:cx1="http://schemas.microsoft.com/office/drawing/2015/9/8/chartex" xmlns:cx2="http://schemas.microsoft.com/office/drawing/2015/10/21/chartex" xmlns:cx3="http://schemas.microsoft.com/office/drawing/2016/5/9/chartex" xmlns:cx4="http://schemas.microsoft.com/office/drawing/2016/5/10/chartex" xmlns:cx5="http://schemas.microsoft.com/office/drawing/2016/5/11/chartex" xmlns:cx6="http://schemas.microsoft.com/office/drawing/2016/5/12/chartex" xmlns:cx7="http://schemas.microsoft.com/office/drawing/2016/5/13/chartex" xmlns:cx8="http://schemas.microsoft.com/office/drawing/2016/5/14/chartex" xmlns:mc="http://schemas.openxmlformats.org/markup-compatibility/2006" xmlns:o="urn:schemas-microsoft-com:office:office" xmlns:r="http://schemas.openxmlformats.org/officeDocument/2006/relationships" xmlns:m="http://schemas.openxmlformats.org/officeDocument/2006/math" xmlns:v="urn:schemas-microsoft-com:vml" xmlns:wp14="http://schemas.microsoft.com/office/word/2010/wordprocessingDrawing" xmlns:wp="http://schemas.openxmlformats.org/drawingml/2006/wordprocessingDrawing" xmlns:w10="urn:schemas-microsoft-com:office:word" xmlns:w="http://schemas.openxmlformats.org/wordprocessingml/2006/main" xmlns:w14="http://schemas.microsoft.com/office/word/2010/wordml" xmlns:w15="http://schemas.microsoft.com/office/word/2012/wordml" xmlns:w16se="http://schemas.microsoft.com/office/word/2015/wordml/symex" xmlns:wpg="http://schemas.microsoft.com/office/word/2010/wordprocessingGroup" xmlns:wpi="http://schemas.microsoft.com/office/word/2010/wordprocessingInk" xmlns:wne="http://schemas.microsoft.com/office/word/2006/wordml" xmlns:wps="http://schemas.microsoft.com/office/word/2010/wordprocessingShape" mc:Ignorable="w14 w15 w16se wp14">
   <w:p>
     <w:pPr>
-      <w:pStyle w:val="Koptekst"/>
+      <w:pStyle w:val="Header"/>
       <w:ind w:firstLine="708"/>
       <w:rPr>
         <w:rFonts w:ascii="Times New Roman" w:hAnsi="Times New Roman" w:cs="Times New Roman"/>
@@ -2121,8 +3100,8 @@
 </file>
 
 <file path=word/numbering.xml><?xml version="1.0" encoding="utf-8"?>
-<w:numbering xmlns:wpc="http://schemas.microsoft.com/office/word/2010/wordprocessingCanvas" xmlns:mc="http://schemas.openxmlformats.org/markup-compatibility/2006" xmlns:o="urn:schemas-microsoft-com:office:office" xmlns:r="http://schemas.openxmlformats.org/officeDocument/2006/relationships" xmlns:m="http://schemas.openxmlformats.org/officeDocument/2006/math" xmlns:v="urn:schemas-microsoft-com:vml" xmlns:wp14="http://schemas.microsoft.com/office/word/2010/wordprocessingDrawing" xmlns:wp="http://schemas.openxmlformats.org/drawingml/2006/wordprocessingDrawing" xmlns:w10="urn:schemas-microsoft-com:office:word" xmlns:w="http://schemas.openxmlformats.org/wordprocessingml/2006/main" xmlns:w14="http://schemas.microsoft.com/office/word/2010/wordml" xmlns:w15="http://schemas.microsoft.com/office/word/2012/wordml" xmlns:wpg="http://schemas.microsoft.com/office/word/2010/wordprocessingGroup" xmlns:wpi="http://schemas.microsoft.com/office/word/2010/wordprocessingInk" xmlns:wne="http://schemas.microsoft.com/office/word/2006/wordml" xmlns:wps="http://schemas.microsoft.com/office/word/2010/wordprocessingShape" mc:Ignorable="w14 w15 wp14">
-  <w:abstractNum w:abstractNumId="0">
+<w:numbering xmlns:wpc="http://schemas.microsoft.com/office/word/2010/wordprocessingCanvas" xmlns:cx="http://schemas.microsoft.com/office/drawing/2014/chartex" xmlns:cx1="http://schemas.microsoft.com/office/drawing/2015/9/8/chartex" xmlns:cx2="http://schemas.microsoft.com/office/drawing/2015/10/21/chartex" xmlns:cx3="http://schemas.microsoft.com/office/drawing/2016/5/9/chartex" xmlns:cx4="http://schemas.microsoft.com/office/drawing/2016/5/10/chartex" xmlns:cx5="http://schemas.microsoft.com/office/drawing/2016/5/11/chartex" xmlns:cx6="http://schemas.microsoft.com/office/drawing/2016/5/12/chartex" xmlns:cx7="http://schemas.microsoft.com/office/drawing/2016/5/13/chartex" xmlns:cx8="http://schemas.microsoft.com/office/drawing/2016/5/14/chartex" xmlns:mc="http://schemas.openxmlformats.org/markup-compatibility/2006" xmlns:o="urn:schemas-microsoft-com:office:office" xmlns:r="http://schemas.openxmlformats.org/officeDocument/2006/relationships" xmlns:m="http://schemas.openxmlformats.org/officeDocument/2006/math" xmlns:v="urn:schemas-microsoft-com:vml" xmlns:wp14="http://schemas.microsoft.com/office/word/2010/wordprocessingDrawing" xmlns:wp="http://schemas.openxmlformats.org/drawingml/2006/wordprocessingDrawing" xmlns:w10="urn:schemas-microsoft-com:office:word" xmlns:w="http://schemas.openxmlformats.org/wordprocessingml/2006/main" xmlns:w14="http://schemas.microsoft.com/office/word/2010/wordml" xmlns:w15="http://schemas.microsoft.com/office/word/2012/wordml" xmlns:w16se="http://schemas.microsoft.com/office/word/2015/wordml/symex" xmlns:wpg="http://schemas.microsoft.com/office/word/2010/wordprocessingGroup" xmlns:wpi="http://schemas.microsoft.com/office/word/2010/wordprocessingInk" xmlns:wne="http://schemas.microsoft.com/office/word/2006/wordml" xmlns:wps="http://schemas.microsoft.com/office/word/2010/wordprocessingShape" mc:Ignorable="w14 w15 w16se wp14">
+  <w:abstractNum w:abstractNumId="0" w15:restartNumberingAfterBreak="0">
     <w:nsid w:val="0D1477AC"/>
     <w:multiLevelType w:val="hybridMultilevel"/>
     <w:tmpl w:val="9F40E382"/>
@@ -2210,7 +3189,7 @@
       </w:pPr>
     </w:lvl>
   </w:abstractNum>
-  <w:abstractNum w:abstractNumId="1">
+  <w:abstractNum w:abstractNumId="1" w15:restartNumberingAfterBreak="0">
     <w:nsid w:val="1A9204AF"/>
     <w:multiLevelType w:val="hybridMultilevel"/>
     <w:tmpl w:val="A17C7F5A"/>
@@ -2298,7 +3277,7 @@
       </w:pPr>
     </w:lvl>
   </w:abstractNum>
-  <w:abstractNum w:abstractNumId="2">
+  <w:abstractNum w:abstractNumId="2" w15:restartNumberingAfterBreak="0">
     <w:nsid w:val="24772D6D"/>
     <w:multiLevelType w:val="hybridMultilevel"/>
     <w:tmpl w:val="E6784F42"/>
@@ -2411,7 +3390,7 @@
       </w:rPr>
     </w:lvl>
   </w:abstractNum>
-  <w:abstractNum w:abstractNumId="3">
+  <w:abstractNum w:abstractNumId="3" w15:restartNumberingAfterBreak="0">
     <w:nsid w:val="28F63125"/>
     <w:multiLevelType w:val="hybridMultilevel"/>
     <w:tmpl w:val="3D8CA4C0"/>
@@ -2497,7 +3476,7 @@
       </w:pPr>
     </w:lvl>
   </w:abstractNum>
-  <w:abstractNum w:abstractNumId="4">
+  <w:abstractNum w:abstractNumId="4" w15:restartNumberingAfterBreak="0">
     <w:nsid w:val="46AB61C6"/>
     <w:multiLevelType w:val="hybridMultilevel"/>
     <w:tmpl w:val="E92CE4D0"/>
@@ -2585,7 +3564,7 @@
       </w:pPr>
     </w:lvl>
   </w:abstractNum>
-  <w:abstractNum w:abstractNumId="5">
+  <w:abstractNum w:abstractNumId="5" w15:restartNumberingAfterBreak="0">
     <w:nsid w:val="497A1A15"/>
     <w:multiLevelType w:val="hybridMultilevel"/>
     <w:tmpl w:val="BBF67938"/>
@@ -2698,7 +3677,7 @@
       </w:rPr>
     </w:lvl>
   </w:abstractNum>
-  <w:abstractNum w:abstractNumId="6">
+  <w:abstractNum w:abstractNumId="6" w15:restartNumberingAfterBreak="0">
     <w:nsid w:val="57A10D33"/>
     <w:multiLevelType w:val="hybridMultilevel"/>
     <w:tmpl w:val="FA7C2746"/>
@@ -2784,7 +3763,7 @@
       </w:pPr>
     </w:lvl>
   </w:abstractNum>
-  <w:abstractNum w:abstractNumId="7">
+  <w:abstractNum w:abstractNumId="7" w15:restartNumberingAfterBreak="0">
     <w:nsid w:val="66517D4F"/>
     <w:multiLevelType w:val="hybridMultilevel"/>
     <w:tmpl w:val="FF5897BA"/>
@@ -2873,7 +3852,7 @@
       </w:pPr>
     </w:lvl>
   </w:abstractNum>
-  <w:abstractNum w:abstractNumId="8">
+  <w:abstractNum w:abstractNumId="8" w15:restartNumberingAfterBreak="0">
     <w:nsid w:val="6BBB35C5"/>
     <w:multiLevelType w:val="hybridMultilevel"/>
     <w:tmpl w:val="5C9E9962"/>
@@ -2987,7 +3966,7 @@
       </w:rPr>
     </w:lvl>
   </w:abstractNum>
-  <w:abstractNum w:abstractNumId="9">
+  <w:abstractNum w:abstractNumId="9" w15:restartNumberingAfterBreak="0">
     <w:nsid w:val="6DF81490"/>
     <w:multiLevelType w:val="hybridMultilevel"/>
     <w:tmpl w:val="6776A5E0"/>
@@ -3075,7 +4054,7 @@
       </w:pPr>
     </w:lvl>
   </w:abstractNum>
-  <w:abstractNum w:abstractNumId="10">
+  <w:abstractNum w:abstractNumId="10" w15:restartNumberingAfterBreak="0">
     <w:nsid w:val="6E092B1E"/>
     <w:multiLevelType w:val="hybridMultilevel"/>
     <w:tmpl w:val="CF903C68"/>
@@ -3161,7 +4140,7 @@
       </w:pPr>
     </w:lvl>
   </w:abstractNum>
-  <w:abstractNum w:abstractNumId="11">
+  <w:abstractNum w:abstractNumId="11" w15:restartNumberingAfterBreak="0">
     <w:nsid w:val="6FF859ED"/>
     <w:multiLevelType w:val="hybridMultilevel"/>
     <w:tmpl w:val="70C48A24"/>
@@ -3287,7 +4266,7 @@
 </file>
 
 <file path=word/styles.xml><?xml version="1.0" encoding="utf-8"?>
-<w:styles xmlns:mc="http://schemas.openxmlformats.org/markup-compatibility/2006" xmlns:r="http://schemas.openxmlformats.org/officeDocument/2006/relationships" xmlns:w="http://schemas.openxmlformats.org/wordprocessingml/2006/main" xmlns:w14="http://schemas.microsoft.com/office/word/2010/wordml" xmlns:w15="http://schemas.microsoft.com/office/word/2012/wordml" mc:Ignorable="w14 w15">
+<w:styles xmlns:mc="http://schemas.openxmlformats.org/markup-compatibility/2006" xmlns:r="http://schemas.openxmlformats.org/officeDocument/2006/relationships" xmlns:w="http://schemas.openxmlformats.org/wordprocessingml/2006/main" xmlns:w14="http://schemas.microsoft.com/office/word/2010/wordml" xmlns:w15="http://schemas.microsoft.com/office/word/2012/wordml" xmlns:w16se="http://schemas.microsoft.com/office/word/2015/wordml/symex" mc:Ignorable="w14 w15 w16se">
   <w:docDefaults>
     <w:rPrDefault>
       <w:rPr>
@@ -3303,7 +4282,7 @@
       </w:pPr>
     </w:pPrDefault>
   </w:docDefaults>
-  <w:latentStyles w:defLockedState="0" w:defUIPriority="99" w:defSemiHidden="0" w:defUnhideWhenUsed="0" w:defQFormat="0" w:count="371">
+  <w:latentStyles w:defLockedState="0" w:defUIPriority="99" w:defSemiHidden="0" w:defUnhideWhenUsed="0" w:defQFormat="0" w:count="374">
     <w:lsdException w:name="Normal" w:uiPriority="0" w:qFormat="1"/>
     <w:lsdException w:name="heading 1" w:uiPriority="9" w:qFormat="1"/>
     <w:lsdException w:name="heading 2" w:semiHidden="1" w:uiPriority="9" w:unhideWhenUsed="1" w:qFormat="1"/>
@@ -3409,7 +4388,6 @@
     <w:lsdException w:name="HTML Sample" w:semiHidden="1" w:unhideWhenUsed="1"/>
     <w:lsdException w:name="HTML Typewriter" w:semiHidden="1" w:unhideWhenUsed="1"/>
     <w:lsdException w:name="HTML Variable" w:semiHidden="1" w:unhideWhenUsed="1"/>
-    <w:lsdException w:name="Normal Table" w:semiHidden="1" w:unhideWhenUsed="1"/>
     <w:lsdException w:name="annotation subject" w:semiHidden="1" w:unhideWhenUsed="1"/>
     <w:lsdException w:name="No List" w:semiHidden="1" w:unhideWhenUsed="1"/>
     <w:lsdException w:name="Outline List 1" w:semiHidden="1" w:unhideWhenUsed="1"/>
@@ -3454,7 +4432,6 @@
     <w:lsdException w:name="Table Professional" w:semiHidden="1" w:unhideWhenUsed="1"/>
     <w:lsdException w:name="Table Subtle 1" w:semiHidden="1" w:unhideWhenUsed="1"/>
     <w:lsdException w:name="Table Subtle 2" w:semiHidden="1" w:unhideWhenUsed="1"/>
-    <w:lsdException w:name="Table Web 1" w:semiHidden="1" w:unhideWhenUsed="1"/>
     <w:lsdException w:name="Table Web 2" w:semiHidden="1" w:unhideWhenUsed="1"/>
     <w:lsdException w:name="Table Web 3" w:semiHidden="1" w:unhideWhenUsed="1"/>
     <w:lsdException w:name="Balloon Text" w:semiHidden="1" w:unhideWhenUsed="1"/>
@@ -3675,16 +4652,19 @@
     <w:lsdException w:name="List Table 5 Dark Accent 6" w:uiPriority="50"/>
     <w:lsdException w:name="List Table 6 Colorful Accent 6" w:uiPriority="51"/>
     <w:lsdException w:name="List Table 7 Colorful Accent 6" w:uiPriority="52"/>
+    <w:lsdException w:name="Mention" w:semiHidden="1" w:unhideWhenUsed="1"/>
+    <w:lsdException w:name="Smart Hyperlink" w:semiHidden="1" w:unhideWhenUsed="1"/>
+    <w:lsdException w:name="Hashtag" w:semiHidden="1" w:unhideWhenUsed="1"/>
   </w:latentStyles>
-  <w:style w:type="paragraph" w:default="1" w:styleId="Standaard">
+  <w:style w:type="paragraph" w:default="1" w:styleId="Normal">
     <w:name w:val="Normal"/>
     <w:qFormat/>
   </w:style>
-  <w:style w:type="paragraph" w:styleId="Kop1">
+  <w:style w:type="paragraph" w:styleId="Heading1">
     <w:name w:val="heading 1"/>
-    <w:basedOn w:val="Standaard"/>
-    <w:next w:val="Standaard"/>
-    <w:link w:val="Kop1Char"/>
+    <w:basedOn w:val="Normal"/>
+    <w:next w:val="Normal"/>
+    <w:link w:val="Heading1Char"/>
     <w:uiPriority w:val="9"/>
     <w:qFormat/>
     <w:rsid w:val="00386488"/>
@@ -3701,11 +4681,11 @@
       <w:szCs w:val="32"/>
     </w:rPr>
   </w:style>
-  <w:style w:type="paragraph" w:styleId="Kop2">
+  <w:style w:type="paragraph" w:styleId="Heading2">
     <w:name w:val="heading 2"/>
-    <w:basedOn w:val="Standaard"/>
-    <w:next w:val="Standaard"/>
-    <w:link w:val="Kop2Char"/>
+    <w:basedOn w:val="Normal"/>
+    <w:next w:val="Normal"/>
+    <w:link w:val="Heading2Char"/>
     <w:uiPriority w:val="9"/>
     <w:unhideWhenUsed/>
     <w:qFormat/>
@@ -3723,13 +4703,13 @@
       <w:szCs w:val="26"/>
     </w:rPr>
   </w:style>
-  <w:style w:type="character" w:default="1" w:styleId="Standaardalinea-lettertype">
+  <w:style w:type="character" w:default="1" w:styleId="DefaultParagraphFont">
     <w:name w:val="Default Paragraph Font"/>
     <w:uiPriority w:val="1"/>
     <w:semiHidden/>
     <w:unhideWhenUsed/>
   </w:style>
-  <w:style w:type="table" w:default="1" w:styleId="Standaardtabel">
+  <w:style w:type="table" w:default="1" w:styleId="TableNormal">
     <w:name w:val="Normal Table"/>
     <w:uiPriority w:val="99"/>
     <w:semiHidden/>
@@ -3744,16 +4724,16 @@
       </w:tblCellMar>
     </w:tblPr>
   </w:style>
-  <w:style w:type="numbering" w:default="1" w:styleId="Geenlijst">
+  <w:style w:type="numbering" w:default="1" w:styleId="NoList">
     <w:name w:val="No List"/>
     <w:uiPriority w:val="99"/>
     <w:semiHidden/>
     <w:unhideWhenUsed/>
   </w:style>
-  <w:style w:type="paragraph" w:styleId="Koptekst">
+  <w:style w:type="paragraph" w:styleId="Header">
     <w:name w:val="header"/>
-    <w:basedOn w:val="Standaard"/>
-    <w:link w:val="KoptekstChar"/>
+    <w:basedOn w:val="Normal"/>
+    <w:link w:val="HeaderChar"/>
     <w:uiPriority w:val="99"/>
     <w:unhideWhenUsed/>
     <w:rsid w:val="00470A3E"/>
@@ -3765,17 +4745,17 @@
       <w:spacing w:after="0" w:line="240" w:lineRule="auto"/>
     </w:pPr>
   </w:style>
-  <w:style w:type="character" w:customStyle="1" w:styleId="KoptekstChar">
-    <w:name w:val="Koptekst Char"/>
-    <w:basedOn w:val="Standaardalinea-lettertype"/>
-    <w:link w:val="Koptekst"/>
+  <w:style w:type="character" w:customStyle="1" w:styleId="HeaderChar">
+    <w:name w:val="Header Char"/>
+    <w:basedOn w:val="DefaultParagraphFont"/>
+    <w:link w:val="Header"/>
     <w:uiPriority w:val="99"/>
     <w:rsid w:val="00470A3E"/>
   </w:style>
-  <w:style w:type="paragraph" w:styleId="Voettekst">
+  <w:style w:type="paragraph" w:styleId="Footer">
     <w:name w:val="footer"/>
-    <w:basedOn w:val="Standaard"/>
-    <w:link w:val="VoettekstChar"/>
+    <w:basedOn w:val="Normal"/>
+    <w:link w:val="FooterChar"/>
     <w:uiPriority w:val="99"/>
     <w:unhideWhenUsed/>
     <w:rsid w:val="00470A3E"/>
@@ -3787,16 +4767,16 @@
       <w:spacing w:after="0" w:line="240" w:lineRule="auto"/>
     </w:pPr>
   </w:style>
-  <w:style w:type="character" w:customStyle="1" w:styleId="VoettekstChar">
-    <w:name w:val="Voettekst Char"/>
-    <w:basedOn w:val="Standaardalinea-lettertype"/>
-    <w:link w:val="Voettekst"/>
+  <w:style w:type="character" w:customStyle="1" w:styleId="FooterChar">
+    <w:name w:val="Footer Char"/>
+    <w:basedOn w:val="DefaultParagraphFont"/>
+    <w:link w:val="Footer"/>
     <w:uiPriority w:val="99"/>
     <w:rsid w:val="00470A3E"/>
   </w:style>
-  <w:style w:type="paragraph" w:styleId="Lijstalinea">
+  <w:style w:type="paragraph" w:styleId="ListParagraph">
     <w:name w:val="List Paragraph"/>
-    <w:basedOn w:val="Standaard"/>
+    <w:basedOn w:val="Normal"/>
     <w:uiPriority w:val="34"/>
     <w:qFormat/>
     <w:rsid w:val="00C05839"/>
@@ -3805,10 +4785,10 @@
       <w:contextualSpacing/>
     </w:pPr>
   </w:style>
-  <w:style w:type="character" w:customStyle="1" w:styleId="Kop1Char">
-    <w:name w:val="Kop 1 Char"/>
-    <w:basedOn w:val="Standaardalinea-lettertype"/>
-    <w:link w:val="Kop1"/>
+  <w:style w:type="character" w:customStyle="1" w:styleId="Heading1Char">
+    <w:name w:val="Heading 1 Char"/>
+    <w:basedOn w:val="DefaultParagraphFont"/>
+    <w:link w:val="Heading1"/>
     <w:uiPriority w:val="9"/>
     <w:rsid w:val="00386488"/>
     <w:rPr>
@@ -3818,10 +4798,10 @@
       <w:szCs w:val="32"/>
     </w:rPr>
   </w:style>
-  <w:style w:type="character" w:customStyle="1" w:styleId="Kop2Char">
-    <w:name w:val="Kop 2 Char"/>
-    <w:basedOn w:val="Standaardalinea-lettertype"/>
-    <w:link w:val="Kop2"/>
+  <w:style w:type="character" w:customStyle="1" w:styleId="Heading2Char">
+    <w:name w:val="Heading 2 Char"/>
+    <w:basedOn w:val="DefaultParagraphFont"/>
+    <w:link w:val="Heading2"/>
     <w:uiPriority w:val="9"/>
     <w:rsid w:val="0031007A"/>
     <w:rPr>
@@ -3831,16 +4811,15 @@
       <w:szCs w:val="26"/>
     </w:rPr>
   </w:style>
-  <w:style w:type="table" w:styleId="Tabelraster">
+  <w:style w:type="table" w:styleId="TableGrid">
     <w:name w:val="Table Grid"/>
-    <w:basedOn w:val="Standaardtabel"/>
+    <w:basedOn w:val="TableNormal"/>
     <w:uiPriority w:val="39"/>
     <w:rsid w:val="00402D10"/>
     <w:pPr>
       <w:spacing w:after="0" w:line="240" w:lineRule="auto"/>
     </w:pPr>
     <w:tblPr>
-      <w:tblInd w:w="0" w:type="dxa"/>
       <w:tblBorders>
         <w:top w:val="single" w:sz="4" w:space="0" w:color="auto"/>
         <w:left w:val="single" w:sz="4" w:space="0" w:color="auto"/>
@@ -3849,17 +4828,11 @@
         <w:insideH w:val="single" w:sz="4" w:space="0" w:color="auto"/>
         <w:insideV w:val="single" w:sz="4" w:space="0" w:color="auto"/>
       </w:tblBorders>
-      <w:tblCellMar>
-        <w:top w:w="0" w:type="dxa"/>
-        <w:left w:w="108" w:type="dxa"/>
-        <w:bottom w:w="0" w:type="dxa"/>
-        <w:right w:w="108" w:type="dxa"/>
-      </w:tblCellMar>
     </w:tblPr>
   </w:style>
-  <w:style w:type="character" w:styleId="Tekstvantijdelijkeaanduiding">
+  <w:style w:type="character" w:styleId="PlaceholderText">
     <w:name w:val="Placeholder Text"/>
-    <w:basedOn w:val="Standaardalinea-lettertype"/>
+    <w:basedOn w:val="DefaultParagraphFont"/>
     <w:uiPriority w:val="99"/>
     <w:semiHidden/>
     <w:rsid w:val="00402D10"/>

</xml_diff>

<commit_message>
kleine wijziging in formule case 1 en aanvullen case 0
</commit_message>
<xml_diff>
--- a/Verslag.docx
+++ b/Verslag.docx
@@ -1,6 +1,6 @@
 
 <file path=word/document.xml><?xml version="1.0" encoding="utf-8"?>
-<w:document xmlns:wpc="http://schemas.microsoft.com/office/word/2010/wordprocessingCanvas" xmlns:cx="http://schemas.microsoft.com/office/drawing/2014/chartex" xmlns:cx1="http://schemas.microsoft.com/office/drawing/2015/9/8/chartex" xmlns:cx2="http://schemas.microsoft.com/office/drawing/2015/10/21/chartex" xmlns:cx3="http://schemas.microsoft.com/office/drawing/2016/5/9/chartex" xmlns:cx4="http://schemas.microsoft.com/office/drawing/2016/5/10/chartex" xmlns:cx5="http://schemas.microsoft.com/office/drawing/2016/5/11/chartex" xmlns:cx6="http://schemas.microsoft.com/office/drawing/2016/5/12/chartex" xmlns:cx7="http://schemas.microsoft.com/office/drawing/2016/5/13/chartex" xmlns:cx8="http://schemas.microsoft.com/office/drawing/2016/5/14/chartex" xmlns:mc="http://schemas.openxmlformats.org/markup-compatibility/2006" xmlns:o="urn:schemas-microsoft-com:office:office" xmlns:r="http://schemas.openxmlformats.org/officeDocument/2006/relationships" xmlns:m="http://schemas.openxmlformats.org/officeDocument/2006/math" xmlns:v="urn:schemas-microsoft-com:vml" xmlns:wp14="http://schemas.microsoft.com/office/word/2010/wordprocessingDrawing" xmlns:wp="http://schemas.openxmlformats.org/drawingml/2006/wordprocessingDrawing" xmlns:w10="urn:schemas-microsoft-com:office:word" xmlns:w="http://schemas.openxmlformats.org/wordprocessingml/2006/main" xmlns:w14="http://schemas.microsoft.com/office/word/2010/wordml" xmlns:w15="http://schemas.microsoft.com/office/word/2012/wordml" xmlns:w16se="http://schemas.microsoft.com/office/word/2015/wordml/symex" xmlns:wpg="http://schemas.microsoft.com/office/word/2010/wordprocessingGroup" xmlns:wpi="http://schemas.microsoft.com/office/word/2010/wordprocessingInk" xmlns:wne="http://schemas.microsoft.com/office/word/2006/wordml" xmlns:wps="http://schemas.microsoft.com/office/word/2010/wordprocessingShape" mc:Ignorable="w14 w15 w16se wp14">
+<w:document xmlns:wpc="http://schemas.microsoft.com/office/word/2010/wordprocessingCanvas" xmlns:mc="http://schemas.openxmlformats.org/markup-compatibility/2006" xmlns:o="urn:schemas-microsoft-com:office:office" xmlns:r="http://schemas.openxmlformats.org/officeDocument/2006/relationships" xmlns:m="http://schemas.openxmlformats.org/officeDocument/2006/math" xmlns:v="urn:schemas-microsoft-com:vml" xmlns:wp14="http://schemas.microsoft.com/office/word/2010/wordprocessingDrawing" xmlns:wp="http://schemas.openxmlformats.org/drawingml/2006/wordprocessingDrawing" xmlns:w10="urn:schemas-microsoft-com:office:word" xmlns:w="http://schemas.openxmlformats.org/wordprocessingml/2006/main" xmlns:w14="http://schemas.microsoft.com/office/word/2010/wordml" xmlns:w15="http://schemas.microsoft.com/office/word/2012/wordml" xmlns:wpg="http://schemas.microsoft.com/office/word/2010/wordprocessingGroup" xmlns:wpi="http://schemas.microsoft.com/office/word/2010/wordprocessingInk" xmlns:wne="http://schemas.microsoft.com/office/word/2006/wordml" xmlns:wps="http://schemas.microsoft.com/office/word/2010/wordprocessingShape" mc:Ignorable="w14 w15 wp14">
   <w:body>
     <w:p>
       <w:pPr>
@@ -176,8 +176,36 @@
           <w:sz w:val="28"/>
           <w:lang w:val="en-US"/>
         </w:rPr>
-        <w:t>&amp; Garben Tanghe</w:t>
-      </w:r>
+        <w:t xml:space="preserve">&amp; </w:t>
+      </w:r>
+      <w:proofErr w:type="spellStart"/>
+      <w:r>
+        <w:rPr>
+          <w:rFonts w:ascii="Times New Roman" w:hAnsi="Times New Roman" w:cs="Times New Roman"/>
+          <w:sz w:val="28"/>
+          <w:lang w:val="en-US"/>
+        </w:rPr>
+        <w:t>Garben</w:t>
+      </w:r>
+      <w:proofErr w:type="spellEnd"/>
+      <w:r>
+        <w:rPr>
+          <w:rFonts w:ascii="Times New Roman" w:hAnsi="Times New Roman" w:cs="Times New Roman"/>
+          <w:sz w:val="28"/>
+          <w:lang w:val="en-US"/>
+        </w:rPr>
+        <w:t xml:space="preserve"> </w:t>
+      </w:r>
+      <w:proofErr w:type="spellStart"/>
+      <w:r>
+        <w:rPr>
+          <w:rFonts w:ascii="Times New Roman" w:hAnsi="Times New Roman" w:cs="Times New Roman"/>
+          <w:sz w:val="28"/>
+          <w:lang w:val="en-US"/>
+        </w:rPr>
+        <w:t>Tanghe</w:t>
+      </w:r>
+      <w:proofErr w:type="spellEnd"/>
     </w:p>
     <w:p>
       <w:pPr>
@@ -244,7 +272,25 @@
           <w:sz w:val="24"/>
           <w:lang w:val="en-US"/>
         </w:rPr>
-        <w:t xml:space="preserve"> A HashMap is useful because it provides key-value access to data. </w:t>
+        <w:t xml:space="preserve"> A </w:t>
+      </w:r>
+      <w:proofErr w:type="spellStart"/>
+      <w:r>
+        <w:rPr>
+          <w:rFonts w:ascii="Times New Roman" w:hAnsi="Times New Roman" w:cs="Times New Roman"/>
+          <w:sz w:val="24"/>
+          <w:lang w:val="en-US"/>
+        </w:rPr>
+        <w:t>HashMap</w:t>
+      </w:r>
+      <w:proofErr w:type="spellEnd"/>
+      <w:r>
+        <w:rPr>
+          <w:rFonts w:ascii="Times New Roman" w:hAnsi="Times New Roman" w:cs="Times New Roman"/>
+          <w:sz w:val="24"/>
+          <w:lang w:val="en-US"/>
+        </w:rPr>
+        <w:t xml:space="preserve"> is useful because it provides key-value access to data. </w:t>
       </w:r>
     </w:p>
     <w:p>
@@ -274,17 +320,78 @@
           <w:lang w:val="en-US"/>
         </w:rPr>
       </w:pPr>
-      <w:r>
-        <w:rPr>
-          <w:rFonts w:ascii="Times New Roman" w:hAnsi="Times New Roman" w:cs="Times New Roman"/>
-          <w:sz w:val="24"/>
-          <w:lang w:val="en-US"/>
-        </w:rPr>
-        <w:t>HashMaps:</w:t>
-      </w:r>
-    </w:p>
-    <w:p>
-      <w:pPr>
+    </w:p>
+    <w:p>
+      <w:pPr>
+        <w:jc w:val="both"/>
+        <w:rPr>
+          <w:rFonts w:ascii="Times New Roman" w:hAnsi="Times New Roman" w:cs="Times New Roman"/>
+          <w:sz w:val="24"/>
+          <w:lang w:val="en-US"/>
+        </w:rPr>
+      </w:pPr>
+      <w:proofErr w:type="spellStart"/>
+      <w:r>
+        <w:rPr>
+          <w:rFonts w:ascii="Times New Roman" w:hAnsi="Times New Roman" w:cs="Times New Roman"/>
+          <w:sz w:val="24"/>
+          <w:lang w:val="en-US"/>
+        </w:rPr>
+        <w:t>HashMaps</w:t>
+      </w:r>
+      <w:proofErr w:type="spellEnd"/>
+      <w:r>
+        <w:rPr>
+          <w:rFonts w:ascii="Times New Roman" w:hAnsi="Times New Roman" w:cs="Times New Roman"/>
+          <w:sz w:val="24"/>
+          <w:lang w:val="en-US"/>
+        </w:rPr>
+        <w:t>:</w:t>
+      </w:r>
+    </w:p>
+    <w:p>
+      <w:pPr>
+        <w:jc w:val="both"/>
+        <w:rPr>
+          <w:rFonts w:ascii="Times New Roman" w:hAnsi="Times New Roman" w:cs="Times New Roman"/>
+          <w:sz w:val="24"/>
+          <w:lang w:val="en-US"/>
+        </w:rPr>
+      </w:pPr>
+      <w:r>
+        <w:rPr>
+          <w:rFonts w:ascii="Times New Roman" w:hAnsi="Times New Roman" w:cs="Times New Roman"/>
+          <w:sz w:val="24"/>
+          <w:lang w:val="en-US"/>
+        </w:rPr>
+        <w:t xml:space="preserve">Advantages of using </w:t>
+      </w:r>
+      <w:proofErr w:type="spellStart"/>
+      <w:r>
+        <w:rPr>
+          <w:rFonts w:ascii="Times New Roman" w:hAnsi="Times New Roman" w:cs="Times New Roman"/>
+          <w:sz w:val="24"/>
+          <w:lang w:val="en-US"/>
+        </w:rPr>
+        <w:t>HashMaps</w:t>
+      </w:r>
+      <w:proofErr w:type="spellEnd"/>
+      <w:r>
+        <w:rPr>
+          <w:rFonts w:ascii="Times New Roman" w:hAnsi="Times New Roman" w:cs="Times New Roman"/>
+          <w:sz w:val="24"/>
+          <w:lang w:val="en-US"/>
+        </w:rPr>
+        <w:t xml:space="preserve"> are:</w:t>
+      </w:r>
+    </w:p>
+    <w:p>
+      <w:pPr>
+        <w:pStyle w:val="Lijstalinea"/>
+        <w:numPr>
+          <w:ilvl w:val="0"/>
+          <w:numId w:val="13"/>
+        </w:numPr>
         <w:jc w:val="both"/>
         <w:rPr>
           <w:rFonts w:ascii="Times New Roman" w:hAnsi="Times New Roman" w:cs="Times New Roman"/>
@@ -296,23 +403,109 @@
       <w:r>
         <w:rPr>
           <w:rFonts w:ascii="Times New Roman" w:hAnsi="Times New Roman" w:cs="Times New Roman"/>
-          <w:sz w:val="24"/>
-          <w:lang w:val="en-US"/>
-        </w:rPr>
-        <w:t>Advantages of using HashMaps are:</w:t>
-      </w:r>
-      <w:r>
-        <w:rPr>
-          <w:rFonts w:ascii="Times New Roman" w:hAnsi="Times New Roman" w:cs="Times New Roman"/>
           <w:color w:val="FF0000"/>
           <w:sz w:val="24"/>
           <w:lang w:val="en-US"/>
         </w:rPr>
+        <w:t>Provides</w:t>
+      </w:r>
+      <w:r>
+        <w:rPr>
+          <w:rFonts w:ascii="Times New Roman" w:hAnsi="Times New Roman" w:cs="Times New Roman"/>
+          <w:color w:val="FF0000"/>
+          <w:sz w:val="24"/>
+          <w:lang w:val="en-US"/>
+        </w:rPr>
+        <w:t xml:space="preserve"> key-value access to data.</w:t>
+      </w:r>
+    </w:p>
+    <w:p>
+      <w:pPr>
+        <w:pStyle w:val="Lijstalinea"/>
+        <w:numPr>
+          <w:ilvl w:val="0"/>
+          <w:numId w:val="13"/>
+        </w:numPr>
+        <w:jc w:val="both"/>
+        <w:rPr>
+          <w:rFonts w:ascii="Times New Roman" w:hAnsi="Times New Roman" w:cs="Times New Roman"/>
+          <w:color w:val="FF0000"/>
+          <w:sz w:val="24"/>
+          <w:lang w:val="en-US"/>
+        </w:rPr>
+      </w:pPr>
+      <w:r>
+        <w:rPr>
+          <w:rFonts w:ascii="Times New Roman" w:hAnsi="Times New Roman" w:cs="Times New Roman"/>
+          <w:color w:val="FF0000"/>
+          <w:sz w:val="24"/>
+          <w:lang w:val="en-US"/>
+        </w:rPr>
+        <w:t>Time complexity of search is O(1) when hashing with</w:t>
+      </w:r>
+      <w:r>
+        <w:rPr>
+          <w:rFonts w:ascii="Times New Roman" w:hAnsi="Times New Roman" w:cs="Times New Roman"/>
+          <w:color w:val="FF0000"/>
+          <w:sz w:val="24"/>
+          <w:lang w:val="en-US"/>
+        </w:rPr>
+        <w:t xml:space="preserve"> chaining or open addressing is used.</w:t>
+      </w:r>
+    </w:p>
+    <w:p>
+      <w:pPr>
+        <w:jc w:val="both"/>
+        <w:rPr>
+          <w:rFonts w:ascii="Times New Roman" w:hAnsi="Times New Roman" w:cs="Times New Roman"/>
+          <w:color w:val="FF0000"/>
+          <w:sz w:val="24"/>
+          <w:lang w:val="en-US"/>
+        </w:rPr>
+      </w:pPr>
+      <w:r>
+        <w:rPr>
+          <w:rFonts w:ascii="Times New Roman" w:hAnsi="Times New Roman" w:cs="Times New Roman"/>
+          <w:sz w:val="24"/>
+          <w:lang w:val="en-US"/>
+        </w:rPr>
+        <w:t xml:space="preserve">Disadvantages of using </w:t>
+      </w:r>
+      <w:proofErr w:type="spellStart"/>
+      <w:r>
+        <w:rPr>
+          <w:rFonts w:ascii="Times New Roman" w:hAnsi="Times New Roman" w:cs="Times New Roman"/>
+          <w:sz w:val="24"/>
+          <w:lang w:val="en-US"/>
+        </w:rPr>
+        <w:t>HashMaps</w:t>
+      </w:r>
+      <w:proofErr w:type="spellEnd"/>
+      <w:r>
+        <w:rPr>
+          <w:rFonts w:ascii="Times New Roman" w:hAnsi="Times New Roman" w:cs="Times New Roman"/>
+          <w:sz w:val="24"/>
+          <w:lang w:val="en-US"/>
+        </w:rPr>
+        <w:t xml:space="preserve"> are:</w:t>
+      </w:r>
+      <w:r>
+        <w:rPr>
+          <w:rFonts w:ascii="Times New Roman" w:hAnsi="Times New Roman" w:cs="Times New Roman"/>
+          <w:color w:val="FF0000"/>
+          <w:sz w:val="24"/>
+          <w:lang w:val="en-US"/>
+        </w:rPr>
         <w:t xml:space="preserve"> </w:t>
       </w:r>
     </w:p>
     <w:p>
       <w:pPr>
+        <w:pStyle w:val="Lijstalinea"/>
+        <w:numPr>
+          <w:ilvl w:val="0"/>
+          <w:numId w:val="13"/>
+        </w:numPr>
         <w:jc w:val="both"/>
         <w:rPr>
           <w:rFonts w:ascii="Times New Roman" w:hAnsi="Times New Roman" w:cs="Times New Roman"/>
@@ -324,51 +517,149 @@
       <w:r>
         <w:rPr>
           <w:rFonts w:ascii="Times New Roman" w:hAnsi="Times New Roman" w:cs="Times New Roman"/>
-          <w:sz w:val="24"/>
-          <w:lang w:val="en-US"/>
-        </w:rPr>
-        <w:t>Disadvantages of using HashMaps are:</w:t>
-      </w:r>
-      <w:r>
-        <w:rPr>
-          <w:rFonts w:ascii="Times New Roman" w:hAnsi="Times New Roman" w:cs="Times New Roman"/>
           <w:color w:val="FF0000"/>
           <w:sz w:val="24"/>
           <w:lang w:val="en-US"/>
         </w:rPr>
+        <w:t>I</w:t>
+      </w:r>
+      <w:r>
+        <w:rPr>
+          <w:rFonts w:ascii="Times New Roman" w:hAnsi="Times New Roman" w:cs="Times New Roman"/>
+          <w:color w:val="FF0000"/>
+          <w:sz w:val="24"/>
+          <w:lang w:val="en-US"/>
+        </w:rPr>
+        <w:t xml:space="preserve">f a wrong hashing algorithm is used, the performance will decrease dramatically and the </w:t>
+      </w:r>
+      <w:proofErr w:type="spellStart"/>
+      <w:r>
+        <w:rPr>
+          <w:rFonts w:ascii="Times New Roman" w:hAnsi="Times New Roman" w:cs="Times New Roman"/>
+          <w:color w:val="FF0000"/>
+          <w:sz w:val="24"/>
+          <w:lang w:val="en-US"/>
+        </w:rPr>
+        <w:t>HashMap</w:t>
+      </w:r>
+      <w:proofErr w:type="spellEnd"/>
+      <w:r>
+        <w:rPr>
+          <w:rFonts w:ascii="Times New Roman" w:hAnsi="Times New Roman" w:cs="Times New Roman"/>
+          <w:color w:val="FF0000"/>
+          <w:sz w:val="24"/>
+          <w:lang w:val="en-US"/>
+        </w:rPr>
+        <w:t xml:space="preserve"> might turn into a linked list.</w:t>
+      </w:r>
+    </w:p>
+    <w:p>
+      <w:pPr>
+        <w:jc w:val="both"/>
+        <w:rPr>
+          <w:rFonts w:ascii="Times New Roman" w:hAnsi="Times New Roman" w:cs="Times New Roman"/>
+          <w:sz w:val="24"/>
+          <w:lang w:val="en-US"/>
+        </w:rPr>
+      </w:pPr>
+    </w:p>
+    <w:p>
+      <w:pPr>
+        <w:jc w:val="both"/>
+        <w:rPr>
+          <w:rFonts w:ascii="Times New Roman" w:hAnsi="Times New Roman" w:cs="Times New Roman"/>
+          <w:sz w:val="24"/>
+          <w:lang w:val="en-US"/>
+        </w:rPr>
+      </w:pPr>
+      <w:r>
+        <w:rPr>
+          <w:rFonts w:ascii="Times New Roman" w:hAnsi="Times New Roman" w:cs="Times New Roman"/>
+          <w:sz w:val="24"/>
+          <w:lang w:val="en-US"/>
+        </w:rPr>
+        <w:t>Stacks:</w:t>
+      </w:r>
+    </w:p>
+    <w:p>
+      <w:pPr>
+        <w:jc w:val="both"/>
+        <w:rPr>
+          <w:rFonts w:ascii="Times New Roman" w:hAnsi="Times New Roman" w:cs="Times New Roman"/>
+          <w:color w:val="FF0000"/>
+          <w:sz w:val="24"/>
+          <w:lang w:val="en-US"/>
+        </w:rPr>
+      </w:pPr>
+      <w:r>
+        <w:rPr>
+          <w:rFonts w:ascii="Times New Roman" w:hAnsi="Times New Roman" w:cs="Times New Roman"/>
+          <w:sz w:val="24"/>
+          <w:lang w:val="en-US"/>
+        </w:rPr>
+        <w:t xml:space="preserve">Advantages of using stacks are: </w:t>
+      </w:r>
+    </w:p>
+    <w:p>
+      <w:pPr>
+        <w:pStyle w:val="Lijstalinea"/>
+        <w:numPr>
+          <w:ilvl w:val="0"/>
+          <w:numId w:val="13"/>
+        </w:numPr>
+        <w:jc w:val="both"/>
+        <w:rPr>
+          <w:rFonts w:ascii="Times New Roman" w:hAnsi="Times New Roman" w:cs="Times New Roman"/>
+          <w:color w:val="FF0000"/>
+          <w:sz w:val="24"/>
+          <w:lang w:val="en-US"/>
+        </w:rPr>
+      </w:pPr>
+      <w:r>
+        <w:rPr>
+          <w:rFonts w:ascii="Times New Roman" w:hAnsi="Times New Roman" w:cs="Times New Roman"/>
+          <w:color w:val="FF0000"/>
+          <w:sz w:val="24"/>
+          <w:lang w:val="en-US"/>
+        </w:rPr>
+        <w:t>Type of data structure which can easily be implemented and in which elements can be stored without hardly any effort.</w:t>
+      </w:r>
+    </w:p>
+    <w:p>
+      <w:pPr>
+        <w:jc w:val="both"/>
+        <w:rPr>
+          <w:rFonts w:ascii="Times New Roman" w:hAnsi="Times New Roman" w:cs="Times New Roman"/>
+          <w:color w:val="FF0000"/>
+          <w:sz w:val="24"/>
+          <w:lang w:val="en-US"/>
+        </w:rPr>
+      </w:pPr>
+      <w:r>
+        <w:rPr>
+          <w:rFonts w:ascii="Times New Roman" w:hAnsi="Times New Roman" w:cs="Times New Roman"/>
+          <w:sz w:val="24"/>
+          <w:lang w:val="en-US"/>
+        </w:rPr>
+        <w:t>Disadvantages of using stacks are:</w:t>
+      </w:r>
+      <w:r>
+        <w:rPr>
+          <w:rFonts w:ascii="Times New Roman" w:hAnsi="Times New Roman" w:cs="Times New Roman"/>
+          <w:color w:val="FF0000"/>
+          <w:sz w:val="24"/>
+          <w:lang w:val="en-US"/>
+        </w:rPr>
         <w:t xml:space="preserve"> </w:t>
       </w:r>
     </w:p>
     <w:p>
       <w:pPr>
-        <w:jc w:val="both"/>
-        <w:rPr>
-          <w:rFonts w:ascii="Times New Roman" w:hAnsi="Times New Roman" w:cs="Times New Roman"/>
-          <w:sz w:val="24"/>
-          <w:lang w:val="en-US"/>
-        </w:rPr>
-      </w:pPr>
-    </w:p>
-    <w:p>
-      <w:pPr>
-        <w:jc w:val="both"/>
-        <w:rPr>
-          <w:rFonts w:ascii="Times New Roman" w:hAnsi="Times New Roman" w:cs="Times New Roman"/>
-          <w:sz w:val="24"/>
-          <w:lang w:val="en-US"/>
-        </w:rPr>
-      </w:pPr>
-      <w:r>
-        <w:rPr>
-          <w:rFonts w:ascii="Times New Roman" w:hAnsi="Times New Roman" w:cs="Times New Roman"/>
-          <w:sz w:val="24"/>
-          <w:lang w:val="en-US"/>
-        </w:rPr>
-        <w:t>Stacks:</w:t>
-      </w:r>
-    </w:p>
-    <w:p>
-      <w:pPr>
+        <w:pStyle w:val="Lijstalinea"/>
+        <w:numPr>
+          <w:ilvl w:val="0"/>
+          <w:numId w:val="13"/>
+        </w:numPr>
         <w:jc w:val="both"/>
         <w:rPr>
           <w:rFonts w:ascii="Times New Roman" w:hAnsi="Times New Roman" w:cs="Times New Roman"/>
@@ -380,38 +671,20 @@
       <w:r>
         <w:rPr>
           <w:rFonts w:ascii="Times New Roman" w:hAnsi="Times New Roman" w:cs="Times New Roman"/>
-          <w:sz w:val="24"/>
-          <w:lang w:val="en-US"/>
-        </w:rPr>
-        <w:t xml:space="preserve">Advantages of using stacks are: </w:t>
-      </w:r>
-      <w:r>
-        <w:rPr>
-          <w:rFonts w:ascii="Times New Roman" w:hAnsi="Times New Roman" w:cs="Times New Roman"/>
           <w:color w:val="FF0000"/>
           <w:sz w:val="24"/>
           <w:lang w:val="en-US"/>
         </w:rPr>
-        <w:t>easy to store.</w:t>
-      </w:r>
-    </w:p>
-    <w:p>
-      <w:pPr>
-        <w:jc w:val="both"/>
+        <w:t xml:space="preserve">Stacks work with the principle of ‘Last In, First Out’ (LIFO). If we need to search for a particular element in the stack, we are supposed to remove each element at the top </w:t>
+      </w:r>
+      <w:r>
         <w:rPr>
           <w:rFonts w:ascii="Times New Roman" w:hAnsi="Times New Roman" w:cs="Times New Roman"/>
           <w:color w:val="FF0000"/>
           <w:sz w:val="24"/>
           <w:lang w:val="en-US"/>
         </w:rPr>
-      </w:pPr>
-      <w:r>
-        <w:rPr>
-          <w:rFonts w:ascii="Times New Roman" w:hAnsi="Times New Roman" w:cs="Times New Roman"/>
-          <w:sz w:val="24"/>
-          <w:lang w:val="en-US"/>
-        </w:rPr>
-        <w:t>Disadvantages of using stacks are:</w:t>
+        <w:t>until the required one has been found. B</w:t>
       </w:r>
       <w:r>
         <w:rPr>
@@ -420,7 +693,52 @@
           <w:sz w:val="24"/>
           <w:lang w:val="en-US"/>
         </w:rPr>
-        <w:t xml:space="preserve"> you are restricted to the last added value, which should be removed before you can access the second last value.</w:t>
+        <w:t xml:space="preserve">ut </w:t>
+      </w:r>
+      <w:r>
+        <w:rPr>
+          <w:rFonts w:ascii="Times New Roman" w:hAnsi="Times New Roman" w:cs="Times New Roman"/>
+          <w:color w:val="FF0000"/>
+          <w:sz w:val="24"/>
+          <w:lang w:val="en-US"/>
+        </w:rPr>
+        <w:t xml:space="preserve">we are </w:t>
+      </w:r>
+      <w:r>
+        <w:rPr>
+          <w:rFonts w:ascii="Times New Roman" w:hAnsi="Times New Roman" w:cs="Times New Roman"/>
+          <w:color w:val="FF0000"/>
+          <w:sz w:val="24"/>
+          <w:lang w:val="en-US"/>
+        </w:rPr>
+        <w:t xml:space="preserve">also </w:t>
+      </w:r>
+      <w:r>
+        <w:rPr>
+          <w:rFonts w:ascii="Times New Roman" w:hAnsi="Times New Roman" w:cs="Times New Roman"/>
+          <w:color w:val="FF0000"/>
+          <w:sz w:val="24"/>
+          <w:lang w:val="en-US"/>
+        </w:rPr>
+        <w:t>obliged to keep track of all the removed elements, so t</w:t>
+      </w:r>
+      <w:r>
+        <w:rPr>
+          <w:rFonts w:ascii="Times New Roman" w:hAnsi="Times New Roman" w:cs="Times New Roman"/>
+          <w:color w:val="FF0000"/>
+          <w:sz w:val="24"/>
+          <w:lang w:val="en-US"/>
+        </w:rPr>
+        <w:t>he use of another stack to temporarily save all other elements until we find the one we’</w:t>
+      </w:r>
+      <w:r>
+        <w:rPr>
+          <w:rFonts w:ascii="Times New Roman" w:hAnsi="Times New Roman" w:cs="Times New Roman"/>
+          <w:color w:val="FF0000"/>
+          <w:sz w:val="24"/>
+          <w:lang w:val="en-US"/>
+        </w:rPr>
+        <w:t>re searching for is necessary. Doing this, we are in need of extra memory and a dramatic increase in time complexity might occur if all of the elements have to be stored in another stack, and then need to be put back in the original stack.</w:t>
       </w:r>
     </w:p>
     <w:p>
@@ -476,11 +794,16 @@
           <w:sz w:val="24"/>
           <w:lang w:val="en-US"/>
         </w:rPr>
-        <w:t xml:space="preserve"> easy to store.</w:t>
-      </w:r>
-    </w:p>
-    <w:p>
-      <w:pPr>
+        <w:t xml:space="preserve"> </w:t>
+      </w:r>
+    </w:p>
+    <w:p>
+      <w:pPr>
+        <w:pStyle w:val="Lijstalinea"/>
+        <w:numPr>
+          <w:ilvl w:val="0"/>
+          <w:numId w:val="13"/>
+        </w:numPr>
         <w:jc w:val="both"/>
         <w:rPr>
           <w:rFonts w:ascii="Times New Roman" w:hAnsi="Times New Roman" w:cs="Times New Roman"/>
@@ -492,9 +815,61 @@
       <w:r>
         <w:rPr>
           <w:rFonts w:ascii="Times New Roman" w:hAnsi="Times New Roman" w:cs="Times New Roman"/>
-          <w:sz w:val="24"/>
-          <w:lang w:val="en-US"/>
-        </w:rPr>
+          <w:color w:val="FF0000"/>
+          <w:sz w:val="24"/>
+          <w:lang w:val="en-US"/>
+        </w:rPr>
+        <w:t>A queue is a First In, First Out (FIFO) system, which means that it keeps its order. If we would use a priority queue, we could weight each movie according to the similarity to movies which the user likes. This would allow us to move the movies with greater similarity and weight more towards the front of the queue</w:t>
+      </w:r>
+      <w:r>
+        <w:rPr>
+          <w:rFonts w:ascii="Times New Roman" w:hAnsi="Times New Roman" w:cs="Times New Roman"/>
+          <w:color w:val="FF0000"/>
+          <w:sz w:val="24"/>
+          <w:lang w:val="en-US"/>
+        </w:rPr>
+        <w:t>, rather than always being added to the tail.</w:t>
+      </w:r>
+    </w:p>
+    <w:p>
+      <w:pPr>
+        <w:jc w:val="both"/>
+        <w:rPr>
+          <w:color w:val="000000"/>
+          <w:sz w:val="33"/>
+          <w:szCs w:val="33"/>
+          <w:shd w:val="clear" w:color="auto" w:fill="FFFFFF"/>
+          <w:lang w:val="en-GB"/>
+        </w:rPr>
+      </w:pPr>
+    </w:p>
+    <w:p>
+      <w:pPr>
+        <w:jc w:val="both"/>
+        <w:rPr>
+          <w:rFonts w:ascii="Times New Roman" w:hAnsi="Times New Roman" w:cs="Times New Roman"/>
+          <w:sz w:val="24"/>
+          <w:lang w:val="en-US"/>
+        </w:rPr>
+      </w:pPr>
+    </w:p>
+    <w:p>
+      <w:pPr>
+        <w:jc w:val="both"/>
+        <w:rPr>
+          <w:rFonts w:ascii="Times New Roman" w:hAnsi="Times New Roman" w:cs="Times New Roman"/>
+          <w:color w:val="FF0000"/>
+          <w:sz w:val="24"/>
+          <w:lang w:val="en-US"/>
+        </w:rPr>
+      </w:pPr>
+      <w:r>
+        <w:rPr>
+          <w:rFonts w:ascii="Times New Roman" w:hAnsi="Times New Roman" w:cs="Times New Roman"/>
+          <w:sz w:val="24"/>
+          <w:lang w:val="en-US"/>
+        </w:rPr>
+        <w:lastRenderedPageBreak/>
         <w:t>Disadvantages of using queues are:</w:t>
       </w:r>
       <w:r>
@@ -504,7 +879,66 @@
           <w:sz w:val="24"/>
           <w:lang w:val="en-US"/>
         </w:rPr>
-        <w:t xml:space="preserve"> you are restricted to the first added value, which should be removed before you can access the second value.</w:t>
+        <w:t xml:space="preserve"> </w:t>
+      </w:r>
+    </w:p>
+    <w:p>
+      <w:pPr>
+        <w:pStyle w:val="Lijstalinea"/>
+        <w:numPr>
+          <w:ilvl w:val="0"/>
+          <w:numId w:val="13"/>
+        </w:numPr>
+        <w:jc w:val="both"/>
+        <w:rPr>
+          <w:rFonts w:ascii="Times New Roman" w:hAnsi="Times New Roman" w:cs="Times New Roman"/>
+          <w:color w:val="FF0000"/>
+          <w:sz w:val="24"/>
+          <w:lang w:val="en-US"/>
+        </w:rPr>
+      </w:pPr>
+      <w:r>
+        <w:rPr>
+          <w:rFonts w:ascii="Times New Roman" w:hAnsi="Times New Roman" w:cs="Times New Roman"/>
+          <w:color w:val="FF0000"/>
+          <w:sz w:val="24"/>
+          <w:lang w:val="en-US"/>
+        </w:rPr>
+        <w:t>Like stacks, searching for elements will cost us more space and time. With priority queues, we start from the head of the queue and remove the elements and keep track of them in another queue until the one we are searching has been found. Unlike stacks, we are supposed to move all of the remaining elements of the original queue to the new one because once removed, we can’t put an element back at the front.</w:t>
+      </w:r>
+      <w:r>
+        <w:rPr>
+          <w:rFonts w:ascii="Times New Roman" w:hAnsi="Times New Roman" w:cs="Times New Roman"/>
+          <w:color w:val="FF0000"/>
+          <w:sz w:val="24"/>
+          <w:lang w:val="en-US"/>
+        </w:rPr>
+        <w:t xml:space="preserve"> </w:t>
+      </w:r>
+    </w:p>
+    <w:p>
+      <w:pPr>
+        <w:pStyle w:val="Lijstalinea"/>
+        <w:numPr>
+          <w:ilvl w:val="0"/>
+          <w:numId w:val="13"/>
+        </w:numPr>
+        <w:jc w:val="both"/>
+        <w:rPr>
+          <w:rFonts w:ascii="Times New Roman" w:hAnsi="Times New Roman" w:cs="Times New Roman"/>
+          <w:color w:val="FF0000"/>
+          <w:sz w:val="24"/>
+          <w:lang w:val="en-US"/>
+        </w:rPr>
+      </w:pPr>
+      <w:r>
+        <w:rPr>
+          <w:rFonts w:ascii="Times New Roman" w:hAnsi="Times New Roman" w:cs="Times New Roman"/>
+          <w:color w:val="FF0000"/>
+          <w:sz w:val="24"/>
+          <w:lang w:val="en-US"/>
+        </w:rPr>
+        <w:t>Inserting new elements will also cost also additional memory space and time, because the elements would have to find their place in the queue, which would be behind the elements with a greater or equal weight.</w:t>
       </w:r>
     </w:p>
     <w:p>
@@ -562,6 +996,24 @@
         </w:rPr>
         <w:t xml:space="preserve"> </w:t>
       </w:r>
+    </w:p>
+    <w:p>
+      <w:pPr>
+        <w:pStyle w:val="Lijstalinea"/>
+        <w:numPr>
+          <w:ilvl w:val="0"/>
+          <w:numId w:val="13"/>
+        </w:numPr>
+        <w:jc w:val="both"/>
+        <w:rPr>
+          <w:rFonts w:ascii="Times New Roman" w:hAnsi="Times New Roman" w:cs="Times New Roman"/>
+          <w:color w:val="FF0000"/>
+          <w:sz w:val="24"/>
+          <w:lang w:val="en-US"/>
+        </w:rPr>
+      </w:pPr>
+      <w:bookmarkStart w:id="0" w:name="_GoBack"/>
+      <w:bookmarkEnd w:id="0"/>
     </w:p>
     <w:p>
       <w:pPr>
@@ -676,7 +1128,55 @@
           <w:rFonts w:ascii="Times New Roman" w:hAnsi="Times New Roman" w:cs="Times New Roman"/>
           <w:lang w:val="en-US"/>
         </w:rPr>
-        <w:t xml:space="preserve"> A worst case scenario is that all the letters in String s are the same. There will be may (equal) SquareSubsequences. The longest SquareSubsequence will have a length of n when n is even or n-1 if n is uneven, with n = s.length();</w:t>
+        <w:t xml:space="preserve"> A worst case scenario is that all the letters in String s are the same. There will be may (equal) </w:t>
+      </w:r>
+      <w:proofErr w:type="spellStart"/>
+      <w:r>
+        <w:rPr>
+          <w:rFonts w:ascii="Times New Roman" w:hAnsi="Times New Roman" w:cs="Times New Roman"/>
+          <w:lang w:val="en-US"/>
+        </w:rPr>
+        <w:t>SquareSubsequences</w:t>
+      </w:r>
+      <w:proofErr w:type="spellEnd"/>
+      <w:r>
+        <w:rPr>
+          <w:rFonts w:ascii="Times New Roman" w:hAnsi="Times New Roman" w:cs="Times New Roman"/>
+          <w:lang w:val="en-US"/>
+        </w:rPr>
+        <w:t xml:space="preserve">. The longest </w:t>
+      </w:r>
+      <w:proofErr w:type="spellStart"/>
+      <w:r>
+        <w:rPr>
+          <w:rFonts w:ascii="Times New Roman" w:hAnsi="Times New Roman" w:cs="Times New Roman"/>
+          <w:lang w:val="en-US"/>
+        </w:rPr>
+        <w:t>SquareSubsequence</w:t>
+      </w:r>
+      <w:proofErr w:type="spellEnd"/>
+      <w:r>
+        <w:rPr>
+          <w:rFonts w:ascii="Times New Roman" w:hAnsi="Times New Roman" w:cs="Times New Roman"/>
+          <w:lang w:val="en-US"/>
+        </w:rPr>
+        <w:t xml:space="preserve"> will have a length of n when n is even or n-1 if n is uneven, with n = </w:t>
+      </w:r>
+      <w:proofErr w:type="spellStart"/>
+      <w:r>
+        <w:rPr>
+          <w:rFonts w:ascii="Times New Roman" w:hAnsi="Times New Roman" w:cs="Times New Roman"/>
+          <w:lang w:val="en-US"/>
+        </w:rPr>
+        <w:t>s.length</w:t>
+      </w:r>
+      <w:proofErr w:type="spellEnd"/>
+      <w:r>
+        <w:rPr>
+          <w:rFonts w:ascii="Times New Roman" w:hAnsi="Times New Roman" w:cs="Times New Roman"/>
+          <w:lang w:val="en-US"/>
+        </w:rPr>
+        <w:t>();</w:t>
       </w:r>
     </w:p>
     <w:p>
@@ -760,6 +1260,7 @@
         </w:rPr>
         <w:t xml:space="preserve"> Idem as scenario 0 in </w:t>
       </w:r>
+      <w:proofErr w:type="spellStart"/>
       <w:r>
         <w:rPr>
           <w:rFonts w:ascii="Times New Roman" w:hAnsi="Times New Roman" w:cs="Times New Roman"/>
@@ -774,7 +1275,16 @@
           <w:sz w:val="24"/>
           <w:lang w:val="en-US"/>
         </w:rPr>
-        <w:t>Filtering.</w:t>
+        <w:t>Filtering</w:t>
+      </w:r>
+      <w:proofErr w:type="spellEnd"/>
+      <w:r>
+        <w:rPr>
+          <w:rFonts w:ascii="Times New Roman" w:hAnsi="Times New Roman" w:cs="Times New Roman"/>
+          <w:sz w:val="24"/>
+          <w:lang w:val="en-US"/>
+        </w:rPr>
+        <w:t>.</w:t>
       </w:r>
     </w:p>
     <w:p>
@@ -918,7 +1428,7 @@
     </w:p>
     <w:tbl>
       <w:tblPr>
-        <w:tblStyle w:val="TableGrid"/>
+        <w:tblStyle w:val="Tabelraster"/>
         <w:tblW w:w="0" w:type="auto"/>
         <w:tblLook w:val="04A0" w:firstRow="1" w:lastRow="0" w:firstColumn="1" w:lastColumn="0" w:noHBand="0" w:noVBand="1"/>
       </w:tblPr>
@@ -1316,7 +1826,55 @@
                       <w:sz w:val="24"/>
                       <w:lang w:val="en-US"/>
                     </w:rPr>
-                    <m:t>5*1+5*1+5*1+5*1</m:t>
+                    <m:t xml:space="preserve">5*0 </m:t>
+                  </m:r>
+                  <m:r>
+                    <w:rPr>
+                      <w:rFonts w:ascii="Cambria Math" w:hAnsi="Cambria Math" w:cs="Times New Roman"/>
+                      <w:sz w:val="24"/>
+                      <w:lang w:val="en-US"/>
+                    </w:rPr>
+                    <m:t>+</m:t>
+                  </m:r>
+                  <m:r>
+                    <w:rPr>
+                      <w:rFonts w:ascii="Cambria Math" w:hAnsi="Cambria Math" w:cs="Times New Roman"/>
+                      <w:sz w:val="24"/>
+                      <w:lang w:val="en-US"/>
+                    </w:rPr>
+                    <m:t xml:space="preserve"> 5*0 </m:t>
+                  </m:r>
+                  <m:r>
+                    <w:rPr>
+                      <w:rFonts w:ascii="Cambria Math" w:hAnsi="Cambria Math" w:cs="Times New Roman"/>
+                      <w:sz w:val="24"/>
+                      <w:lang w:val="en-US"/>
+                    </w:rPr>
+                    <m:t>+</m:t>
+                  </m:r>
+                  <m:r>
+                    <w:rPr>
+                      <w:rFonts w:ascii="Cambria Math" w:hAnsi="Cambria Math" w:cs="Times New Roman"/>
+                      <w:sz w:val="24"/>
+                      <w:lang w:val="en-US"/>
+                    </w:rPr>
+                    <m:t xml:space="preserve"> 5*0 </m:t>
+                  </m:r>
+                  <m:r>
+                    <w:rPr>
+                      <w:rFonts w:ascii="Cambria Math" w:hAnsi="Cambria Math" w:cs="Times New Roman"/>
+                      <w:sz w:val="24"/>
+                      <w:lang w:val="en-US"/>
+                    </w:rPr>
+                    <m:t>+</m:t>
+                  </m:r>
+                  <m:r>
+                    <w:rPr>
+                      <w:rFonts w:ascii="Cambria Math" w:hAnsi="Cambria Math" w:cs="Times New Roman"/>
+                      <w:sz w:val="24"/>
+                      <w:lang w:val="en-US"/>
+                    </w:rPr>
+                    <m:t xml:space="preserve"> 5*0</m:t>
                   </m:r>
                 </m:num>
                 <m:den>
@@ -1352,7 +1910,7 @@
                               <w:sz w:val="24"/>
                               <w:lang w:val="en-US"/>
                             </w:rPr>
-                            <m:t>1</m:t>
+                            <m:t>0</m:t>
                           </m:r>
                         </m:e>
                         <m:sup>
@@ -1372,7 +1930,23 @@
                           <w:sz w:val="24"/>
                           <w:lang w:val="en-US"/>
                         </w:rPr>
+                        <m:t xml:space="preserve"> </m:t>
+                      </m:r>
+                      <m:r>
+                        <w:rPr>
+                          <w:rFonts w:ascii="Cambria Math" w:hAnsi="Cambria Math" w:cs="Times New Roman"/>
+                          <w:sz w:val="24"/>
+                          <w:lang w:val="en-US"/>
+                        </w:rPr>
                         <m:t>+</m:t>
+                      </m:r>
+                      <m:r>
+                        <w:rPr>
+                          <w:rFonts w:ascii="Cambria Math" w:hAnsi="Cambria Math" w:cs="Times New Roman"/>
+                          <w:sz w:val="24"/>
+                          <w:lang w:val="en-US"/>
+                        </w:rPr>
+                        <m:t xml:space="preserve"> </m:t>
                       </m:r>
                       <m:sSup>
                         <m:sSupPr>
@@ -1392,7 +1966,7 @@
                               <w:sz w:val="24"/>
                               <w:lang w:val="en-US"/>
                             </w:rPr>
-                            <m:t>1</m:t>
+                            <m:t>0</m:t>
                           </m:r>
                         </m:e>
                         <m:sup>
@@ -1412,7 +1986,23 @@
                           <w:sz w:val="24"/>
                           <w:lang w:val="en-US"/>
                         </w:rPr>
+                        <m:t xml:space="preserve"> </m:t>
+                      </m:r>
+                      <m:r>
+                        <w:rPr>
+                          <w:rFonts w:ascii="Cambria Math" w:hAnsi="Cambria Math" w:cs="Times New Roman"/>
+                          <w:sz w:val="24"/>
+                          <w:lang w:val="en-US"/>
+                        </w:rPr>
                         <m:t>+</m:t>
+                      </m:r>
+                      <m:r>
+                        <w:rPr>
+                          <w:rFonts w:ascii="Cambria Math" w:hAnsi="Cambria Math" w:cs="Times New Roman"/>
+                          <w:sz w:val="24"/>
+                          <w:lang w:val="en-US"/>
+                        </w:rPr>
+                        <m:t xml:space="preserve"> </m:t>
                       </m:r>
                       <m:sSup>
                         <m:sSupPr>
@@ -1432,7 +2022,7 @@
                               <w:sz w:val="24"/>
                               <w:lang w:val="en-US"/>
                             </w:rPr>
-                            <m:t>1</m:t>
+                            <m:t>0</m:t>
                           </m:r>
                         </m:e>
                         <m:sup>
@@ -1452,10 +2042,66 @@
                           <w:sz w:val="24"/>
                           <w:lang w:val="en-US"/>
                         </w:rPr>
-                        <m:t>+1²</m:t>
+                        <m:t xml:space="preserve"> </m:t>
                       </m:r>
+                      <m:r>
+                        <w:rPr>
+                          <w:rFonts w:ascii="Cambria Math" w:hAnsi="Cambria Math" w:cs="Times New Roman"/>
+                          <w:sz w:val="24"/>
+                          <w:lang w:val="en-US"/>
+                        </w:rPr>
+                        <m:t>+</m:t>
+                      </m:r>
+                      <m:r>
+                        <w:rPr>
+                          <w:rFonts w:ascii="Cambria Math" w:hAnsi="Cambria Math" w:cs="Times New Roman"/>
+                          <w:sz w:val="24"/>
+                          <w:lang w:val="en-US"/>
+                        </w:rPr>
+                        <m:t xml:space="preserve"> </m:t>
+                      </m:r>
+                      <m:sSup>
+                        <m:sSupPr>
+                          <m:ctrlPr>
+                            <w:rPr>
+                              <w:rFonts w:ascii="Cambria Math" w:hAnsi="Cambria Math" w:cs="Times New Roman"/>
+                              <w:i/>
+                              <w:sz w:val="24"/>
+                              <w:lang w:val="en-US"/>
+                            </w:rPr>
+                          </m:ctrlPr>
+                        </m:sSupPr>
+                        <m:e>
+                          <m:r>
+                            <w:rPr>
+                              <w:rFonts w:ascii="Cambria Math" w:hAnsi="Cambria Math" w:cs="Times New Roman"/>
+                              <w:sz w:val="24"/>
+                              <w:lang w:val="en-US"/>
+                            </w:rPr>
+                            <m:t>0</m:t>
+                          </m:r>
+                        </m:e>
+                        <m:sup>
+                          <m:r>
+                            <w:rPr>
+                              <w:rFonts w:ascii="Cambria Math" w:hAnsi="Cambria Math" w:cs="Times New Roman"/>
+                              <w:sz w:val="24"/>
+                              <w:lang w:val="en-US"/>
+                            </w:rPr>
+                            <m:t>2</m:t>
+                          </m:r>
+                        </m:sup>
+                      </m:sSup>
                     </m:e>
                   </m:rad>
+                  <m:r>
+                    <w:rPr>
+                      <w:rFonts w:ascii="Cambria Math" w:hAnsi="Cambria Math" w:cs="Times New Roman"/>
+                      <w:sz w:val="24"/>
+                      <w:lang w:val="en-US"/>
+                    </w:rPr>
+                    <m:t xml:space="preserve"> </m:t>
+                  </m:r>
                   <m:r>
                     <w:rPr>
                       <w:rFonts w:ascii="Cambria Math" w:hAnsi="Cambria Math" w:cs="Times New Roman"/>
@@ -1516,6 +2162,14 @@
                           <w:sz w:val="24"/>
                           <w:lang w:val="en-US"/>
                         </w:rPr>
+                        <m:t xml:space="preserve"> </m:t>
+                      </m:r>
+                      <m:r>
+                        <w:rPr>
+                          <w:rFonts w:ascii="Cambria Math" w:hAnsi="Cambria Math" w:cs="Times New Roman"/>
+                          <w:sz w:val="24"/>
+                          <w:lang w:val="en-US"/>
+                        </w:rPr>
                         <m:t xml:space="preserve">+ </m:t>
                       </m:r>
                       <m:sSup>
@@ -1556,7 +2210,23 @@
                           <w:sz w:val="24"/>
                           <w:lang w:val="en-US"/>
                         </w:rPr>
+                        <m:t xml:space="preserve"> </m:t>
+                      </m:r>
+                      <m:r>
+                        <w:rPr>
+                          <w:rFonts w:ascii="Cambria Math" w:hAnsi="Cambria Math" w:cs="Times New Roman"/>
+                          <w:sz w:val="24"/>
+                          <w:lang w:val="en-US"/>
+                        </w:rPr>
                         <m:t>+</m:t>
+                      </m:r>
+                      <m:r>
+                        <w:rPr>
+                          <w:rFonts w:ascii="Cambria Math" w:hAnsi="Cambria Math" w:cs="Times New Roman"/>
+                          <w:sz w:val="24"/>
+                          <w:lang w:val="en-US"/>
+                        </w:rPr>
+                        <m:t xml:space="preserve"> </m:t>
                       </m:r>
                       <m:sSup>
                         <m:sSupPr>
@@ -1596,7 +2266,31 @@
                           <w:sz w:val="24"/>
                           <w:lang w:val="en-US"/>
                         </w:rPr>
-                        <m:t>+5²</m:t>
+                        <m:t xml:space="preserve"> </m:t>
+                      </m:r>
+                      <m:r>
+                        <w:rPr>
+                          <w:rFonts w:ascii="Cambria Math" w:hAnsi="Cambria Math" w:cs="Times New Roman"/>
+                          <w:sz w:val="24"/>
+                          <w:lang w:val="en-US"/>
+                        </w:rPr>
+                        <m:t>+</m:t>
+                      </m:r>
+                      <m:r>
+                        <w:rPr>
+                          <w:rFonts w:ascii="Cambria Math" w:hAnsi="Cambria Math" w:cs="Times New Roman"/>
+                          <w:sz w:val="24"/>
+                          <w:lang w:val="en-US"/>
+                        </w:rPr>
+                        <m:t xml:space="preserve"> </m:t>
+                      </m:r>
+                      <m:r>
+                        <w:rPr>
+                          <w:rFonts w:ascii="Cambria Math" w:hAnsi="Cambria Math" w:cs="Times New Roman"/>
+                          <w:sz w:val="24"/>
+                          <w:lang w:val="en-US"/>
+                        </w:rPr>
+                        <m:t>5²</m:t>
                       </m:r>
                     </m:e>
                   </m:rad>
@@ -1669,6 +2363,9 @@
     </w:p>
     <w:p>
       <w:pPr>
+        <w:tabs>
+          <w:tab w:val="left" w:pos="3744"/>
+        </w:tabs>
         <w:jc w:val="both"/>
         <w:rPr>
           <w:rFonts w:ascii="Times New Roman" w:hAnsi="Times New Roman" w:cs="Times New Roman"/>
@@ -1683,11 +2380,19 @@
           <w:lang w:val="en-US"/>
         </w:rPr>
         <w:t>Case 2:</w:t>
+      </w:r>
+      <w:r>
+        <w:rPr>
+          <w:rFonts w:ascii="Times New Roman" w:hAnsi="Times New Roman" w:cs="Times New Roman"/>
+          <w:sz w:val="24"/>
+          <w:lang w:val="en-US"/>
+        </w:rPr>
+        <w:tab/>
       </w:r>
     </w:p>
     <w:tbl>
       <w:tblPr>
-        <w:tblStyle w:val="TableGrid"/>
+        <w:tblStyle w:val="Tabelraster"/>
         <w:tblW w:w="0" w:type="auto"/>
         <w:tblLook w:val="04A0" w:firstRow="1" w:lastRow="0" w:firstColumn="1" w:lastColumn="0" w:noHBand="0" w:noVBand="1"/>
       </w:tblPr>
@@ -2085,7 +2790,103 @@
                       <w:sz w:val="24"/>
                       <w:lang w:val="en-US"/>
                     </w:rPr>
-                    <m:t>0*0+1*0+0*0+0*1</m:t>
+                    <m:t>0*0</m:t>
+                  </m:r>
+                  <m:r>
+                    <w:rPr>
+                      <w:rFonts w:ascii="Cambria Math" w:hAnsi="Cambria Math" w:cs="Times New Roman"/>
+                      <w:sz w:val="24"/>
+                      <w:lang w:val="en-US"/>
+                    </w:rPr>
+                    <m:t xml:space="preserve"> </m:t>
+                  </m:r>
+                  <m:r>
+                    <w:rPr>
+                      <w:rFonts w:ascii="Cambria Math" w:hAnsi="Cambria Math" w:cs="Times New Roman"/>
+                      <w:sz w:val="24"/>
+                      <w:lang w:val="en-US"/>
+                    </w:rPr>
+                    <m:t>+</m:t>
+                  </m:r>
+                  <m:r>
+                    <w:rPr>
+                      <w:rFonts w:ascii="Cambria Math" w:hAnsi="Cambria Math" w:cs="Times New Roman"/>
+                      <w:sz w:val="24"/>
+                      <w:lang w:val="en-US"/>
+                    </w:rPr>
+                    <m:t xml:space="preserve"> </m:t>
+                  </m:r>
+                  <m:r>
+                    <w:rPr>
+                      <w:rFonts w:ascii="Cambria Math" w:hAnsi="Cambria Math" w:cs="Times New Roman"/>
+                      <w:sz w:val="24"/>
+                      <w:lang w:val="en-US"/>
+                    </w:rPr>
+                    <m:t>1*0</m:t>
+                  </m:r>
+                  <m:r>
+                    <w:rPr>
+                      <w:rFonts w:ascii="Cambria Math" w:hAnsi="Cambria Math" w:cs="Times New Roman"/>
+                      <w:sz w:val="24"/>
+                      <w:lang w:val="en-US"/>
+                    </w:rPr>
+                    <m:t xml:space="preserve"> </m:t>
+                  </m:r>
+                  <m:r>
+                    <w:rPr>
+                      <w:rFonts w:ascii="Cambria Math" w:hAnsi="Cambria Math" w:cs="Times New Roman"/>
+                      <w:sz w:val="24"/>
+                      <w:lang w:val="en-US"/>
+                    </w:rPr>
+                    <m:t>+</m:t>
+                  </m:r>
+                  <m:r>
+                    <w:rPr>
+                      <w:rFonts w:ascii="Cambria Math" w:hAnsi="Cambria Math" w:cs="Times New Roman"/>
+                      <w:sz w:val="24"/>
+                      <w:lang w:val="en-US"/>
+                    </w:rPr>
+                    <m:t xml:space="preserve"> </m:t>
+                  </m:r>
+                  <m:r>
+                    <w:rPr>
+                      <w:rFonts w:ascii="Cambria Math" w:hAnsi="Cambria Math" w:cs="Times New Roman"/>
+                      <w:sz w:val="24"/>
+                      <w:lang w:val="en-US"/>
+                    </w:rPr>
+                    <m:t>0*0</m:t>
+                  </m:r>
+                  <m:r>
+                    <w:rPr>
+                      <w:rFonts w:ascii="Cambria Math" w:hAnsi="Cambria Math" w:cs="Times New Roman"/>
+                      <w:sz w:val="24"/>
+                      <w:lang w:val="en-US"/>
+                    </w:rPr>
+                    <m:t xml:space="preserve"> </m:t>
+                  </m:r>
+                  <m:r>
+                    <w:rPr>
+                      <w:rFonts w:ascii="Cambria Math" w:hAnsi="Cambria Math" w:cs="Times New Roman"/>
+                      <w:sz w:val="24"/>
+                      <w:lang w:val="en-US"/>
+                    </w:rPr>
+                    <m:t>+</m:t>
+                  </m:r>
+                  <m:r>
+                    <w:rPr>
+                      <w:rFonts w:ascii="Cambria Math" w:hAnsi="Cambria Math" w:cs="Times New Roman"/>
+                      <w:sz w:val="24"/>
+                      <w:lang w:val="en-US"/>
+                    </w:rPr>
+                    <m:t xml:space="preserve"> </m:t>
+                  </m:r>
+                  <m:r>
+                    <w:rPr>
+                      <w:rFonts w:ascii="Cambria Math" w:hAnsi="Cambria Math" w:cs="Times New Roman"/>
+                      <w:sz w:val="24"/>
+                      <w:lang w:val="en-US"/>
+                    </w:rPr>
+                    <m:t>0*1</m:t>
                   </m:r>
                 </m:num>
                 <m:den>
@@ -2141,7 +2942,23 @@
                           <w:sz w:val="24"/>
                           <w:lang w:val="en-US"/>
                         </w:rPr>
+                        <m:t xml:space="preserve"> </m:t>
+                      </m:r>
+                      <m:r>
+                        <w:rPr>
+                          <w:rFonts w:ascii="Cambria Math" w:hAnsi="Cambria Math" w:cs="Times New Roman"/>
+                          <w:sz w:val="24"/>
+                          <w:lang w:val="en-US"/>
+                        </w:rPr>
                         <m:t>+</m:t>
+                      </m:r>
+                      <m:r>
+                        <w:rPr>
+                          <w:rFonts w:ascii="Cambria Math" w:hAnsi="Cambria Math" w:cs="Times New Roman"/>
+                          <w:sz w:val="24"/>
+                          <w:lang w:val="en-US"/>
+                        </w:rPr>
+                        <m:t xml:space="preserve"> </m:t>
                       </m:r>
                       <m:sSup>
                         <m:sSupPr>
@@ -2181,7 +2998,23 @@
                           <w:sz w:val="24"/>
                           <w:lang w:val="en-US"/>
                         </w:rPr>
+                        <m:t xml:space="preserve"> </m:t>
+                      </m:r>
+                      <m:r>
+                        <w:rPr>
+                          <w:rFonts w:ascii="Cambria Math" w:hAnsi="Cambria Math" w:cs="Times New Roman"/>
+                          <w:sz w:val="24"/>
+                          <w:lang w:val="en-US"/>
+                        </w:rPr>
                         <m:t>+</m:t>
+                      </m:r>
+                      <m:r>
+                        <w:rPr>
+                          <w:rFonts w:ascii="Cambria Math" w:hAnsi="Cambria Math" w:cs="Times New Roman"/>
+                          <w:sz w:val="24"/>
+                          <w:lang w:val="en-US"/>
+                        </w:rPr>
+                        <m:t xml:space="preserve"> </m:t>
                       </m:r>
                       <m:sSup>
                         <m:sSupPr>
@@ -2221,10 +3054,42 @@
                           <w:sz w:val="24"/>
                           <w:lang w:val="en-US"/>
                         </w:rPr>
-                        <m:t>+0²</m:t>
+                        <m:t xml:space="preserve"> </m:t>
+                      </m:r>
+                      <m:r>
+                        <w:rPr>
+                          <w:rFonts w:ascii="Cambria Math" w:hAnsi="Cambria Math" w:cs="Times New Roman"/>
+                          <w:sz w:val="24"/>
+                          <w:lang w:val="en-US"/>
+                        </w:rPr>
+                        <m:t>+</m:t>
+                      </m:r>
+                      <m:r>
+                        <w:rPr>
+                          <w:rFonts w:ascii="Cambria Math" w:hAnsi="Cambria Math" w:cs="Times New Roman"/>
+                          <w:sz w:val="24"/>
+                          <w:lang w:val="en-US"/>
+                        </w:rPr>
+                        <m:t xml:space="preserve"> </m:t>
+                      </m:r>
+                      <m:r>
+                        <w:rPr>
+                          <w:rFonts w:ascii="Cambria Math" w:hAnsi="Cambria Math" w:cs="Times New Roman"/>
+                          <w:sz w:val="24"/>
+                          <w:lang w:val="en-US"/>
+                        </w:rPr>
+                        <m:t>0²</m:t>
                       </m:r>
                     </m:e>
                   </m:rad>
+                  <m:r>
+                    <w:rPr>
+                      <w:rFonts w:ascii="Cambria Math" w:hAnsi="Cambria Math" w:cs="Times New Roman"/>
+                      <w:sz w:val="24"/>
+                      <w:lang w:val="en-US"/>
+                    </w:rPr>
+                    <m:t xml:space="preserve"> </m:t>
+                  </m:r>
                   <m:r>
                     <w:rPr>
                       <w:rFonts w:ascii="Cambria Math" w:hAnsi="Cambria Math" w:cs="Times New Roman"/>
@@ -2285,6 +3150,14 @@
                           <w:sz w:val="24"/>
                           <w:lang w:val="en-US"/>
                         </w:rPr>
+                        <m:t xml:space="preserve"> </m:t>
+                      </m:r>
+                      <m:r>
+                        <w:rPr>
+                          <w:rFonts w:ascii="Cambria Math" w:hAnsi="Cambria Math" w:cs="Times New Roman"/>
+                          <w:sz w:val="24"/>
+                          <w:lang w:val="en-US"/>
+                        </w:rPr>
                         <m:t xml:space="preserve">+ </m:t>
                       </m:r>
                       <m:sSup>
@@ -2325,7 +3198,23 @@
                           <w:sz w:val="24"/>
                           <w:lang w:val="en-US"/>
                         </w:rPr>
+                        <m:t xml:space="preserve"> </m:t>
+                      </m:r>
+                      <m:r>
+                        <w:rPr>
+                          <w:rFonts w:ascii="Cambria Math" w:hAnsi="Cambria Math" w:cs="Times New Roman"/>
+                          <w:sz w:val="24"/>
+                          <w:lang w:val="en-US"/>
+                        </w:rPr>
                         <m:t>+</m:t>
+                      </m:r>
+                      <m:r>
+                        <w:rPr>
+                          <w:rFonts w:ascii="Cambria Math" w:hAnsi="Cambria Math" w:cs="Times New Roman"/>
+                          <w:sz w:val="24"/>
+                          <w:lang w:val="en-US"/>
+                        </w:rPr>
+                        <m:t xml:space="preserve"> </m:t>
                       </m:r>
                       <m:sSup>
                         <m:sSupPr>
@@ -2365,7 +3254,31 @@
                           <w:sz w:val="24"/>
                           <w:lang w:val="en-US"/>
                         </w:rPr>
-                        <m:t>+1²</m:t>
+                        <m:t xml:space="preserve"> </m:t>
+                      </m:r>
+                      <m:r>
+                        <w:rPr>
+                          <w:rFonts w:ascii="Cambria Math" w:hAnsi="Cambria Math" w:cs="Times New Roman"/>
+                          <w:sz w:val="24"/>
+                          <w:lang w:val="en-US"/>
+                        </w:rPr>
+                        <m:t>+</m:t>
+                      </m:r>
+                      <m:r>
+                        <w:rPr>
+                          <w:rFonts w:ascii="Cambria Math" w:hAnsi="Cambria Math" w:cs="Times New Roman"/>
+                          <w:sz w:val="24"/>
+                          <w:lang w:val="en-US"/>
+                        </w:rPr>
+                        <m:t xml:space="preserve"> </m:t>
+                      </m:r>
+                      <m:r>
+                        <w:rPr>
+                          <w:rFonts w:ascii="Cambria Math" w:hAnsi="Cambria Math" w:cs="Times New Roman"/>
+                          <w:sz w:val="24"/>
+                          <w:lang w:val="en-US"/>
+                        </w:rPr>
+                        <m:t>1²</m:t>
                       </m:r>
                     </m:e>
                   </m:rad>
@@ -2493,6 +3406,14 @@
           <w:sz w:val="24"/>
           <w:lang w:val="en-US"/>
         </w:rPr>
+        <w:t>n’t</w:t>
+      </w:r>
+      <w:r>
+        <w:rPr>
+          <w:rFonts w:ascii="Times New Roman" w:hAnsi="Times New Roman" w:cs="Times New Roman"/>
+          <w:sz w:val="24"/>
+          <w:lang w:val="en-US"/>
+        </w:rPr>
         <w:t xml:space="preserve"> be much bigger and we do get </w:t>
       </w:r>
       <w:r>
@@ -2509,7 +3430,23 @@
           <w:sz w:val="24"/>
           <w:lang w:val="en-US"/>
         </w:rPr>
-        <w:t xml:space="preserve"> distance.</w:t>
+        <w:t xml:space="preserve"> distance</w:t>
+      </w:r>
+      <w:r>
+        <w:rPr>
+          <w:rFonts w:ascii="Times New Roman" w:hAnsi="Times New Roman" w:cs="Times New Roman"/>
+          <w:sz w:val="24"/>
+          <w:lang w:val="en-US"/>
+        </w:rPr>
+        <w:t xml:space="preserve"> possible</w:t>
+      </w:r>
+      <w:r>
+        <w:rPr>
+          <w:rFonts w:ascii="Times New Roman" w:hAnsi="Times New Roman" w:cs="Times New Roman"/>
+          <w:sz w:val="24"/>
+          <w:lang w:val="en-US"/>
+        </w:rPr>
+        <w:t>.</w:t>
       </w:r>
     </w:p>
     <w:p>
@@ -2941,8 +3878,6 @@
         </w:rPr>
         <w:t>.</w:t>
       </w:r>
-      <w:bookmarkStart w:id="0" w:name="_GoBack"/>
-      <w:bookmarkEnd w:id="0"/>
     </w:p>
     <w:sectPr>
       <w:headerReference w:type="default" r:id="rId7"/>
@@ -2957,7 +3892,7 @@
 </file>
 
 <file path=word/endnotes.xml><?xml version="1.0" encoding="utf-8"?>
-<w:endnotes xmlns:wpc="http://schemas.microsoft.com/office/word/2010/wordprocessingCanvas" xmlns:cx="http://schemas.microsoft.com/office/drawing/2014/chartex" xmlns:cx1="http://schemas.microsoft.com/office/drawing/2015/9/8/chartex" xmlns:cx2="http://schemas.microsoft.com/office/drawing/2015/10/21/chartex" xmlns:cx3="http://schemas.microsoft.com/office/drawing/2016/5/9/chartex" xmlns:cx4="http://schemas.microsoft.com/office/drawing/2016/5/10/chartex" xmlns:cx5="http://schemas.microsoft.com/office/drawing/2016/5/11/chartex" xmlns:cx6="http://schemas.microsoft.com/office/drawing/2016/5/12/chartex" xmlns:cx7="http://schemas.microsoft.com/office/drawing/2016/5/13/chartex" xmlns:cx8="http://schemas.microsoft.com/office/drawing/2016/5/14/chartex" xmlns:mc="http://schemas.openxmlformats.org/markup-compatibility/2006" xmlns:o="urn:schemas-microsoft-com:office:office" xmlns:r="http://schemas.openxmlformats.org/officeDocument/2006/relationships" xmlns:m="http://schemas.openxmlformats.org/officeDocument/2006/math" xmlns:v="urn:schemas-microsoft-com:vml" xmlns:wp14="http://schemas.microsoft.com/office/word/2010/wordprocessingDrawing" xmlns:wp="http://schemas.openxmlformats.org/drawingml/2006/wordprocessingDrawing" xmlns:w10="urn:schemas-microsoft-com:office:word" xmlns:w="http://schemas.openxmlformats.org/wordprocessingml/2006/main" xmlns:w14="http://schemas.microsoft.com/office/word/2010/wordml" xmlns:w15="http://schemas.microsoft.com/office/word/2012/wordml" xmlns:w16se="http://schemas.microsoft.com/office/word/2015/wordml/symex" xmlns:wpg="http://schemas.microsoft.com/office/word/2010/wordprocessingGroup" xmlns:wpi="http://schemas.microsoft.com/office/word/2010/wordprocessingInk" xmlns:wne="http://schemas.microsoft.com/office/word/2006/wordml" xmlns:wps="http://schemas.microsoft.com/office/word/2010/wordprocessingShape" mc:Ignorable="w14 w15 w16se wp14">
+<w:endnotes xmlns:wpc="http://schemas.microsoft.com/office/word/2010/wordprocessingCanvas" xmlns:mc="http://schemas.openxmlformats.org/markup-compatibility/2006" xmlns:o="urn:schemas-microsoft-com:office:office" xmlns:r="http://schemas.openxmlformats.org/officeDocument/2006/relationships" xmlns:m="http://schemas.openxmlformats.org/officeDocument/2006/math" xmlns:v="urn:schemas-microsoft-com:vml" xmlns:wp14="http://schemas.microsoft.com/office/word/2010/wordprocessingDrawing" xmlns:wp="http://schemas.openxmlformats.org/drawingml/2006/wordprocessingDrawing" xmlns:w10="urn:schemas-microsoft-com:office:word" xmlns:w="http://schemas.openxmlformats.org/wordprocessingml/2006/main" xmlns:w14="http://schemas.microsoft.com/office/word/2010/wordml" xmlns:w15="http://schemas.microsoft.com/office/word/2012/wordml" xmlns:wpg="http://schemas.microsoft.com/office/word/2010/wordprocessingGroup" xmlns:wpi="http://schemas.microsoft.com/office/word/2010/wordprocessingInk" xmlns:wne="http://schemas.microsoft.com/office/word/2006/wordml" xmlns:wps="http://schemas.microsoft.com/office/word/2010/wordprocessingShape" mc:Ignorable="w14 w15 wp14">
   <w:endnote w:type="separator" w:id="-1">
     <w:p>
       <w:pPr>
@@ -2982,10 +3917,10 @@
 </file>
 
 <file path=word/footer1.xml><?xml version="1.0" encoding="utf-8"?>
-<w:ftr xmlns:wpc="http://schemas.microsoft.com/office/word/2010/wordprocessingCanvas" xmlns:cx="http://schemas.microsoft.com/office/drawing/2014/chartex" xmlns:cx1="http://schemas.microsoft.com/office/drawing/2015/9/8/chartex" xmlns:cx2="http://schemas.microsoft.com/office/drawing/2015/10/21/chartex" xmlns:cx3="http://schemas.microsoft.com/office/drawing/2016/5/9/chartex" xmlns:cx4="http://schemas.microsoft.com/office/drawing/2016/5/10/chartex" xmlns:cx5="http://schemas.microsoft.com/office/drawing/2016/5/11/chartex" xmlns:cx6="http://schemas.microsoft.com/office/drawing/2016/5/12/chartex" xmlns:cx7="http://schemas.microsoft.com/office/drawing/2016/5/13/chartex" xmlns:cx8="http://schemas.microsoft.com/office/drawing/2016/5/14/chartex" xmlns:mc="http://schemas.openxmlformats.org/markup-compatibility/2006" xmlns:o="urn:schemas-microsoft-com:office:office" xmlns:r="http://schemas.openxmlformats.org/officeDocument/2006/relationships" xmlns:m="http://schemas.openxmlformats.org/officeDocument/2006/math" xmlns:v="urn:schemas-microsoft-com:vml" xmlns:wp14="http://schemas.microsoft.com/office/word/2010/wordprocessingDrawing" xmlns:wp="http://schemas.openxmlformats.org/drawingml/2006/wordprocessingDrawing" xmlns:w10="urn:schemas-microsoft-com:office:word" xmlns:w="http://schemas.openxmlformats.org/wordprocessingml/2006/main" xmlns:w14="http://schemas.microsoft.com/office/word/2010/wordml" xmlns:w15="http://schemas.microsoft.com/office/word/2012/wordml" xmlns:w16se="http://schemas.microsoft.com/office/word/2015/wordml/symex" xmlns:wpg="http://schemas.microsoft.com/office/word/2010/wordprocessingGroup" xmlns:wpi="http://schemas.microsoft.com/office/word/2010/wordprocessingInk" xmlns:wne="http://schemas.microsoft.com/office/word/2006/wordml" xmlns:wps="http://schemas.microsoft.com/office/word/2010/wordprocessingShape" mc:Ignorable="w14 w15 w16se wp14">
+<w:ftr xmlns:wpc="http://schemas.microsoft.com/office/word/2010/wordprocessingCanvas" xmlns:mc="http://schemas.openxmlformats.org/markup-compatibility/2006" xmlns:o="urn:schemas-microsoft-com:office:office" xmlns:r="http://schemas.openxmlformats.org/officeDocument/2006/relationships" xmlns:m="http://schemas.openxmlformats.org/officeDocument/2006/math" xmlns:v="urn:schemas-microsoft-com:vml" xmlns:wp14="http://schemas.microsoft.com/office/word/2010/wordprocessingDrawing" xmlns:wp="http://schemas.openxmlformats.org/drawingml/2006/wordprocessingDrawing" xmlns:w10="urn:schemas-microsoft-com:office:word" xmlns:w="http://schemas.openxmlformats.org/wordprocessingml/2006/main" xmlns:w14="http://schemas.microsoft.com/office/word/2010/wordml" xmlns:w15="http://schemas.microsoft.com/office/word/2012/wordml" xmlns:wpg="http://schemas.microsoft.com/office/word/2010/wordprocessingGroup" xmlns:wpi="http://schemas.microsoft.com/office/word/2010/wordprocessingInk" xmlns:wne="http://schemas.microsoft.com/office/word/2006/wordml" xmlns:wps="http://schemas.microsoft.com/office/word/2010/wordprocessingShape" mc:Ignorable="w14 w15 wp14">
   <w:p>
     <w:pPr>
-      <w:pStyle w:val="Footer"/>
+      <w:pStyle w:val="Voettekst"/>
       <w:tabs>
         <w:tab w:val="clear" w:pos="4703"/>
       </w:tabs>
@@ -3028,7 +3963,7 @@
         <w:noProof/>
         <w:sz w:val="24"/>
       </w:rPr>
-      <w:t>4</w:t>
+      <w:t>5</w:t>
     </w:r>
     <w:r>
       <w:rPr>
@@ -3042,7 +3977,7 @@
   </w:p>
   <w:p>
     <w:pPr>
-      <w:pStyle w:val="Footer"/>
+      <w:pStyle w:val="Voettekst"/>
       <w:rPr>
         <w:rFonts w:ascii="Times New Roman" w:hAnsi="Times New Roman" w:cs="Times New Roman"/>
         <w:sz w:val="24"/>
@@ -3060,7 +3995,7 @@
 </file>
 
 <file path=word/footnotes.xml><?xml version="1.0" encoding="utf-8"?>
-<w:footnotes xmlns:wpc="http://schemas.microsoft.com/office/word/2010/wordprocessingCanvas" xmlns:cx="http://schemas.microsoft.com/office/drawing/2014/chartex" xmlns:cx1="http://schemas.microsoft.com/office/drawing/2015/9/8/chartex" xmlns:cx2="http://schemas.microsoft.com/office/drawing/2015/10/21/chartex" xmlns:cx3="http://schemas.microsoft.com/office/drawing/2016/5/9/chartex" xmlns:cx4="http://schemas.microsoft.com/office/drawing/2016/5/10/chartex" xmlns:cx5="http://schemas.microsoft.com/office/drawing/2016/5/11/chartex" xmlns:cx6="http://schemas.microsoft.com/office/drawing/2016/5/12/chartex" xmlns:cx7="http://schemas.microsoft.com/office/drawing/2016/5/13/chartex" xmlns:cx8="http://schemas.microsoft.com/office/drawing/2016/5/14/chartex" xmlns:mc="http://schemas.openxmlformats.org/markup-compatibility/2006" xmlns:o="urn:schemas-microsoft-com:office:office" xmlns:r="http://schemas.openxmlformats.org/officeDocument/2006/relationships" xmlns:m="http://schemas.openxmlformats.org/officeDocument/2006/math" xmlns:v="urn:schemas-microsoft-com:vml" xmlns:wp14="http://schemas.microsoft.com/office/word/2010/wordprocessingDrawing" xmlns:wp="http://schemas.openxmlformats.org/drawingml/2006/wordprocessingDrawing" xmlns:w10="urn:schemas-microsoft-com:office:word" xmlns:w="http://schemas.openxmlformats.org/wordprocessingml/2006/main" xmlns:w14="http://schemas.microsoft.com/office/word/2010/wordml" xmlns:w15="http://schemas.microsoft.com/office/word/2012/wordml" xmlns:w16se="http://schemas.microsoft.com/office/word/2015/wordml/symex" xmlns:wpg="http://schemas.microsoft.com/office/word/2010/wordprocessingGroup" xmlns:wpi="http://schemas.microsoft.com/office/word/2010/wordprocessingInk" xmlns:wne="http://schemas.microsoft.com/office/word/2006/wordml" xmlns:wps="http://schemas.microsoft.com/office/word/2010/wordprocessingShape" mc:Ignorable="w14 w15 w16se wp14">
+<w:footnotes xmlns:wpc="http://schemas.microsoft.com/office/word/2010/wordprocessingCanvas" xmlns:mc="http://schemas.openxmlformats.org/markup-compatibility/2006" xmlns:o="urn:schemas-microsoft-com:office:office" xmlns:r="http://schemas.openxmlformats.org/officeDocument/2006/relationships" xmlns:m="http://schemas.openxmlformats.org/officeDocument/2006/math" xmlns:v="urn:schemas-microsoft-com:vml" xmlns:wp14="http://schemas.microsoft.com/office/word/2010/wordprocessingDrawing" xmlns:wp="http://schemas.openxmlformats.org/drawingml/2006/wordprocessingDrawing" xmlns:w10="urn:schemas-microsoft-com:office:word" xmlns:w="http://schemas.openxmlformats.org/wordprocessingml/2006/main" xmlns:w14="http://schemas.microsoft.com/office/word/2010/wordml" xmlns:w15="http://schemas.microsoft.com/office/word/2012/wordml" xmlns:wpg="http://schemas.microsoft.com/office/word/2010/wordprocessingGroup" xmlns:wpi="http://schemas.microsoft.com/office/word/2010/wordprocessingInk" xmlns:wne="http://schemas.microsoft.com/office/word/2006/wordml" xmlns:wps="http://schemas.microsoft.com/office/word/2010/wordprocessingShape" mc:Ignorable="w14 w15 wp14">
   <w:footnote w:type="separator" w:id="-1">
     <w:p>
       <w:pPr>
@@ -3085,10 +4020,10 @@
 </file>
 
 <file path=word/header1.xml><?xml version="1.0" encoding="utf-8"?>
-<w:hdr xmlns:wpc="http://schemas.microsoft.com/office/word/2010/wordprocessingCanvas" xmlns:cx="http://schemas.microsoft.com/office/drawing/2014/chartex" xmlns:cx1="http://schemas.microsoft.com/office/drawing/2015/9/8/chartex" xmlns:cx2="http://schemas.microsoft.com/office/drawing/2015/10/21/chartex" xmlns:cx3="http://schemas.microsoft.com/office/drawing/2016/5/9/chartex" xmlns:cx4="http://schemas.microsoft.com/office/drawing/2016/5/10/chartex" xmlns:cx5="http://schemas.microsoft.com/office/drawing/2016/5/11/chartex" xmlns:cx6="http://schemas.microsoft.com/office/drawing/2016/5/12/chartex" xmlns:cx7="http://schemas.microsoft.com/office/drawing/2016/5/13/chartex" xmlns:cx8="http://schemas.microsoft.com/office/drawing/2016/5/14/chartex" xmlns:mc="http://schemas.openxmlformats.org/markup-compatibility/2006" xmlns:o="urn:schemas-microsoft-com:office:office" xmlns:r="http://schemas.openxmlformats.org/officeDocument/2006/relationships" xmlns:m="http://schemas.openxmlformats.org/officeDocument/2006/math" xmlns:v="urn:schemas-microsoft-com:vml" xmlns:wp14="http://schemas.microsoft.com/office/word/2010/wordprocessingDrawing" xmlns:wp="http://schemas.openxmlformats.org/drawingml/2006/wordprocessingDrawing" xmlns:w10="urn:schemas-microsoft-com:office:word" xmlns:w="http://schemas.openxmlformats.org/wordprocessingml/2006/main" xmlns:w14="http://schemas.microsoft.com/office/word/2010/wordml" xmlns:w15="http://schemas.microsoft.com/office/word/2012/wordml" xmlns:w16se="http://schemas.microsoft.com/office/word/2015/wordml/symex" xmlns:wpg="http://schemas.microsoft.com/office/word/2010/wordprocessingGroup" xmlns:wpi="http://schemas.microsoft.com/office/word/2010/wordprocessingInk" xmlns:wne="http://schemas.microsoft.com/office/word/2006/wordml" xmlns:wps="http://schemas.microsoft.com/office/word/2010/wordprocessingShape" mc:Ignorable="w14 w15 w16se wp14">
+<w:hdr xmlns:wpc="http://schemas.microsoft.com/office/word/2010/wordprocessingCanvas" xmlns:mc="http://schemas.openxmlformats.org/markup-compatibility/2006" xmlns:o="urn:schemas-microsoft-com:office:office" xmlns:r="http://schemas.openxmlformats.org/officeDocument/2006/relationships" xmlns:m="http://schemas.openxmlformats.org/officeDocument/2006/math" xmlns:v="urn:schemas-microsoft-com:vml" xmlns:wp14="http://schemas.microsoft.com/office/word/2010/wordprocessingDrawing" xmlns:wp="http://schemas.openxmlformats.org/drawingml/2006/wordprocessingDrawing" xmlns:w10="urn:schemas-microsoft-com:office:word" xmlns:w="http://schemas.openxmlformats.org/wordprocessingml/2006/main" xmlns:w14="http://schemas.microsoft.com/office/word/2010/wordml" xmlns:w15="http://schemas.microsoft.com/office/word/2012/wordml" xmlns:wpg="http://schemas.microsoft.com/office/word/2010/wordprocessingGroup" xmlns:wpi="http://schemas.microsoft.com/office/word/2010/wordprocessingInk" xmlns:wne="http://schemas.microsoft.com/office/word/2006/wordml" xmlns:wps="http://schemas.microsoft.com/office/word/2010/wordprocessingShape" mc:Ignorable="w14 w15 wp14">
   <w:p>
     <w:pPr>
-      <w:pStyle w:val="Header"/>
+      <w:pStyle w:val="Koptekst"/>
       <w:ind w:firstLine="708"/>
       <w:rPr>
         <w:rFonts w:ascii="Times New Roman" w:hAnsi="Times New Roman" w:cs="Times New Roman"/>
@@ -3100,8 +4035,120 @@
 </file>
 
 <file path=word/numbering.xml><?xml version="1.0" encoding="utf-8"?>
-<w:numbering xmlns:wpc="http://schemas.microsoft.com/office/word/2010/wordprocessingCanvas" xmlns:cx="http://schemas.microsoft.com/office/drawing/2014/chartex" xmlns:cx1="http://schemas.microsoft.com/office/drawing/2015/9/8/chartex" xmlns:cx2="http://schemas.microsoft.com/office/drawing/2015/10/21/chartex" xmlns:cx3="http://schemas.microsoft.com/office/drawing/2016/5/9/chartex" xmlns:cx4="http://schemas.microsoft.com/office/drawing/2016/5/10/chartex" xmlns:cx5="http://schemas.microsoft.com/office/drawing/2016/5/11/chartex" xmlns:cx6="http://schemas.microsoft.com/office/drawing/2016/5/12/chartex" xmlns:cx7="http://schemas.microsoft.com/office/drawing/2016/5/13/chartex" xmlns:cx8="http://schemas.microsoft.com/office/drawing/2016/5/14/chartex" xmlns:mc="http://schemas.openxmlformats.org/markup-compatibility/2006" xmlns:o="urn:schemas-microsoft-com:office:office" xmlns:r="http://schemas.openxmlformats.org/officeDocument/2006/relationships" xmlns:m="http://schemas.openxmlformats.org/officeDocument/2006/math" xmlns:v="urn:schemas-microsoft-com:vml" xmlns:wp14="http://schemas.microsoft.com/office/word/2010/wordprocessingDrawing" xmlns:wp="http://schemas.openxmlformats.org/drawingml/2006/wordprocessingDrawing" xmlns:w10="urn:schemas-microsoft-com:office:word" xmlns:w="http://schemas.openxmlformats.org/wordprocessingml/2006/main" xmlns:w14="http://schemas.microsoft.com/office/word/2010/wordml" xmlns:w15="http://schemas.microsoft.com/office/word/2012/wordml" xmlns:w16se="http://schemas.microsoft.com/office/word/2015/wordml/symex" xmlns:wpg="http://schemas.microsoft.com/office/word/2010/wordprocessingGroup" xmlns:wpi="http://schemas.microsoft.com/office/word/2010/wordprocessingInk" xmlns:wne="http://schemas.microsoft.com/office/word/2006/wordml" xmlns:wps="http://schemas.microsoft.com/office/word/2010/wordprocessingShape" mc:Ignorable="w14 w15 w16se wp14">
-  <w:abstractNum w:abstractNumId="0" w15:restartNumberingAfterBreak="0">
+<w:numbering xmlns:wpc="http://schemas.microsoft.com/office/word/2010/wordprocessingCanvas" xmlns:mc="http://schemas.openxmlformats.org/markup-compatibility/2006" xmlns:o="urn:schemas-microsoft-com:office:office" xmlns:r="http://schemas.openxmlformats.org/officeDocument/2006/relationships" xmlns:m="http://schemas.openxmlformats.org/officeDocument/2006/math" xmlns:v="urn:schemas-microsoft-com:vml" xmlns:wp14="http://schemas.microsoft.com/office/word/2010/wordprocessingDrawing" xmlns:wp="http://schemas.openxmlformats.org/drawingml/2006/wordprocessingDrawing" xmlns:w10="urn:schemas-microsoft-com:office:word" xmlns:w="http://schemas.openxmlformats.org/wordprocessingml/2006/main" xmlns:w14="http://schemas.microsoft.com/office/word/2010/wordml" xmlns:w15="http://schemas.microsoft.com/office/word/2012/wordml" xmlns:wpg="http://schemas.microsoft.com/office/word/2010/wordprocessingGroup" xmlns:wpi="http://schemas.microsoft.com/office/word/2010/wordprocessingInk" xmlns:wne="http://schemas.microsoft.com/office/word/2006/wordml" xmlns:wps="http://schemas.microsoft.com/office/word/2010/wordprocessingShape" mc:Ignorable="w14 w15 wp14">
+  <w:abstractNum w:abstractNumId="0">
+    <w:nsid w:val="038C37A9"/>
+    <w:multiLevelType w:val="hybridMultilevel"/>
+    <w:tmpl w:val="376693B4"/>
+    <w:lvl w:ilvl="0" w:tplc="7CF06D36">
+      <w:numFmt w:val="bullet"/>
+      <w:lvlText w:val="-"/>
+      <w:lvlJc w:val="left"/>
+      <w:pPr>
+        <w:ind w:left="720" w:hanging="360"/>
+      </w:pPr>
+      <w:rPr>
+        <w:rFonts w:ascii="Times New Roman" w:eastAsiaTheme="minorHAnsi" w:hAnsi="Times New Roman" w:cs="Times New Roman" w:hint="default"/>
+      </w:rPr>
+    </w:lvl>
+    <w:lvl w:ilvl="1" w:tplc="08130003" w:tentative="1">
+      <w:start w:val="1"/>
+      <w:numFmt w:val="bullet"/>
+      <w:lvlText w:val="o"/>
+      <w:lvlJc w:val="left"/>
+      <w:pPr>
+        <w:ind w:left="1440" w:hanging="360"/>
+      </w:pPr>
+      <w:rPr>
+        <w:rFonts w:ascii="Courier New" w:hAnsi="Courier New" w:cs="Courier New" w:hint="default"/>
+      </w:rPr>
+    </w:lvl>
+    <w:lvl w:ilvl="2" w:tplc="08130005" w:tentative="1">
+      <w:start w:val="1"/>
+      <w:numFmt w:val="bullet"/>
+      <w:lvlText w:val=""/>
+      <w:lvlJc w:val="left"/>
+      <w:pPr>
+        <w:ind w:left="2160" w:hanging="360"/>
+      </w:pPr>
+      <w:rPr>
+        <w:rFonts w:ascii="Wingdings" w:hAnsi="Wingdings" w:hint="default"/>
+      </w:rPr>
+    </w:lvl>
+    <w:lvl w:ilvl="3" w:tplc="08130001" w:tentative="1">
+      <w:start w:val="1"/>
+      <w:numFmt w:val="bullet"/>
+      <w:lvlText w:val=""/>
+      <w:lvlJc w:val="left"/>
+      <w:pPr>
+        <w:ind w:left="2880" w:hanging="360"/>
+      </w:pPr>
+      <w:rPr>
+        <w:rFonts w:ascii="Symbol" w:hAnsi="Symbol" w:hint="default"/>
+      </w:rPr>
+    </w:lvl>
+    <w:lvl w:ilvl="4" w:tplc="08130003" w:tentative="1">
+      <w:start w:val="1"/>
+      <w:numFmt w:val="bullet"/>
+      <w:lvlText w:val="o"/>
+      <w:lvlJc w:val="left"/>
+      <w:pPr>
+        <w:ind w:left="3600" w:hanging="360"/>
+      </w:pPr>
+      <w:rPr>
+        <w:rFonts w:ascii="Courier New" w:hAnsi="Courier New" w:cs="Courier New" w:hint="default"/>
+      </w:rPr>
+    </w:lvl>
+    <w:lvl w:ilvl="5" w:tplc="08130005" w:tentative="1">
+      <w:start w:val="1"/>
+      <w:numFmt w:val="bullet"/>
+      <w:lvlText w:val=""/>
+      <w:lvlJc w:val="left"/>
+      <w:pPr>
+        <w:ind w:left="4320" w:hanging="360"/>
+      </w:pPr>
+      <w:rPr>
+        <w:rFonts w:ascii="Wingdings" w:hAnsi="Wingdings" w:hint="default"/>
+      </w:rPr>
+    </w:lvl>
+    <w:lvl w:ilvl="6" w:tplc="08130001" w:tentative="1">
+      <w:start w:val="1"/>
+      <w:numFmt w:val="bullet"/>
+      <w:lvlText w:val=""/>
+      <w:lvlJc w:val="left"/>
+      <w:pPr>
+        <w:ind w:left="5040" w:hanging="360"/>
+      </w:pPr>
+      <w:rPr>
+        <w:rFonts w:ascii="Symbol" w:hAnsi="Symbol" w:hint="default"/>
+      </w:rPr>
+    </w:lvl>
+    <w:lvl w:ilvl="7" w:tplc="08130003" w:tentative="1">
+      <w:start w:val="1"/>
+      <w:numFmt w:val="bullet"/>
+      <w:lvlText w:val="o"/>
+      <w:lvlJc w:val="left"/>
+      <w:pPr>
+        <w:ind w:left="5760" w:hanging="360"/>
+      </w:pPr>
+      <w:rPr>
+        <w:rFonts w:ascii="Courier New" w:hAnsi="Courier New" w:cs="Courier New" w:hint="default"/>
+      </w:rPr>
+    </w:lvl>
+    <w:lvl w:ilvl="8" w:tplc="08130005" w:tentative="1">
+      <w:start w:val="1"/>
+      <w:numFmt w:val="bullet"/>
+      <w:lvlText w:val=""/>
+      <w:lvlJc w:val="left"/>
+      <w:pPr>
+        <w:ind w:left="6480" w:hanging="360"/>
+      </w:pPr>
+      <w:rPr>
+        <w:rFonts w:ascii="Wingdings" w:hAnsi="Wingdings" w:hint="default"/>
+      </w:rPr>
+    </w:lvl>
+  </w:abstractNum>
+  <w:abstractNum w:abstractNumId="1">
     <w:nsid w:val="0D1477AC"/>
     <w:multiLevelType w:val="hybridMultilevel"/>
     <w:tmpl w:val="9F40E382"/>
@@ -3189,7 +4236,7 @@
       </w:pPr>
     </w:lvl>
   </w:abstractNum>
-  <w:abstractNum w:abstractNumId="1" w15:restartNumberingAfterBreak="0">
+  <w:abstractNum w:abstractNumId="2">
     <w:nsid w:val="1A9204AF"/>
     <w:multiLevelType w:val="hybridMultilevel"/>
     <w:tmpl w:val="A17C7F5A"/>
@@ -3277,7 +4324,7 @@
       </w:pPr>
     </w:lvl>
   </w:abstractNum>
-  <w:abstractNum w:abstractNumId="2" w15:restartNumberingAfterBreak="0">
+  <w:abstractNum w:abstractNumId="3">
     <w:nsid w:val="24772D6D"/>
     <w:multiLevelType w:val="hybridMultilevel"/>
     <w:tmpl w:val="E6784F42"/>
@@ -3390,7 +4437,7 @@
       </w:rPr>
     </w:lvl>
   </w:abstractNum>
-  <w:abstractNum w:abstractNumId="3" w15:restartNumberingAfterBreak="0">
+  <w:abstractNum w:abstractNumId="4">
     <w:nsid w:val="28F63125"/>
     <w:multiLevelType w:val="hybridMultilevel"/>
     <w:tmpl w:val="3D8CA4C0"/>
@@ -3476,7 +4523,7 @@
       </w:pPr>
     </w:lvl>
   </w:abstractNum>
-  <w:abstractNum w:abstractNumId="4" w15:restartNumberingAfterBreak="0">
+  <w:abstractNum w:abstractNumId="5">
     <w:nsid w:val="46AB61C6"/>
     <w:multiLevelType w:val="hybridMultilevel"/>
     <w:tmpl w:val="E92CE4D0"/>
@@ -3564,7 +4611,7 @@
       </w:pPr>
     </w:lvl>
   </w:abstractNum>
-  <w:abstractNum w:abstractNumId="5" w15:restartNumberingAfterBreak="0">
+  <w:abstractNum w:abstractNumId="6">
     <w:nsid w:val="497A1A15"/>
     <w:multiLevelType w:val="hybridMultilevel"/>
     <w:tmpl w:val="BBF67938"/>
@@ -3677,7 +4724,7 @@
       </w:rPr>
     </w:lvl>
   </w:abstractNum>
-  <w:abstractNum w:abstractNumId="6" w15:restartNumberingAfterBreak="0">
+  <w:abstractNum w:abstractNumId="7">
     <w:nsid w:val="57A10D33"/>
     <w:multiLevelType w:val="hybridMultilevel"/>
     <w:tmpl w:val="FA7C2746"/>
@@ -3763,7 +4810,7 @@
       </w:pPr>
     </w:lvl>
   </w:abstractNum>
-  <w:abstractNum w:abstractNumId="7" w15:restartNumberingAfterBreak="0">
+  <w:abstractNum w:abstractNumId="8">
     <w:nsid w:val="66517D4F"/>
     <w:multiLevelType w:val="hybridMultilevel"/>
     <w:tmpl w:val="FF5897BA"/>
@@ -3852,7 +4899,7 @@
       </w:pPr>
     </w:lvl>
   </w:abstractNum>
-  <w:abstractNum w:abstractNumId="8" w15:restartNumberingAfterBreak="0">
+  <w:abstractNum w:abstractNumId="9">
     <w:nsid w:val="6BBB35C5"/>
     <w:multiLevelType w:val="hybridMultilevel"/>
     <w:tmpl w:val="5C9E9962"/>
@@ -3966,7 +5013,7 @@
       </w:rPr>
     </w:lvl>
   </w:abstractNum>
-  <w:abstractNum w:abstractNumId="9" w15:restartNumberingAfterBreak="0">
+  <w:abstractNum w:abstractNumId="10">
     <w:nsid w:val="6DF81490"/>
     <w:multiLevelType w:val="hybridMultilevel"/>
     <w:tmpl w:val="6776A5E0"/>
@@ -4054,7 +5101,7 @@
       </w:pPr>
     </w:lvl>
   </w:abstractNum>
-  <w:abstractNum w:abstractNumId="10" w15:restartNumberingAfterBreak="0">
+  <w:abstractNum w:abstractNumId="11">
     <w:nsid w:val="6E092B1E"/>
     <w:multiLevelType w:val="hybridMultilevel"/>
     <w:tmpl w:val="CF903C68"/>
@@ -4140,7 +5187,7 @@
       </w:pPr>
     </w:lvl>
   </w:abstractNum>
-  <w:abstractNum w:abstractNumId="11" w15:restartNumberingAfterBreak="0">
+  <w:abstractNum w:abstractNumId="12">
     <w:nsid w:val="6FF859ED"/>
     <w:multiLevelType w:val="hybridMultilevel"/>
     <w:tmpl w:val="70C48A24"/>
@@ -4227,46 +5274,49 @@
     </w:lvl>
   </w:abstractNum>
   <w:num w:numId="1">
+    <w:abstractNumId w:val="11"/>
+  </w:num>
+  <w:num w:numId="2">
+    <w:abstractNumId w:val="12"/>
+  </w:num>
+  <w:num w:numId="3">
+    <w:abstractNumId w:val="2"/>
+  </w:num>
+  <w:num w:numId="4">
+    <w:abstractNumId w:val="7"/>
+  </w:num>
+  <w:num w:numId="5">
+    <w:abstractNumId w:val="1"/>
+  </w:num>
+  <w:num w:numId="6">
+    <w:abstractNumId w:val="5"/>
+  </w:num>
+  <w:num w:numId="7">
     <w:abstractNumId w:val="10"/>
   </w:num>
-  <w:num w:numId="2">
-    <w:abstractNumId w:val="11"/>
+  <w:num w:numId="8">
+    <w:abstractNumId w:val="8"/>
   </w:num>
-  <w:num w:numId="3">
-    <w:abstractNumId w:val="1"/>
+  <w:num w:numId="9">
+    <w:abstractNumId w:val="4"/>
   </w:num>
-  <w:num w:numId="4">
+  <w:num w:numId="10">
+    <w:abstractNumId w:val="3"/>
+  </w:num>
+  <w:num w:numId="11">
     <w:abstractNumId w:val="6"/>
   </w:num>
-  <w:num w:numId="5">
-    <w:abstractNumId w:val="0"/>
-  </w:num>
-  <w:num w:numId="6">
-    <w:abstractNumId w:val="4"/>
-  </w:num>
-  <w:num w:numId="7">
+  <w:num w:numId="12">
     <w:abstractNumId w:val="9"/>
   </w:num>
-  <w:num w:numId="8">
-    <w:abstractNumId w:val="7"/>
-  </w:num>
-  <w:num w:numId="9">
-    <w:abstractNumId w:val="3"/>
-  </w:num>
-  <w:num w:numId="10">
-    <w:abstractNumId w:val="2"/>
-  </w:num>
-  <w:num w:numId="11">
-    <w:abstractNumId w:val="5"/>
-  </w:num>
-  <w:num w:numId="12">
-    <w:abstractNumId w:val="8"/>
+  <w:num w:numId="13">
+    <w:abstractNumId w:val="0"/>
   </w:num>
 </w:numbering>
 </file>
 
 <file path=word/styles.xml><?xml version="1.0" encoding="utf-8"?>
-<w:styles xmlns:mc="http://schemas.openxmlformats.org/markup-compatibility/2006" xmlns:r="http://schemas.openxmlformats.org/officeDocument/2006/relationships" xmlns:w="http://schemas.openxmlformats.org/wordprocessingml/2006/main" xmlns:w14="http://schemas.microsoft.com/office/word/2010/wordml" xmlns:w15="http://schemas.microsoft.com/office/word/2012/wordml" xmlns:w16se="http://schemas.microsoft.com/office/word/2015/wordml/symex" mc:Ignorable="w14 w15 w16se">
+<w:styles xmlns:mc="http://schemas.openxmlformats.org/markup-compatibility/2006" xmlns:r="http://schemas.openxmlformats.org/officeDocument/2006/relationships" xmlns:w="http://schemas.openxmlformats.org/wordprocessingml/2006/main" xmlns:w14="http://schemas.microsoft.com/office/word/2010/wordml" xmlns:w15="http://schemas.microsoft.com/office/word/2012/wordml" mc:Ignorable="w14 w15">
   <w:docDefaults>
     <w:rPrDefault>
       <w:rPr>
@@ -4282,7 +5332,7 @@
       </w:pPr>
     </w:pPrDefault>
   </w:docDefaults>
-  <w:latentStyles w:defLockedState="0" w:defUIPriority="99" w:defSemiHidden="0" w:defUnhideWhenUsed="0" w:defQFormat="0" w:count="374">
+  <w:latentStyles w:defLockedState="0" w:defUIPriority="99" w:defSemiHidden="0" w:defUnhideWhenUsed="0" w:defQFormat="0" w:count="371">
     <w:lsdException w:name="Normal" w:uiPriority="0" w:qFormat="1"/>
     <w:lsdException w:name="heading 1" w:uiPriority="9" w:qFormat="1"/>
     <w:lsdException w:name="heading 2" w:semiHidden="1" w:uiPriority="9" w:unhideWhenUsed="1" w:qFormat="1"/>
@@ -4388,6 +5438,7 @@
     <w:lsdException w:name="HTML Sample" w:semiHidden="1" w:unhideWhenUsed="1"/>
     <w:lsdException w:name="HTML Typewriter" w:semiHidden="1" w:unhideWhenUsed="1"/>
     <w:lsdException w:name="HTML Variable" w:semiHidden="1" w:unhideWhenUsed="1"/>
+    <w:lsdException w:name="Normal Table" w:semiHidden="1" w:unhideWhenUsed="1"/>
     <w:lsdException w:name="annotation subject" w:semiHidden="1" w:unhideWhenUsed="1"/>
     <w:lsdException w:name="No List" w:semiHidden="1" w:unhideWhenUsed="1"/>
     <w:lsdException w:name="Outline List 1" w:semiHidden="1" w:unhideWhenUsed="1"/>
@@ -4432,6 +5483,7 @@
     <w:lsdException w:name="Table Professional" w:semiHidden="1" w:unhideWhenUsed="1"/>
     <w:lsdException w:name="Table Subtle 1" w:semiHidden="1" w:unhideWhenUsed="1"/>
     <w:lsdException w:name="Table Subtle 2" w:semiHidden="1" w:unhideWhenUsed="1"/>
+    <w:lsdException w:name="Table Web 1" w:semiHidden="1" w:unhideWhenUsed="1"/>
     <w:lsdException w:name="Table Web 2" w:semiHidden="1" w:unhideWhenUsed="1"/>
     <w:lsdException w:name="Table Web 3" w:semiHidden="1" w:unhideWhenUsed="1"/>
     <w:lsdException w:name="Balloon Text" w:semiHidden="1" w:unhideWhenUsed="1"/>
@@ -4652,19 +5704,16 @@
     <w:lsdException w:name="List Table 5 Dark Accent 6" w:uiPriority="50"/>
     <w:lsdException w:name="List Table 6 Colorful Accent 6" w:uiPriority="51"/>
     <w:lsdException w:name="List Table 7 Colorful Accent 6" w:uiPriority="52"/>
-    <w:lsdException w:name="Mention" w:semiHidden="1" w:unhideWhenUsed="1"/>
-    <w:lsdException w:name="Smart Hyperlink" w:semiHidden="1" w:unhideWhenUsed="1"/>
-    <w:lsdException w:name="Hashtag" w:semiHidden="1" w:unhideWhenUsed="1"/>
   </w:latentStyles>
-  <w:style w:type="paragraph" w:default="1" w:styleId="Normal">
+  <w:style w:type="paragraph" w:default="1" w:styleId="Standaard">
     <w:name w:val="Normal"/>
     <w:qFormat/>
   </w:style>
-  <w:style w:type="paragraph" w:styleId="Heading1">
+  <w:style w:type="paragraph" w:styleId="Kop1">
     <w:name w:val="heading 1"/>
-    <w:basedOn w:val="Normal"/>
-    <w:next w:val="Normal"/>
-    <w:link w:val="Heading1Char"/>
+    <w:basedOn w:val="Standaard"/>
+    <w:next w:val="Standaard"/>
+    <w:link w:val="Kop1Char"/>
     <w:uiPriority w:val="9"/>
     <w:qFormat/>
     <w:rsid w:val="00386488"/>
@@ -4681,11 +5730,11 @@
       <w:szCs w:val="32"/>
     </w:rPr>
   </w:style>
-  <w:style w:type="paragraph" w:styleId="Heading2">
+  <w:style w:type="paragraph" w:styleId="Kop2">
     <w:name w:val="heading 2"/>
-    <w:basedOn w:val="Normal"/>
-    <w:next w:val="Normal"/>
-    <w:link w:val="Heading2Char"/>
+    <w:basedOn w:val="Standaard"/>
+    <w:next w:val="Standaard"/>
+    <w:link w:val="Kop2Char"/>
     <w:uiPriority w:val="9"/>
     <w:unhideWhenUsed/>
     <w:qFormat/>
@@ -4703,13 +5752,13 @@
       <w:szCs w:val="26"/>
     </w:rPr>
   </w:style>
-  <w:style w:type="character" w:default="1" w:styleId="DefaultParagraphFont">
+  <w:style w:type="character" w:default="1" w:styleId="Standaardalinea-lettertype">
     <w:name w:val="Default Paragraph Font"/>
     <w:uiPriority w:val="1"/>
     <w:semiHidden/>
     <w:unhideWhenUsed/>
   </w:style>
-  <w:style w:type="table" w:default="1" w:styleId="TableNormal">
+  <w:style w:type="table" w:default="1" w:styleId="Standaardtabel">
     <w:name w:val="Normal Table"/>
     <w:uiPriority w:val="99"/>
     <w:semiHidden/>
@@ -4724,16 +5773,16 @@
       </w:tblCellMar>
     </w:tblPr>
   </w:style>
-  <w:style w:type="numbering" w:default="1" w:styleId="NoList">
+  <w:style w:type="numbering" w:default="1" w:styleId="Geenlijst">
     <w:name w:val="No List"/>
     <w:uiPriority w:val="99"/>
     <w:semiHidden/>
     <w:unhideWhenUsed/>
   </w:style>
-  <w:style w:type="paragraph" w:styleId="Header">
+  <w:style w:type="paragraph" w:styleId="Koptekst">
     <w:name w:val="header"/>
-    <w:basedOn w:val="Normal"/>
-    <w:link w:val="HeaderChar"/>
+    <w:basedOn w:val="Standaard"/>
+    <w:link w:val="KoptekstChar"/>
     <w:uiPriority w:val="99"/>
     <w:unhideWhenUsed/>
     <w:rsid w:val="00470A3E"/>
@@ -4745,17 +5794,17 @@
       <w:spacing w:after="0" w:line="240" w:lineRule="auto"/>
     </w:pPr>
   </w:style>
-  <w:style w:type="character" w:customStyle="1" w:styleId="HeaderChar">
-    <w:name w:val="Header Char"/>
-    <w:basedOn w:val="DefaultParagraphFont"/>
-    <w:link w:val="Header"/>
+  <w:style w:type="character" w:customStyle="1" w:styleId="KoptekstChar">
+    <w:name w:val="Koptekst Char"/>
+    <w:basedOn w:val="Standaardalinea-lettertype"/>
+    <w:link w:val="Koptekst"/>
     <w:uiPriority w:val="99"/>
     <w:rsid w:val="00470A3E"/>
   </w:style>
-  <w:style w:type="paragraph" w:styleId="Footer">
+  <w:style w:type="paragraph" w:styleId="Voettekst">
     <w:name w:val="footer"/>
-    <w:basedOn w:val="Normal"/>
-    <w:link w:val="FooterChar"/>
+    <w:basedOn w:val="Standaard"/>
+    <w:link w:val="VoettekstChar"/>
     <w:uiPriority w:val="99"/>
     <w:unhideWhenUsed/>
     <w:rsid w:val="00470A3E"/>
@@ -4767,16 +5816,16 @@
       <w:spacing w:after="0" w:line="240" w:lineRule="auto"/>
     </w:pPr>
   </w:style>
-  <w:style w:type="character" w:customStyle="1" w:styleId="FooterChar">
-    <w:name w:val="Footer Char"/>
-    <w:basedOn w:val="DefaultParagraphFont"/>
-    <w:link w:val="Footer"/>
+  <w:style w:type="character" w:customStyle="1" w:styleId="VoettekstChar">
+    <w:name w:val="Voettekst Char"/>
+    <w:basedOn w:val="Standaardalinea-lettertype"/>
+    <w:link w:val="Voettekst"/>
     <w:uiPriority w:val="99"/>
     <w:rsid w:val="00470A3E"/>
   </w:style>
-  <w:style w:type="paragraph" w:styleId="ListParagraph">
+  <w:style w:type="paragraph" w:styleId="Lijstalinea">
     <w:name w:val="List Paragraph"/>
-    <w:basedOn w:val="Normal"/>
+    <w:basedOn w:val="Standaard"/>
     <w:uiPriority w:val="34"/>
     <w:qFormat/>
     <w:rsid w:val="00C05839"/>
@@ -4785,10 +5834,10 @@
       <w:contextualSpacing/>
     </w:pPr>
   </w:style>
-  <w:style w:type="character" w:customStyle="1" w:styleId="Heading1Char">
-    <w:name w:val="Heading 1 Char"/>
-    <w:basedOn w:val="DefaultParagraphFont"/>
-    <w:link w:val="Heading1"/>
+  <w:style w:type="character" w:customStyle="1" w:styleId="Kop1Char">
+    <w:name w:val="Kop 1 Char"/>
+    <w:basedOn w:val="Standaardalinea-lettertype"/>
+    <w:link w:val="Kop1"/>
     <w:uiPriority w:val="9"/>
     <w:rsid w:val="00386488"/>
     <w:rPr>
@@ -4798,10 +5847,10 @@
       <w:szCs w:val="32"/>
     </w:rPr>
   </w:style>
-  <w:style w:type="character" w:customStyle="1" w:styleId="Heading2Char">
-    <w:name w:val="Heading 2 Char"/>
-    <w:basedOn w:val="DefaultParagraphFont"/>
-    <w:link w:val="Heading2"/>
+  <w:style w:type="character" w:customStyle="1" w:styleId="Kop2Char">
+    <w:name w:val="Kop 2 Char"/>
+    <w:basedOn w:val="Standaardalinea-lettertype"/>
+    <w:link w:val="Kop2"/>
     <w:uiPriority w:val="9"/>
     <w:rsid w:val="0031007A"/>
     <w:rPr>
@@ -4811,15 +5860,16 @@
       <w:szCs w:val="26"/>
     </w:rPr>
   </w:style>
-  <w:style w:type="table" w:styleId="TableGrid">
+  <w:style w:type="table" w:styleId="Tabelraster">
     <w:name w:val="Table Grid"/>
-    <w:basedOn w:val="TableNormal"/>
+    <w:basedOn w:val="Standaardtabel"/>
     <w:uiPriority w:val="39"/>
     <w:rsid w:val="00402D10"/>
     <w:pPr>
       <w:spacing w:after="0" w:line="240" w:lineRule="auto"/>
     </w:pPr>
     <w:tblPr>
+      <w:tblInd w:w="0" w:type="dxa"/>
       <w:tblBorders>
         <w:top w:val="single" w:sz="4" w:space="0" w:color="auto"/>
         <w:left w:val="single" w:sz="4" w:space="0" w:color="auto"/>
@@ -4828,11 +5878,17 @@
         <w:insideH w:val="single" w:sz="4" w:space="0" w:color="auto"/>
         <w:insideV w:val="single" w:sz="4" w:space="0" w:color="auto"/>
       </w:tblBorders>
+      <w:tblCellMar>
+        <w:top w:w="0" w:type="dxa"/>
+        <w:left w:w="108" w:type="dxa"/>
+        <w:bottom w:w="0" w:type="dxa"/>
+        <w:right w:w="108" w:type="dxa"/>
+      </w:tblCellMar>
     </w:tblPr>
   </w:style>
-  <w:style w:type="character" w:styleId="PlaceholderText">
+  <w:style w:type="character" w:styleId="Tekstvantijdelijkeaanduiding">
     <w:name w:val="Placeholder Text"/>
-    <w:basedOn w:val="DefaultParagraphFont"/>
+    <w:basedOn w:val="Standaardalinea-lettertype"/>
     <w:uiPriority w:val="99"/>
     <w:semiHidden/>
     <w:rsid w:val="00402D10"/>

</xml_diff>

<commit_message>
Improved Dynamic2, still a bug in it
</commit_message>
<xml_diff>
--- a/Verslag.docx
+++ b/Verslag.docx
@@ -1,6 +1,6 @@
 
 <file path=word/document.xml><?xml version="1.0" encoding="utf-8"?>
-<w:document xmlns:wpc="http://schemas.microsoft.com/office/word/2010/wordprocessingCanvas" xmlns:mc="http://schemas.openxmlformats.org/markup-compatibility/2006" xmlns:o="urn:schemas-microsoft-com:office:office" xmlns:r="http://schemas.openxmlformats.org/officeDocument/2006/relationships" xmlns:m="http://schemas.openxmlformats.org/officeDocument/2006/math" xmlns:v="urn:schemas-microsoft-com:vml" xmlns:wp14="http://schemas.microsoft.com/office/word/2010/wordprocessingDrawing" xmlns:wp="http://schemas.openxmlformats.org/drawingml/2006/wordprocessingDrawing" xmlns:w10="urn:schemas-microsoft-com:office:word" xmlns:w="http://schemas.openxmlformats.org/wordprocessingml/2006/main" xmlns:w14="http://schemas.microsoft.com/office/word/2010/wordml" xmlns:w15="http://schemas.microsoft.com/office/word/2012/wordml" xmlns:wpg="http://schemas.microsoft.com/office/word/2010/wordprocessingGroup" xmlns:wpi="http://schemas.microsoft.com/office/word/2010/wordprocessingInk" xmlns:wne="http://schemas.microsoft.com/office/word/2006/wordml" xmlns:wps="http://schemas.microsoft.com/office/word/2010/wordprocessingShape" mc:Ignorable="w14 w15 wp14">
+<w:document xmlns:wpc="http://schemas.microsoft.com/office/word/2010/wordprocessingCanvas" xmlns:cx="http://schemas.microsoft.com/office/drawing/2014/chartex" xmlns:cx1="http://schemas.microsoft.com/office/drawing/2015/9/8/chartex" xmlns:cx2="http://schemas.microsoft.com/office/drawing/2015/10/21/chartex" xmlns:cx3="http://schemas.microsoft.com/office/drawing/2016/5/9/chartex" xmlns:cx4="http://schemas.microsoft.com/office/drawing/2016/5/10/chartex" xmlns:cx5="http://schemas.microsoft.com/office/drawing/2016/5/11/chartex" xmlns:cx6="http://schemas.microsoft.com/office/drawing/2016/5/12/chartex" xmlns:cx7="http://schemas.microsoft.com/office/drawing/2016/5/13/chartex" xmlns:cx8="http://schemas.microsoft.com/office/drawing/2016/5/14/chartex" xmlns:mc="http://schemas.openxmlformats.org/markup-compatibility/2006" xmlns:o="urn:schemas-microsoft-com:office:office" xmlns:r="http://schemas.openxmlformats.org/officeDocument/2006/relationships" xmlns:m="http://schemas.openxmlformats.org/officeDocument/2006/math" xmlns:v="urn:schemas-microsoft-com:vml" xmlns:wp14="http://schemas.microsoft.com/office/word/2010/wordprocessingDrawing" xmlns:wp="http://schemas.openxmlformats.org/drawingml/2006/wordprocessingDrawing" xmlns:w10="urn:schemas-microsoft-com:office:word" xmlns:w="http://schemas.openxmlformats.org/wordprocessingml/2006/main" xmlns:w14="http://schemas.microsoft.com/office/word/2010/wordml" xmlns:w15="http://schemas.microsoft.com/office/word/2012/wordml" xmlns:w16se="http://schemas.microsoft.com/office/word/2015/wordml/symex" xmlns:wpg="http://schemas.microsoft.com/office/word/2010/wordprocessingGroup" xmlns:wpi="http://schemas.microsoft.com/office/word/2010/wordprocessingInk" xmlns:wne="http://schemas.microsoft.com/office/word/2006/wordml" xmlns:wps="http://schemas.microsoft.com/office/word/2010/wordprocessingShape" mc:Ignorable="w14 w15 w16se wp14">
   <w:body>
     <w:p>
       <w:pPr>
@@ -88,124 +88,111 @@
         <w:jc w:val="center"/>
         <w:rPr>
           <w:rFonts w:ascii="Times New Roman" w:hAnsi="Times New Roman" w:cs="Times New Roman"/>
+          <w:b/>
+          <w:sz w:val="44"/>
+          <w:lang w:val="en-US"/>
+        </w:rPr>
+      </w:pPr>
+      <w:r>
+        <w:rPr>
+          <w:rFonts w:ascii="Times New Roman" w:hAnsi="Times New Roman" w:cs="Times New Roman"/>
+          <w:b/>
+          <w:sz w:val="44"/>
+          <w:lang w:val="en-US"/>
+        </w:rPr>
+        <w:t>Project Algorithms &amp; Data</w:t>
+      </w:r>
+      <w:r>
+        <w:rPr>
+          <w:rFonts w:ascii="Times New Roman" w:hAnsi="Times New Roman" w:cs="Times New Roman"/>
+          <w:b/>
+          <w:sz w:val="44"/>
+          <w:lang w:val="en-US"/>
+        </w:rPr>
+        <w:t xml:space="preserve"> S</w:t>
+      </w:r>
+      <w:r>
+        <w:rPr>
+          <w:rFonts w:ascii="Times New Roman" w:hAnsi="Times New Roman" w:cs="Times New Roman"/>
+          <w:b/>
+          <w:sz w:val="44"/>
+          <w:lang w:val="en-US"/>
+        </w:rPr>
+        <w:t>tructures</w:t>
+      </w:r>
+    </w:p>
+    <w:p>
+      <w:pPr>
+        <w:jc w:val="center"/>
+        <w:rPr>
+          <w:rFonts w:ascii="Times New Roman" w:hAnsi="Times New Roman" w:cs="Times New Roman"/>
+          <w:b/>
           <w:sz w:val="36"/>
           <w:lang w:val="en-US"/>
         </w:rPr>
       </w:pPr>
-      <w:r>
+    </w:p>
+    <w:p>
+      <w:pPr>
+        <w:jc w:val="center"/>
+        <w:rPr>
+          <w:rFonts w:ascii="Times New Roman" w:hAnsi="Times New Roman" w:cs="Times New Roman"/>
+          <w:sz w:val="28"/>
+          <w:lang w:val="en-US"/>
+        </w:rPr>
+      </w:pPr>
+      <w:r>
+        <w:rPr>
+          <w:rFonts w:ascii="Times New Roman" w:hAnsi="Times New Roman" w:cs="Times New Roman"/>
+          <w:sz w:val="28"/>
+          <w:lang w:val="en-US"/>
+        </w:rPr>
+        <w:t>Grou</w:t>
+      </w:r>
+      <w:r>
+        <w:rPr>
+          <w:rFonts w:ascii="Times New Roman" w:hAnsi="Times New Roman" w:cs="Times New Roman"/>
+          <w:sz w:val="28"/>
+          <w:lang w:val="en-US"/>
+        </w:rPr>
+        <w:t>p 35</w:t>
+      </w:r>
+    </w:p>
+    <w:p>
+      <w:pPr>
+        <w:jc w:val="center"/>
         <w:rPr>
           <w:rFonts w:ascii="Times New Roman" w:hAnsi="Times New Roman" w:cs="Times New Roman"/>
           <w:sz w:val="36"/>
           <w:lang w:val="en-US"/>
         </w:rPr>
-        <w:t>Project Algorithms &amp; Data</w:t>
-      </w:r>
-      <w:r>
+      </w:pPr>
+    </w:p>
+    <w:p>
+      <w:pPr>
+        <w:jc w:val="center"/>
         <w:rPr>
           <w:rFonts w:ascii="Times New Roman" w:hAnsi="Times New Roman" w:cs="Times New Roman"/>
           <w:sz w:val="36"/>
           <w:lang w:val="en-US"/>
         </w:rPr>
-        <w:t xml:space="preserve"> S</w:t>
-      </w:r>
+      </w:pPr>
       <w:r>
         <w:rPr>
           <w:rFonts w:ascii="Times New Roman" w:hAnsi="Times New Roman" w:cs="Times New Roman"/>
           <w:sz w:val="36"/>
           <w:lang w:val="en-US"/>
         </w:rPr>
-        <w:t>tructures</w:t>
-      </w:r>
-    </w:p>
-    <w:p>
-      <w:pPr>
-        <w:jc w:val="center"/>
-        <w:rPr>
-          <w:rFonts w:ascii="Times New Roman" w:hAnsi="Times New Roman" w:cs="Times New Roman"/>
-          <w:sz w:val="32"/>
-          <w:lang w:val="en-US"/>
-        </w:rPr>
-      </w:pPr>
-      <w:r>
-        <w:rPr>
-          <w:rFonts w:ascii="Times New Roman" w:hAnsi="Times New Roman" w:cs="Times New Roman"/>
-          <w:sz w:val="32"/>
-          <w:lang w:val="en-US"/>
-        </w:rPr>
-        <w:t>Grou</w:t>
-      </w:r>
-      <w:r>
-        <w:rPr>
-          <w:rFonts w:ascii="Times New Roman" w:hAnsi="Times New Roman" w:cs="Times New Roman"/>
-          <w:sz w:val="32"/>
-          <w:lang w:val="en-US"/>
-        </w:rPr>
-        <w:t>p 35</w:t>
-      </w:r>
-    </w:p>
-    <w:p>
-      <w:pPr>
-        <w:jc w:val="center"/>
-        <w:rPr>
-          <w:rFonts w:ascii="Times New Roman" w:hAnsi="Times New Roman" w:cs="Times New Roman"/>
-          <w:sz w:val="32"/>
-          <w:lang w:val="en-US"/>
-        </w:rPr>
-      </w:pPr>
-    </w:p>
-    <w:p>
-      <w:pPr>
-        <w:jc w:val="center"/>
-        <w:rPr>
-          <w:rFonts w:ascii="Times New Roman" w:hAnsi="Times New Roman" w:cs="Times New Roman"/>
-          <w:sz w:val="28"/>
-          <w:lang w:val="en-US"/>
-        </w:rPr>
-      </w:pPr>
-      <w:r>
-        <w:rPr>
-          <w:rFonts w:ascii="Times New Roman" w:hAnsi="Times New Roman" w:cs="Times New Roman"/>
-          <w:sz w:val="28"/>
-          <w:lang w:val="en-US"/>
-        </w:rPr>
         <w:t xml:space="preserve">Ward de Muer </w:t>
       </w:r>
       <w:r>
         <w:rPr>
           <w:rFonts w:ascii="Times New Roman" w:hAnsi="Times New Roman" w:cs="Times New Roman"/>
-          <w:sz w:val="28"/>
-          <w:lang w:val="en-US"/>
-        </w:rPr>
-        <w:t xml:space="preserve">&amp; </w:t>
-      </w:r>
-      <w:proofErr w:type="spellStart"/>
-      <w:r>
-        <w:rPr>
-          <w:rFonts w:ascii="Times New Roman" w:hAnsi="Times New Roman" w:cs="Times New Roman"/>
-          <w:sz w:val="28"/>
-          <w:lang w:val="en-US"/>
-        </w:rPr>
-        <w:t>Garben</w:t>
-      </w:r>
-      <w:proofErr w:type="spellEnd"/>
-      <w:r>
-        <w:rPr>
-          <w:rFonts w:ascii="Times New Roman" w:hAnsi="Times New Roman" w:cs="Times New Roman"/>
-          <w:sz w:val="28"/>
-          <w:lang w:val="en-US"/>
-        </w:rPr>
-        <w:t xml:space="preserve"> </w:t>
-      </w:r>
-      <w:proofErr w:type="spellStart"/>
-      <w:r>
-        <w:rPr>
-          <w:rFonts w:ascii="Times New Roman" w:hAnsi="Times New Roman" w:cs="Times New Roman"/>
-          <w:sz w:val="28"/>
-          <w:lang w:val="en-US"/>
-        </w:rPr>
-        <w:t>Tanghe</w:t>
-      </w:r>
-      <w:proofErr w:type="spellEnd"/>
+          <w:sz w:val="36"/>
+          <w:lang w:val="en-US"/>
+        </w:rPr>
+        <w:t>&amp; Garben Tanghe</w:t>
+      </w:r>
     </w:p>
     <w:p>
       <w:pPr>
@@ -266,32 +253,8 @@
         </w:rPr>
         <w:t>Scenario 0:</w:t>
       </w:r>
-      <w:r>
-        <w:rPr>
-          <w:rFonts w:ascii="Times New Roman" w:hAnsi="Times New Roman" w:cs="Times New Roman"/>
-          <w:sz w:val="24"/>
-          <w:lang w:val="en-US"/>
-        </w:rPr>
-        <w:t xml:space="preserve"> A </w:t>
-      </w:r>
-      <w:proofErr w:type="spellStart"/>
-      <w:r>
-        <w:rPr>
-          <w:rFonts w:ascii="Times New Roman" w:hAnsi="Times New Roman" w:cs="Times New Roman"/>
-          <w:sz w:val="24"/>
-          <w:lang w:val="en-US"/>
-        </w:rPr>
-        <w:t>HashMap</w:t>
-      </w:r>
-      <w:proofErr w:type="spellEnd"/>
-      <w:r>
-        <w:rPr>
-          <w:rFonts w:ascii="Times New Roman" w:hAnsi="Times New Roman" w:cs="Times New Roman"/>
-          <w:sz w:val="24"/>
-          <w:lang w:val="en-US"/>
-        </w:rPr>
-        <w:t xml:space="preserve"> is useful because it provides key-value access to data. </w:t>
-      </w:r>
+      <w:bookmarkStart w:id="0" w:name="_GoBack"/>
+      <w:bookmarkEnd w:id="0"/>
     </w:p>
     <w:p>
       <w:pPr>
@@ -299,16 +262,18 @@
         <w:rPr>
           <w:rFonts w:ascii="Times New Roman" w:hAnsi="Times New Roman" w:cs="Times New Roman"/>
           <w:sz w:val="24"/>
-          <w:lang w:val="en-US"/>
-        </w:rPr>
-      </w:pPr>
-      <w:r>
-        <w:rPr>
-          <w:rFonts w:ascii="Times New Roman" w:hAnsi="Times New Roman" w:cs="Times New Roman"/>
-          <w:sz w:val="24"/>
-          <w:lang w:val="en-US"/>
-        </w:rPr>
-        <w:t>Other options are stacks, queues and dictionaries.</w:t>
+          <w:u w:val="single"/>
+          <w:lang w:val="en-US"/>
+        </w:rPr>
+      </w:pPr>
+      <w:r>
+        <w:rPr>
+          <w:rFonts w:ascii="Times New Roman" w:hAnsi="Times New Roman" w:cs="Times New Roman"/>
+          <w:sz w:val="24"/>
+          <w:u w:val="single"/>
+          <w:lang w:val="en-US"/>
+        </w:rPr>
+        <w:t>HashMaps:</w:t>
       </w:r>
     </w:p>
     <w:p>
@@ -320,74 +285,18 @@
           <w:lang w:val="en-US"/>
         </w:rPr>
       </w:pPr>
-    </w:p>
-    <w:p>
-      <w:pPr>
-        <w:jc w:val="both"/>
-        <w:rPr>
-          <w:rFonts w:ascii="Times New Roman" w:hAnsi="Times New Roman" w:cs="Times New Roman"/>
-          <w:sz w:val="24"/>
-          <w:lang w:val="en-US"/>
-        </w:rPr>
-      </w:pPr>
-      <w:proofErr w:type="spellStart"/>
-      <w:r>
-        <w:rPr>
-          <w:rFonts w:ascii="Times New Roman" w:hAnsi="Times New Roman" w:cs="Times New Roman"/>
-          <w:sz w:val="24"/>
-          <w:lang w:val="en-US"/>
-        </w:rPr>
-        <w:t>HashMaps</w:t>
-      </w:r>
-      <w:proofErr w:type="spellEnd"/>
-      <w:r>
-        <w:rPr>
-          <w:rFonts w:ascii="Times New Roman" w:hAnsi="Times New Roman" w:cs="Times New Roman"/>
-          <w:sz w:val="24"/>
-          <w:lang w:val="en-US"/>
-        </w:rPr>
-        <w:t>:</w:t>
-      </w:r>
-    </w:p>
-    <w:p>
-      <w:pPr>
-        <w:jc w:val="both"/>
-        <w:rPr>
-          <w:rFonts w:ascii="Times New Roman" w:hAnsi="Times New Roman" w:cs="Times New Roman"/>
-          <w:sz w:val="24"/>
-          <w:lang w:val="en-US"/>
-        </w:rPr>
-      </w:pPr>
-      <w:r>
-        <w:rPr>
-          <w:rFonts w:ascii="Times New Roman" w:hAnsi="Times New Roman" w:cs="Times New Roman"/>
-          <w:sz w:val="24"/>
-          <w:lang w:val="en-US"/>
-        </w:rPr>
-        <w:t xml:space="preserve">Advantages of using </w:t>
-      </w:r>
-      <w:proofErr w:type="spellStart"/>
-      <w:r>
-        <w:rPr>
-          <w:rFonts w:ascii="Times New Roman" w:hAnsi="Times New Roman" w:cs="Times New Roman"/>
-          <w:sz w:val="24"/>
-          <w:lang w:val="en-US"/>
-        </w:rPr>
-        <w:t>HashMaps</w:t>
-      </w:r>
-      <w:proofErr w:type="spellEnd"/>
-      <w:r>
-        <w:rPr>
-          <w:rFonts w:ascii="Times New Roman" w:hAnsi="Times New Roman" w:cs="Times New Roman"/>
-          <w:sz w:val="24"/>
-          <w:lang w:val="en-US"/>
-        </w:rPr>
-        <w:t xml:space="preserve"> are:</w:t>
-      </w:r>
-    </w:p>
-    <w:p>
-      <w:pPr>
-        <w:pStyle w:val="Lijstalinea"/>
+      <w:r>
+        <w:rPr>
+          <w:rFonts w:ascii="Times New Roman" w:hAnsi="Times New Roman" w:cs="Times New Roman"/>
+          <w:sz w:val="24"/>
+          <w:lang w:val="en-US"/>
+        </w:rPr>
+        <w:t>Advantages of using HashMaps are:</w:t>
+      </w:r>
+    </w:p>
+    <w:p>
+      <w:pPr>
+        <w:pStyle w:val="ListParagraph"/>
         <w:numPr>
           <w:ilvl w:val="0"/>
           <w:numId w:val="13"/>
@@ -395,15 +304,13 @@
         <w:jc w:val="both"/>
         <w:rPr>
           <w:rFonts w:ascii="Times New Roman" w:hAnsi="Times New Roman" w:cs="Times New Roman"/>
-          <w:color w:val="FF0000"/>
-          <w:sz w:val="24"/>
-          <w:lang w:val="en-US"/>
-        </w:rPr>
-      </w:pPr>
-      <w:r>
-        <w:rPr>
-          <w:rFonts w:ascii="Times New Roman" w:hAnsi="Times New Roman" w:cs="Times New Roman"/>
-          <w:color w:val="FF0000"/>
+          <w:sz w:val="24"/>
+          <w:lang w:val="en-US"/>
+        </w:rPr>
+      </w:pPr>
+      <w:r>
+        <w:rPr>
+          <w:rFonts w:ascii="Times New Roman" w:hAnsi="Times New Roman" w:cs="Times New Roman"/>
           <w:sz w:val="24"/>
           <w:lang w:val="en-US"/>
         </w:rPr>
@@ -412,7 +319,6 @@
       <w:r>
         <w:rPr>
           <w:rFonts w:ascii="Times New Roman" w:hAnsi="Times New Roman" w:cs="Times New Roman"/>
-          <w:color w:val="FF0000"/>
           <w:sz w:val="24"/>
           <w:lang w:val="en-US"/>
         </w:rPr>
@@ -421,7 +327,7 @@
     </w:p>
     <w:p>
       <w:pPr>
-        <w:pStyle w:val="Lijstalinea"/>
+        <w:pStyle w:val="ListParagraph"/>
         <w:numPr>
           <w:ilvl w:val="0"/>
           <w:numId w:val="13"/>
@@ -429,24 +335,45 @@
         <w:jc w:val="both"/>
         <w:rPr>
           <w:rFonts w:ascii="Times New Roman" w:hAnsi="Times New Roman" w:cs="Times New Roman"/>
-          <w:color w:val="FF0000"/>
-          <w:sz w:val="24"/>
-          <w:lang w:val="en-US"/>
-        </w:rPr>
-      </w:pPr>
-      <w:r>
-        <w:rPr>
-          <w:rFonts w:ascii="Times New Roman" w:hAnsi="Times New Roman" w:cs="Times New Roman"/>
-          <w:color w:val="FF0000"/>
-          <w:sz w:val="24"/>
-          <w:lang w:val="en-US"/>
-        </w:rPr>
-        <w:t>Time complexity of search is O(1) when hashing with</w:t>
-      </w:r>
-      <w:r>
-        <w:rPr>
-          <w:rFonts w:ascii="Times New Roman" w:hAnsi="Times New Roman" w:cs="Times New Roman"/>
-          <w:color w:val="FF0000"/>
+          <w:sz w:val="24"/>
+          <w:lang w:val="en-US"/>
+        </w:rPr>
+      </w:pPr>
+      <w:r>
+        <w:rPr>
+          <w:rFonts w:ascii="Times New Roman" w:hAnsi="Times New Roman" w:cs="Times New Roman"/>
+          <w:sz w:val="24"/>
+          <w:lang w:val="en-US"/>
+        </w:rPr>
+        <w:t>Time complexity of S</w:t>
+      </w:r>
+      <w:r>
+        <w:rPr>
+          <w:rFonts w:ascii="Times New Roman" w:hAnsi="Times New Roman" w:cs="Times New Roman"/>
+          <w:sz w:val="24"/>
+          <w:lang w:val="en-US"/>
+        </w:rPr>
+        <w:t>earch</w:t>
+      </w:r>
+      <w:r>
+        <w:rPr>
+          <w:rFonts w:ascii="Times New Roman" w:hAnsi="Times New Roman" w:cs="Times New Roman"/>
+          <w:sz w:val="24"/>
+          <w:lang w:val="en-US"/>
+        </w:rPr>
+        <w:t xml:space="preserve"> and Insert</w:t>
+      </w:r>
+      <w:r>
+        <w:rPr>
+          <w:rFonts w:ascii="Times New Roman" w:hAnsi="Times New Roman" w:cs="Times New Roman"/>
+          <w:sz w:val="24"/>
+          <w:lang w:val="en-US"/>
+        </w:rPr>
+        <w:t xml:space="preserve"> is O(1) when hashing with</w:t>
+      </w:r>
+      <w:r>
+        <w:rPr>
+          <w:rFonts w:ascii="Times New Roman" w:hAnsi="Times New Roman" w:cs="Times New Roman"/>
           <w:sz w:val="24"/>
           <w:lang w:val="en-US"/>
         </w:rPr>
@@ -458,50 +385,22 @@
         <w:jc w:val="both"/>
         <w:rPr>
           <w:rFonts w:ascii="Times New Roman" w:hAnsi="Times New Roman" w:cs="Times New Roman"/>
-          <w:color w:val="FF0000"/>
-          <w:sz w:val="24"/>
-          <w:lang w:val="en-US"/>
-        </w:rPr>
-      </w:pPr>
-      <w:r>
-        <w:rPr>
-          <w:rFonts w:ascii="Times New Roman" w:hAnsi="Times New Roman" w:cs="Times New Roman"/>
-          <w:sz w:val="24"/>
-          <w:lang w:val="en-US"/>
-        </w:rPr>
-        <w:t xml:space="preserve">Disadvantages of using </w:t>
-      </w:r>
-      <w:proofErr w:type="spellStart"/>
-      <w:r>
-        <w:rPr>
-          <w:rFonts w:ascii="Times New Roman" w:hAnsi="Times New Roman" w:cs="Times New Roman"/>
-          <w:sz w:val="24"/>
-          <w:lang w:val="en-US"/>
-        </w:rPr>
-        <w:t>HashMaps</w:t>
-      </w:r>
-      <w:proofErr w:type="spellEnd"/>
-      <w:r>
-        <w:rPr>
-          <w:rFonts w:ascii="Times New Roman" w:hAnsi="Times New Roman" w:cs="Times New Roman"/>
-          <w:sz w:val="24"/>
-          <w:lang w:val="en-US"/>
-        </w:rPr>
-        <w:t xml:space="preserve"> are:</w:t>
-      </w:r>
-      <w:r>
-        <w:rPr>
-          <w:rFonts w:ascii="Times New Roman" w:hAnsi="Times New Roman" w:cs="Times New Roman"/>
-          <w:color w:val="FF0000"/>
-          <w:sz w:val="24"/>
-          <w:lang w:val="en-US"/>
-        </w:rPr>
-        <w:t xml:space="preserve"> </w:t>
-      </w:r>
-    </w:p>
-    <w:p>
-      <w:pPr>
-        <w:pStyle w:val="Lijstalinea"/>
+          <w:sz w:val="24"/>
+          <w:lang w:val="en-US"/>
+        </w:rPr>
+      </w:pPr>
+      <w:r>
+        <w:rPr>
+          <w:rFonts w:ascii="Times New Roman" w:hAnsi="Times New Roman" w:cs="Times New Roman"/>
+          <w:sz w:val="24"/>
+          <w:lang w:val="en-US"/>
+        </w:rPr>
+        <w:t>Disadvantages of using HashMaps are:</w:t>
+      </w:r>
+    </w:p>
+    <w:p>
+      <w:pPr>
+        <w:pStyle w:val="ListParagraph"/>
         <w:numPr>
           <w:ilvl w:val="0"/>
           <w:numId w:val="13"/>
@@ -509,15 +408,13 @@
         <w:jc w:val="both"/>
         <w:rPr>
           <w:rFonts w:ascii="Times New Roman" w:hAnsi="Times New Roman" w:cs="Times New Roman"/>
-          <w:color w:val="FF0000"/>
-          <w:sz w:val="24"/>
-          <w:lang w:val="en-US"/>
-        </w:rPr>
-      </w:pPr>
-      <w:r>
-        <w:rPr>
-          <w:rFonts w:ascii="Times New Roman" w:hAnsi="Times New Roman" w:cs="Times New Roman"/>
-          <w:color w:val="FF0000"/>
+          <w:sz w:val="24"/>
+          <w:lang w:val="en-US"/>
+        </w:rPr>
+      </w:pPr>
+      <w:r>
+        <w:rPr>
+          <w:rFonts w:ascii="Times New Roman" w:hAnsi="Times New Roman" w:cs="Times New Roman"/>
           <w:sz w:val="24"/>
           <w:lang w:val="en-US"/>
         </w:rPr>
@@ -526,83 +423,15 @@
       <w:r>
         <w:rPr>
           <w:rFonts w:ascii="Times New Roman" w:hAnsi="Times New Roman" w:cs="Times New Roman"/>
-          <w:color w:val="FF0000"/>
-          <w:sz w:val="24"/>
-          <w:lang w:val="en-US"/>
-        </w:rPr>
-        <w:t xml:space="preserve">f a wrong hashing algorithm is used, the performance will decrease dramatically and the </w:t>
-      </w:r>
-      <w:proofErr w:type="spellStart"/>
-      <w:r>
-        <w:rPr>
-          <w:rFonts w:ascii="Times New Roman" w:hAnsi="Times New Roman" w:cs="Times New Roman"/>
-          <w:color w:val="FF0000"/>
-          <w:sz w:val="24"/>
-          <w:lang w:val="en-US"/>
-        </w:rPr>
-        <w:t>HashMap</w:t>
-      </w:r>
-      <w:proofErr w:type="spellEnd"/>
-      <w:r>
-        <w:rPr>
-          <w:rFonts w:ascii="Times New Roman" w:hAnsi="Times New Roman" w:cs="Times New Roman"/>
-          <w:color w:val="FF0000"/>
-          <w:sz w:val="24"/>
-          <w:lang w:val="en-US"/>
-        </w:rPr>
-        <w:t xml:space="preserve"> might turn into a linked list.</w:t>
-      </w:r>
-    </w:p>
-    <w:p>
-      <w:pPr>
-        <w:jc w:val="both"/>
-        <w:rPr>
-          <w:rFonts w:ascii="Times New Roman" w:hAnsi="Times New Roman" w:cs="Times New Roman"/>
-          <w:sz w:val="24"/>
-          <w:lang w:val="en-US"/>
-        </w:rPr>
-      </w:pPr>
-    </w:p>
-    <w:p>
-      <w:pPr>
-        <w:jc w:val="both"/>
-        <w:rPr>
-          <w:rFonts w:ascii="Times New Roman" w:hAnsi="Times New Roman" w:cs="Times New Roman"/>
-          <w:sz w:val="24"/>
-          <w:lang w:val="en-US"/>
-        </w:rPr>
-      </w:pPr>
-      <w:r>
-        <w:rPr>
-          <w:rFonts w:ascii="Times New Roman" w:hAnsi="Times New Roman" w:cs="Times New Roman"/>
-          <w:sz w:val="24"/>
-          <w:lang w:val="en-US"/>
-        </w:rPr>
-        <w:t>Stacks:</w:t>
-      </w:r>
-    </w:p>
-    <w:p>
-      <w:pPr>
-        <w:jc w:val="both"/>
-        <w:rPr>
-          <w:rFonts w:ascii="Times New Roman" w:hAnsi="Times New Roman" w:cs="Times New Roman"/>
-          <w:color w:val="FF0000"/>
-          <w:sz w:val="24"/>
-          <w:lang w:val="en-US"/>
-        </w:rPr>
-      </w:pPr>
-      <w:r>
-        <w:rPr>
-          <w:rFonts w:ascii="Times New Roman" w:hAnsi="Times New Roman" w:cs="Times New Roman"/>
-          <w:sz w:val="24"/>
-          <w:lang w:val="en-US"/>
-        </w:rPr>
-        <w:t xml:space="preserve">Advantages of using stacks are: </w:t>
-      </w:r>
-    </w:p>
-    <w:p>
-      <w:pPr>
-        <w:pStyle w:val="Lijstalinea"/>
+          <w:sz w:val="24"/>
+          <w:lang w:val="en-US"/>
+        </w:rPr>
+        <w:t>f a wrong hashing algorithm is used, the performance will decrease dramatically and the HashMap might turn into a linked list.</w:t>
+      </w:r>
+    </w:p>
+    <w:p>
+      <w:pPr>
+        <w:pStyle w:val="ListParagraph"/>
         <w:numPr>
           <w:ilvl w:val="0"/>
           <w:numId w:val="13"/>
@@ -610,19 +439,65 @@
         <w:jc w:val="both"/>
         <w:rPr>
           <w:rFonts w:ascii="Times New Roman" w:hAnsi="Times New Roman" w:cs="Times New Roman"/>
-          <w:color w:val="FF0000"/>
-          <w:sz w:val="24"/>
-          <w:lang w:val="en-US"/>
-        </w:rPr>
-      </w:pPr>
-      <w:r>
-        <w:rPr>
-          <w:rFonts w:ascii="Times New Roman" w:hAnsi="Times New Roman" w:cs="Times New Roman"/>
-          <w:color w:val="FF0000"/>
-          <w:sz w:val="24"/>
-          <w:lang w:val="en-US"/>
-        </w:rPr>
-        <w:t>Type of data structure which can easily be implemented and in which elements can be stored without hardly any effort.</w:t>
+          <w:sz w:val="24"/>
+          <w:lang w:val="en-US"/>
+        </w:rPr>
+      </w:pPr>
+      <w:r>
+        <w:rPr>
+          <w:rFonts w:ascii="Times New Roman" w:hAnsi="Times New Roman" w:cs="Times New Roman"/>
+          <w:sz w:val="24"/>
+          <w:lang w:val="en-US"/>
+        </w:rPr>
+        <w:t>W</w:t>
+      </w:r>
+      <w:r>
+        <w:rPr>
+          <w:rFonts w:ascii="Times New Roman" w:hAnsi="Times New Roman" w:cs="Times New Roman"/>
+          <w:sz w:val="24"/>
+          <w:lang w:val="en-US"/>
+        </w:rPr>
+        <w:t>hen open addressing is used</w:t>
+      </w:r>
+      <w:r>
+        <w:rPr>
+          <w:rFonts w:ascii="Times New Roman" w:hAnsi="Times New Roman" w:cs="Times New Roman"/>
+          <w:sz w:val="24"/>
+          <w:lang w:val="en-US"/>
+        </w:rPr>
+        <w:t>, d</w:t>
+      </w:r>
+      <w:r>
+        <w:rPr>
+          <w:rFonts w:ascii="Times New Roman" w:hAnsi="Times New Roman" w:cs="Times New Roman"/>
+          <w:sz w:val="24"/>
+          <w:lang w:val="en-US"/>
+        </w:rPr>
+        <w:t>eleting</w:t>
+      </w:r>
+      <w:r>
+        <w:rPr>
+          <w:rFonts w:ascii="Times New Roman" w:hAnsi="Times New Roman" w:cs="Times New Roman"/>
+          <w:sz w:val="24"/>
+          <w:lang w:val="en-US"/>
+        </w:rPr>
+        <w:t xml:space="preserve"> elements</w:t>
+      </w:r>
+      <w:r>
+        <w:rPr>
+          <w:rFonts w:ascii="Times New Roman" w:hAnsi="Times New Roman" w:cs="Times New Roman"/>
+          <w:sz w:val="24"/>
+          <w:lang w:val="en-US"/>
+        </w:rPr>
+        <w:t xml:space="preserve"> </w:t>
+      </w:r>
+      <w:r>
+        <w:rPr>
+          <w:rFonts w:ascii="Times New Roman" w:hAnsi="Times New Roman" w:cs="Times New Roman"/>
+          <w:sz w:val="24"/>
+          <w:lang w:val="en-US"/>
+        </w:rPr>
+        <w:t>is not a good idea.</w:t>
       </w:r>
     </w:p>
     <w:p>
@@ -630,32 +505,478 @@
         <w:jc w:val="both"/>
         <w:rPr>
           <w:rFonts w:ascii="Times New Roman" w:hAnsi="Times New Roman" w:cs="Times New Roman"/>
-          <w:color w:val="FF0000"/>
-          <w:sz w:val="24"/>
-          <w:lang w:val="en-US"/>
-        </w:rPr>
-      </w:pPr>
-      <w:r>
-        <w:rPr>
-          <w:rFonts w:ascii="Times New Roman" w:hAnsi="Times New Roman" w:cs="Times New Roman"/>
-          <w:sz w:val="24"/>
-          <w:lang w:val="en-US"/>
-        </w:rPr>
-        <w:t>Disadvantages of using stacks are:</w:t>
-      </w:r>
-      <w:r>
-        <w:rPr>
-          <w:rFonts w:ascii="Times New Roman" w:hAnsi="Times New Roman" w:cs="Times New Roman"/>
-          <w:color w:val="FF0000"/>
+          <w:sz w:val="24"/>
+          <w:lang w:val="en-US"/>
+        </w:rPr>
+      </w:pPr>
+    </w:p>
+    <w:p>
+      <w:pPr>
+        <w:jc w:val="both"/>
+        <w:rPr>
+          <w:rFonts w:ascii="Times New Roman" w:hAnsi="Times New Roman" w:cs="Times New Roman"/>
+          <w:sz w:val="24"/>
+          <w:u w:val="single"/>
+          <w:lang w:val="en-US"/>
+        </w:rPr>
+      </w:pPr>
+      <w:r>
+        <w:rPr>
+          <w:rFonts w:ascii="Times New Roman" w:hAnsi="Times New Roman" w:cs="Times New Roman"/>
+          <w:sz w:val="24"/>
+          <w:u w:val="single"/>
+          <w:lang w:val="en-US"/>
+        </w:rPr>
+        <w:t>Stacks:</w:t>
+      </w:r>
+    </w:p>
+    <w:p>
+      <w:pPr>
+        <w:jc w:val="both"/>
+        <w:rPr>
+          <w:rFonts w:ascii="Times New Roman" w:hAnsi="Times New Roman" w:cs="Times New Roman"/>
+          <w:sz w:val="24"/>
+          <w:lang w:val="en-US"/>
+        </w:rPr>
+      </w:pPr>
+      <w:r>
+        <w:rPr>
+          <w:rFonts w:ascii="Times New Roman" w:hAnsi="Times New Roman" w:cs="Times New Roman"/>
+          <w:sz w:val="24"/>
+          <w:lang w:val="en-US"/>
+        </w:rPr>
+        <w:t xml:space="preserve">Stacks work with the principle </w:t>
+      </w:r>
+      <w:r>
+        <w:rPr>
+          <w:rFonts w:ascii="Times New Roman" w:hAnsi="Times New Roman" w:cs="Times New Roman"/>
+          <w:sz w:val="24"/>
+          <w:lang w:val="en-US"/>
+        </w:rPr>
+        <w:t>of ‘Last In, First Out’ (LIFO).</w:t>
+      </w:r>
+    </w:p>
+    <w:p>
+      <w:pPr>
+        <w:jc w:val="both"/>
+        <w:rPr>
+          <w:rFonts w:ascii="Times New Roman" w:hAnsi="Times New Roman" w:cs="Times New Roman"/>
+          <w:sz w:val="24"/>
+          <w:lang w:val="en-US"/>
+        </w:rPr>
+      </w:pPr>
+      <w:r>
+        <w:rPr>
+          <w:rFonts w:ascii="Times New Roman" w:hAnsi="Times New Roman" w:cs="Times New Roman"/>
+          <w:sz w:val="24"/>
+          <w:lang w:val="en-US"/>
+        </w:rPr>
+        <w:t xml:space="preserve">If we need to search for </w:t>
+      </w:r>
+      <w:r>
+        <w:rPr>
+          <w:rFonts w:ascii="Times New Roman" w:hAnsi="Times New Roman" w:cs="Times New Roman"/>
+          <w:sz w:val="24"/>
+          <w:lang w:val="en-US"/>
+        </w:rPr>
+        <w:t>an</w:t>
+      </w:r>
+      <w:r>
+        <w:rPr>
+          <w:rFonts w:ascii="Times New Roman" w:hAnsi="Times New Roman" w:cs="Times New Roman"/>
           <w:sz w:val="24"/>
           <w:lang w:val="en-US"/>
         </w:rPr>
         <w:t xml:space="preserve"> </w:t>
       </w:r>
-    </w:p>
-    <w:p>
-      <w:pPr>
-        <w:pStyle w:val="Lijstalinea"/>
+      <w:r>
+        <w:rPr>
+          <w:rFonts w:ascii="Times New Roman" w:hAnsi="Times New Roman" w:cs="Times New Roman"/>
+          <w:sz w:val="24"/>
+          <w:lang w:val="en-US"/>
+        </w:rPr>
+        <w:t>element</w:t>
+      </w:r>
+      <w:r>
+        <w:rPr>
+          <w:rFonts w:ascii="Times New Roman" w:hAnsi="Times New Roman" w:cs="Times New Roman"/>
+          <w:sz w:val="24"/>
+          <w:lang w:val="en-US"/>
+        </w:rPr>
+        <w:t xml:space="preserve"> in the stack, we are supposed to remove each element at the top </w:t>
+      </w:r>
+      <w:r>
+        <w:rPr>
+          <w:rFonts w:ascii="Times New Roman" w:hAnsi="Times New Roman" w:cs="Times New Roman"/>
+          <w:sz w:val="24"/>
+          <w:lang w:val="en-US"/>
+        </w:rPr>
+        <w:t>until the required one has been found. B</w:t>
+      </w:r>
+      <w:r>
+        <w:rPr>
+          <w:rFonts w:ascii="Times New Roman" w:hAnsi="Times New Roman" w:cs="Times New Roman"/>
+          <w:sz w:val="24"/>
+          <w:lang w:val="en-US"/>
+        </w:rPr>
+        <w:t xml:space="preserve">ut </w:t>
+      </w:r>
+      <w:r>
+        <w:rPr>
+          <w:rFonts w:ascii="Times New Roman" w:hAnsi="Times New Roman" w:cs="Times New Roman"/>
+          <w:sz w:val="24"/>
+          <w:lang w:val="en-US"/>
+        </w:rPr>
+        <w:t xml:space="preserve">we are </w:t>
+      </w:r>
+      <w:r>
+        <w:rPr>
+          <w:rFonts w:ascii="Times New Roman" w:hAnsi="Times New Roman" w:cs="Times New Roman"/>
+          <w:sz w:val="24"/>
+          <w:lang w:val="en-US"/>
+        </w:rPr>
+        <w:t xml:space="preserve">also </w:t>
+      </w:r>
+      <w:r>
+        <w:rPr>
+          <w:rFonts w:ascii="Times New Roman" w:hAnsi="Times New Roman" w:cs="Times New Roman"/>
+          <w:sz w:val="24"/>
+          <w:lang w:val="en-US"/>
+        </w:rPr>
+        <w:t>obliged to keep track of all the removed elements, so t</w:t>
+      </w:r>
+      <w:r>
+        <w:rPr>
+          <w:rFonts w:ascii="Times New Roman" w:hAnsi="Times New Roman" w:cs="Times New Roman"/>
+          <w:sz w:val="24"/>
+          <w:lang w:val="en-US"/>
+        </w:rPr>
+        <w:t>he use of another stack to temporarily save all other elements until we find the one we’</w:t>
+      </w:r>
+      <w:r>
+        <w:rPr>
+          <w:rFonts w:ascii="Times New Roman" w:hAnsi="Times New Roman" w:cs="Times New Roman"/>
+          <w:sz w:val="24"/>
+          <w:lang w:val="en-US"/>
+        </w:rPr>
+        <w:t xml:space="preserve">re searching for is necessary. Doing this, we need extra memory and a dramatic increase in time complexity might occur if </w:t>
+      </w:r>
+      <w:r>
+        <w:rPr>
+          <w:rFonts w:ascii="Times New Roman" w:hAnsi="Times New Roman" w:cs="Times New Roman"/>
+          <w:sz w:val="24"/>
+          <w:lang w:val="en-US"/>
+        </w:rPr>
+        <w:t>all</w:t>
+      </w:r>
+      <w:r>
+        <w:rPr>
+          <w:rFonts w:ascii="Times New Roman" w:hAnsi="Times New Roman" w:cs="Times New Roman"/>
+          <w:sz w:val="24"/>
+          <w:lang w:val="en-US"/>
+        </w:rPr>
+        <w:t xml:space="preserve"> the elements </w:t>
+      </w:r>
+      <w:r>
+        <w:rPr>
+          <w:rFonts w:ascii="Times New Roman" w:hAnsi="Times New Roman" w:cs="Times New Roman"/>
+          <w:sz w:val="24"/>
+          <w:lang w:val="en-US"/>
+        </w:rPr>
+        <w:t>must</w:t>
+      </w:r>
+      <w:r>
+        <w:rPr>
+          <w:rFonts w:ascii="Times New Roman" w:hAnsi="Times New Roman" w:cs="Times New Roman"/>
+          <w:sz w:val="24"/>
+          <w:lang w:val="en-US"/>
+        </w:rPr>
+        <w:t xml:space="preserve"> be stored in another stack, and then need to be put back in the original stack.</w:t>
+      </w:r>
+    </w:p>
+    <w:p>
+      <w:pPr>
+        <w:jc w:val="both"/>
+        <w:rPr>
+          <w:rFonts w:ascii="Times New Roman" w:hAnsi="Times New Roman" w:cs="Times New Roman"/>
+          <w:sz w:val="24"/>
+          <w:lang w:val="en-US"/>
+        </w:rPr>
+      </w:pPr>
+    </w:p>
+    <w:p>
+      <w:pPr>
+        <w:jc w:val="both"/>
+        <w:rPr>
+          <w:rFonts w:ascii="Times New Roman" w:hAnsi="Times New Roman" w:cs="Times New Roman"/>
+          <w:sz w:val="24"/>
+          <w:u w:val="single"/>
+          <w:lang w:val="en-US"/>
+        </w:rPr>
+      </w:pPr>
+      <w:r>
+        <w:rPr>
+          <w:rFonts w:ascii="Times New Roman" w:hAnsi="Times New Roman" w:cs="Times New Roman"/>
+          <w:sz w:val="24"/>
+          <w:u w:val="single"/>
+          <w:lang w:val="en-US"/>
+        </w:rPr>
+        <w:t>Queues:</w:t>
+      </w:r>
+    </w:p>
+    <w:p>
+      <w:pPr>
+        <w:jc w:val="both"/>
+        <w:rPr>
+          <w:rFonts w:ascii="Times New Roman" w:hAnsi="Times New Roman" w:cs="Times New Roman"/>
+          <w:sz w:val="24"/>
+          <w:lang w:val="en-US"/>
+        </w:rPr>
+      </w:pPr>
+      <w:r>
+        <w:rPr>
+          <w:rFonts w:ascii="Times New Roman" w:hAnsi="Times New Roman" w:cs="Times New Roman"/>
+          <w:sz w:val="24"/>
+          <w:lang w:val="en-US"/>
+        </w:rPr>
+        <w:t xml:space="preserve">A queue is a </w:t>
+      </w:r>
+      <w:r>
+        <w:rPr>
+          <w:rFonts w:ascii="Times New Roman" w:hAnsi="Times New Roman" w:cs="Times New Roman"/>
+          <w:sz w:val="24"/>
+          <w:lang w:val="en-US"/>
+        </w:rPr>
+        <w:t>“</w:t>
+      </w:r>
+      <w:r>
+        <w:rPr>
+          <w:rFonts w:ascii="Times New Roman" w:hAnsi="Times New Roman" w:cs="Times New Roman"/>
+          <w:sz w:val="24"/>
+          <w:lang w:val="en-US"/>
+        </w:rPr>
+        <w:t>First In, First Out</w:t>
+      </w:r>
+      <w:r>
+        <w:rPr>
+          <w:rFonts w:ascii="Times New Roman" w:hAnsi="Times New Roman" w:cs="Times New Roman"/>
+          <w:sz w:val="24"/>
+          <w:lang w:val="en-US"/>
+        </w:rPr>
+        <w:t>”</w:t>
+      </w:r>
+      <w:r>
+        <w:rPr>
+          <w:rFonts w:ascii="Times New Roman" w:hAnsi="Times New Roman" w:cs="Times New Roman"/>
+          <w:sz w:val="24"/>
+          <w:lang w:val="en-US"/>
+        </w:rPr>
+        <w:t xml:space="preserve"> (FIFO) system, which means that it keeps its order.</w:t>
+      </w:r>
+    </w:p>
+    <w:p>
+      <w:pPr>
+        <w:jc w:val="both"/>
+        <w:rPr>
+          <w:rFonts w:ascii="Times New Roman" w:hAnsi="Times New Roman" w:cs="Times New Roman"/>
+          <w:sz w:val="24"/>
+          <w:lang w:val="en-US"/>
+        </w:rPr>
+      </w:pPr>
+      <w:r>
+        <w:rPr>
+          <w:rFonts w:ascii="Times New Roman" w:hAnsi="Times New Roman" w:cs="Times New Roman"/>
+          <w:sz w:val="24"/>
+          <w:lang w:val="en-US"/>
+        </w:rPr>
+        <w:t>A priority queue</w:t>
+      </w:r>
+      <w:r>
+        <w:rPr>
+          <w:rFonts w:ascii="Times New Roman" w:hAnsi="Times New Roman" w:cs="Times New Roman"/>
+          <w:sz w:val="24"/>
+          <w:lang w:val="en-US"/>
+        </w:rPr>
+        <w:t xml:space="preserve"> is always sorted by priority. The element with the highest priority will be handled first.</w:t>
+      </w:r>
+    </w:p>
+    <w:p>
+      <w:pPr>
+        <w:jc w:val="both"/>
+        <w:rPr>
+          <w:rFonts w:ascii="Times New Roman" w:hAnsi="Times New Roman" w:cs="Times New Roman"/>
+          <w:sz w:val="24"/>
+          <w:lang w:val="en-US"/>
+        </w:rPr>
+      </w:pPr>
+      <w:r>
+        <w:rPr>
+          <w:rFonts w:ascii="Times New Roman" w:hAnsi="Times New Roman" w:cs="Times New Roman"/>
+          <w:sz w:val="24"/>
+          <w:lang w:val="en-US"/>
+        </w:rPr>
+        <w:t xml:space="preserve">A fixed size priority queue is almost the same as a normal priority queue, but </w:t>
+      </w:r>
+      <w:r>
+        <w:rPr>
+          <w:rFonts w:ascii="Times New Roman" w:hAnsi="Times New Roman" w:cs="Times New Roman"/>
+          <w:sz w:val="24"/>
+          <w:lang w:val="en-US"/>
+        </w:rPr>
+        <w:t>only a fixed capacity of elements is stored.</w:t>
+      </w:r>
+    </w:p>
+    <w:p>
+      <w:pPr>
+        <w:jc w:val="both"/>
+        <w:rPr>
+          <w:rFonts w:ascii="Times New Roman" w:hAnsi="Times New Roman" w:cs="Times New Roman"/>
+          <w:sz w:val="24"/>
+          <w:lang w:val="en-US"/>
+        </w:rPr>
+      </w:pPr>
+      <w:r>
+        <w:rPr>
+          <w:rFonts w:ascii="Times New Roman" w:hAnsi="Times New Roman" w:cs="Times New Roman"/>
+          <w:sz w:val="24"/>
+          <w:lang w:val="en-US"/>
+        </w:rPr>
+        <w:t>Like stacks, searching for elements wi</w:t>
+      </w:r>
+      <w:r>
+        <w:rPr>
+          <w:rFonts w:ascii="Times New Roman" w:hAnsi="Times New Roman" w:cs="Times New Roman"/>
+          <w:sz w:val="24"/>
+          <w:lang w:val="en-US"/>
+        </w:rPr>
+        <w:t>ll cost us more space and time.</w:t>
+      </w:r>
+      <w:r>
+        <w:rPr>
+          <w:rFonts w:ascii="Times New Roman" w:hAnsi="Times New Roman" w:cs="Times New Roman"/>
+          <w:sz w:val="24"/>
+          <w:lang w:val="en-US"/>
+        </w:rPr>
+        <w:t xml:space="preserve"> </w:t>
+      </w:r>
+      <w:r>
+        <w:rPr>
+          <w:rFonts w:ascii="Times New Roman" w:hAnsi="Times New Roman" w:cs="Times New Roman"/>
+          <w:sz w:val="24"/>
+          <w:lang w:val="en-US"/>
+        </w:rPr>
+        <w:t>W</w:t>
+      </w:r>
+      <w:r>
+        <w:rPr>
+          <w:rFonts w:ascii="Times New Roman" w:hAnsi="Times New Roman" w:cs="Times New Roman"/>
+          <w:sz w:val="24"/>
+          <w:lang w:val="en-US"/>
+        </w:rPr>
+        <w:t>e start from the head of the queue and remove the elements and keep track of them in another queue until the one w</w:t>
+      </w:r>
+      <w:r>
+        <w:rPr>
+          <w:rFonts w:ascii="Times New Roman" w:hAnsi="Times New Roman" w:cs="Times New Roman"/>
+          <w:sz w:val="24"/>
+          <w:lang w:val="en-US"/>
+        </w:rPr>
+        <w:t>e are searching</w:t>
+      </w:r>
+      <w:r>
+        <w:rPr>
+          <w:rFonts w:ascii="Times New Roman" w:hAnsi="Times New Roman" w:cs="Times New Roman"/>
+          <w:sz w:val="24"/>
+          <w:lang w:val="en-US"/>
+        </w:rPr>
+        <w:t xml:space="preserve"> for</w:t>
+      </w:r>
+      <w:r>
+        <w:rPr>
+          <w:rFonts w:ascii="Times New Roman" w:hAnsi="Times New Roman" w:cs="Times New Roman"/>
+          <w:sz w:val="24"/>
+          <w:lang w:val="en-US"/>
+        </w:rPr>
+        <w:t xml:space="preserve"> has been found.</w:t>
+      </w:r>
+    </w:p>
+    <w:p>
+      <w:pPr>
+        <w:jc w:val="both"/>
+        <w:rPr>
+          <w:rFonts w:ascii="Times New Roman" w:hAnsi="Times New Roman" w:cs="Times New Roman"/>
+          <w:sz w:val="24"/>
+          <w:lang w:val="en-US"/>
+        </w:rPr>
+      </w:pPr>
+    </w:p>
+    <w:p>
+      <w:pPr>
+        <w:jc w:val="both"/>
+        <w:rPr>
+          <w:rFonts w:ascii="Times New Roman" w:hAnsi="Times New Roman" w:cs="Times New Roman"/>
+          <w:sz w:val="24"/>
+          <w:u w:val="single"/>
+          <w:lang w:val="en-US"/>
+        </w:rPr>
+      </w:pPr>
+      <w:r>
+        <w:rPr>
+          <w:rFonts w:ascii="Times New Roman" w:hAnsi="Times New Roman" w:cs="Times New Roman"/>
+          <w:sz w:val="24"/>
+          <w:u w:val="single"/>
+          <w:lang w:val="en-US"/>
+        </w:rPr>
+        <w:t>Dictionaries:</w:t>
+      </w:r>
+    </w:p>
+    <w:p>
+      <w:pPr>
+        <w:jc w:val="both"/>
+        <w:rPr>
+          <w:rFonts w:ascii="Times New Roman" w:hAnsi="Times New Roman" w:cs="Times New Roman"/>
+          <w:sz w:val="24"/>
+          <w:lang w:val="en-US"/>
+        </w:rPr>
+      </w:pPr>
+      <w:r>
+        <w:rPr>
+          <w:rFonts w:ascii="Times New Roman" w:hAnsi="Times New Roman" w:cs="Times New Roman"/>
+          <w:sz w:val="24"/>
+          <w:lang w:val="en-US"/>
+        </w:rPr>
+        <w:t>Stores</w:t>
+      </w:r>
+      <w:r>
+        <w:rPr>
+          <w:rFonts w:ascii="Times New Roman" w:hAnsi="Times New Roman" w:cs="Times New Roman"/>
+          <w:sz w:val="24"/>
+          <w:lang w:val="en-US"/>
+        </w:rPr>
+        <w:t xml:space="preserve"> a dynamic set of elements, each with an associated key.</w:t>
+      </w:r>
+    </w:p>
+    <w:p>
+      <w:pPr>
+        <w:jc w:val="both"/>
+        <w:rPr>
+          <w:rFonts w:ascii="Times New Roman" w:hAnsi="Times New Roman" w:cs="Times New Roman"/>
+          <w:sz w:val="24"/>
+          <w:lang w:val="en-US"/>
+        </w:rPr>
+      </w:pPr>
+      <w:r>
+        <w:rPr>
+          <w:rFonts w:ascii="Times New Roman" w:hAnsi="Times New Roman" w:cs="Times New Roman"/>
+          <w:sz w:val="24"/>
+          <w:lang w:val="en-US"/>
+        </w:rPr>
+        <w:t>Advantages of using dictionaries are:</w:t>
+      </w:r>
+    </w:p>
+    <w:p>
+      <w:pPr>
+        <w:pStyle w:val="ListParagraph"/>
         <w:numPr>
           <w:ilvl w:val="0"/>
           <w:numId w:val="13"/>
@@ -663,143 +984,22 @@
         <w:jc w:val="both"/>
         <w:rPr>
           <w:rFonts w:ascii="Times New Roman" w:hAnsi="Times New Roman" w:cs="Times New Roman"/>
-          <w:color w:val="FF0000"/>
-          <w:sz w:val="24"/>
-          <w:lang w:val="en-US"/>
-        </w:rPr>
-      </w:pPr>
-      <w:r>
-        <w:rPr>
-          <w:rFonts w:ascii="Times New Roman" w:hAnsi="Times New Roman" w:cs="Times New Roman"/>
-          <w:color w:val="FF0000"/>
-          <w:sz w:val="24"/>
-          <w:lang w:val="en-US"/>
-        </w:rPr>
-        <w:t xml:space="preserve">Stacks work with the principle of ‘Last In, First Out’ (LIFO). If we need to search for a particular element in the stack, we are supposed to remove each element at the top </w:t>
-      </w:r>
-      <w:r>
-        <w:rPr>
-          <w:rFonts w:ascii="Times New Roman" w:hAnsi="Times New Roman" w:cs="Times New Roman"/>
-          <w:color w:val="FF0000"/>
-          <w:sz w:val="24"/>
-          <w:lang w:val="en-US"/>
-        </w:rPr>
-        <w:t>until the required one has been found. B</w:t>
-      </w:r>
-      <w:r>
-        <w:rPr>
-          <w:rFonts w:ascii="Times New Roman" w:hAnsi="Times New Roman" w:cs="Times New Roman"/>
-          <w:color w:val="FF0000"/>
-          <w:sz w:val="24"/>
-          <w:lang w:val="en-US"/>
-        </w:rPr>
-        <w:t xml:space="preserve">ut </w:t>
-      </w:r>
-      <w:r>
-        <w:rPr>
-          <w:rFonts w:ascii="Times New Roman" w:hAnsi="Times New Roman" w:cs="Times New Roman"/>
-          <w:color w:val="FF0000"/>
-          <w:sz w:val="24"/>
-          <w:lang w:val="en-US"/>
-        </w:rPr>
-        <w:t xml:space="preserve">we are </w:t>
-      </w:r>
-      <w:r>
-        <w:rPr>
-          <w:rFonts w:ascii="Times New Roman" w:hAnsi="Times New Roman" w:cs="Times New Roman"/>
-          <w:color w:val="FF0000"/>
-          <w:sz w:val="24"/>
-          <w:lang w:val="en-US"/>
-        </w:rPr>
-        <w:t xml:space="preserve">also </w:t>
-      </w:r>
-      <w:r>
-        <w:rPr>
-          <w:rFonts w:ascii="Times New Roman" w:hAnsi="Times New Roman" w:cs="Times New Roman"/>
-          <w:color w:val="FF0000"/>
-          <w:sz w:val="24"/>
-          <w:lang w:val="en-US"/>
-        </w:rPr>
-        <w:t>obliged to keep track of all the removed elements, so t</w:t>
-      </w:r>
-      <w:r>
-        <w:rPr>
-          <w:rFonts w:ascii="Times New Roman" w:hAnsi="Times New Roman" w:cs="Times New Roman"/>
-          <w:color w:val="FF0000"/>
-          <w:sz w:val="24"/>
-          <w:lang w:val="en-US"/>
-        </w:rPr>
-        <w:t>he use of another stack to temporarily save all other elements until we find the one we’</w:t>
-      </w:r>
-      <w:r>
-        <w:rPr>
-          <w:rFonts w:ascii="Times New Roman" w:hAnsi="Times New Roman" w:cs="Times New Roman"/>
-          <w:color w:val="FF0000"/>
-          <w:sz w:val="24"/>
-          <w:lang w:val="en-US"/>
-        </w:rPr>
-        <w:t>re searching for is necessary. Doing this, we are in need of extra memory and a dramatic increase in time complexity might occur if all of the elements have to be stored in another stack, and then need to be put back in the original stack.</w:t>
-      </w:r>
-    </w:p>
-    <w:p>
-      <w:pPr>
-        <w:jc w:val="both"/>
-        <w:rPr>
-          <w:rFonts w:ascii="Times New Roman" w:hAnsi="Times New Roman" w:cs="Times New Roman"/>
-          <w:sz w:val="24"/>
-          <w:lang w:val="en-US"/>
-        </w:rPr>
-      </w:pPr>
-    </w:p>
-    <w:p>
-      <w:pPr>
-        <w:jc w:val="both"/>
-        <w:rPr>
-          <w:rFonts w:ascii="Times New Roman" w:hAnsi="Times New Roman" w:cs="Times New Roman"/>
-          <w:sz w:val="24"/>
-          <w:lang w:val="en-US"/>
-        </w:rPr>
-      </w:pPr>
-      <w:r>
-        <w:rPr>
-          <w:rFonts w:ascii="Times New Roman" w:hAnsi="Times New Roman" w:cs="Times New Roman"/>
-          <w:sz w:val="24"/>
-          <w:lang w:val="en-US"/>
-        </w:rPr>
-        <w:t>Queues:</w:t>
-      </w:r>
-    </w:p>
-    <w:p>
-      <w:pPr>
-        <w:jc w:val="both"/>
-        <w:rPr>
-          <w:rFonts w:ascii="Times New Roman" w:hAnsi="Times New Roman" w:cs="Times New Roman"/>
-          <w:color w:val="FF0000"/>
-          <w:sz w:val="24"/>
-          <w:lang w:val="en-US"/>
-        </w:rPr>
-      </w:pPr>
-      <w:r>
-        <w:rPr>
-          <w:rFonts w:ascii="Times New Roman" w:hAnsi="Times New Roman" w:cs="Times New Roman"/>
-          <w:sz w:val="24"/>
-          <w:lang w:val="en-US"/>
-        </w:rPr>
-        <w:t>Advantages of using queues are:</w:t>
-      </w:r>
-      <w:r>
-        <w:rPr>
-          <w:rFonts w:ascii="Times New Roman" w:hAnsi="Times New Roman" w:cs="Times New Roman"/>
-          <w:color w:val="FF0000"/>
-          <w:sz w:val="24"/>
-          <w:lang w:val="en-US"/>
-        </w:rPr>
-        <w:t xml:space="preserve"> </w:t>
-      </w:r>
-    </w:p>
-    <w:p>
-      <w:pPr>
-        <w:pStyle w:val="Lijstalinea"/>
+          <w:sz w:val="24"/>
+          <w:lang w:val="en-US"/>
+        </w:rPr>
+      </w:pPr>
+      <w:r>
+        <w:rPr>
+          <w:rFonts w:ascii="Times New Roman" w:hAnsi="Times New Roman" w:cs="Times New Roman"/>
+          <w:sz w:val="24"/>
+          <w:lang w:val="en-US"/>
+        </w:rPr>
+        <w:t>Each key is unique.</w:t>
+      </w:r>
+    </w:p>
+    <w:p>
+      <w:pPr>
+        <w:pStyle w:val="ListParagraph"/>
         <w:numPr>
           <w:ilvl w:val="0"/>
           <w:numId w:val="13"/>
@@ -807,84 +1007,41 @@
         <w:jc w:val="both"/>
         <w:rPr>
           <w:rFonts w:ascii="Times New Roman" w:hAnsi="Times New Roman" w:cs="Times New Roman"/>
-          <w:color w:val="FF0000"/>
-          <w:sz w:val="24"/>
-          <w:lang w:val="en-US"/>
-        </w:rPr>
-      </w:pPr>
-      <w:r>
-        <w:rPr>
-          <w:rFonts w:ascii="Times New Roman" w:hAnsi="Times New Roman" w:cs="Times New Roman"/>
-          <w:color w:val="FF0000"/>
-          <w:sz w:val="24"/>
-          <w:lang w:val="en-US"/>
-        </w:rPr>
-        <w:t>A queue is a First In, First Out (FIFO) system, which means that it keeps its order. If we would use a priority queue, we could weight each movie according to the similarity to movies which the user likes. This would allow us to move the movies with greater similarity and weight more towards the front of the queue</w:t>
-      </w:r>
-      <w:r>
-        <w:rPr>
-          <w:rFonts w:ascii="Times New Roman" w:hAnsi="Times New Roman" w:cs="Times New Roman"/>
-          <w:color w:val="FF0000"/>
-          <w:sz w:val="24"/>
-          <w:lang w:val="en-US"/>
-        </w:rPr>
-        <w:t>, rather than always being added to the tail.</w:t>
+          <w:sz w:val="24"/>
+          <w:lang w:val="en-US"/>
+        </w:rPr>
+      </w:pPr>
+      <w:r>
+        <w:rPr>
+          <w:rFonts w:ascii="Times New Roman" w:hAnsi="Times New Roman" w:cs="Times New Roman"/>
+          <w:sz w:val="24"/>
+          <w:lang w:val="en-US"/>
+        </w:rPr>
+        <w:lastRenderedPageBreak/>
+        <w:t>When implemented as a linked list or with direct addressing, Insert and Delete have a time complexity of O(1).</w:t>
       </w:r>
     </w:p>
     <w:p>
       <w:pPr>
         <w:jc w:val="both"/>
         <w:rPr>
-          <w:color w:val="000000"/>
-          <w:sz w:val="33"/>
-          <w:szCs w:val="33"/>
-          <w:shd w:val="clear" w:color="auto" w:fill="FFFFFF"/>
-          <w:lang w:val="en-GB"/>
-        </w:rPr>
-      </w:pPr>
-    </w:p>
-    <w:p>
-      <w:pPr>
-        <w:jc w:val="both"/>
-        <w:rPr>
-          <w:rFonts w:ascii="Times New Roman" w:hAnsi="Times New Roman" w:cs="Times New Roman"/>
-          <w:sz w:val="24"/>
-          <w:lang w:val="en-US"/>
-        </w:rPr>
-      </w:pPr>
-    </w:p>
-    <w:p>
-      <w:pPr>
-        <w:jc w:val="both"/>
-        <w:rPr>
-          <w:rFonts w:ascii="Times New Roman" w:hAnsi="Times New Roman" w:cs="Times New Roman"/>
-          <w:color w:val="FF0000"/>
-          <w:sz w:val="24"/>
-          <w:lang w:val="en-US"/>
-        </w:rPr>
-      </w:pPr>
-      <w:r>
-        <w:rPr>
-          <w:rFonts w:ascii="Times New Roman" w:hAnsi="Times New Roman" w:cs="Times New Roman"/>
-          <w:sz w:val="24"/>
-          <w:lang w:val="en-US"/>
-        </w:rPr>
-        <w:lastRenderedPageBreak/>
-        <w:t>Disadvantages of using queues are:</w:t>
-      </w:r>
-      <w:r>
-        <w:rPr>
-          <w:rFonts w:ascii="Times New Roman" w:hAnsi="Times New Roman" w:cs="Times New Roman"/>
-          <w:color w:val="FF0000"/>
-          <w:sz w:val="24"/>
-          <w:lang w:val="en-US"/>
-        </w:rPr>
-        <w:t xml:space="preserve"> </w:t>
-      </w:r>
-    </w:p>
-    <w:p>
-      <w:pPr>
-        <w:pStyle w:val="Lijstalinea"/>
+          <w:rFonts w:ascii="Times New Roman" w:hAnsi="Times New Roman" w:cs="Times New Roman"/>
+          <w:sz w:val="24"/>
+          <w:lang w:val="en-US"/>
+        </w:rPr>
+      </w:pPr>
+      <w:r>
+        <w:rPr>
+          <w:rFonts w:ascii="Times New Roman" w:hAnsi="Times New Roman" w:cs="Times New Roman"/>
+          <w:sz w:val="24"/>
+          <w:lang w:val="en-US"/>
+        </w:rPr>
+        <w:t>Disadvantages of using dictionaries are:</w:t>
+      </w:r>
+    </w:p>
+    <w:p>
+      <w:pPr>
+        <w:pStyle w:val="ListParagraph"/>
         <w:numPr>
           <w:ilvl w:val="0"/>
           <w:numId w:val="13"/>
@@ -892,33 +1049,22 @@
         <w:jc w:val="both"/>
         <w:rPr>
           <w:rFonts w:ascii="Times New Roman" w:hAnsi="Times New Roman" w:cs="Times New Roman"/>
-          <w:color w:val="FF0000"/>
-          <w:sz w:val="24"/>
-          <w:lang w:val="en-US"/>
-        </w:rPr>
-      </w:pPr>
-      <w:r>
-        <w:rPr>
-          <w:rFonts w:ascii="Times New Roman" w:hAnsi="Times New Roman" w:cs="Times New Roman"/>
-          <w:color w:val="FF0000"/>
-          <w:sz w:val="24"/>
-          <w:lang w:val="en-US"/>
-        </w:rPr>
-        <w:t>Like stacks, searching for elements will cost us more space and time. With priority queues, we start from the head of the queue and remove the elements and keep track of them in another queue until the one we are searching has been found. Unlike stacks, we are supposed to move all of the remaining elements of the original queue to the new one because once removed, we can’t put an element back at the front.</w:t>
-      </w:r>
-      <w:r>
-        <w:rPr>
-          <w:rFonts w:ascii="Times New Roman" w:hAnsi="Times New Roman" w:cs="Times New Roman"/>
-          <w:color w:val="FF0000"/>
-          <w:sz w:val="24"/>
-          <w:lang w:val="en-US"/>
-        </w:rPr>
-        <w:t xml:space="preserve"> </w:t>
-      </w:r>
-    </w:p>
-    <w:p>
-      <w:pPr>
-        <w:pStyle w:val="Lijstalinea"/>
+          <w:sz w:val="24"/>
+          <w:lang w:val="en-US"/>
+        </w:rPr>
+      </w:pPr>
+      <w:r>
+        <w:rPr>
+          <w:rFonts w:ascii="Times New Roman" w:hAnsi="Times New Roman" w:cs="Times New Roman"/>
+          <w:sz w:val="24"/>
+          <w:lang w:val="en-US"/>
+        </w:rPr>
+        <w:t>When implemented as a linked list, Search has a time complexity of O(n).</w:t>
+      </w:r>
+    </w:p>
+    <w:p>
+      <w:pPr>
+        <w:pStyle w:val="ListParagraph"/>
         <w:numPr>
           <w:ilvl w:val="0"/>
           <w:numId w:val="13"/>
@@ -926,80 +1072,22 @@
         <w:jc w:val="both"/>
         <w:rPr>
           <w:rFonts w:ascii="Times New Roman" w:hAnsi="Times New Roman" w:cs="Times New Roman"/>
-          <w:color w:val="FF0000"/>
-          <w:sz w:val="24"/>
-          <w:lang w:val="en-US"/>
-        </w:rPr>
-      </w:pPr>
-      <w:r>
-        <w:rPr>
-          <w:rFonts w:ascii="Times New Roman" w:hAnsi="Times New Roman" w:cs="Times New Roman"/>
-          <w:color w:val="FF0000"/>
-          <w:sz w:val="24"/>
-          <w:lang w:val="en-US"/>
-        </w:rPr>
-        <w:t>Inserting new elements will also cost also additional memory space and time, because the elements would have to find their place in the queue, which would be behind the elements with a greater or equal weight.</w:t>
-      </w:r>
-    </w:p>
-    <w:p>
-      <w:pPr>
-        <w:jc w:val="both"/>
-        <w:rPr>
-          <w:rFonts w:ascii="Times New Roman" w:hAnsi="Times New Roman" w:cs="Times New Roman"/>
-          <w:sz w:val="24"/>
-          <w:lang w:val="en-US"/>
-        </w:rPr>
-      </w:pPr>
-    </w:p>
-    <w:p>
-      <w:pPr>
-        <w:jc w:val="both"/>
-        <w:rPr>
-          <w:rFonts w:ascii="Times New Roman" w:hAnsi="Times New Roman" w:cs="Times New Roman"/>
-          <w:sz w:val="24"/>
-          <w:lang w:val="en-US"/>
-        </w:rPr>
-      </w:pPr>
-      <w:r>
-        <w:rPr>
-          <w:rFonts w:ascii="Times New Roman" w:hAnsi="Times New Roman" w:cs="Times New Roman"/>
-          <w:sz w:val="24"/>
-          <w:lang w:val="en-US"/>
-        </w:rPr>
-        <w:t>Dictionaries:</w:t>
-      </w:r>
-    </w:p>
-    <w:p>
-      <w:pPr>
-        <w:jc w:val="both"/>
-        <w:rPr>
-          <w:rFonts w:ascii="Times New Roman" w:hAnsi="Times New Roman" w:cs="Times New Roman"/>
-          <w:color w:val="FF0000"/>
-          <w:sz w:val="24"/>
-          <w:lang w:val="en-US"/>
-        </w:rPr>
-      </w:pPr>
-      <w:r>
-        <w:rPr>
-          <w:rFonts w:ascii="Times New Roman" w:hAnsi="Times New Roman" w:cs="Times New Roman"/>
-          <w:sz w:val="24"/>
-          <w:lang w:val="en-US"/>
-        </w:rPr>
-        <w:t>Advantages of using dictionaries are:</w:t>
-      </w:r>
-      <w:r>
-        <w:rPr>
-          <w:rFonts w:ascii="Times New Roman" w:hAnsi="Times New Roman" w:cs="Times New Roman"/>
-          <w:color w:val="FF0000"/>
-          <w:sz w:val="24"/>
-          <w:lang w:val="en-US"/>
-        </w:rPr>
-        <w:t xml:space="preserve"> </w:t>
-      </w:r>
-    </w:p>
-    <w:p>
-      <w:pPr>
-        <w:pStyle w:val="Lijstalinea"/>
+          <w:sz w:val="24"/>
+          <w:lang w:val="en-US"/>
+        </w:rPr>
+      </w:pPr>
+      <w:r>
+        <w:rPr>
+          <w:rFonts w:ascii="Times New Roman" w:hAnsi="Times New Roman" w:cs="Times New Roman"/>
+          <w:sz w:val="24"/>
+          <w:lang w:val="en-US"/>
+        </w:rPr>
+        <w:t>When implemented with direct addressing, the used space is O(M).</w:t>
+      </w:r>
+    </w:p>
+    <w:p>
+      <w:pPr>
+        <w:pStyle w:val="ListParagraph"/>
         <w:numPr>
           <w:ilvl w:val="0"/>
           <w:numId w:val="13"/>
@@ -1007,40 +1095,89 @@
         <w:jc w:val="both"/>
         <w:rPr>
           <w:rFonts w:ascii="Times New Roman" w:hAnsi="Times New Roman" w:cs="Times New Roman"/>
-          <w:color w:val="FF0000"/>
-          <w:sz w:val="24"/>
-          <w:lang w:val="en-US"/>
-        </w:rPr>
-      </w:pPr>
-      <w:bookmarkStart w:id="0" w:name="_GoBack"/>
-      <w:bookmarkEnd w:id="0"/>
+          <w:sz w:val="24"/>
+          <w:lang w:val="en-US"/>
+        </w:rPr>
+      </w:pPr>
+      <w:r>
+        <w:rPr>
+          <w:rFonts w:ascii="Times New Roman" w:hAnsi="Times New Roman" w:cs="Times New Roman"/>
+          <w:sz w:val="24"/>
+          <w:lang w:val="en-US"/>
+        </w:rPr>
+        <w:t>When implemented as a sorted array, Insert and Delete</w:t>
+      </w:r>
+      <w:r>
+        <w:rPr>
+          <w:rFonts w:ascii="Times New Roman" w:hAnsi="Times New Roman" w:cs="Times New Roman"/>
+          <w:sz w:val="24"/>
+          <w:lang w:val="en-US"/>
+        </w:rPr>
+        <w:t xml:space="preserve"> have a time complexity of O(n).</w:t>
+      </w:r>
     </w:p>
     <w:p>
       <w:pPr>
         <w:jc w:val="both"/>
         <w:rPr>
           <w:rFonts w:ascii="Times New Roman" w:hAnsi="Times New Roman" w:cs="Times New Roman"/>
-          <w:color w:val="FF0000"/>
-          <w:sz w:val="24"/>
-          <w:lang w:val="en-US"/>
-        </w:rPr>
-      </w:pPr>
-      <w:r>
-        <w:rPr>
-          <w:rFonts w:ascii="Times New Roman" w:hAnsi="Times New Roman" w:cs="Times New Roman"/>
-          <w:sz w:val="24"/>
-          <w:lang w:val="en-US"/>
-        </w:rPr>
-        <w:t>Disadvantages of using dictionaries are:</w:t>
-      </w:r>
-      <w:r>
-        <w:rPr>
-          <w:rFonts w:ascii="Times New Roman" w:hAnsi="Times New Roman" w:cs="Times New Roman"/>
-          <w:color w:val="FF0000"/>
-          <w:sz w:val="24"/>
-          <w:lang w:val="en-US"/>
-        </w:rPr>
-        <w:t xml:space="preserve"> </w:t>
+          <w:sz w:val="24"/>
+          <w:lang w:val="en-US"/>
+        </w:rPr>
+      </w:pPr>
+      <w:r>
+        <w:rPr>
+          <w:rFonts w:ascii="Times New Roman" w:hAnsi="Times New Roman" w:cs="Times New Roman"/>
+          <w:sz w:val="24"/>
+          <w:lang w:val="en-US"/>
+        </w:rPr>
+        <w:t>Applications of dictionaries are:</w:t>
+      </w:r>
+    </w:p>
+    <w:p>
+      <w:pPr>
+        <w:pStyle w:val="ListParagraph"/>
+        <w:numPr>
+          <w:ilvl w:val="0"/>
+          <w:numId w:val="13"/>
+        </w:numPr>
+        <w:jc w:val="both"/>
+        <w:rPr>
+          <w:rFonts w:ascii="Times New Roman" w:hAnsi="Times New Roman" w:cs="Times New Roman"/>
+          <w:sz w:val="24"/>
+          <w:lang w:val="en-US"/>
+        </w:rPr>
+      </w:pPr>
+      <w:r>
+        <w:rPr>
+          <w:rFonts w:ascii="Times New Roman" w:hAnsi="Times New Roman" w:cs="Times New Roman"/>
+          <w:sz w:val="24"/>
+          <w:lang w:val="en-US"/>
+        </w:rPr>
+        <w:t>IP addresses</w:t>
+      </w:r>
+    </w:p>
+    <w:p>
+      <w:pPr>
+        <w:pStyle w:val="ListParagraph"/>
+        <w:numPr>
+          <w:ilvl w:val="0"/>
+          <w:numId w:val="13"/>
+        </w:numPr>
+        <w:jc w:val="both"/>
+        <w:rPr>
+          <w:rFonts w:ascii="Times New Roman" w:hAnsi="Times New Roman" w:cs="Times New Roman"/>
+          <w:sz w:val="24"/>
+          <w:lang w:val="en-US"/>
+        </w:rPr>
+      </w:pPr>
+      <w:r>
+        <w:rPr>
+          <w:rFonts w:ascii="Times New Roman" w:hAnsi="Times New Roman" w:cs="Times New Roman"/>
+          <w:sz w:val="24"/>
+          <w:lang w:val="en-US"/>
+        </w:rPr>
+        <w:t>Telephone numbers</w:t>
       </w:r>
     </w:p>
     <w:p>
@@ -1128,55 +1265,7 @@
           <w:rFonts w:ascii="Times New Roman" w:hAnsi="Times New Roman" w:cs="Times New Roman"/>
           <w:lang w:val="en-US"/>
         </w:rPr>
-        <w:t xml:space="preserve"> A worst case scenario is that all the letters in String s are the same. There will be may (equal) </w:t>
-      </w:r>
-      <w:proofErr w:type="spellStart"/>
-      <w:r>
-        <w:rPr>
-          <w:rFonts w:ascii="Times New Roman" w:hAnsi="Times New Roman" w:cs="Times New Roman"/>
-          <w:lang w:val="en-US"/>
-        </w:rPr>
-        <w:t>SquareSubsequences</w:t>
-      </w:r>
-      <w:proofErr w:type="spellEnd"/>
-      <w:r>
-        <w:rPr>
-          <w:rFonts w:ascii="Times New Roman" w:hAnsi="Times New Roman" w:cs="Times New Roman"/>
-          <w:lang w:val="en-US"/>
-        </w:rPr>
-        <w:t xml:space="preserve">. The longest </w:t>
-      </w:r>
-      <w:proofErr w:type="spellStart"/>
-      <w:r>
-        <w:rPr>
-          <w:rFonts w:ascii="Times New Roman" w:hAnsi="Times New Roman" w:cs="Times New Roman"/>
-          <w:lang w:val="en-US"/>
-        </w:rPr>
-        <w:t>SquareSubsequence</w:t>
-      </w:r>
-      <w:proofErr w:type="spellEnd"/>
-      <w:r>
-        <w:rPr>
-          <w:rFonts w:ascii="Times New Roman" w:hAnsi="Times New Roman" w:cs="Times New Roman"/>
-          <w:lang w:val="en-US"/>
-        </w:rPr>
-        <w:t xml:space="preserve"> will have a length of n when n is even or n-1 if n is uneven, with n = </w:t>
-      </w:r>
-      <w:proofErr w:type="spellStart"/>
-      <w:r>
-        <w:rPr>
-          <w:rFonts w:ascii="Times New Roman" w:hAnsi="Times New Roman" w:cs="Times New Roman"/>
-          <w:lang w:val="en-US"/>
-        </w:rPr>
-        <w:t>s.length</w:t>
-      </w:r>
-      <w:proofErr w:type="spellEnd"/>
-      <w:r>
-        <w:rPr>
-          <w:rFonts w:ascii="Times New Roman" w:hAnsi="Times New Roman" w:cs="Times New Roman"/>
-          <w:lang w:val="en-US"/>
-        </w:rPr>
-        <w:t>();</w:t>
+        <w:t xml:space="preserve"> A worst case scenario is that all the letters in String s are the same. There will be may (equal) SquareSubsequences. The longest SquareSubsequence will have a length of n when n is even or n-1 if n is uneven, with n = s.length();</w:t>
       </w:r>
     </w:p>
     <w:p>
@@ -1260,7 +1349,6 @@
         </w:rPr>
         <w:t xml:space="preserve"> Idem as scenario 0 in </w:t>
       </w:r>
-      <w:proofErr w:type="spellStart"/>
       <w:r>
         <w:rPr>
           <w:rFonts w:ascii="Times New Roman" w:hAnsi="Times New Roman" w:cs="Times New Roman"/>
@@ -1275,16 +1363,7 @@
           <w:sz w:val="24"/>
           <w:lang w:val="en-US"/>
         </w:rPr>
-        <w:t>Filtering</w:t>
-      </w:r>
-      <w:proofErr w:type="spellEnd"/>
-      <w:r>
-        <w:rPr>
-          <w:rFonts w:ascii="Times New Roman" w:hAnsi="Times New Roman" w:cs="Times New Roman"/>
-          <w:sz w:val="24"/>
-          <w:lang w:val="en-US"/>
-        </w:rPr>
-        <w:t>.</w:t>
+        <w:t>Filtering.</w:t>
       </w:r>
     </w:p>
     <w:p>
@@ -1428,7 +1507,7 @@
     </w:p>
     <w:tbl>
       <w:tblPr>
-        <w:tblStyle w:val="Tabelraster"/>
+        <w:tblStyle w:val="TableGrid"/>
         <w:tblW w:w="0" w:type="auto"/>
         <w:tblLook w:val="04A0" w:firstRow="1" w:lastRow="0" w:firstColumn="1" w:lastColumn="0" w:noHBand="0" w:noVBand="1"/>
       </w:tblPr>
@@ -1826,55 +1905,7 @@
                       <w:sz w:val="24"/>
                       <w:lang w:val="en-US"/>
                     </w:rPr>
-                    <m:t xml:space="preserve">5*0 </m:t>
-                  </m:r>
-                  <m:r>
-                    <w:rPr>
-                      <w:rFonts w:ascii="Cambria Math" w:hAnsi="Cambria Math" w:cs="Times New Roman"/>
-                      <w:sz w:val="24"/>
-                      <w:lang w:val="en-US"/>
-                    </w:rPr>
-                    <m:t>+</m:t>
-                  </m:r>
-                  <m:r>
-                    <w:rPr>
-                      <w:rFonts w:ascii="Cambria Math" w:hAnsi="Cambria Math" w:cs="Times New Roman"/>
-                      <w:sz w:val="24"/>
-                      <w:lang w:val="en-US"/>
-                    </w:rPr>
-                    <m:t xml:space="preserve"> 5*0 </m:t>
-                  </m:r>
-                  <m:r>
-                    <w:rPr>
-                      <w:rFonts w:ascii="Cambria Math" w:hAnsi="Cambria Math" w:cs="Times New Roman"/>
-                      <w:sz w:val="24"/>
-                      <w:lang w:val="en-US"/>
-                    </w:rPr>
-                    <m:t>+</m:t>
-                  </m:r>
-                  <m:r>
-                    <w:rPr>
-                      <w:rFonts w:ascii="Cambria Math" w:hAnsi="Cambria Math" w:cs="Times New Roman"/>
-                      <w:sz w:val="24"/>
-                      <w:lang w:val="en-US"/>
-                    </w:rPr>
-                    <m:t xml:space="preserve"> 5*0 </m:t>
-                  </m:r>
-                  <m:r>
-                    <w:rPr>
-                      <w:rFonts w:ascii="Cambria Math" w:hAnsi="Cambria Math" w:cs="Times New Roman"/>
-                      <w:sz w:val="24"/>
-                      <w:lang w:val="en-US"/>
-                    </w:rPr>
-                    <m:t>+</m:t>
-                  </m:r>
-                  <m:r>
-                    <w:rPr>
-                      <w:rFonts w:ascii="Cambria Math" w:hAnsi="Cambria Math" w:cs="Times New Roman"/>
-                      <w:sz w:val="24"/>
-                      <w:lang w:val="en-US"/>
-                    </w:rPr>
-                    <m:t xml:space="preserve"> 5*0</m:t>
+                    <m:t>5*0 + 5*0 + 5*0 + 5*0</m:t>
                   </m:r>
                 </m:num>
                 <m:den>
@@ -1930,23 +1961,7 @@
                           <w:sz w:val="24"/>
                           <w:lang w:val="en-US"/>
                         </w:rPr>
-                        <m:t xml:space="preserve"> </m:t>
-                      </m:r>
-                      <m:r>
-                        <w:rPr>
-                          <w:rFonts w:ascii="Cambria Math" w:hAnsi="Cambria Math" w:cs="Times New Roman"/>
-                          <w:sz w:val="24"/>
-                          <w:lang w:val="en-US"/>
-                        </w:rPr>
-                        <m:t>+</m:t>
-                      </m:r>
-                      <m:r>
-                        <w:rPr>
-                          <w:rFonts w:ascii="Cambria Math" w:hAnsi="Cambria Math" w:cs="Times New Roman"/>
-                          <w:sz w:val="24"/>
-                          <w:lang w:val="en-US"/>
-                        </w:rPr>
-                        <m:t xml:space="preserve"> </m:t>
+                        <m:t xml:space="preserve"> + </m:t>
                       </m:r>
                       <m:sSup>
                         <m:sSupPr>
@@ -1986,23 +2001,7 @@
                           <w:sz w:val="24"/>
                           <w:lang w:val="en-US"/>
                         </w:rPr>
-                        <m:t xml:space="preserve"> </m:t>
-                      </m:r>
-                      <m:r>
-                        <w:rPr>
-                          <w:rFonts w:ascii="Cambria Math" w:hAnsi="Cambria Math" w:cs="Times New Roman"/>
-                          <w:sz w:val="24"/>
-                          <w:lang w:val="en-US"/>
-                        </w:rPr>
-                        <m:t>+</m:t>
-                      </m:r>
-                      <m:r>
-                        <w:rPr>
-                          <w:rFonts w:ascii="Cambria Math" w:hAnsi="Cambria Math" w:cs="Times New Roman"/>
-                          <w:sz w:val="24"/>
-                          <w:lang w:val="en-US"/>
-                        </w:rPr>
-                        <m:t xml:space="preserve"> </m:t>
+                        <m:t xml:space="preserve"> + </m:t>
                       </m:r>
                       <m:sSup>
                         <m:sSupPr>
@@ -2042,23 +2041,7 @@
                           <w:sz w:val="24"/>
                           <w:lang w:val="en-US"/>
                         </w:rPr>
-                        <m:t xml:space="preserve"> </m:t>
-                      </m:r>
-                      <m:r>
-                        <w:rPr>
-                          <w:rFonts w:ascii="Cambria Math" w:hAnsi="Cambria Math" w:cs="Times New Roman"/>
-                          <w:sz w:val="24"/>
-                          <w:lang w:val="en-US"/>
-                        </w:rPr>
-                        <m:t>+</m:t>
-                      </m:r>
-                      <m:r>
-                        <w:rPr>
-                          <w:rFonts w:ascii="Cambria Math" w:hAnsi="Cambria Math" w:cs="Times New Roman"/>
-                          <w:sz w:val="24"/>
-                          <w:lang w:val="en-US"/>
-                        </w:rPr>
-                        <m:t xml:space="preserve"> </m:t>
+                        <m:t xml:space="preserve"> + </m:t>
                       </m:r>
                       <m:sSup>
                         <m:sSupPr>
@@ -2100,15 +2083,7 @@
                       <w:sz w:val="24"/>
                       <w:lang w:val="en-US"/>
                     </w:rPr>
-                    <m:t xml:space="preserve"> </m:t>
-                  </m:r>
-                  <m:r>
-                    <w:rPr>
-                      <w:rFonts w:ascii="Cambria Math" w:hAnsi="Cambria Math" w:cs="Times New Roman"/>
-                      <w:sz w:val="24"/>
-                      <w:lang w:val="en-US"/>
-                    </w:rPr>
-                    <m:t xml:space="preserve">+ </m:t>
+                    <m:t xml:space="preserve"> + </m:t>
                   </m:r>
                   <m:rad>
                     <m:radPr>
@@ -2162,15 +2137,7 @@
                           <w:sz w:val="24"/>
                           <w:lang w:val="en-US"/>
                         </w:rPr>
-                        <m:t xml:space="preserve"> </m:t>
-                      </m:r>
-                      <m:r>
-                        <w:rPr>
-                          <w:rFonts w:ascii="Cambria Math" w:hAnsi="Cambria Math" w:cs="Times New Roman"/>
-                          <w:sz w:val="24"/>
-                          <w:lang w:val="en-US"/>
-                        </w:rPr>
-                        <m:t xml:space="preserve">+ </m:t>
+                        <m:t xml:space="preserve"> + </m:t>
                       </m:r>
                       <m:sSup>
                         <m:sSupPr>
@@ -2210,23 +2177,7 @@
                           <w:sz w:val="24"/>
                           <w:lang w:val="en-US"/>
                         </w:rPr>
-                        <m:t xml:space="preserve"> </m:t>
-                      </m:r>
-                      <m:r>
-                        <w:rPr>
-                          <w:rFonts w:ascii="Cambria Math" w:hAnsi="Cambria Math" w:cs="Times New Roman"/>
-                          <w:sz w:val="24"/>
-                          <w:lang w:val="en-US"/>
-                        </w:rPr>
-                        <m:t>+</m:t>
-                      </m:r>
-                      <m:r>
-                        <w:rPr>
-                          <w:rFonts w:ascii="Cambria Math" w:hAnsi="Cambria Math" w:cs="Times New Roman"/>
-                          <w:sz w:val="24"/>
-                          <w:lang w:val="en-US"/>
-                        </w:rPr>
-                        <m:t xml:space="preserve"> </m:t>
+                        <m:t xml:space="preserve"> + </m:t>
                       </m:r>
                       <m:sSup>
                         <m:sSupPr>
@@ -2266,31 +2217,7 @@
                           <w:sz w:val="24"/>
                           <w:lang w:val="en-US"/>
                         </w:rPr>
-                        <m:t xml:space="preserve"> </m:t>
-                      </m:r>
-                      <m:r>
-                        <w:rPr>
-                          <w:rFonts w:ascii="Cambria Math" w:hAnsi="Cambria Math" w:cs="Times New Roman"/>
-                          <w:sz w:val="24"/>
-                          <w:lang w:val="en-US"/>
-                        </w:rPr>
-                        <m:t>+</m:t>
-                      </m:r>
-                      <m:r>
-                        <w:rPr>
-                          <w:rFonts w:ascii="Cambria Math" w:hAnsi="Cambria Math" w:cs="Times New Roman"/>
-                          <w:sz w:val="24"/>
-                          <w:lang w:val="en-US"/>
-                        </w:rPr>
-                        <m:t xml:space="preserve"> </m:t>
-                      </m:r>
-                      <m:r>
-                        <w:rPr>
-                          <w:rFonts w:ascii="Cambria Math" w:hAnsi="Cambria Math" w:cs="Times New Roman"/>
-                          <w:sz w:val="24"/>
-                          <w:lang w:val="en-US"/>
-                        </w:rPr>
-                        <m:t>5²</m:t>
+                        <m:t xml:space="preserve"> + 5²</m:t>
                       </m:r>
                     </m:e>
                   </m:rad>
@@ -2381,18 +2308,10 @@
         </w:rPr>
         <w:t>Case 2:</w:t>
       </w:r>
-      <w:r>
-        <w:rPr>
-          <w:rFonts w:ascii="Times New Roman" w:hAnsi="Times New Roman" w:cs="Times New Roman"/>
-          <w:sz w:val="24"/>
-          <w:lang w:val="en-US"/>
-        </w:rPr>
-        <w:tab/>
-      </w:r>
     </w:p>
     <w:tbl>
       <w:tblPr>
-        <w:tblStyle w:val="Tabelraster"/>
+        <w:tblStyle w:val="TableGrid"/>
         <w:tblW w:w="0" w:type="auto"/>
         <w:tblLook w:val="04A0" w:firstRow="1" w:lastRow="0" w:firstColumn="1" w:lastColumn="0" w:noHBand="0" w:noVBand="1"/>
       </w:tblPr>
@@ -2790,103 +2709,7 @@
                       <w:sz w:val="24"/>
                       <w:lang w:val="en-US"/>
                     </w:rPr>
-                    <m:t>0*0</m:t>
-                  </m:r>
-                  <m:r>
-                    <w:rPr>
-                      <w:rFonts w:ascii="Cambria Math" w:hAnsi="Cambria Math" w:cs="Times New Roman"/>
-                      <w:sz w:val="24"/>
-                      <w:lang w:val="en-US"/>
-                    </w:rPr>
-                    <m:t xml:space="preserve"> </m:t>
-                  </m:r>
-                  <m:r>
-                    <w:rPr>
-                      <w:rFonts w:ascii="Cambria Math" w:hAnsi="Cambria Math" w:cs="Times New Roman"/>
-                      <w:sz w:val="24"/>
-                      <w:lang w:val="en-US"/>
-                    </w:rPr>
-                    <m:t>+</m:t>
-                  </m:r>
-                  <m:r>
-                    <w:rPr>
-                      <w:rFonts w:ascii="Cambria Math" w:hAnsi="Cambria Math" w:cs="Times New Roman"/>
-                      <w:sz w:val="24"/>
-                      <w:lang w:val="en-US"/>
-                    </w:rPr>
-                    <m:t xml:space="preserve"> </m:t>
-                  </m:r>
-                  <m:r>
-                    <w:rPr>
-                      <w:rFonts w:ascii="Cambria Math" w:hAnsi="Cambria Math" w:cs="Times New Roman"/>
-                      <w:sz w:val="24"/>
-                      <w:lang w:val="en-US"/>
-                    </w:rPr>
-                    <m:t>1*0</m:t>
-                  </m:r>
-                  <m:r>
-                    <w:rPr>
-                      <w:rFonts w:ascii="Cambria Math" w:hAnsi="Cambria Math" w:cs="Times New Roman"/>
-                      <w:sz w:val="24"/>
-                      <w:lang w:val="en-US"/>
-                    </w:rPr>
-                    <m:t xml:space="preserve"> </m:t>
-                  </m:r>
-                  <m:r>
-                    <w:rPr>
-                      <w:rFonts w:ascii="Cambria Math" w:hAnsi="Cambria Math" w:cs="Times New Roman"/>
-                      <w:sz w:val="24"/>
-                      <w:lang w:val="en-US"/>
-                    </w:rPr>
-                    <m:t>+</m:t>
-                  </m:r>
-                  <m:r>
-                    <w:rPr>
-                      <w:rFonts w:ascii="Cambria Math" w:hAnsi="Cambria Math" w:cs="Times New Roman"/>
-                      <w:sz w:val="24"/>
-                      <w:lang w:val="en-US"/>
-                    </w:rPr>
-                    <m:t xml:space="preserve"> </m:t>
-                  </m:r>
-                  <m:r>
-                    <w:rPr>
-                      <w:rFonts w:ascii="Cambria Math" w:hAnsi="Cambria Math" w:cs="Times New Roman"/>
-                      <w:sz w:val="24"/>
-                      <w:lang w:val="en-US"/>
-                    </w:rPr>
-                    <m:t>0*0</m:t>
-                  </m:r>
-                  <m:r>
-                    <w:rPr>
-                      <w:rFonts w:ascii="Cambria Math" w:hAnsi="Cambria Math" w:cs="Times New Roman"/>
-                      <w:sz w:val="24"/>
-                      <w:lang w:val="en-US"/>
-                    </w:rPr>
-                    <m:t xml:space="preserve"> </m:t>
-                  </m:r>
-                  <m:r>
-                    <w:rPr>
-                      <w:rFonts w:ascii="Cambria Math" w:hAnsi="Cambria Math" w:cs="Times New Roman"/>
-                      <w:sz w:val="24"/>
-                      <w:lang w:val="en-US"/>
-                    </w:rPr>
-                    <m:t>+</m:t>
-                  </m:r>
-                  <m:r>
-                    <w:rPr>
-                      <w:rFonts w:ascii="Cambria Math" w:hAnsi="Cambria Math" w:cs="Times New Roman"/>
-                      <w:sz w:val="24"/>
-                      <w:lang w:val="en-US"/>
-                    </w:rPr>
-                    <m:t xml:space="preserve"> </m:t>
-                  </m:r>
-                  <m:r>
-                    <w:rPr>
-                      <w:rFonts w:ascii="Cambria Math" w:hAnsi="Cambria Math" w:cs="Times New Roman"/>
-                      <w:sz w:val="24"/>
-                      <w:lang w:val="en-US"/>
-                    </w:rPr>
-                    <m:t>0*1</m:t>
+                    <m:t>0*0 + 1*0 + 0*0 + 0*1</m:t>
                   </m:r>
                 </m:num>
                 <m:den>
@@ -2942,23 +2765,7 @@
                           <w:sz w:val="24"/>
                           <w:lang w:val="en-US"/>
                         </w:rPr>
-                        <m:t xml:space="preserve"> </m:t>
-                      </m:r>
-                      <m:r>
-                        <w:rPr>
-                          <w:rFonts w:ascii="Cambria Math" w:hAnsi="Cambria Math" w:cs="Times New Roman"/>
-                          <w:sz w:val="24"/>
-                          <w:lang w:val="en-US"/>
-                        </w:rPr>
-                        <m:t>+</m:t>
-                      </m:r>
-                      <m:r>
-                        <w:rPr>
-                          <w:rFonts w:ascii="Cambria Math" w:hAnsi="Cambria Math" w:cs="Times New Roman"/>
-                          <w:sz w:val="24"/>
-                          <w:lang w:val="en-US"/>
-                        </w:rPr>
-                        <m:t xml:space="preserve"> </m:t>
+                        <m:t xml:space="preserve"> + </m:t>
                       </m:r>
                       <m:sSup>
                         <m:sSupPr>
@@ -2998,23 +2805,7 @@
                           <w:sz w:val="24"/>
                           <w:lang w:val="en-US"/>
                         </w:rPr>
-                        <m:t xml:space="preserve"> </m:t>
-                      </m:r>
-                      <m:r>
-                        <w:rPr>
-                          <w:rFonts w:ascii="Cambria Math" w:hAnsi="Cambria Math" w:cs="Times New Roman"/>
-                          <w:sz w:val="24"/>
-                          <w:lang w:val="en-US"/>
-                        </w:rPr>
-                        <m:t>+</m:t>
-                      </m:r>
-                      <m:r>
-                        <w:rPr>
-                          <w:rFonts w:ascii="Cambria Math" w:hAnsi="Cambria Math" w:cs="Times New Roman"/>
-                          <w:sz w:val="24"/>
-                          <w:lang w:val="en-US"/>
-                        </w:rPr>
-                        <m:t xml:space="preserve"> </m:t>
+                        <m:t xml:space="preserve"> + </m:t>
                       </m:r>
                       <m:sSup>
                         <m:sSupPr>
@@ -3054,31 +2845,7 @@
                           <w:sz w:val="24"/>
                           <w:lang w:val="en-US"/>
                         </w:rPr>
-                        <m:t xml:space="preserve"> </m:t>
-                      </m:r>
-                      <m:r>
-                        <w:rPr>
-                          <w:rFonts w:ascii="Cambria Math" w:hAnsi="Cambria Math" w:cs="Times New Roman"/>
-                          <w:sz w:val="24"/>
-                          <w:lang w:val="en-US"/>
-                        </w:rPr>
-                        <m:t>+</m:t>
-                      </m:r>
-                      <m:r>
-                        <w:rPr>
-                          <w:rFonts w:ascii="Cambria Math" w:hAnsi="Cambria Math" w:cs="Times New Roman"/>
-                          <w:sz w:val="24"/>
-                          <w:lang w:val="en-US"/>
-                        </w:rPr>
-                        <m:t xml:space="preserve"> </m:t>
-                      </m:r>
-                      <m:r>
-                        <w:rPr>
-                          <w:rFonts w:ascii="Cambria Math" w:hAnsi="Cambria Math" w:cs="Times New Roman"/>
-                          <w:sz w:val="24"/>
-                          <w:lang w:val="en-US"/>
-                        </w:rPr>
-                        <m:t>0²</m:t>
+                        <m:t xml:space="preserve"> + 0²</m:t>
                       </m:r>
                     </m:e>
                   </m:rad>
@@ -3088,15 +2855,7 @@
                       <w:sz w:val="24"/>
                       <w:lang w:val="en-US"/>
                     </w:rPr>
-                    <m:t xml:space="preserve"> </m:t>
-                  </m:r>
-                  <m:r>
-                    <w:rPr>
-                      <w:rFonts w:ascii="Cambria Math" w:hAnsi="Cambria Math" w:cs="Times New Roman"/>
-                      <w:sz w:val="24"/>
-                      <w:lang w:val="en-US"/>
-                    </w:rPr>
-                    <m:t xml:space="preserve">+ </m:t>
+                    <m:t xml:space="preserve"> + </m:t>
                   </m:r>
                   <m:rad>
                     <m:radPr>
@@ -3150,15 +2909,7 @@
                           <w:sz w:val="24"/>
                           <w:lang w:val="en-US"/>
                         </w:rPr>
-                        <m:t xml:space="preserve"> </m:t>
-                      </m:r>
-                      <m:r>
-                        <w:rPr>
-                          <w:rFonts w:ascii="Cambria Math" w:hAnsi="Cambria Math" w:cs="Times New Roman"/>
-                          <w:sz w:val="24"/>
-                          <w:lang w:val="en-US"/>
-                        </w:rPr>
-                        <m:t xml:space="preserve">+ </m:t>
+                        <m:t xml:space="preserve"> + </m:t>
                       </m:r>
                       <m:sSup>
                         <m:sSupPr>
@@ -3198,23 +2949,7 @@
                           <w:sz w:val="24"/>
                           <w:lang w:val="en-US"/>
                         </w:rPr>
-                        <m:t xml:space="preserve"> </m:t>
-                      </m:r>
-                      <m:r>
-                        <w:rPr>
-                          <w:rFonts w:ascii="Cambria Math" w:hAnsi="Cambria Math" w:cs="Times New Roman"/>
-                          <w:sz w:val="24"/>
-                          <w:lang w:val="en-US"/>
-                        </w:rPr>
-                        <m:t>+</m:t>
-                      </m:r>
-                      <m:r>
-                        <w:rPr>
-                          <w:rFonts w:ascii="Cambria Math" w:hAnsi="Cambria Math" w:cs="Times New Roman"/>
-                          <w:sz w:val="24"/>
-                          <w:lang w:val="en-US"/>
-                        </w:rPr>
-                        <m:t xml:space="preserve"> </m:t>
+                        <m:t xml:space="preserve"> + </m:t>
                       </m:r>
                       <m:sSup>
                         <m:sSupPr>
@@ -3254,31 +2989,7 @@
                           <w:sz w:val="24"/>
                           <w:lang w:val="en-US"/>
                         </w:rPr>
-                        <m:t xml:space="preserve"> </m:t>
-                      </m:r>
-                      <m:r>
-                        <w:rPr>
-                          <w:rFonts w:ascii="Cambria Math" w:hAnsi="Cambria Math" w:cs="Times New Roman"/>
-                          <w:sz w:val="24"/>
-                          <w:lang w:val="en-US"/>
-                        </w:rPr>
-                        <m:t>+</m:t>
-                      </m:r>
-                      <m:r>
-                        <w:rPr>
-                          <w:rFonts w:ascii="Cambria Math" w:hAnsi="Cambria Math" w:cs="Times New Roman"/>
-                          <w:sz w:val="24"/>
-                          <w:lang w:val="en-US"/>
-                        </w:rPr>
-                        <m:t xml:space="preserve"> </m:t>
-                      </m:r>
-                      <m:r>
-                        <w:rPr>
-                          <w:rFonts w:ascii="Cambria Math" w:hAnsi="Cambria Math" w:cs="Times New Roman"/>
-                          <w:sz w:val="24"/>
-                          <w:lang w:val="en-US"/>
-                        </w:rPr>
-                        <m:t>1²</m:t>
+                        <m:t xml:space="preserve"> + 1²</m:t>
                       </m:r>
                     </m:e>
                   </m:rad>
@@ -3537,10 +3248,832 @@
       <w:r>
         <w:rPr>
           <w:rFonts w:ascii="Times New Roman" w:hAnsi="Times New Roman" w:cs="Times New Roman"/>
+          <w:sz w:val="24"/>
+          <w:lang w:val="en-US"/>
+        </w:rPr>
+        <w:t>Another case in which the cosine distance is completely wrong, without the possibility of a zero, is this one:</w:t>
+      </w:r>
+    </w:p>
+    <w:tbl>
+      <w:tblPr>
+        <w:tblStyle w:val="TableGrid"/>
+        <w:tblW w:w="0" w:type="auto"/>
+        <w:tblLook w:val="04A0" w:firstRow="1" w:lastRow="0" w:firstColumn="1" w:lastColumn="0" w:noHBand="0" w:noVBand="1"/>
+      </w:tblPr>
+      <w:tblGrid>
+        <w:gridCol w:w="3020"/>
+        <w:gridCol w:w="3021"/>
+        <w:gridCol w:w="3021"/>
+      </w:tblGrid>
+      <w:tr>
+        <w:tc>
+          <w:tcPr>
+            <w:tcW w:w="3020" w:type="dxa"/>
+          </w:tcPr>
+          <w:p>
+            <w:pPr>
+              <w:jc w:val="both"/>
+              <w:rPr>
+                <w:rFonts w:ascii="Times New Roman" w:hAnsi="Times New Roman" w:cs="Times New Roman"/>
+                <w:sz w:val="24"/>
+                <w:lang w:val="en-US"/>
+              </w:rPr>
+            </w:pPr>
+          </w:p>
+        </w:tc>
+        <w:tc>
+          <w:tcPr>
+            <w:tcW w:w="3021" w:type="dxa"/>
+          </w:tcPr>
+          <w:p>
+            <w:pPr>
+              <w:jc w:val="both"/>
+              <w:rPr>
+                <w:rFonts w:ascii="Times New Roman" w:hAnsi="Times New Roman" w:cs="Times New Roman"/>
+                <w:sz w:val="24"/>
+                <w:lang w:val="en-US"/>
+              </w:rPr>
+            </w:pPr>
+            <w:r>
+              <w:rPr>
+                <w:rFonts w:ascii="Times New Roman" w:hAnsi="Times New Roman" w:cs="Times New Roman"/>
+                <w:sz w:val="24"/>
+                <w:lang w:val="en-US"/>
+              </w:rPr>
+              <w:t>Movie A</w:t>
+            </w:r>
+          </w:p>
+        </w:tc>
+        <w:tc>
+          <w:tcPr>
+            <w:tcW w:w="3021" w:type="dxa"/>
+          </w:tcPr>
+          <w:p>
+            <w:pPr>
+              <w:jc w:val="both"/>
+              <w:rPr>
+                <w:rFonts w:ascii="Times New Roman" w:hAnsi="Times New Roman" w:cs="Times New Roman"/>
+                <w:sz w:val="24"/>
+                <w:lang w:val="en-US"/>
+              </w:rPr>
+            </w:pPr>
+            <w:r>
+              <w:rPr>
+                <w:rFonts w:ascii="Times New Roman" w:hAnsi="Times New Roman" w:cs="Times New Roman"/>
+                <w:sz w:val="24"/>
+                <w:lang w:val="en-US"/>
+              </w:rPr>
+              <w:t>Movie B</w:t>
+            </w:r>
+          </w:p>
+        </w:tc>
+      </w:tr>
+      <w:tr>
+        <w:tc>
+          <w:tcPr>
+            <w:tcW w:w="3020" w:type="dxa"/>
+          </w:tcPr>
+          <w:p>
+            <w:pPr>
+              <w:jc w:val="both"/>
+              <w:rPr>
+                <w:rFonts w:ascii="Times New Roman" w:hAnsi="Times New Roman" w:cs="Times New Roman"/>
+                <w:sz w:val="24"/>
+                <w:lang w:val="en-US"/>
+              </w:rPr>
+            </w:pPr>
+            <w:r>
+              <w:rPr>
+                <w:rFonts w:ascii="Times New Roman" w:hAnsi="Times New Roman" w:cs="Times New Roman"/>
+                <w:sz w:val="24"/>
+                <w:lang w:val="en-US"/>
+              </w:rPr>
+              <w:t>User A</w:t>
+            </w:r>
+          </w:p>
+        </w:tc>
+        <w:tc>
+          <w:tcPr>
+            <w:tcW w:w="3021" w:type="dxa"/>
+          </w:tcPr>
+          <w:p>
+            <w:pPr>
+              <w:jc w:val="both"/>
+              <w:rPr>
+                <w:rFonts w:ascii="Times New Roman" w:hAnsi="Times New Roman" w:cs="Times New Roman"/>
+                <w:sz w:val="24"/>
+                <w:lang w:val="en-US"/>
+              </w:rPr>
+            </w:pPr>
+            <w:r>
+              <w:rPr>
+                <w:rFonts w:ascii="Times New Roman" w:hAnsi="Times New Roman" w:cs="Times New Roman"/>
+                <w:sz w:val="24"/>
+                <w:lang w:val="en-US"/>
+              </w:rPr>
+              <w:t>1</w:t>
+            </w:r>
+          </w:p>
+        </w:tc>
+        <w:tc>
+          <w:tcPr>
+            <w:tcW w:w="3021" w:type="dxa"/>
+          </w:tcPr>
+          <w:p>
+            <w:pPr>
+              <w:jc w:val="both"/>
+              <w:rPr>
+                <w:rFonts w:ascii="Times New Roman" w:hAnsi="Times New Roman" w:cs="Times New Roman"/>
+                <w:sz w:val="24"/>
+                <w:lang w:val="en-US"/>
+              </w:rPr>
+            </w:pPr>
+            <w:r>
+              <w:rPr>
+                <w:rFonts w:ascii="Times New Roman" w:hAnsi="Times New Roman" w:cs="Times New Roman"/>
+                <w:sz w:val="24"/>
+                <w:lang w:val="en-US"/>
+              </w:rPr>
+              <w:t>5</w:t>
+            </w:r>
+          </w:p>
+        </w:tc>
+      </w:tr>
+      <w:tr>
+        <w:tc>
+          <w:tcPr>
+            <w:tcW w:w="3020" w:type="dxa"/>
+          </w:tcPr>
+          <w:p>
+            <w:pPr>
+              <w:jc w:val="both"/>
+              <w:rPr>
+                <w:rFonts w:ascii="Times New Roman" w:hAnsi="Times New Roman" w:cs="Times New Roman"/>
+                <w:sz w:val="24"/>
+                <w:lang w:val="en-US"/>
+              </w:rPr>
+            </w:pPr>
+            <w:r>
+              <w:rPr>
+                <w:rFonts w:ascii="Times New Roman" w:hAnsi="Times New Roman" w:cs="Times New Roman"/>
+                <w:sz w:val="24"/>
+                <w:lang w:val="en-US"/>
+              </w:rPr>
+              <w:t>User B</w:t>
+            </w:r>
+          </w:p>
+        </w:tc>
+        <w:tc>
+          <w:tcPr>
+            <w:tcW w:w="3021" w:type="dxa"/>
+          </w:tcPr>
+          <w:p>
+            <w:pPr>
+              <w:jc w:val="both"/>
+              <w:rPr>
+                <w:rFonts w:ascii="Times New Roman" w:hAnsi="Times New Roman" w:cs="Times New Roman"/>
+                <w:sz w:val="24"/>
+                <w:lang w:val="en-US"/>
+              </w:rPr>
+            </w:pPr>
+            <w:r>
+              <w:rPr>
+                <w:rFonts w:ascii="Times New Roman" w:hAnsi="Times New Roman" w:cs="Times New Roman"/>
+                <w:sz w:val="24"/>
+                <w:lang w:val="en-US"/>
+              </w:rPr>
+              <w:t>1</w:t>
+            </w:r>
+          </w:p>
+        </w:tc>
+        <w:tc>
+          <w:tcPr>
+            <w:tcW w:w="3021" w:type="dxa"/>
+          </w:tcPr>
+          <w:p>
+            <w:pPr>
+              <w:jc w:val="both"/>
+              <w:rPr>
+                <w:rFonts w:ascii="Times New Roman" w:hAnsi="Times New Roman" w:cs="Times New Roman"/>
+                <w:sz w:val="24"/>
+                <w:lang w:val="en-US"/>
+              </w:rPr>
+            </w:pPr>
+            <w:r>
+              <w:rPr>
+                <w:rFonts w:ascii="Times New Roman" w:hAnsi="Times New Roman" w:cs="Times New Roman"/>
+                <w:sz w:val="24"/>
+                <w:lang w:val="en-US"/>
+              </w:rPr>
+              <w:t>5</w:t>
+            </w:r>
+          </w:p>
+        </w:tc>
+      </w:tr>
+      <w:tr>
+        <w:tc>
+          <w:tcPr>
+            <w:tcW w:w="3020" w:type="dxa"/>
+          </w:tcPr>
+          <w:p>
+            <w:pPr>
+              <w:jc w:val="both"/>
+              <w:rPr>
+                <w:rFonts w:ascii="Times New Roman" w:hAnsi="Times New Roman" w:cs="Times New Roman"/>
+                <w:sz w:val="24"/>
+                <w:lang w:val="en-US"/>
+              </w:rPr>
+            </w:pPr>
+            <w:r>
+              <w:rPr>
+                <w:rFonts w:ascii="Times New Roman" w:hAnsi="Times New Roman" w:cs="Times New Roman"/>
+                <w:sz w:val="24"/>
+                <w:lang w:val="en-US"/>
+              </w:rPr>
+              <w:t>User C</w:t>
+            </w:r>
+          </w:p>
+        </w:tc>
+        <w:tc>
+          <w:tcPr>
+            <w:tcW w:w="3021" w:type="dxa"/>
+          </w:tcPr>
+          <w:p>
+            <w:pPr>
+              <w:jc w:val="both"/>
+              <w:rPr>
+                <w:rFonts w:ascii="Times New Roman" w:hAnsi="Times New Roman" w:cs="Times New Roman"/>
+                <w:sz w:val="24"/>
+                <w:lang w:val="en-US"/>
+              </w:rPr>
+            </w:pPr>
+            <w:r>
+              <w:rPr>
+                <w:rFonts w:ascii="Times New Roman" w:hAnsi="Times New Roman" w:cs="Times New Roman"/>
+                <w:sz w:val="24"/>
+                <w:lang w:val="en-US"/>
+              </w:rPr>
+              <w:t>1</w:t>
+            </w:r>
+          </w:p>
+        </w:tc>
+        <w:tc>
+          <w:tcPr>
+            <w:tcW w:w="3021" w:type="dxa"/>
+          </w:tcPr>
+          <w:p>
+            <w:pPr>
+              <w:jc w:val="both"/>
+              <w:rPr>
+                <w:rFonts w:ascii="Times New Roman" w:hAnsi="Times New Roman" w:cs="Times New Roman"/>
+                <w:sz w:val="24"/>
+                <w:lang w:val="en-US"/>
+              </w:rPr>
+            </w:pPr>
+            <w:r>
+              <w:rPr>
+                <w:rFonts w:ascii="Times New Roman" w:hAnsi="Times New Roman" w:cs="Times New Roman"/>
+                <w:sz w:val="24"/>
+                <w:lang w:val="en-US"/>
+              </w:rPr>
+              <w:t>5</w:t>
+            </w:r>
+          </w:p>
+        </w:tc>
+      </w:tr>
+      <w:tr>
+        <w:tc>
+          <w:tcPr>
+            <w:tcW w:w="3020" w:type="dxa"/>
+          </w:tcPr>
+          <w:p>
+            <w:pPr>
+              <w:jc w:val="both"/>
+              <w:rPr>
+                <w:rFonts w:ascii="Times New Roman" w:hAnsi="Times New Roman" w:cs="Times New Roman"/>
+                <w:sz w:val="24"/>
+                <w:lang w:val="en-US"/>
+              </w:rPr>
+            </w:pPr>
+            <w:r>
+              <w:rPr>
+                <w:rFonts w:ascii="Times New Roman" w:hAnsi="Times New Roman" w:cs="Times New Roman"/>
+                <w:sz w:val="24"/>
+                <w:lang w:val="en-US"/>
+              </w:rPr>
+              <w:t>User D</w:t>
+            </w:r>
+          </w:p>
+        </w:tc>
+        <w:tc>
+          <w:tcPr>
+            <w:tcW w:w="3021" w:type="dxa"/>
+          </w:tcPr>
+          <w:p>
+            <w:pPr>
+              <w:jc w:val="both"/>
+              <w:rPr>
+                <w:rFonts w:ascii="Times New Roman" w:hAnsi="Times New Roman" w:cs="Times New Roman"/>
+                <w:sz w:val="24"/>
+                <w:lang w:val="en-US"/>
+              </w:rPr>
+            </w:pPr>
+            <w:r>
+              <w:rPr>
+                <w:rFonts w:ascii="Times New Roman" w:hAnsi="Times New Roman" w:cs="Times New Roman"/>
+                <w:sz w:val="24"/>
+                <w:lang w:val="en-US"/>
+              </w:rPr>
+              <w:t>1</w:t>
+            </w:r>
+          </w:p>
+        </w:tc>
+        <w:tc>
+          <w:tcPr>
+            <w:tcW w:w="3021" w:type="dxa"/>
+          </w:tcPr>
+          <w:p>
+            <w:pPr>
+              <w:jc w:val="both"/>
+              <w:rPr>
+                <w:rFonts w:ascii="Times New Roman" w:hAnsi="Times New Roman" w:cs="Times New Roman"/>
+                <w:sz w:val="24"/>
+                <w:lang w:val="en-US"/>
+              </w:rPr>
+            </w:pPr>
+            <w:r>
+              <w:rPr>
+                <w:rFonts w:ascii="Times New Roman" w:hAnsi="Times New Roman" w:cs="Times New Roman"/>
+                <w:sz w:val="24"/>
+                <w:lang w:val="en-US"/>
+              </w:rPr>
+              <w:t>5</w:t>
+            </w:r>
+          </w:p>
+        </w:tc>
+      </w:tr>
+      <w:tr>
+        <w:tc>
+          <w:tcPr>
+            <w:tcW w:w="9062" w:type="dxa"/>
+            <w:gridSpan w:val="3"/>
+          </w:tcPr>
+          <w:p>
+            <w:pPr>
+              <w:jc w:val="center"/>
+              <w:rPr>
+                <w:rFonts w:ascii="Times New Roman" w:hAnsi="Times New Roman" w:cs="Times New Roman"/>
+                <w:sz w:val="24"/>
+                <w:lang w:val="en-US"/>
+              </w:rPr>
+            </w:pPr>
+            <w:r>
+              <w:rPr>
+                <w:rFonts w:ascii="Times New Roman" w:hAnsi="Times New Roman" w:cs="Times New Roman"/>
+                <w:sz w:val="24"/>
+                <w:lang w:val="en-US"/>
+              </w:rPr>
+              <w:t xml:space="preserve">d(A, B) = 1 - </w:t>
+            </w:r>
+            <m:oMath>
+              <m:f>
+                <m:fPr>
+                  <m:ctrlPr>
+                    <w:rPr>
+                      <w:rFonts w:ascii="Cambria Math" w:hAnsi="Cambria Math" w:cs="Times New Roman"/>
+                      <w:i/>
+                      <w:sz w:val="24"/>
+                      <w:lang w:val="en-US"/>
+                    </w:rPr>
+                  </m:ctrlPr>
+                </m:fPr>
+                <m:num>
+                  <m:r>
+                    <w:rPr>
+                      <w:rFonts w:ascii="Cambria Math" w:hAnsi="Cambria Math" w:cs="Times New Roman"/>
+                      <w:sz w:val="24"/>
+                      <w:lang w:val="en-US"/>
+                    </w:rPr>
+                    <m:t>1*5 + 1*5 + 1*5 + 1*5</m:t>
+                  </m:r>
+                </m:num>
+                <m:den>
+                  <m:rad>
+                    <m:radPr>
+                      <m:degHide m:val="1"/>
+                      <m:ctrlPr>
+                        <w:rPr>
+                          <w:rFonts w:ascii="Cambria Math" w:hAnsi="Cambria Math" w:cs="Times New Roman"/>
+                          <w:i/>
+                          <w:sz w:val="24"/>
+                          <w:lang w:val="en-US"/>
+                        </w:rPr>
+                      </m:ctrlPr>
+                    </m:radPr>
+                    <m:deg/>
+                    <m:e>
+                      <m:sSup>
+                        <m:sSupPr>
+                          <m:ctrlPr>
+                            <w:rPr>
+                              <w:rFonts w:ascii="Cambria Math" w:hAnsi="Cambria Math" w:cs="Times New Roman"/>
+                              <w:i/>
+                              <w:sz w:val="24"/>
+                              <w:lang w:val="en-US"/>
+                            </w:rPr>
+                          </m:ctrlPr>
+                        </m:sSupPr>
+                        <m:e>
+                          <m:r>
+                            <w:rPr>
+                              <w:rFonts w:ascii="Cambria Math" w:hAnsi="Cambria Math" w:cs="Times New Roman"/>
+                              <w:sz w:val="24"/>
+                              <w:lang w:val="en-US"/>
+                            </w:rPr>
+                            <m:t>1</m:t>
+                          </m:r>
+                        </m:e>
+                        <m:sup>
+                          <m:r>
+                            <w:rPr>
+                              <w:rFonts w:ascii="Cambria Math" w:hAnsi="Cambria Math" w:cs="Times New Roman"/>
+                              <w:sz w:val="24"/>
+                              <w:lang w:val="en-US"/>
+                            </w:rPr>
+                            <m:t>2</m:t>
+                          </m:r>
+                        </m:sup>
+                      </m:sSup>
+                      <m:r>
+                        <w:rPr>
+                          <w:rFonts w:ascii="Cambria Math" w:hAnsi="Cambria Math" w:cs="Times New Roman"/>
+                          <w:sz w:val="24"/>
+                          <w:lang w:val="en-US"/>
+                        </w:rPr>
+                        <m:t xml:space="preserve"> + </m:t>
+                      </m:r>
+                      <m:sSup>
+                        <m:sSupPr>
+                          <m:ctrlPr>
+                            <w:rPr>
+                              <w:rFonts w:ascii="Cambria Math" w:hAnsi="Cambria Math" w:cs="Times New Roman"/>
+                              <w:i/>
+                              <w:sz w:val="24"/>
+                              <w:lang w:val="en-US"/>
+                            </w:rPr>
+                          </m:ctrlPr>
+                        </m:sSupPr>
+                        <m:e>
+                          <m:r>
+                            <w:rPr>
+                              <w:rFonts w:ascii="Cambria Math" w:hAnsi="Cambria Math" w:cs="Times New Roman"/>
+                              <w:sz w:val="24"/>
+                              <w:lang w:val="en-US"/>
+                            </w:rPr>
+                            <m:t>1</m:t>
+                          </m:r>
+                        </m:e>
+                        <m:sup>
+                          <m:r>
+                            <w:rPr>
+                              <w:rFonts w:ascii="Cambria Math" w:hAnsi="Cambria Math" w:cs="Times New Roman"/>
+                              <w:sz w:val="24"/>
+                              <w:lang w:val="en-US"/>
+                            </w:rPr>
+                            <m:t>2</m:t>
+                          </m:r>
+                        </m:sup>
+                      </m:sSup>
+                      <m:r>
+                        <w:rPr>
+                          <w:rFonts w:ascii="Cambria Math" w:hAnsi="Cambria Math" w:cs="Times New Roman"/>
+                          <w:sz w:val="24"/>
+                          <w:lang w:val="en-US"/>
+                        </w:rPr>
+                        <m:t xml:space="preserve"> + </m:t>
+                      </m:r>
+                      <m:sSup>
+                        <m:sSupPr>
+                          <m:ctrlPr>
+                            <w:rPr>
+                              <w:rFonts w:ascii="Cambria Math" w:hAnsi="Cambria Math" w:cs="Times New Roman"/>
+                              <w:i/>
+                              <w:sz w:val="24"/>
+                              <w:lang w:val="en-US"/>
+                            </w:rPr>
+                          </m:ctrlPr>
+                        </m:sSupPr>
+                        <m:e>
+                          <m:r>
+                            <w:rPr>
+                              <w:rFonts w:ascii="Cambria Math" w:hAnsi="Cambria Math" w:cs="Times New Roman"/>
+                              <w:sz w:val="24"/>
+                              <w:lang w:val="en-US"/>
+                            </w:rPr>
+                            <m:t>1</m:t>
+                          </m:r>
+                        </m:e>
+                        <m:sup>
+                          <m:r>
+                            <w:rPr>
+                              <w:rFonts w:ascii="Cambria Math" w:hAnsi="Cambria Math" w:cs="Times New Roman"/>
+                              <w:sz w:val="24"/>
+                              <w:lang w:val="en-US"/>
+                            </w:rPr>
+                            <m:t>2</m:t>
+                          </m:r>
+                        </m:sup>
+                      </m:sSup>
+                      <m:r>
+                        <w:rPr>
+                          <w:rFonts w:ascii="Cambria Math" w:hAnsi="Cambria Math" w:cs="Times New Roman"/>
+                          <w:sz w:val="24"/>
+                          <w:lang w:val="en-US"/>
+                        </w:rPr>
+                        <m:t xml:space="preserve"> + 1²</m:t>
+                      </m:r>
+                    </m:e>
+                  </m:rad>
+                  <m:r>
+                    <w:rPr>
+                      <w:rFonts w:ascii="Cambria Math" w:hAnsi="Cambria Math" w:cs="Times New Roman"/>
+                      <w:sz w:val="24"/>
+                      <w:lang w:val="en-US"/>
+                    </w:rPr>
+                    <m:t xml:space="preserve"> + </m:t>
+                  </m:r>
+                  <m:rad>
+                    <m:radPr>
+                      <m:degHide m:val="1"/>
+                      <m:ctrlPr>
+                        <w:rPr>
+                          <w:rFonts w:ascii="Cambria Math" w:hAnsi="Cambria Math" w:cs="Times New Roman"/>
+                          <w:i/>
+                          <w:sz w:val="24"/>
+                          <w:lang w:val="en-US"/>
+                        </w:rPr>
+                      </m:ctrlPr>
+                    </m:radPr>
+                    <m:deg/>
+                    <m:e>
+                      <m:sSup>
+                        <m:sSupPr>
+                          <m:ctrlPr>
+                            <w:rPr>
+                              <w:rFonts w:ascii="Cambria Math" w:hAnsi="Cambria Math" w:cs="Times New Roman"/>
+                              <w:i/>
+                              <w:sz w:val="24"/>
+                              <w:lang w:val="en-US"/>
+                            </w:rPr>
+                          </m:ctrlPr>
+                        </m:sSupPr>
+                        <m:e>
+                          <m:r>
+                            <w:rPr>
+                              <w:rFonts w:ascii="Cambria Math" w:hAnsi="Cambria Math" w:cs="Times New Roman"/>
+                              <w:sz w:val="24"/>
+                              <w:lang w:val="en-US"/>
+                            </w:rPr>
+                            <m:t>1</m:t>
+                          </m:r>
+                        </m:e>
+                        <m:sup>
+                          <m:r>
+                            <w:rPr>
+                              <w:rFonts w:ascii="Cambria Math" w:hAnsi="Cambria Math" w:cs="Times New Roman"/>
+                              <w:sz w:val="24"/>
+                              <w:lang w:val="en-US"/>
+                            </w:rPr>
+                            <m:t>2</m:t>
+                          </m:r>
+                        </m:sup>
+                      </m:sSup>
+                      <m:r>
+                        <w:rPr>
+                          <w:rFonts w:ascii="Cambria Math" w:hAnsi="Cambria Math" w:cs="Times New Roman"/>
+                          <w:sz w:val="24"/>
+                          <w:lang w:val="en-US"/>
+                        </w:rPr>
+                        <m:t xml:space="preserve"> + </m:t>
+                      </m:r>
+                      <m:sSup>
+                        <m:sSupPr>
+                          <m:ctrlPr>
+                            <w:rPr>
+                              <w:rFonts w:ascii="Cambria Math" w:hAnsi="Cambria Math" w:cs="Times New Roman"/>
+                              <w:i/>
+                              <w:sz w:val="24"/>
+                              <w:lang w:val="en-US"/>
+                            </w:rPr>
+                          </m:ctrlPr>
+                        </m:sSupPr>
+                        <m:e>
+                          <m:r>
+                            <w:rPr>
+                              <w:rFonts w:ascii="Cambria Math" w:hAnsi="Cambria Math" w:cs="Times New Roman"/>
+                              <w:sz w:val="24"/>
+                              <w:lang w:val="en-US"/>
+                            </w:rPr>
+                            <m:t>1</m:t>
+                          </m:r>
+                        </m:e>
+                        <m:sup>
+                          <m:r>
+                            <w:rPr>
+                              <w:rFonts w:ascii="Cambria Math" w:hAnsi="Cambria Math" w:cs="Times New Roman"/>
+                              <w:sz w:val="24"/>
+                              <w:lang w:val="en-US"/>
+                            </w:rPr>
+                            <m:t>2</m:t>
+                          </m:r>
+                        </m:sup>
+                      </m:sSup>
+                      <m:r>
+                        <w:rPr>
+                          <w:rFonts w:ascii="Cambria Math" w:hAnsi="Cambria Math" w:cs="Times New Roman"/>
+                          <w:sz w:val="24"/>
+                          <w:lang w:val="en-US"/>
+                        </w:rPr>
+                        <m:t xml:space="preserve"> + </m:t>
+                      </m:r>
+                      <m:sSup>
+                        <m:sSupPr>
+                          <m:ctrlPr>
+                            <w:rPr>
+                              <w:rFonts w:ascii="Cambria Math" w:hAnsi="Cambria Math" w:cs="Times New Roman"/>
+                              <w:i/>
+                              <w:sz w:val="24"/>
+                              <w:lang w:val="en-US"/>
+                            </w:rPr>
+                          </m:ctrlPr>
+                        </m:sSupPr>
+                        <m:e>
+                          <m:r>
+                            <w:rPr>
+                              <w:rFonts w:ascii="Cambria Math" w:hAnsi="Cambria Math" w:cs="Times New Roman"/>
+                              <w:sz w:val="24"/>
+                              <w:lang w:val="en-US"/>
+                            </w:rPr>
+                            <m:t>1</m:t>
+                          </m:r>
+                        </m:e>
+                        <m:sup>
+                          <m:r>
+                            <w:rPr>
+                              <w:rFonts w:ascii="Cambria Math" w:hAnsi="Cambria Math" w:cs="Times New Roman"/>
+                              <w:sz w:val="24"/>
+                              <w:lang w:val="en-US"/>
+                            </w:rPr>
+                            <m:t>2</m:t>
+                          </m:r>
+                        </m:sup>
+                      </m:sSup>
+                      <m:r>
+                        <w:rPr>
+                          <w:rFonts w:ascii="Cambria Math" w:hAnsi="Cambria Math" w:cs="Times New Roman"/>
+                          <w:sz w:val="24"/>
+                          <w:lang w:val="en-US"/>
+                        </w:rPr>
+                        <m:t xml:space="preserve"> + 1²</m:t>
+                      </m:r>
+                    </m:e>
+                  </m:rad>
+                </m:den>
+              </m:f>
+            </m:oMath>
+            <w:r>
+              <w:rPr>
+                <w:rFonts w:ascii="Times New Roman" w:eastAsiaTheme="minorEastAsia" w:hAnsi="Times New Roman" w:cs="Times New Roman"/>
+                <w:sz w:val="24"/>
+                <w:lang w:val="en-US"/>
+              </w:rPr>
+              <w:t xml:space="preserve"> = 1 - </w:t>
+            </w:r>
+            <m:oMath>
+              <m:f>
+                <m:fPr>
+                  <m:ctrlPr>
+                    <w:rPr>
+                      <w:rFonts w:ascii="Cambria Math" w:eastAsiaTheme="minorEastAsia" w:hAnsi="Cambria Math" w:cs="Times New Roman"/>
+                      <w:i/>
+                      <w:sz w:val="24"/>
+                      <w:lang w:val="en-US"/>
+                    </w:rPr>
+                  </m:ctrlPr>
+                </m:fPr>
+                <m:num>
+                  <m:r>
+                    <w:rPr>
+                      <w:rFonts w:ascii="Cambria Math" w:eastAsiaTheme="minorEastAsia" w:hAnsi="Cambria Math" w:cs="Times New Roman"/>
+                      <w:sz w:val="24"/>
+                      <w:lang w:val="en-US"/>
+                    </w:rPr>
+                    <m:t>25</m:t>
+                  </m:r>
+                </m:num>
+                <m:den>
+                  <m:r>
+                    <w:rPr>
+                      <w:rFonts w:ascii="Cambria Math" w:eastAsiaTheme="minorEastAsia" w:hAnsi="Cambria Math" w:cs="Times New Roman"/>
+                      <w:sz w:val="24"/>
+                      <w:lang w:val="en-US"/>
+                    </w:rPr>
+                    <m:t>25</m:t>
+                  </m:r>
+                </m:den>
+              </m:f>
+            </m:oMath>
+            <w:r>
+              <w:rPr>
+                <w:rFonts w:ascii="Times New Roman" w:eastAsiaTheme="minorEastAsia" w:hAnsi="Times New Roman" w:cs="Times New Roman"/>
+                <w:sz w:val="24"/>
+                <w:lang w:val="en-US"/>
+              </w:rPr>
+              <w:t xml:space="preserve"> = 0</w:t>
+            </w:r>
+          </w:p>
+        </w:tc>
+      </w:tr>
+    </w:tbl>
+    <w:p>
+      <w:pPr>
+        <w:jc w:val="both"/>
+        <w:rPr>
+          <w:rFonts w:ascii="Times New Roman" w:hAnsi="Times New Roman" w:cs="Times New Roman"/>
+          <w:sz w:val="24"/>
+          <w:lang w:val="en-US"/>
+        </w:rPr>
+      </w:pPr>
+    </w:p>
+    <w:p>
+      <w:pPr>
+        <w:jc w:val="both"/>
+        <w:rPr>
+          <w:rFonts w:ascii="Times New Roman" w:hAnsi="Times New Roman" w:cs="Times New Roman"/>
+          <w:sz w:val="24"/>
+          <w:lang w:val="en-US"/>
+        </w:rPr>
+      </w:pPr>
+      <w:r>
+        <w:rPr>
+          <w:rFonts w:ascii="Times New Roman" w:hAnsi="Times New Roman" w:cs="Times New Roman"/>
+          <w:sz w:val="24"/>
+          <w:lang w:val="en-US"/>
+        </w:rPr>
+        <w:t xml:space="preserve">The distance should be </w:t>
+      </w:r>
+      <w:r>
+        <w:rPr>
+          <w:rFonts w:ascii="Times New Roman" w:hAnsi="Times New Roman" w:cs="Times New Roman"/>
+          <w:sz w:val="24"/>
+          <w:lang w:val="en-US"/>
+        </w:rPr>
+        <w:t xml:space="preserve">as big as possible, but we get </w:t>
+      </w:r>
+      <w:r>
+        <w:rPr>
+          <w:rFonts w:ascii="Times New Roman" w:hAnsi="Times New Roman" w:cs="Times New Roman"/>
+          <w:sz w:val="24"/>
+          <w:lang w:val="en-US"/>
+        </w:rPr>
+        <w:t>zero</w:t>
+      </w:r>
+      <w:r>
+        <w:rPr>
+          <w:rFonts w:ascii="Times New Roman" w:hAnsi="Times New Roman" w:cs="Times New Roman"/>
+          <w:sz w:val="24"/>
+          <w:lang w:val="en-US"/>
+        </w:rPr>
+        <w:t>. This is caused by the fact that the 2 vectors are pointing in the same direction.</w:t>
+      </w:r>
+    </w:p>
+    <w:p>
+      <w:pPr>
+        <w:jc w:val="both"/>
+        <w:rPr>
+          <w:rFonts w:ascii="Times New Roman" w:hAnsi="Times New Roman" w:cs="Times New Roman"/>
+          <w:sz w:val="24"/>
+          <w:lang w:val="en-US"/>
+        </w:rPr>
+      </w:pPr>
+    </w:p>
+    <w:p>
+      <w:pPr>
+        <w:jc w:val="both"/>
+        <w:rPr>
+          <w:rFonts w:ascii="Times New Roman" w:hAnsi="Times New Roman" w:cs="Times New Roman"/>
+          <w:sz w:val="24"/>
+          <w:lang w:val="en-US"/>
+        </w:rPr>
+      </w:pPr>
+      <w:r>
+        <w:rPr>
+          <w:rFonts w:ascii="Times New Roman" w:hAnsi="Times New Roman" w:cs="Times New Roman"/>
           <w:b/>
           <w:sz w:val="24"/>
           <w:lang w:val="en-US"/>
         </w:rPr>
+        <w:lastRenderedPageBreak/>
         <w:t>Scenario 3:</w:t>
       </w:r>
       <w:r>
@@ -3767,7 +4300,6 @@
           <w:sz w:val="24"/>
           <w:lang w:val="en-US"/>
         </w:rPr>
-        <w:lastRenderedPageBreak/>
         <w:t>Another method is to use content based filtering.</w:t>
       </w:r>
       <w:r>
@@ -3892,7 +4424,7 @@
 </file>
 
 <file path=word/endnotes.xml><?xml version="1.0" encoding="utf-8"?>
-<w:endnotes xmlns:wpc="http://schemas.microsoft.com/office/word/2010/wordprocessingCanvas" xmlns:mc="http://schemas.openxmlformats.org/markup-compatibility/2006" xmlns:o="urn:schemas-microsoft-com:office:office" xmlns:r="http://schemas.openxmlformats.org/officeDocument/2006/relationships" xmlns:m="http://schemas.openxmlformats.org/officeDocument/2006/math" xmlns:v="urn:schemas-microsoft-com:vml" xmlns:wp14="http://schemas.microsoft.com/office/word/2010/wordprocessingDrawing" xmlns:wp="http://schemas.openxmlformats.org/drawingml/2006/wordprocessingDrawing" xmlns:w10="urn:schemas-microsoft-com:office:word" xmlns:w="http://schemas.openxmlformats.org/wordprocessingml/2006/main" xmlns:w14="http://schemas.microsoft.com/office/word/2010/wordml" xmlns:w15="http://schemas.microsoft.com/office/word/2012/wordml" xmlns:wpg="http://schemas.microsoft.com/office/word/2010/wordprocessingGroup" xmlns:wpi="http://schemas.microsoft.com/office/word/2010/wordprocessingInk" xmlns:wne="http://schemas.microsoft.com/office/word/2006/wordml" xmlns:wps="http://schemas.microsoft.com/office/word/2010/wordprocessingShape" mc:Ignorable="w14 w15 wp14">
+<w:endnotes xmlns:wpc="http://schemas.microsoft.com/office/word/2010/wordprocessingCanvas" xmlns:cx="http://schemas.microsoft.com/office/drawing/2014/chartex" xmlns:cx1="http://schemas.microsoft.com/office/drawing/2015/9/8/chartex" xmlns:cx2="http://schemas.microsoft.com/office/drawing/2015/10/21/chartex" xmlns:cx3="http://schemas.microsoft.com/office/drawing/2016/5/9/chartex" xmlns:cx4="http://schemas.microsoft.com/office/drawing/2016/5/10/chartex" xmlns:cx5="http://schemas.microsoft.com/office/drawing/2016/5/11/chartex" xmlns:cx6="http://schemas.microsoft.com/office/drawing/2016/5/12/chartex" xmlns:cx7="http://schemas.microsoft.com/office/drawing/2016/5/13/chartex" xmlns:cx8="http://schemas.microsoft.com/office/drawing/2016/5/14/chartex" xmlns:mc="http://schemas.openxmlformats.org/markup-compatibility/2006" xmlns:o="urn:schemas-microsoft-com:office:office" xmlns:r="http://schemas.openxmlformats.org/officeDocument/2006/relationships" xmlns:m="http://schemas.openxmlformats.org/officeDocument/2006/math" xmlns:v="urn:schemas-microsoft-com:vml" xmlns:wp14="http://schemas.microsoft.com/office/word/2010/wordprocessingDrawing" xmlns:wp="http://schemas.openxmlformats.org/drawingml/2006/wordprocessingDrawing" xmlns:w10="urn:schemas-microsoft-com:office:word" xmlns:w="http://schemas.openxmlformats.org/wordprocessingml/2006/main" xmlns:w14="http://schemas.microsoft.com/office/word/2010/wordml" xmlns:w15="http://schemas.microsoft.com/office/word/2012/wordml" xmlns:w16se="http://schemas.microsoft.com/office/word/2015/wordml/symex" xmlns:wpg="http://schemas.microsoft.com/office/word/2010/wordprocessingGroup" xmlns:wpi="http://schemas.microsoft.com/office/word/2010/wordprocessingInk" xmlns:wne="http://schemas.microsoft.com/office/word/2006/wordml" xmlns:wps="http://schemas.microsoft.com/office/word/2010/wordprocessingShape" mc:Ignorable="w14 w15 w16se wp14">
   <w:endnote w:type="separator" w:id="-1">
     <w:p>
       <w:pPr>
@@ -3917,10 +4449,10 @@
 </file>
 
 <file path=word/footer1.xml><?xml version="1.0" encoding="utf-8"?>
-<w:ftr xmlns:wpc="http://schemas.microsoft.com/office/word/2010/wordprocessingCanvas" xmlns:mc="http://schemas.openxmlformats.org/markup-compatibility/2006" xmlns:o="urn:schemas-microsoft-com:office:office" xmlns:r="http://schemas.openxmlformats.org/officeDocument/2006/relationships" xmlns:m="http://schemas.openxmlformats.org/officeDocument/2006/math" xmlns:v="urn:schemas-microsoft-com:vml" xmlns:wp14="http://schemas.microsoft.com/office/word/2010/wordprocessingDrawing" xmlns:wp="http://schemas.openxmlformats.org/drawingml/2006/wordprocessingDrawing" xmlns:w10="urn:schemas-microsoft-com:office:word" xmlns:w="http://schemas.openxmlformats.org/wordprocessingml/2006/main" xmlns:w14="http://schemas.microsoft.com/office/word/2010/wordml" xmlns:w15="http://schemas.microsoft.com/office/word/2012/wordml" xmlns:wpg="http://schemas.microsoft.com/office/word/2010/wordprocessingGroup" xmlns:wpi="http://schemas.microsoft.com/office/word/2010/wordprocessingInk" xmlns:wne="http://schemas.microsoft.com/office/word/2006/wordml" xmlns:wps="http://schemas.microsoft.com/office/word/2010/wordprocessingShape" mc:Ignorable="w14 w15 wp14">
+<w:ftr xmlns:wpc="http://schemas.microsoft.com/office/word/2010/wordprocessingCanvas" xmlns:cx="http://schemas.microsoft.com/office/drawing/2014/chartex" xmlns:cx1="http://schemas.microsoft.com/office/drawing/2015/9/8/chartex" xmlns:cx2="http://schemas.microsoft.com/office/drawing/2015/10/21/chartex" xmlns:cx3="http://schemas.microsoft.com/office/drawing/2016/5/9/chartex" xmlns:cx4="http://schemas.microsoft.com/office/drawing/2016/5/10/chartex" xmlns:cx5="http://schemas.microsoft.com/office/drawing/2016/5/11/chartex" xmlns:cx6="http://schemas.microsoft.com/office/drawing/2016/5/12/chartex" xmlns:cx7="http://schemas.microsoft.com/office/drawing/2016/5/13/chartex" xmlns:cx8="http://schemas.microsoft.com/office/drawing/2016/5/14/chartex" xmlns:mc="http://schemas.openxmlformats.org/markup-compatibility/2006" xmlns:o="urn:schemas-microsoft-com:office:office" xmlns:r="http://schemas.openxmlformats.org/officeDocument/2006/relationships" xmlns:m="http://schemas.openxmlformats.org/officeDocument/2006/math" xmlns:v="urn:schemas-microsoft-com:vml" xmlns:wp14="http://schemas.microsoft.com/office/word/2010/wordprocessingDrawing" xmlns:wp="http://schemas.openxmlformats.org/drawingml/2006/wordprocessingDrawing" xmlns:w10="urn:schemas-microsoft-com:office:word" xmlns:w="http://schemas.openxmlformats.org/wordprocessingml/2006/main" xmlns:w14="http://schemas.microsoft.com/office/word/2010/wordml" xmlns:w15="http://schemas.microsoft.com/office/word/2012/wordml" xmlns:w16se="http://schemas.microsoft.com/office/word/2015/wordml/symex" xmlns:wpg="http://schemas.microsoft.com/office/word/2010/wordprocessingGroup" xmlns:wpi="http://schemas.microsoft.com/office/word/2010/wordprocessingInk" xmlns:wne="http://schemas.microsoft.com/office/word/2006/wordml" xmlns:wps="http://schemas.microsoft.com/office/word/2010/wordprocessingShape" mc:Ignorable="w14 w15 w16se wp14">
   <w:p>
     <w:pPr>
-      <w:pStyle w:val="Voettekst"/>
+      <w:pStyle w:val="Footer"/>
       <w:tabs>
         <w:tab w:val="clear" w:pos="4703"/>
       </w:tabs>
@@ -3963,7 +4495,7 @@
         <w:noProof/>
         <w:sz w:val="24"/>
       </w:rPr>
-      <w:t>5</w:t>
+      <w:t>2</w:t>
     </w:r>
     <w:r>
       <w:rPr>
@@ -3977,7 +4509,7 @@
   </w:p>
   <w:p>
     <w:pPr>
-      <w:pStyle w:val="Voettekst"/>
+      <w:pStyle w:val="Footer"/>
       <w:rPr>
         <w:rFonts w:ascii="Times New Roman" w:hAnsi="Times New Roman" w:cs="Times New Roman"/>
         <w:sz w:val="24"/>
@@ -3995,7 +4527,7 @@
 </file>
 
 <file path=word/footnotes.xml><?xml version="1.0" encoding="utf-8"?>
-<w:footnotes xmlns:wpc="http://schemas.microsoft.com/office/word/2010/wordprocessingCanvas" xmlns:mc="http://schemas.openxmlformats.org/markup-compatibility/2006" xmlns:o="urn:schemas-microsoft-com:office:office" xmlns:r="http://schemas.openxmlformats.org/officeDocument/2006/relationships" xmlns:m="http://schemas.openxmlformats.org/officeDocument/2006/math" xmlns:v="urn:schemas-microsoft-com:vml" xmlns:wp14="http://schemas.microsoft.com/office/word/2010/wordprocessingDrawing" xmlns:wp="http://schemas.openxmlformats.org/drawingml/2006/wordprocessingDrawing" xmlns:w10="urn:schemas-microsoft-com:office:word" xmlns:w="http://schemas.openxmlformats.org/wordprocessingml/2006/main" xmlns:w14="http://schemas.microsoft.com/office/word/2010/wordml" xmlns:w15="http://schemas.microsoft.com/office/word/2012/wordml" xmlns:wpg="http://schemas.microsoft.com/office/word/2010/wordprocessingGroup" xmlns:wpi="http://schemas.microsoft.com/office/word/2010/wordprocessingInk" xmlns:wne="http://schemas.microsoft.com/office/word/2006/wordml" xmlns:wps="http://schemas.microsoft.com/office/word/2010/wordprocessingShape" mc:Ignorable="w14 w15 wp14">
+<w:footnotes xmlns:wpc="http://schemas.microsoft.com/office/word/2010/wordprocessingCanvas" xmlns:cx="http://schemas.microsoft.com/office/drawing/2014/chartex" xmlns:cx1="http://schemas.microsoft.com/office/drawing/2015/9/8/chartex" xmlns:cx2="http://schemas.microsoft.com/office/drawing/2015/10/21/chartex" xmlns:cx3="http://schemas.microsoft.com/office/drawing/2016/5/9/chartex" xmlns:cx4="http://schemas.microsoft.com/office/drawing/2016/5/10/chartex" xmlns:cx5="http://schemas.microsoft.com/office/drawing/2016/5/11/chartex" xmlns:cx6="http://schemas.microsoft.com/office/drawing/2016/5/12/chartex" xmlns:cx7="http://schemas.microsoft.com/office/drawing/2016/5/13/chartex" xmlns:cx8="http://schemas.microsoft.com/office/drawing/2016/5/14/chartex" xmlns:mc="http://schemas.openxmlformats.org/markup-compatibility/2006" xmlns:o="urn:schemas-microsoft-com:office:office" xmlns:r="http://schemas.openxmlformats.org/officeDocument/2006/relationships" xmlns:m="http://schemas.openxmlformats.org/officeDocument/2006/math" xmlns:v="urn:schemas-microsoft-com:vml" xmlns:wp14="http://schemas.microsoft.com/office/word/2010/wordprocessingDrawing" xmlns:wp="http://schemas.openxmlformats.org/drawingml/2006/wordprocessingDrawing" xmlns:w10="urn:schemas-microsoft-com:office:word" xmlns:w="http://schemas.openxmlformats.org/wordprocessingml/2006/main" xmlns:w14="http://schemas.microsoft.com/office/word/2010/wordml" xmlns:w15="http://schemas.microsoft.com/office/word/2012/wordml" xmlns:w16se="http://schemas.microsoft.com/office/word/2015/wordml/symex" xmlns:wpg="http://schemas.microsoft.com/office/word/2010/wordprocessingGroup" xmlns:wpi="http://schemas.microsoft.com/office/word/2010/wordprocessingInk" xmlns:wne="http://schemas.microsoft.com/office/word/2006/wordml" xmlns:wps="http://schemas.microsoft.com/office/word/2010/wordprocessingShape" mc:Ignorable="w14 w15 w16se wp14">
   <w:footnote w:type="separator" w:id="-1">
     <w:p>
       <w:pPr>
@@ -4020,10 +4552,10 @@
 </file>
 
 <file path=word/header1.xml><?xml version="1.0" encoding="utf-8"?>
-<w:hdr xmlns:wpc="http://schemas.microsoft.com/office/word/2010/wordprocessingCanvas" xmlns:mc="http://schemas.openxmlformats.org/markup-compatibility/2006" xmlns:o="urn:schemas-microsoft-com:office:office" xmlns:r="http://schemas.openxmlformats.org/officeDocument/2006/relationships" xmlns:m="http://schemas.openxmlformats.org/officeDocument/2006/math" xmlns:v="urn:schemas-microsoft-com:vml" xmlns:wp14="http://schemas.microsoft.com/office/word/2010/wordprocessingDrawing" xmlns:wp="http://schemas.openxmlformats.org/drawingml/2006/wordprocessingDrawing" xmlns:w10="urn:schemas-microsoft-com:office:word" xmlns:w="http://schemas.openxmlformats.org/wordprocessingml/2006/main" xmlns:w14="http://schemas.microsoft.com/office/word/2010/wordml" xmlns:w15="http://schemas.microsoft.com/office/word/2012/wordml" xmlns:wpg="http://schemas.microsoft.com/office/word/2010/wordprocessingGroup" xmlns:wpi="http://schemas.microsoft.com/office/word/2010/wordprocessingInk" xmlns:wne="http://schemas.microsoft.com/office/word/2006/wordml" xmlns:wps="http://schemas.microsoft.com/office/word/2010/wordprocessingShape" mc:Ignorable="w14 w15 wp14">
+<w:hdr xmlns:wpc="http://schemas.microsoft.com/office/word/2010/wordprocessingCanvas" xmlns:cx="http://schemas.microsoft.com/office/drawing/2014/chartex" xmlns:cx1="http://schemas.microsoft.com/office/drawing/2015/9/8/chartex" xmlns:cx2="http://schemas.microsoft.com/office/drawing/2015/10/21/chartex" xmlns:cx3="http://schemas.microsoft.com/office/drawing/2016/5/9/chartex" xmlns:cx4="http://schemas.microsoft.com/office/drawing/2016/5/10/chartex" xmlns:cx5="http://schemas.microsoft.com/office/drawing/2016/5/11/chartex" xmlns:cx6="http://schemas.microsoft.com/office/drawing/2016/5/12/chartex" xmlns:cx7="http://schemas.microsoft.com/office/drawing/2016/5/13/chartex" xmlns:cx8="http://schemas.microsoft.com/office/drawing/2016/5/14/chartex" xmlns:mc="http://schemas.openxmlformats.org/markup-compatibility/2006" xmlns:o="urn:schemas-microsoft-com:office:office" xmlns:r="http://schemas.openxmlformats.org/officeDocument/2006/relationships" xmlns:m="http://schemas.openxmlformats.org/officeDocument/2006/math" xmlns:v="urn:schemas-microsoft-com:vml" xmlns:wp14="http://schemas.microsoft.com/office/word/2010/wordprocessingDrawing" xmlns:wp="http://schemas.openxmlformats.org/drawingml/2006/wordprocessingDrawing" xmlns:w10="urn:schemas-microsoft-com:office:word" xmlns:w="http://schemas.openxmlformats.org/wordprocessingml/2006/main" xmlns:w14="http://schemas.microsoft.com/office/word/2010/wordml" xmlns:w15="http://schemas.microsoft.com/office/word/2012/wordml" xmlns:w16se="http://schemas.microsoft.com/office/word/2015/wordml/symex" xmlns:wpg="http://schemas.microsoft.com/office/word/2010/wordprocessingGroup" xmlns:wpi="http://schemas.microsoft.com/office/word/2010/wordprocessingInk" xmlns:wne="http://schemas.microsoft.com/office/word/2006/wordml" xmlns:wps="http://schemas.microsoft.com/office/word/2010/wordprocessingShape" mc:Ignorable="w14 w15 w16se wp14">
   <w:p>
     <w:pPr>
-      <w:pStyle w:val="Koptekst"/>
+      <w:pStyle w:val="Header"/>
       <w:ind w:firstLine="708"/>
       <w:rPr>
         <w:rFonts w:ascii="Times New Roman" w:hAnsi="Times New Roman" w:cs="Times New Roman"/>
@@ -4035,8 +4567,8 @@
 </file>
 
 <file path=word/numbering.xml><?xml version="1.0" encoding="utf-8"?>
-<w:numbering xmlns:wpc="http://schemas.microsoft.com/office/word/2010/wordprocessingCanvas" xmlns:mc="http://schemas.openxmlformats.org/markup-compatibility/2006" xmlns:o="urn:schemas-microsoft-com:office:office" xmlns:r="http://schemas.openxmlformats.org/officeDocument/2006/relationships" xmlns:m="http://schemas.openxmlformats.org/officeDocument/2006/math" xmlns:v="urn:schemas-microsoft-com:vml" xmlns:wp14="http://schemas.microsoft.com/office/word/2010/wordprocessingDrawing" xmlns:wp="http://schemas.openxmlformats.org/drawingml/2006/wordprocessingDrawing" xmlns:w10="urn:schemas-microsoft-com:office:word" xmlns:w="http://schemas.openxmlformats.org/wordprocessingml/2006/main" xmlns:w14="http://schemas.microsoft.com/office/word/2010/wordml" xmlns:w15="http://schemas.microsoft.com/office/word/2012/wordml" xmlns:wpg="http://schemas.microsoft.com/office/word/2010/wordprocessingGroup" xmlns:wpi="http://schemas.microsoft.com/office/word/2010/wordprocessingInk" xmlns:wne="http://schemas.microsoft.com/office/word/2006/wordml" xmlns:wps="http://schemas.microsoft.com/office/word/2010/wordprocessingShape" mc:Ignorable="w14 w15 wp14">
-  <w:abstractNum w:abstractNumId="0">
+<w:numbering xmlns:wpc="http://schemas.microsoft.com/office/word/2010/wordprocessingCanvas" xmlns:cx="http://schemas.microsoft.com/office/drawing/2014/chartex" xmlns:cx1="http://schemas.microsoft.com/office/drawing/2015/9/8/chartex" xmlns:cx2="http://schemas.microsoft.com/office/drawing/2015/10/21/chartex" xmlns:cx3="http://schemas.microsoft.com/office/drawing/2016/5/9/chartex" xmlns:cx4="http://schemas.microsoft.com/office/drawing/2016/5/10/chartex" xmlns:cx5="http://schemas.microsoft.com/office/drawing/2016/5/11/chartex" xmlns:cx6="http://schemas.microsoft.com/office/drawing/2016/5/12/chartex" xmlns:cx7="http://schemas.microsoft.com/office/drawing/2016/5/13/chartex" xmlns:cx8="http://schemas.microsoft.com/office/drawing/2016/5/14/chartex" xmlns:mc="http://schemas.openxmlformats.org/markup-compatibility/2006" xmlns:o="urn:schemas-microsoft-com:office:office" xmlns:r="http://schemas.openxmlformats.org/officeDocument/2006/relationships" xmlns:m="http://schemas.openxmlformats.org/officeDocument/2006/math" xmlns:v="urn:schemas-microsoft-com:vml" xmlns:wp14="http://schemas.microsoft.com/office/word/2010/wordprocessingDrawing" xmlns:wp="http://schemas.openxmlformats.org/drawingml/2006/wordprocessingDrawing" xmlns:w10="urn:schemas-microsoft-com:office:word" xmlns:w="http://schemas.openxmlformats.org/wordprocessingml/2006/main" xmlns:w14="http://schemas.microsoft.com/office/word/2010/wordml" xmlns:w15="http://schemas.microsoft.com/office/word/2012/wordml" xmlns:w16se="http://schemas.microsoft.com/office/word/2015/wordml/symex" xmlns:wpg="http://schemas.microsoft.com/office/word/2010/wordprocessingGroup" xmlns:wpi="http://schemas.microsoft.com/office/word/2010/wordprocessingInk" xmlns:wne="http://schemas.microsoft.com/office/word/2006/wordml" xmlns:wps="http://schemas.microsoft.com/office/word/2010/wordprocessingShape" mc:Ignorable="w14 w15 w16se wp14">
+  <w:abstractNum w:abstractNumId="0" w15:restartNumberingAfterBreak="0">
     <w:nsid w:val="038C37A9"/>
     <w:multiLevelType w:val="hybridMultilevel"/>
     <w:tmpl w:val="376693B4"/>
@@ -4148,7 +4680,120 @@
       </w:rPr>
     </w:lvl>
   </w:abstractNum>
-  <w:abstractNum w:abstractNumId="1">
+  <w:abstractNum w:abstractNumId="1" w15:restartNumberingAfterBreak="0">
+    <w:nsid w:val="0C1C3735"/>
+    <w:multiLevelType w:val="hybridMultilevel"/>
+    <w:tmpl w:val="65583B64"/>
+    <w:lvl w:ilvl="0" w:tplc="04090001">
+      <w:start w:val="1"/>
+      <w:numFmt w:val="bullet"/>
+      <w:lvlText w:val=""/>
+      <w:lvlJc w:val="left"/>
+      <w:pPr>
+        <w:ind w:left="720" w:hanging="360"/>
+      </w:pPr>
+      <w:rPr>
+        <w:rFonts w:ascii="Symbol" w:hAnsi="Symbol" w:hint="default"/>
+      </w:rPr>
+    </w:lvl>
+    <w:lvl w:ilvl="1" w:tplc="04090003" w:tentative="1">
+      <w:start w:val="1"/>
+      <w:numFmt w:val="bullet"/>
+      <w:lvlText w:val="o"/>
+      <w:lvlJc w:val="left"/>
+      <w:pPr>
+        <w:ind w:left="1440" w:hanging="360"/>
+      </w:pPr>
+      <w:rPr>
+        <w:rFonts w:ascii="Courier New" w:hAnsi="Courier New" w:cs="Courier New" w:hint="default"/>
+      </w:rPr>
+    </w:lvl>
+    <w:lvl w:ilvl="2" w:tplc="04090005" w:tentative="1">
+      <w:start w:val="1"/>
+      <w:numFmt w:val="bullet"/>
+      <w:lvlText w:val=""/>
+      <w:lvlJc w:val="left"/>
+      <w:pPr>
+        <w:ind w:left="2160" w:hanging="360"/>
+      </w:pPr>
+      <w:rPr>
+        <w:rFonts w:ascii="Wingdings" w:hAnsi="Wingdings" w:hint="default"/>
+      </w:rPr>
+    </w:lvl>
+    <w:lvl w:ilvl="3" w:tplc="04090001" w:tentative="1">
+      <w:start w:val="1"/>
+      <w:numFmt w:val="bullet"/>
+      <w:lvlText w:val=""/>
+      <w:lvlJc w:val="left"/>
+      <w:pPr>
+        <w:ind w:left="2880" w:hanging="360"/>
+      </w:pPr>
+      <w:rPr>
+        <w:rFonts w:ascii="Symbol" w:hAnsi="Symbol" w:hint="default"/>
+      </w:rPr>
+    </w:lvl>
+    <w:lvl w:ilvl="4" w:tplc="04090003" w:tentative="1">
+      <w:start w:val="1"/>
+      <w:numFmt w:val="bullet"/>
+      <w:lvlText w:val="o"/>
+      <w:lvlJc w:val="left"/>
+      <w:pPr>
+        <w:ind w:left="3600" w:hanging="360"/>
+      </w:pPr>
+      <w:rPr>
+        <w:rFonts w:ascii="Courier New" w:hAnsi="Courier New" w:cs="Courier New" w:hint="default"/>
+      </w:rPr>
+    </w:lvl>
+    <w:lvl w:ilvl="5" w:tplc="04090005" w:tentative="1">
+      <w:start w:val="1"/>
+      <w:numFmt w:val="bullet"/>
+      <w:lvlText w:val=""/>
+      <w:lvlJc w:val="left"/>
+      <w:pPr>
+        <w:ind w:left="4320" w:hanging="360"/>
+      </w:pPr>
+      <w:rPr>
+        <w:rFonts w:ascii="Wingdings" w:hAnsi="Wingdings" w:hint="default"/>
+      </w:rPr>
+    </w:lvl>
+    <w:lvl w:ilvl="6" w:tplc="04090001" w:tentative="1">
+      <w:start w:val="1"/>
+      <w:numFmt w:val="bullet"/>
+      <w:lvlText w:val=""/>
+      <w:lvlJc w:val="left"/>
+      <w:pPr>
+        <w:ind w:left="5040" w:hanging="360"/>
+      </w:pPr>
+      <w:rPr>
+        <w:rFonts w:ascii="Symbol" w:hAnsi="Symbol" w:hint="default"/>
+      </w:rPr>
+    </w:lvl>
+    <w:lvl w:ilvl="7" w:tplc="04090003" w:tentative="1">
+      <w:start w:val="1"/>
+      <w:numFmt w:val="bullet"/>
+      <w:lvlText w:val="o"/>
+      <w:lvlJc w:val="left"/>
+      <w:pPr>
+        <w:ind w:left="5760" w:hanging="360"/>
+      </w:pPr>
+      <w:rPr>
+        <w:rFonts w:ascii="Courier New" w:hAnsi="Courier New" w:cs="Courier New" w:hint="default"/>
+      </w:rPr>
+    </w:lvl>
+    <w:lvl w:ilvl="8" w:tplc="04090005" w:tentative="1">
+      <w:start w:val="1"/>
+      <w:numFmt w:val="bullet"/>
+      <w:lvlText w:val=""/>
+      <w:lvlJc w:val="left"/>
+      <w:pPr>
+        <w:ind w:left="6480" w:hanging="360"/>
+      </w:pPr>
+      <w:rPr>
+        <w:rFonts w:ascii="Wingdings" w:hAnsi="Wingdings" w:hint="default"/>
+      </w:rPr>
+    </w:lvl>
+  </w:abstractNum>
+  <w:abstractNum w:abstractNumId="2" w15:restartNumberingAfterBreak="0">
     <w:nsid w:val="0D1477AC"/>
     <w:multiLevelType w:val="hybridMultilevel"/>
     <w:tmpl w:val="9F40E382"/>
@@ -4236,7 +4881,7 @@
       </w:pPr>
     </w:lvl>
   </w:abstractNum>
-  <w:abstractNum w:abstractNumId="2">
+  <w:abstractNum w:abstractNumId="3" w15:restartNumberingAfterBreak="0">
     <w:nsid w:val="1A9204AF"/>
     <w:multiLevelType w:val="hybridMultilevel"/>
     <w:tmpl w:val="A17C7F5A"/>
@@ -4324,7 +4969,7 @@
       </w:pPr>
     </w:lvl>
   </w:abstractNum>
-  <w:abstractNum w:abstractNumId="3">
+  <w:abstractNum w:abstractNumId="4" w15:restartNumberingAfterBreak="0">
     <w:nsid w:val="24772D6D"/>
     <w:multiLevelType w:val="hybridMultilevel"/>
     <w:tmpl w:val="E6784F42"/>
@@ -4437,7 +5082,7 @@
       </w:rPr>
     </w:lvl>
   </w:abstractNum>
-  <w:abstractNum w:abstractNumId="4">
+  <w:abstractNum w:abstractNumId="5" w15:restartNumberingAfterBreak="0">
     <w:nsid w:val="28F63125"/>
     <w:multiLevelType w:val="hybridMultilevel"/>
     <w:tmpl w:val="3D8CA4C0"/>
@@ -4523,7 +5168,7 @@
       </w:pPr>
     </w:lvl>
   </w:abstractNum>
-  <w:abstractNum w:abstractNumId="5">
+  <w:abstractNum w:abstractNumId="6" w15:restartNumberingAfterBreak="0">
     <w:nsid w:val="46AB61C6"/>
     <w:multiLevelType w:val="hybridMultilevel"/>
     <w:tmpl w:val="E92CE4D0"/>
@@ -4611,7 +5256,7 @@
       </w:pPr>
     </w:lvl>
   </w:abstractNum>
-  <w:abstractNum w:abstractNumId="6">
+  <w:abstractNum w:abstractNumId="7" w15:restartNumberingAfterBreak="0">
     <w:nsid w:val="497A1A15"/>
     <w:multiLevelType w:val="hybridMultilevel"/>
     <w:tmpl w:val="BBF67938"/>
@@ -4724,7 +5369,7 @@
       </w:rPr>
     </w:lvl>
   </w:abstractNum>
-  <w:abstractNum w:abstractNumId="7">
+  <w:abstractNum w:abstractNumId="8" w15:restartNumberingAfterBreak="0">
     <w:nsid w:val="57A10D33"/>
     <w:multiLevelType w:val="hybridMultilevel"/>
     <w:tmpl w:val="FA7C2746"/>
@@ -4810,7 +5455,7 @@
       </w:pPr>
     </w:lvl>
   </w:abstractNum>
-  <w:abstractNum w:abstractNumId="8">
+  <w:abstractNum w:abstractNumId="9" w15:restartNumberingAfterBreak="0">
     <w:nsid w:val="66517D4F"/>
     <w:multiLevelType w:val="hybridMultilevel"/>
     <w:tmpl w:val="FF5897BA"/>
@@ -4899,7 +5544,7 @@
       </w:pPr>
     </w:lvl>
   </w:abstractNum>
-  <w:abstractNum w:abstractNumId="9">
+  <w:abstractNum w:abstractNumId="10" w15:restartNumberingAfterBreak="0">
     <w:nsid w:val="6BBB35C5"/>
     <w:multiLevelType w:val="hybridMultilevel"/>
     <w:tmpl w:val="5C9E9962"/>
@@ -5013,7 +5658,7 @@
       </w:rPr>
     </w:lvl>
   </w:abstractNum>
-  <w:abstractNum w:abstractNumId="10">
+  <w:abstractNum w:abstractNumId="11" w15:restartNumberingAfterBreak="0">
     <w:nsid w:val="6DF81490"/>
     <w:multiLevelType w:val="hybridMultilevel"/>
     <w:tmpl w:val="6776A5E0"/>
@@ -5101,7 +5746,7 @@
       </w:pPr>
     </w:lvl>
   </w:abstractNum>
-  <w:abstractNum w:abstractNumId="11">
+  <w:abstractNum w:abstractNumId="12" w15:restartNumberingAfterBreak="0">
     <w:nsid w:val="6E092B1E"/>
     <w:multiLevelType w:val="hybridMultilevel"/>
     <w:tmpl w:val="CF903C68"/>
@@ -5187,7 +5832,7 @@
       </w:pPr>
     </w:lvl>
   </w:abstractNum>
-  <w:abstractNum w:abstractNumId="12">
+  <w:abstractNum w:abstractNumId="13" w15:restartNumberingAfterBreak="0">
     <w:nsid w:val="6FF859ED"/>
     <w:multiLevelType w:val="hybridMultilevel"/>
     <w:tmpl w:val="70C48A24"/>
@@ -5274,49 +5919,52 @@
     </w:lvl>
   </w:abstractNum>
   <w:num w:numId="1">
+    <w:abstractNumId w:val="12"/>
+  </w:num>
+  <w:num w:numId="2">
+    <w:abstractNumId w:val="13"/>
+  </w:num>
+  <w:num w:numId="3">
+    <w:abstractNumId w:val="3"/>
+  </w:num>
+  <w:num w:numId="4">
+    <w:abstractNumId w:val="8"/>
+  </w:num>
+  <w:num w:numId="5">
+    <w:abstractNumId w:val="2"/>
+  </w:num>
+  <w:num w:numId="6">
+    <w:abstractNumId w:val="6"/>
+  </w:num>
+  <w:num w:numId="7">
     <w:abstractNumId w:val="11"/>
   </w:num>
-  <w:num w:numId="2">
-    <w:abstractNumId w:val="12"/>
+  <w:num w:numId="8">
+    <w:abstractNumId w:val="9"/>
   </w:num>
-  <w:num w:numId="3">
-    <w:abstractNumId w:val="2"/>
+  <w:num w:numId="9">
+    <w:abstractNumId w:val="5"/>
   </w:num>
-  <w:num w:numId="4">
+  <w:num w:numId="10">
+    <w:abstractNumId w:val="4"/>
+  </w:num>
+  <w:num w:numId="11">
     <w:abstractNumId w:val="7"/>
   </w:num>
-  <w:num w:numId="5">
-    <w:abstractNumId w:val="1"/>
-  </w:num>
-  <w:num w:numId="6">
-    <w:abstractNumId w:val="5"/>
-  </w:num>
-  <w:num w:numId="7">
+  <w:num w:numId="12">
     <w:abstractNumId w:val="10"/>
-  </w:num>
-  <w:num w:numId="8">
-    <w:abstractNumId w:val="8"/>
-  </w:num>
-  <w:num w:numId="9">
-    <w:abstractNumId w:val="4"/>
-  </w:num>
-  <w:num w:numId="10">
-    <w:abstractNumId w:val="3"/>
-  </w:num>
-  <w:num w:numId="11">
-    <w:abstractNumId w:val="6"/>
-  </w:num>
-  <w:num w:numId="12">
-    <w:abstractNumId w:val="9"/>
   </w:num>
   <w:num w:numId="13">
     <w:abstractNumId w:val="0"/>
+  </w:num>
+  <w:num w:numId="14">
+    <w:abstractNumId w:val="1"/>
   </w:num>
 </w:numbering>
 </file>
 
 <file path=word/styles.xml><?xml version="1.0" encoding="utf-8"?>
-<w:styles xmlns:mc="http://schemas.openxmlformats.org/markup-compatibility/2006" xmlns:r="http://schemas.openxmlformats.org/officeDocument/2006/relationships" xmlns:w="http://schemas.openxmlformats.org/wordprocessingml/2006/main" xmlns:w14="http://schemas.microsoft.com/office/word/2010/wordml" xmlns:w15="http://schemas.microsoft.com/office/word/2012/wordml" mc:Ignorable="w14 w15">
+<w:styles xmlns:mc="http://schemas.openxmlformats.org/markup-compatibility/2006" xmlns:r="http://schemas.openxmlformats.org/officeDocument/2006/relationships" xmlns:w="http://schemas.openxmlformats.org/wordprocessingml/2006/main" xmlns:w14="http://schemas.microsoft.com/office/word/2010/wordml" xmlns:w15="http://schemas.microsoft.com/office/word/2012/wordml" xmlns:w16se="http://schemas.microsoft.com/office/word/2015/wordml/symex" mc:Ignorable="w14 w15 w16se">
   <w:docDefaults>
     <w:rPrDefault>
       <w:rPr>
@@ -5332,7 +5980,7 @@
       </w:pPr>
     </w:pPrDefault>
   </w:docDefaults>
-  <w:latentStyles w:defLockedState="0" w:defUIPriority="99" w:defSemiHidden="0" w:defUnhideWhenUsed="0" w:defQFormat="0" w:count="371">
+  <w:latentStyles w:defLockedState="0" w:defUIPriority="99" w:defSemiHidden="0" w:defUnhideWhenUsed="0" w:defQFormat="0" w:count="374">
     <w:lsdException w:name="Normal" w:uiPriority="0" w:qFormat="1"/>
     <w:lsdException w:name="heading 1" w:uiPriority="9" w:qFormat="1"/>
     <w:lsdException w:name="heading 2" w:semiHidden="1" w:uiPriority="9" w:unhideWhenUsed="1" w:qFormat="1"/>
@@ -5704,16 +6352,19 @@
     <w:lsdException w:name="List Table 5 Dark Accent 6" w:uiPriority="50"/>
     <w:lsdException w:name="List Table 6 Colorful Accent 6" w:uiPriority="51"/>
     <w:lsdException w:name="List Table 7 Colorful Accent 6" w:uiPriority="52"/>
+    <w:lsdException w:name="Mention" w:semiHidden="1" w:unhideWhenUsed="1"/>
+    <w:lsdException w:name="Smart Hyperlink" w:semiHidden="1" w:unhideWhenUsed="1"/>
+    <w:lsdException w:name="Hashtag" w:semiHidden="1" w:unhideWhenUsed="1"/>
   </w:latentStyles>
-  <w:style w:type="paragraph" w:default="1" w:styleId="Standaard">
+  <w:style w:type="paragraph" w:default="1" w:styleId="Normal">
     <w:name w:val="Normal"/>
     <w:qFormat/>
   </w:style>
-  <w:style w:type="paragraph" w:styleId="Kop1">
+  <w:style w:type="paragraph" w:styleId="Heading1">
     <w:name w:val="heading 1"/>
-    <w:basedOn w:val="Standaard"/>
-    <w:next w:val="Standaard"/>
-    <w:link w:val="Kop1Char"/>
+    <w:basedOn w:val="Normal"/>
+    <w:next w:val="Normal"/>
+    <w:link w:val="Heading1Char"/>
     <w:uiPriority w:val="9"/>
     <w:qFormat/>
     <w:rsid w:val="00386488"/>
@@ -5730,11 +6381,11 @@
       <w:szCs w:val="32"/>
     </w:rPr>
   </w:style>
-  <w:style w:type="paragraph" w:styleId="Kop2">
+  <w:style w:type="paragraph" w:styleId="Heading2">
     <w:name w:val="heading 2"/>
-    <w:basedOn w:val="Standaard"/>
-    <w:next w:val="Standaard"/>
-    <w:link w:val="Kop2Char"/>
+    <w:basedOn w:val="Normal"/>
+    <w:next w:val="Normal"/>
+    <w:link w:val="Heading2Char"/>
     <w:uiPriority w:val="9"/>
     <w:unhideWhenUsed/>
     <w:qFormat/>
@@ -5752,13 +6403,13 @@
       <w:szCs w:val="26"/>
     </w:rPr>
   </w:style>
-  <w:style w:type="character" w:default="1" w:styleId="Standaardalinea-lettertype">
+  <w:style w:type="character" w:default="1" w:styleId="DefaultParagraphFont">
     <w:name w:val="Default Paragraph Font"/>
     <w:uiPriority w:val="1"/>
     <w:semiHidden/>
     <w:unhideWhenUsed/>
   </w:style>
-  <w:style w:type="table" w:default="1" w:styleId="Standaardtabel">
+  <w:style w:type="table" w:default="1" w:styleId="TableNormal">
     <w:name w:val="Normal Table"/>
     <w:uiPriority w:val="99"/>
     <w:semiHidden/>
@@ -5773,16 +6424,16 @@
       </w:tblCellMar>
     </w:tblPr>
   </w:style>
-  <w:style w:type="numbering" w:default="1" w:styleId="Geenlijst">
+  <w:style w:type="numbering" w:default="1" w:styleId="NoList">
     <w:name w:val="No List"/>
     <w:uiPriority w:val="99"/>
     <w:semiHidden/>
     <w:unhideWhenUsed/>
   </w:style>
-  <w:style w:type="paragraph" w:styleId="Koptekst">
+  <w:style w:type="paragraph" w:styleId="Header">
     <w:name w:val="header"/>
-    <w:basedOn w:val="Standaard"/>
-    <w:link w:val="KoptekstChar"/>
+    <w:basedOn w:val="Normal"/>
+    <w:link w:val="HeaderChar"/>
     <w:uiPriority w:val="99"/>
     <w:unhideWhenUsed/>
     <w:rsid w:val="00470A3E"/>
@@ -5794,17 +6445,17 @@
       <w:spacing w:after="0" w:line="240" w:lineRule="auto"/>
     </w:pPr>
   </w:style>
-  <w:style w:type="character" w:customStyle="1" w:styleId="KoptekstChar">
-    <w:name w:val="Koptekst Char"/>
-    <w:basedOn w:val="Standaardalinea-lettertype"/>
-    <w:link w:val="Koptekst"/>
+  <w:style w:type="character" w:customStyle="1" w:styleId="HeaderChar">
+    <w:name w:val="Header Char"/>
+    <w:basedOn w:val="DefaultParagraphFont"/>
+    <w:link w:val="Header"/>
     <w:uiPriority w:val="99"/>
     <w:rsid w:val="00470A3E"/>
   </w:style>
-  <w:style w:type="paragraph" w:styleId="Voettekst">
+  <w:style w:type="paragraph" w:styleId="Footer">
     <w:name w:val="footer"/>
-    <w:basedOn w:val="Standaard"/>
-    <w:link w:val="VoettekstChar"/>
+    <w:basedOn w:val="Normal"/>
+    <w:link w:val="FooterChar"/>
     <w:uiPriority w:val="99"/>
     <w:unhideWhenUsed/>
     <w:rsid w:val="00470A3E"/>
@@ -5816,16 +6467,16 @@
       <w:spacing w:after="0" w:line="240" w:lineRule="auto"/>
     </w:pPr>
   </w:style>
-  <w:style w:type="character" w:customStyle="1" w:styleId="VoettekstChar">
-    <w:name w:val="Voettekst Char"/>
-    <w:basedOn w:val="Standaardalinea-lettertype"/>
-    <w:link w:val="Voettekst"/>
+  <w:style w:type="character" w:customStyle="1" w:styleId="FooterChar">
+    <w:name w:val="Footer Char"/>
+    <w:basedOn w:val="DefaultParagraphFont"/>
+    <w:link w:val="Footer"/>
     <w:uiPriority w:val="99"/>
     <w:rsid w:val="00470A3E"/>
   </w:style>
-  <w:style w:type="paragraph" w:styleId="Lijstalinea">
+  <w:style w:type="paragraph" w:styleId="ListParagraph">
     <w:name w:val="List Paragraph"/>
-    <w:basedOn w:val="Standaard"/>
+    <w:basedOn w:val="Normal"/>
     <w:uiPriority w:val="34"/>
     <w:qFormat/>
     <w:rsid w:val="00C05839"/>
@@ -5834,10 +6485,10 @@
       <w:contextualSpacing/>
     </w:pPr>
   </w:style>
-  <w:style w:type="character" w:customStyle="1" w:styleId="Kop1Char">
-    <w:name w:val="Kop 1 Char"/>
-    <w:basedOn w:val="Standaardalinea-lettertype"/>
-    <w:link w:val="Kop1"/>
+  <w:style w:type="character" w:customStyle="1" w:styleId="Heading1Char">
+    <w:name w:val="Heading 1 Char"/>
+    <w:basedOn w:val="DefaultParagraphFont"/>
+    <w:link w:val="Heading1"/>
     <w:uiPriority w:val="9"/>
     <w:rsid w:val="00386488"/>
     <w:rPr>
@@ -5847,10 +6498,10 @@
       <w:szCs w:val="32"/>
     </w:rPr>
   </w:style>
-  <w:style w:type="character" w:customStyle="1" w:styleId="Kop2Char">
-    <w:name w:val="Kop 2 Char"/>
-    <w:basedOn w:val="Standaardalinea-lettertype"/>
-    <w:link w:val="Kop2"/>
+  <w:style w:type="character" w:customStyle="1" w:styleId="Heading2Char">
+    <w:name w:val="Heading 2 Char"/>
+    <w:basedOn w:val="DefaultParagraphFont"/>
+    <w:link w:val="Heading2"/>
     <w:uiPriority w:val="9"/>
     <w:rsid w:val="0031007A"/>
     <w:rPr>
@@ -5860,16 +6511,15 @@
       <w:szCs w:val="26"/>
     </w:rPr>
   </w:style>
-  <w:style w:type="table" w:styleId="Tabelraster">
+  <w:style w:type="table" w:styleId="TableGrid">
     <w:name w:val="Table Grid"/>
-    <w:basedOn w:val="Standaardtabel"/>
+    <w:basedOn w:val="TableNormal"/>
     <w:uiPriority w:val="39"/>
     <w:rsid w:val="00402D10"/>
     <w:pPr>
       <w:spacing w:after="0" w:line="240" w:lineRule="auto"/>
     </w:pPr>
     <w:tblPr>
-      <w:tblInd w:w="0" w:type="dxa"/>
       <w:tblBorders>
         <w:top w:val="single" w:sz="4" w:space="0" w:color="auto"/>
         <w:left w:val="single" w:sz="4" w:space="0" w:color="auto"/>
@@ -5878,17 +6528,11 @@
         <w:insideH w:val="single" w:sz="4" w:space="0" w:color="auto"/>
         <w:insideV w:val="single" w:sz="4" w:space="0" w:color="auto"/>
       </w:tblBorders>
-      <w:tblCellMar>
-        <w:top w:w="0" w:type="dxa"/>
-        <w:left w:w="108" w:type="dxa"/>
-        <w:bottom w:w="0" w:type="dxa"/>
-        <w:right w:w="108" w:type="dxa"/>
-      </w:tblCellMar>
     </w:tblPr>
   </w:style>
-  <w:style w:type="character" w:styleId="Tekstvantijdelijkeaanduiding">
+  <w:style w:type="character" w:styleId="PlaceholderText">
     <w:name w:val="Placeholder Text"/>
-    <w:basedOn w:val="Standaardalinea-lettertype"/>
+    <w:basedOn w:val="DefaultParagraphFont"/>
     <w:uiPriority w:val="99"/>
     <w:semiHidden/>
     <w:rsid w:val="00402D10"/>

</xml_diff>

<commit_message>
aanpassing in formules en spelling check
</commit_message>
<xml_diff>
--- a/Verslag.docx
+++ b/Verslag.docx
@@ -1,6 +1,6 @@
 
 <file path=word/document.xml><?xml version="1.0" encoding="utf-8"?>
-<w:document xmlns:wpc="http://schemas.microsoft.com/office/word/2010/wordprocessingCanvas" xmlns:cx="http://schemas.microsoft.com/office/drawing/2014/chartex" xmlns:cx1="http://schemas.microsoft.com/office/drawing/2015/9/8/chartex" xmlns:cx2="http://schemas.microsoft.com/office/drawing/2015/10/21/chartex" xmlns:cx3="http://schemas.microsoft.com/office/drawing/2016/5/9/chartex" xmlns:cx4="http://schemas.microsoft.com/office/drawing/2016/5/10/chartex" xmlns:cx5="http://schemas.microsoft.com/office/drawing/2016/5/11/chartex" xmlns:cx6="http://schemas.microsoft.com/office/drawing/2016/5/12/chartex" xmlns:cx7="http://schemas.microsoft.com/office/drawing/2016/5/13/chartex" xmlns:cx8="http://schemas.microsoft.com/office/drawing/2016/5/14/chartex" xmlns:mc="http://schemas.openxmlformats.org/markup-compatibility/2006" xmlns:o="urn:schemas-microsoft-com:office:office" xmlns:r="http://schemas.openxmlformats.org/officeDocument/2006/relationships" xmlns:m="http://schemas.openxmlformats.org/officeDocument/2006/math" xmlns:v="urn:schemas-microsoft-com:vml" xmlns:wp14="http://schemas.microsoft.com/office/word/2010/wordprocessingDrawing" xmlns:wp="http://schemas.openxmlformats.org/drawingml/2006/wordprocessingDrawing" xmlns:w10="urn:schemas-microsoft-com:office:word" xmlns:w="http://schemas.openxmlformats.org/wordprocessingml/2006/main" xmlns:w14="http://schemas.microsoft.com/office/word/2010/wordml" xmlns:w15="http://schemas.microsoft.com/office/word/2012/wordml" xmlns:w16se="http://schemas.microsoft.com/office/word/2015/wordml/symex" xmlns:wpg="http://schemas.microsoft.com/office/word/2010/wordprocessingGroup" xmlns:wpi="http://schemas.microsoft.com/office/word/2010/wordprocessingInk" xmlns:wne="http://schemas.microsoft.com/office/word/2006/wordml" xmlns:wps="http://schemas.microsoft.com/office/word/2010/wordprocessingShape" mc:Ignorable="w14 w15 w16se wp14">
+<w:document xmlns:wpc="http://schemas.microsoft.com/office/word/2010/wordprocessingCanvas" xmlns:mc="http://schemas.openxmlformats.org/markup-compatibility/2006" xmlns:o="urn:schemas-microsoft-com:office:office" xmlns:r="http://schemas.openxmlformats.org/officeDocument/2006/relationships" xmlns:m="http://schemas.openxmlformats.org/officeDocument/2006/math" xmlns:v="urn:schemas-microsoft-com:vml" xmlns:wp14="http://schemas.microsoft.com/office/word/2010/wordprocessingDrawing" xmlns:wp="http://schemas.openxmlformats.org/drawingml/2006/wordprocessingDrawing" xmlns:w10="urn:schemas-microsoft-com:office:word" xmlns:w="http://schemas.openxmlformats.org/wordprocessingml/2006/main" xmlns:w14="http://schemas.microsoft.com/office/word/2010/wordml" xmlns:w15="http://schemas.microsoft.com/office/word/2012/wordml" xmlns:wpg="http://schemas.microsoft.com/office/word/2010/wordprocessingGroup" xmlns:wpi="http://schemas.microsoft.com/office/word/2010/wordprocessingInk" xmlns:wne="http://schemas.microsoft.com/office/word/2006/wordml" xmlns:wps="http://schemas.microsoft.com/office/word/2010/wordprocessingShape" mc:Ignorable="w14 w15 wp14">
   <w:body>
     <w:p>
       <w:pPr>
@@ -183,7 +183,7 @@
           <w:sz w:val="36"/>
           <w:lang w:val="en-US"/>
         </w:rPr>
-        <w:t xml:space="preserve">Ward de Muer </w:t>
+        <w:t>Ward D</w:t>
       </w:r>
       <w:r>
         <w:rPr>
@@ -191,8 +191,44 @@
           <w:sz w:val="36"/>
           <w:lang w:val="en-US"/>
         </w:rPr>
-        <w:t>&amp; Garben Tanghe</w:t>
-      </w:r>
+        <w:t xml:space="preserve">e Muer </w:t>
+      </w:r>
+      <w:r>
+        <w:rPr>
+          <w:rFonts w:ascii="Times New Roman" w:hAnsi="Times New Roman" w:cs="Times New Roman"/>
+          <w:sz w:val="36"/>
+          <w:lang w:val="en-US"/>
+        </w:rPr>
+        <w:t xml:space="preserve">&amp; </w:t>
+      </w:r>
+      <w:proofErr w:type="spellStart"/>
+      <w:r>
+        <w:rPr>
+          <w:rFonts w:ascii="Times New Roman" w:hAnsi="Times New Roman" w:cs="Times New Roman"/>
+          <w:sz w:val="36"/>
+          <w:lang w:val="en-US"/>
+        </w:rPr>
+        <w:t>Garben</w:t>
+      </w:r>
+      <w:proofErr w:type="spellEnd"/>
+      <w:r>
+        <w:rPr>
+          <w:rFonts w:ascii="Times New Roman" w:hAnsi="Times New Roman" w:cs="Times New Roman"/>
+          <w:sz w:val="36"/>
+          <w:lang w:val="en-US"/>
+        </w:rPr>
+        <w:t xml:space="preserve"> </w:t>
+      </w:r>
+      <w:proofErr w:type="spellStart"/>
+      <w:r>
+        <w:rPr>
+          <w:rFonts w:ascii="Times New Roman" w:hAnsi="Times New Roman" w:cs="Times New Roman"/>
+          <w:sz w:val="36"/>
+          <w:lang w:val="en-US"/>
+        </w:rPr>
+        <w:t>Tanghe</w:t>
+      </w:r>
+      <w:proofErr w:type="spellEnd"/>
     </w:p>
     <w:p>
       <w:pPr>
@@ -253,8 +289,6 @@
         </w:rPr>
         <w:t>Scenario 0:</w:t>
       </w:r>
-      <w:bookmarkStart w:id="0" w:name="_GoBack"/>
-      <w:bookmarkEnd w:id="0"/>
     </w:p>
     <w:p>
       <w:pPr>
@@ -266,6 +300,7 @@
           <w:lang w:val="en-US"/>
         </w:rPr>
       </w:pPr>
+      <w:proofErr w:type="spellStart"/>
       <w:r>
         <w:rPr>
           <w:rFonts w:ascii="Times New Roman" w:hAnsi="Times New Roman" w:cs="Times New Roman"/>
@@ -273,7 +308,17 @@
           <w:u w:val="single"/>
           <w:lang w:val="en-US"/>
         </w:rPr>
-        <w:t>HashMaps:</w:t>
+        <w:t>HashMaps</w:t>
+      </w:r>
+      <w:proofErr w:type="spellEnd"/>
+      <w:r>
+        <w:rPr>
+          <w:rFonts w:ascii="Times New Roman" w:hAnsi="Times New Roman" w:cs="Times New Roman"/>
+          <w:sz w:val="24"/>
+          <w:u w:val="single"/>
+          <w:lang w:val="en-US"/>
+        </w:rPr>
+        <w:t>:</w:t>
       </w:r>
     </w:p>
     <w:p>
@@ -291,12 +336,30 @@
           <w:sz w:val="24"/>
           <w:lang w:val="en-US"/>
         </w:rPr>
-        <w:t>Advantages of using HashMaps are:</w:t>
-      </w:r>
-    </w:p>
-    <w:p>
-      <w:pPr>
-        <w:pStyle w:val="ListParagraph"/>
+        <w:t xml:space="preserve">Advantages of using </w:t>
+      </w:r>
+      <w:proofErr w:type="spellStart"/>
+      <w:r>
+        <w:rPr>
+          <w:rFonts w:ascii="Times New Roman" w:hAnsi="Times New Roman" w:cs="Times New Roman"/>
+          <w:sz w:val="24"/>
+          <w:lang w:val="en-US"/>
+        </w:rPr>
+        <w:t>HashMaps</w:t>
+      </w:r>
+      <w:proofErr w:type="spellEnd"/>
+      <w:r>
+        <w:rPr>
+          <w:rFonts w:ascii="Times New Roman" w:hAnsi="Times New Roman" w:cs="Times New Roman"/>
+          <w:sz w:val="24"/>
+          <w:lang w:val="en-US"/>
+        </w:rPr>
+        <w:t xml:space="preserve"> are:</w:t>
+      </w:r>
+    </w:p>
+    <w:p>
+      <w:pPr>
+        <w:pStyle w:val="Lijstalinea"/>
         <w:numPr>
           <w:ilvl w:val="0"/>
           <w:numId w:val="13"/>
@@ -327,7 +390,7 @@
     </w:p>
     <w:p>
       <w:pPr>
-        <w:pStyle w:val="ListParagraph"/>
+        <w:pStyle w:val="Lijstalinea"/>
         <w:numPr>
           <w:ilvl w:val="0"/>
           <w:numId w:val="13"/>
@@ -395,12 +458,30 @@
           <w:sz w:val="24"/>
           <w:lang w:val="en-US"/>
         </w:rPr>
-        <w:t>Disadvantages of using HashMaps are:</w:t>
-      </w:r>
-    </w:p>
-    <w:p>
-      <w:pPr>
-        <w:pStyle w:val="ListParagraph"/>
+        <w:t xml:space="preserve">Disadvantages of using </w:t>
+      </w:r>
+      <w:proofErr w:type="spellStart"/>
+      <w:r>
+        <w:rPr>
+          <w:rFonts w:ascii="Times New Roman" w:hAnsi="Times New Roman" w:cs="Times New Roman"/>
+          <w:sz w:val="24"/>
+          <w:lang w:val="en-US"/>
+        </w:rPr>
+        <w:t>HashMaps</w:t>
+      </w:r>
+      <w:proofErr w:type="spellEnd"/>
+      <w:r>
+        <w:rPr>
+          <w:rFonts w:ascii="Times New Roman" w:hAnsi="Times New Roman" w:cs="Times New Roman"/>
+          <w:sz w:val="24"/>
+          <w:lang w:val="en-US"/>
+        </w:rPr>
+        <w:t xml:space="preserve"> are:</w:t>
+      </w:r>
+    </w:p>
+    <w:p>
+      <w:pPr>
+        <w:pStyle w:val="Lijstalinea"/>
         <w:numPr>
           <w:ilvl w:val="0"/>
           <w:numId w:val="13"/>
@@ -426,12 +507,30 @@
           <w:sz w:val="24"/>
           <w:lang w:val="en-US"/>
         </w:rPr>
-        <w:t>f a wrong hashing algorithm is used, the performance will decrease dramatically and the HashMap might turn into a linked list.</w:t>
-      </w:r>
-    </w:p>
-    <w:p>
-      <w:pPr>
-        <w:pStyle w:val="ListParagraph"/>
+        <w:t xml:space="preserve">f a wrong hashing algorithm is used, the performance will decrease dramatically and the </w:t>
+      </w:r>
+      <w:proofErr w:type="spellStart"/>
+      <w:r>
+        <w:rPr>
+          <w:rFonts w:ascii="Times New Roman" w:hAnsi="Times New Roman" w:cs="Times New Roman"/>
+          <w:sz w:val="24"/>
+          <w:lang w:val="en-US"/>
+        </w:rPr>
+        <w:t>HashMap</w:t>
+      </w:r>
+      <w:proofErr w:type="spellEnd"/>
+      <w:r>
+        <w:rPr>
+          <w:rFonts w:ascii="Times New Roman" w:hAnsi="Times New Roman" w:cs="Times New Roman"/>
+          <w:sz w:val="24"/>
+          <w:lang w:val="en-US"/>
+        </w:rPr>
+        <w:t xml:space="preserve"> might turn into a linked list.</w:t>
+      </w:r>
+    </w:p>
+    <w:p>
+      <w:pPr>
+        <w:pStyle w:val="Lijstalinea"/>
         <w:numPr>
           <w:ilvl w:val="0"/>
           <w:numId w:val="13"/>
@@ -449,6 +548,406 @@
           <w:sz w:val="24"/>
           <w:lang w:val="en-US"/>
         </w:rPr>
+        <w:t>When open addressing is used, d</w:t>
+      </w:r>
+      <w:r>
+        <w:rPr>
+          <w:rFonts w:ascii="Times New Roman" w:hAnsi="Times New Roman" w:cs="Times New Roman"/>
+          <w:sz w:val="24"/>
+          <w:lang w:val="en-US"/>
+        </w:rPr>
+        <w:t>eleting</w:t>
+      </w:r>
+      <w:r>
+        <w:rPr>
+          <w:rFonts w:ascii="Times New Roman" w:hAnsi="Times New Roman" w:cs="Times New Roman"/>
+          <w:sz w:val="24"/>
+          <w:lang w:val="en-US"/>
+        </w:rPr>
+        <w:t xml:space="preserve"> elements</w:t>
+      </w:r>
+      <w:r>
+        <w:rPr>
+          <w:rFonts w:ascii="Times New Roman" w:hAnsi="Times New Roman" w:cs="Times New Roman"/>
+          <w:sz w:val="24"/>
+          <w:lang w:val="en-US"/>
+        </w:rPr>
+        <w:t xml:space="preserve"> </w:t>
+      </w:r>
+      <w:r>
+        <w:rPr>
+          <w:rFonts w:ascii="Times New Roman" w:hAnsi="Times New Roman" w:cs="Times New Roman"/>
+          <w:sz w:val="24"/>
+          <w:lang w:val="en-US"/>
+        </w:rPr>
+        <w:t>is not a good idea.</w:t>
+      </w:r>
+    </w:p>
+    <w:p>
+      <w:pPr>
+        <w:jc w:val="both"/>
+        <w:rPr>
+          <w:rFonts w:ascii="Times New Roman" w:hAnsi="Times New Roman" w:cs="Times New Roman"/>
+          <w:sz w:val="24"/>
+          <w:lang w:val="en-US"/>
+        </w:rPr>
+      </w:pPr>
+    </w:p>
+    <w:p>
+      <w:pPr>
+        <w:jc w:val="both"/>
+        <w:rPr>
+          <w:rFonts w:ascii="Times New Roman" w:hAnsi="Times New Roman" w:cs="Times New Roman"/>
+          <w:sz w:val="24"/>
+          <w:u w:val="single"/>
+          <w:lang w:val="en-US"/>
+        </w:rPr>
+      </w:pPr>
+      <w:r>
+        <w:rPr>
+          <w:rFonts w:ascii="Times New Roman" w:hAnsi="Times New Roman" w:cs="Times New Roman"/>
+          <w:sz w:val="24"/>
+          <w:u w:val="single"/>
+          <w:lang w:val="en-US"/>
+        </w:rPr>
+        <w:t>Stacks:</w:t>
+      </w:r>
+    </w:p>
+    <w:p>
+      <w:pPr>
+        <w:jc w:val="both"/>
+        <w:rPr>
+          <w:rFonts w:ascii="Times New Roman" w:hAnsi="Times New Roman" w:cs="Times New Roman"/>
+          <w:sz w:val="24"/>
+          <w:lang w:val="en-US"/>
+        </w:rPr>
+      </w:pPr>
+      <w:r>
+        <w:rPr>
+          <w:rFonts w:ascii="Times New Roman" w:hAnsi="Times New Roman" w:cs="Times New Roman"/>
+          <w:sz w:val="24"/>
+          <w:lang w:val="en-US"/>
+        </w:rPr>
+        <w:t xml:space="preserve">Stacks work with the principle </w:t>
+      </w:r>
+      <w:r>
+        <w:rPr>
+          <w:rFonts w:ascii="Times New Roman" w:hAnsi="Times New Roman" w:cs="Times New Roman"/>
+          <w:sz w:val="24"/>
+          <w:lang w:val="en-US"/>
+        </w:rPr>
+        <w:t>of ‘Last In, First Out’ (LIFO).</w:t>
+      </w:r>
+    </w:p>
+    <w:p>
+      <w:pPr>
+        <w:jc w:val="both"/>
+        <w:rPr>
+          <w:rFonts w:ascii="Times New Roman" w:hAnsi="Times New Roman" w:cs="Times New Roman"/>
+          <w:sz w:val="24"/>
+          <w:lang w:val="en-US"/>
+        </w:rPr>
+      </w:pPr>
+      <w:r>
+        <w:rPr>
+          <w:rFonts w:ascii="Times New Roman" w:hAnsi="Times New Roman" w:cs="Times New Roman"/>
+          <w:sz w:val="24"/>
+          <w:lang w:val="en-US"/>
+        </w:rPr>
+        <w:t xml:space="preserve">If we need to search for </w:t>
+      </w:r>
+      <w:r>
+        <w:rPr>
+          <w:rFonts w:ascii="Times New Roman" w:hAnsi="Times New Roman" w:cs="Times New Roman"/>
+          <w:sz w:val="24"/>
+          <w:lang w:val="en-US"/>
+        </w:rPr>
+        <w:t>an</w:t>
+      </w:r>
+      <w:r>
+        <w:rPr>
+          <w:rFonts w:ascii="Times New Roman" w:hAnsi="Times New Roman" w:cs="Times New Roman"/>
+          <w:sz w:val="24"/>
+          <w:lang w:val="en-US"/>
+        </w:rPr>
+        <w:t xml:space="preserve"> </w:t>
+      </w:r>
+      <w:r>
+        <w:rPr>
+          <w:rFonts w:ascii="Times New Roman" w:hAnsi="Times New Roman" w:cs="Times New Roman"/>
+          <w:sz w:val="24"/>
+          <w:lang w:val="en-US"/>
+        </w:rPr>
+        <w:t>element</w:t>
+      </w:r>
+      <w:r>
+        <w:rPr>
+          <w:rFonts w:ascii="Times New Roman" w:hAnsi="Times New Roman" w:cs="Times New Roman"/>
+          <w:sz w:val="24"/>
+          <w:lang w:val="en-US"/>
+        </w:rPr>
+        <w:t xml:space="preserve"> in the stack, we are supposed to remove each element at the top </w:t>
+      </w:r>
+      <w:r>
+        <w:rPr>
+          <w:rFonts w:ascii="Times New Roman" w:hAnsi="Times New Roman" w:cs="Times New Roman"/>
+          <w:sz w:val="24"/>
+          <w:lang w:val="en-US"/>
+        </w:rPr>
+        <w:t>until the required one has been found. B</w:t>
+      </w:r>
+      <w:r>
+        <w:rPr>
+          <w:rFonts w:ascii="Times New Roman" w:hAnsi="Times New Roman" w:cs="Times New Roman"/>
+          <w:sz w:val="24"/>
+          <w:lang w:val="en-US"/>
+        </w:rPr>
+        <w:t xml:space="preserve">ut </w:t>
+      </w:r>
+      <w:r>
+        <w:rPr>
+          <w:rFonts w:ascii="Times New Roman" w:hAnsi="Times New Roman" w:cs="Times New Roman"/>
+          <w:sz w:val="24"/>
+          <w:lang w:val="en-US"/>
+        </w:rPr>
+        <w:t xml:space="preserve">we are </w:t>
+      </w:r>
+      <w:r>
+        <w:rPr>
+          <w:rFonts w:ascii="Times New Roman" w:hAnsi="Times New Roman" w:cs="Times New Roman"/>
+          <w:sz w:val="24"/>
+          <w:lang w:val="en-US"/>
+        </w:rPr>
+        <w:t xml:space="preserve">also </w:t>
+      </w:r>
+      <w:r>
+        <w:rPr>
+          <w:rFonts w:ascii="Times New Roman" w:hAnsi="Times New Roman" w:cs="Times New Roman"/>
+          <w:sz w:val="24"/>
+          <w:lang w:val="en-US"/>
+        </w:rPr>
+        <w:t>obliged to keep track of all the removed elements, so t</w:t>
+      </w:r>
+      <w:r>
+        <w:rPr>
+          <w:rFonts w:ascii="Times New Roman" w:hAnsi="Times New Roman" w:cs="Times New Roman"/>
+          <w:sz w:val="24"/>
+          <w:lang w:val="en-US"/>
+        </w:rPr>
+        <w:t>he use of another stack to temporarily save all other elements until we find the one we’</w:t>
+      </w:r>
+      <w:r>
+        <w:rPr>
+          <w:rFonts w:ascii="Times New Roman" w:hAnsi="Times New Roman" w:cs="Times New Roman"/>
+          <w:sz w:val="24"/>
+          <w:lang w:val="en-US"/>
+        </w:rPr>
+        <w:t xml:space="preserve">re searching for is necessary. Doing this, we need extra memory and a dramatic increase in time complexity might occur if </w:t>
+      </w:r>
+      <w:r>
+        <w:rPr>
+          <w:rFonts w:ascii="Times New Roman" w:hAnsi="Times New Roman" w:cs="Times New Roman"/>
+          <w:sz w:val="24"/>
+          <w:lang w:val="en-US"/>
+        </w:rPr>
+        <w:t>all</w:t>
+      </w:r>
+      <w:r>
+        <w:rPr>
+          <w:rFonts w:ascii="Times New Roman" w:hAnsi="Times New Roman" w:cs="Times New Roman"/>
+          <w:sz w:val="24"/>
+          <w:lang w:val="en-US"/>
+        </w:rPr>
+        <w:t xml:space="preserve"> the elements </w:t>
+      </w:r>
+      <w:r>
+        <w:rPr>
+          <w:rFonts w:ascii="Times New Roman" w:hAnsi="Times New Roman" w:cs="Times New Roman"/>
+          <w:sz w:val="24"/>
+          <w:lang w:val="en-US"/>
+        </w:rPr>
+        <w:t>must</w:t>
+      </w:r>
+      <w:r>
+        <w:rPr>
+          <w:rFonts w:ascii="Times New Roman" w:hAnsi="Times New Roman" w:cs="Times New Roman"/>
+          <w:sz w:val="24"/>
+          <w:lang w:val="en-US"/>
+        </w:rPr>
+        <w:t xml:space="preserve"> be stored in another stack, and then need to be put back in the original stack.</w:t>
+      </w:r>
+    </w:p>
+    <w:p>
+      <w:pPr>
+        <w:jc w:val="both"/>
+        <w:rPr>
+          <w:rFonts w:ascii="Times New Roman" w:hAnsi="Times New Roman" w:cs="Times New Roman"/>
+          <w:sz w:val="24"/>
+          <w:lang w:val="en-US"/>
+        </w:rPr>
+      </w:pPr>
+    </w:p>
+    <w:p>
+      <w:pPr>
+        <w:jc w:val="both"/>
+        <w:rPr>
+          <w:rFonts w:ascii="Times New Roman" w:hAnsi="Times New Roman" w:cs="Times New Roman"/>
+          <w:sz w:val="24"/>
+          <w:u w:val="single"/>
+          <w:lang w:val="en-US"/>
+        </w:rPr>
+      </w:pPr>
+      <w:r>
+        <w:rPr>
+          <w:rFonts w:ascii="Times New Roman" w:hAnsi="Times New Roman" w:cs="Times New Roman"/>
+          <w:sz w:val="24"/>
+          <w:u w:val="single"/>
+          <w:lang w:val="en-US"/>
+        </w:rPr>
+        <w:t>Queues:</w:t>
+      </w:r>
+    </w:p>
+    <w:p>
+      <w:pPr>
+        <w:jc w:val="both"/>
+        <w:rPr>
+          <w:rFonts w:ascii="Times New Roman" w:hAnsi="Times New Roman" w:cs="Times New Roman"/>
+          <w:sz w:val="24"/>
+          <w:lang w:val="en-US"/>
+        </w:rPr>
+      </w:pPr>
+      <w:r>
+        <w:rPr>
+          <w:rFonts w:ascii="Times New Roman" w:hAnsi="Times New Roman" w:cs="Times New Roman"/>
+          <w:sz w:val="24"/>
+          <w:lang w:val="en-US"/>
+        </w:rPr>
+        <w:t xml:space="preserve">A queue is a </w:t>
+      </w:r>
+      <w:r>
+        <w:rPr>
+          <w:rFonts w:ascii="Times New Roman" w:hAnsi="Times New Roman" w:cs="Times New Roman"/>
+          <w:sz w:val="24"/>
+          <w:lang w:val="en-US"/>
+        </w:rPr>
+        <w:t>“</w:t>
+      </w:r>
+      <w:r>
+        <w:rPr>
+          <w:rFonts w:ascii="Times New Roman" w:hAnsi="Times New Roman" w:cs="Times New Roman"/>
+          <w:sz w:val="24"/>
+          <w:lang w:val="en-US"/>
+        </w:rPr>
+        <w:t>First In, First Out</w:t>
+      </w:r>
+      <w:r>
+        <w:rPr>
+          <w:rFonts w:ascii="Times New Roman" w:hAnsi="Times New Roman" w:cs="Times New Roman"/>
+          <w:sz w:val="24"/>
+          <w:lang w:val="en-US"/>
+        </w:rPr>
+        <w:t>”</w:t>
+      </w:r>
+      <w:r>
+        <w:rPr>
+          <w:rFonts w:ascii="Times New Roman" w:hAnsi="Times New Roman" w:cs="Times New Roman"/>
+          <w:sz w:val="24"/>
+          <w:lang w:val="en-US"/>
+        </w:rPr>
+        <w:t xml:space="preserve"> (FIFO) system, which means that it keeps its order.</w:t>
+      </w:r>
+    </w:p>
+    <w:p>
+      <w:pPr>
+        <w:jc w:val="both"/>
+        <w:rPr>
+          <w:rFonts w:ascii="Times New Roman" w:hAnsi="Times New Roman" w:cs="Times New Roman"/>
+          <w:sz w:val="24"/>
+          <w:lang w:val="en-US"/>
+        </w:rPr>
+      </w:pPr>
+      <w:r>
+        <w:rPr>
+          <w:rFonts w:ascii="Times New Roman" w:hAnsi="Times New Roman" w:cs="Times New Roman"/>
+          <w:sz w:val="24"/>
+          <w:lang w:val="en-US"/>
+        </w:rPr>
+        <w:t>A priority queue</w:t>
+      </w:r>
+      <w:r>
+        <w:rPr>
+          <w:rFonts w:ascii="Times New Roman" w:hAnsi="Times New Roman" w:cs="Times New Roman"/>
+          <w:sz w:val="24"/>
+          <w:lang w:val="en-US"/>
+        </w:rPr>
+        <w:t xml:space="preserve"> is always sorted by priority. The element with the highest priority will be handled first.</w:t>
+      </w:r>
+    </w:p>
+    <w:p>
+      <w:pPr>
+        <w:jc w:val="both"/>
+        <w:rPr>
+          <w:rFonts w:ascii="Times New Roman" w:hAnsi="Times New Roman" w:cs="Times New Roman"/>
+          <w:sz w:val="24"/>
+          <w:lang w:val="en-US"/>
+        </w:rPr>
+      </w:pPr>
+      <w:r>
+        <w:rPr>
+          <w:rFonts w:ascii="Times New Roman" w:hAnsi="Times New Roman" w:cs="Times New Roman"/>
+          <w:sz w:val="24"/>
+          <w:lang w:val="en-US"/>
+        </w:rPr>
+        <w:t xml:space="preserve">A fixed size priority queue is almost the same as a normal priority queue, but </w:t>
+      </w:r>
+      <w:r>
+        <w:rPr>
+          <w:rFonts w:ascii="Times New Roman" w:hAnsi="Times New Roman" w:cs="Times New Roman"/>
+          <w:sz w:val="24"/>
+          <w:lang w:val="en-US"/>
+        </w:rPr>
+        <w:t>only a fixed capacity of elements is stored.</w:t>
+      </w:r>
+    </w:p>
+    <w:p>
+      <w:pPr>
+        <w:jc w:val="both"/>
+        <w:rPr>
+          <w:rFonts w:ascii="Times New Roman" w:hAnsi="Times New Roman" w:cs="Times New Roman"/>
+          <w:sz w:val="24"/>
+          <w:lang w:val="en-US"/>
+        </w:rPr>
+      </w:pPr>
+      <w:r>
+        <w:rPr>
+          <w:rFonts w:ascii="Times New Roman" w:hAnsi="Times New Roman" w:cs="Times New Roman"/>
+          <w:sz w:val="24"/>
+          <w:lang w:val="en-US"/>
+        </w:rPr>
+        <w:t>Like stacks, searching for elements wi</w:t>
+      </w:r>
+      <w:r>
+        <w:rPr>
+          <w:rFonts w:ascii="Times New Roman" w:hAnsi="Times New Roman" w:cs="Times New Roman"/>
+          <w:sz w:val="24"/>
+          <w:lang w:val="en-US"/>
+        </w:rPr>
+        <w:t>ll cost us more space and time.</w:t>
+      </w:r>
+      <w:r>
+        <w:rPr>
+          <w:rFonts w:ascii="Times New Roman" w:hAnsi="Times New Roman" w:cs="Times New Roman"/>
+          <w:sz w:val="24"/>
+          <w:lang w:val="en-US"/>
+        </w:rPr>
+        <w:t xml:space="preserve"> </w:t>
+      </w:r>
+      <w:r>
+        <w:rPr>
+          <w:rFonts w:ascii="Times New Roman" w:hAnsi="Times New Roman" w:cs="Times New Roman"/>
+          <w:sz w:val="24"/>
+          <w:lang w:val="en-US"/>
+        </w:rPr>
         <w:t>W</w:t>
       </w:r>
       <w:r>
@@ -457,47 +956,31 @@
           <w:sz w:val="24"/>
           <w:lang w:val="en-US"/>
         </w:rPr>
-        <w:t>hen open addressing is used</w:t>
-      </w:r>
-      <w:r>
-        <w:rPr>
-          <w:rFonts w:ascii="Times New Roman" w:hAnsi="Times New Roman" w:cs="Times New Roman"/>
-          <w:sz w:val="24"/>
-          <w:lang w:val="en-US"/>
-        </w:rPr>
-        <w:t>, d</w:t>
-      </w:r>
-      <w:r>
-        <w:rPr>
-          <w:rFonts w:ascii="Times New Roman" w:hAnsi="Times New Roman" w:cs="Times New Roman"/>
-          <w:sz w:val="24"/>
-          <w:lang w:val="en-US"/>
-        </w:rPr>
-        <w:t>eleting</w:t>
-      </w:r>
-      <w:r>
-        <w:rPr>
-          <w:rFonts w:ascii="Times New Roman" w:hAnsi="Times New Roman" w:cs="Times New Roman"/>
-          <w:sz w:val="24"/>
-          <w:lang w:val="en-US"/>
-        </w:rPr>
-        <w:t xml:space="preserve"> elements</w:t>
-      </w:r>
-      <w:r>
-        <w:rPr>
-          <w:rFonts w:ascii="Times New Roman" w:hAnsi="Times New Roman" w:cs="Times New Roman"/>
-          <w:sz w:val="24"/>
-          <w:lang w:val="en-US"/>
-        </w:rPr>
-        <w:t xml:space="preserve"> </w:t>
-      </w:r>
-      <w:r>
-        <w:rPr>
-          <w:rFonts w:ascii="Times New Roman" w:hAnsi="Times New Roman" w:cs="Times New Roman"/>
-          <w:sz w:val="24"/>
-          <w:lang w:val="en-US"/>
-        </w:rPr>
-        <w:t>is not a good idea.</w:t>
+        <w:t>e start from the head of the queue and remove the elements and keep track of them in another queue until the one w</w:t>
+      </w:r>
+      <w:r>
+        <w:rPr>
+          <w:rFonts w:ascii="Times New Roman" w:hAnsi="Times New Roman" w:cs="Times New Roman"/>
+          <w:sz w:val="24"/>
+          <w:lang w:val="en-US"/>
+        </w:rPr>
+        <w:t>e are searching</w:t>
+      </w:r>
+      <w:r>
+        <w:rPr>
+          <w:rFonts w:ascii="Times New Roman" w:hAnsi="Times New Roman" w:cs="Times New Roman"/>
+          <w:sz w:val="24"/>
+          <w:lang w:val="en-US"/>
+        </w:rPr>
+        <w:t xml:space="preserve"> for</w:t>
+      </w:r>
+      <w:r>
+        <w:rPr>
+          <w:rFonts w:ascii="Times New Roman" w:hAnsi="Times New Roman" w:cs="Times New Roman"/>
+          <w:sz w:val="24"/>
+          <w:lang w:val="en-US"/>
+        </w:rPr>
+        <w:t xml:space="preserve"> has been found.</w:t>
       </w:r>
     </w:p>
     <w:p>
@@ -527,7 +1010,7 @@
           <w:u w:val="single"/>
           <w:lang w:val="en-US"/>
         </w:rPr>
-        <w:t>Stacks:</w:t>
+        <w:t>Dictionaries:</w:t>
       </w:r>
     </w:p>
     <w:p>
@@ -545,15 +1028,15 @@
           <w:sz w:val="24"/>
           <w:lang w:val="en-US"/>
         </w:rPr>
-        <w:t xml:space="preserve">Stacks work with the principle </w:t>
-      </w:r>
-      <w:r>
-        <w:rPr>
-          <w:rFonts w:ascii="Times New Roman" w:hAnsi="Times New Roman" w:cs="Times New Roman"/>
-          <w:sz w:val="24"/>
-          <w:lang w:val="en-US"/>
-        </w:rPr>
-        <w:t>of ‘Last In, First Out’ (LIFO).</w:t>
+        <w:t>Stores</w:t>
+      </w:r>
+      <w:r>
+        <w:rPr>
+          <w:rFonts w:ascii="Times New Roman" w:hAnsi="Times New Roman" w:cs="Times New Roman"/>
+          <w:sz w:val="24"/>
+          <w:lang w:val="en-US"/>
+        </w:rPr>
+        <w:t xml:space="preserve"> a dynamic set of elements, each with an associated key.</w:t>
       </w:r>
     </w:p>
     <w:p>
@@ -571,412 +1054,12 @@
           <w:sz w:val="24"/>
           <w:lang w:val="en-US"/>
         </w:rPr>
-        <w:t xml:space="preserve">If we need to search for </w:t>
-      </w:r>
-      <w:r>
-        <w:rPr>
-          <w:rFonts w:ascii="Times New Roman" w:hAnsi="Times New Roman" w:cs="Times New Roman"/>
-          <w:sz w:val="24"/>
-          <w:lang w:val="en-US"/>
-        </w:rPr>
-        <w:t>an</w:t>
-      </w:r>
-      <w:r>
-        <w:rPr>
-          <w:rFonts w:ascii="Times New Roman" w:hAnsi="Times New Roman" w:cs="Times New Roman"/>
-          <w:sz w:val="24"/>
-          <w:lang w:val="en-US"/>
-        </w:rPr>
-        <w:t xml:space="preserve"> </w:t>
-      </w:r>
-      <w:r>
-        <w:rPr>
-          <w:rFonts w:ascii="Times New Roman" w:hAnsi="Times New Roman" w:cs="Times New Roman"/>
-          <w:sz w:val="24"/>
-          <w:lang w:val="en-US"/>
-        </w:rPr>
-        <w:t>element</w:t>
-      </w:r>
-      <w:r>
-        <w:rPr>
-          <w:rFonts w:ascii="Times New Roman" w:hAnsi="Times New Roman" w:cs="Times New Roman"/>
-          <w:sz w:val="24"/>
-          <w:lang w:val="en-US"/>
-        </w:rPr>
-        <w:t xml:space="preserve"> in the stack, we are supposed to remove each element at the top </w:t>
-      </w:r>
-      <w:r>
-        <w:rPr>
-          <w:rFonts w:ascii="Times New Roman" w:hAnsi="Times New Roman" w:cs="Times New Roman"/>
-          <w:sz w:val="24"/>
-          <w:lang w:val="en-US"/>
-        </w:rPr>
-        <w:t>until the required one has been found. B</w:t>
-      </w:r>
-      <w:r>
-        <w:rPr>
-          <w:rFonts w:ascii="Times New Roman" w:hAnsi="Times New Roman" w:cs="Times New Roman"/>
-          <w:sz w:val="24"/>
-          <w:lang w:val="en-US"/>
-        </w:rPr>
-        <w:t xml:space="preserve">ut </w:t>
-      </w:r>
-      <w:r>
-        <w:rPr>
-          <w:rFonts w:ascii="Times New Roman" w:hAnsi="Times New Roman" w:cs="Times New Roman"/>
-          <w:sz w:val="24"/>
-          <w:lang w:val="en-US"/>
-        </w:rPr>
-        <w:t xml:space="preserve">we are </w:t>
-      </w:r>
-      <w:r>
-        <w:rPr>
-          <w:rFonts w:ascii="Times New Roman" w:hAnsi="Times New Roman" w:cs="Times New Roman"/>
-          <w:sz w:val="24"/>
-          <w:lang w:val="en-US"/>
-        </w:rPr>
-        <w:t xml:space="preserve">also </w:t>
-      </w:r>
-      <w:r>
-        <w:rPr>
-          <w:rFonts w:ascii="Times New Roman" w:hAnsi="Times New Roman" w:cs="Times New Roman"/>
-          <w:sz w:val="24"/>
-          <w:lang w:val="en-US"/>
-        </w:rPr>
-        <w:t>obliged to keep track of all the removed elements, so t</w:t>
-      </w:r>
-      <w:r>
-        <w:rPr>
-          <w:rFonts w:ascii="Times New Roman" w:hAnsi="Times New Roman" w:cs="Times New Roman"/>
-          <w:sz w:val="24"/>
-          <w:lang w:val="en-US"/>
-        </w:rPr>
-        <w:t>he use of another stack to temporarily save all other elements until we find the one we’</w:t>
-      </w:r>
-      <w:r>
-        <w:rPr>
-          <w:rFonts w:ascii="Times New Roman" w:hAnsi="Times New Roman" w:cs="Times New Roman"/>
-          <w:sz w:val="24"/>
-          <w:lang w:val="en-US"/>
-        </w:rPr>
-        <w:t xml:space="preserve">re searching for is necessary. Doing this, we need extra memory and a dramatic increase in time complexity might occur if </w:t>
-      </w:r>
-      <w:r>
-        <w:rPr>
-          <w:rFonts w:ascii="Times New Roman" w:hAnsi="Times New Roman" w:cs="Times New Roman"/>
-          <w:sz w:val="24"/>
-          <w:lang w:val="en-US"/>
-        </w:rPr>
-        <w:t>all</w:t>
-      </w:r>
-      <w:r>
-        <w:rPr>
-          <w:rFonts w:ascii="Times New Roman" w:hAnsi="Times New Roman" w:cs="Times New Roman"/>
-          <w:sz w:val="24"/>
-          <w:lang w:val="en-US"/>
-        </w:rPr>
-        <w:t xml:space="preserve"> the elements </w:t>
-      </w:r>
-      <w:r>
-        <w:rPr>
-          <w:rFonts w:ascii="Times New Roman" w:hAnsi="Times New Roman" w:cs="Times New Roman"/>
-          <w:sz w:val="24"/>
-          <w:lang w:val="en-US"/>
-        </w:rPr>
-        <w:t>must</w:t>
-      </w:r>
-      <w:r>
-        <w:rPr>
-          <w:rFonts w:ascii="Times New Roman" w:hAnsi="Times New Roman" w:cs="Times New Roman"/>
-          <w:sz w:val="24"/>
-          <w:lang w:val="en-US"/>
-        </w:rPr>
-        <w:t xml:space="preserve"> be stored in another stack, and then need to be put back in the original stack.</w:t>
-      </w:r>
-    </w:p>
-    <w:p>
-      <w:pPr>
-        <w:jc w:val="both"/>
-        <w:rPr>
-          <w:rFonts w:ascii="Times New Roman" w:hAnsi="Times New Roman" w:cs="Times New Roman"/>
-          <w:sz w:val="24"/>
-          <w:lang w:val="en-US"/>
-        </w:rPr>
-      </w:pPr>
-    </w:p>
-    <w:p>
-      <w:pPr>
-        <w:jc w:val="both"/>
-        <w:rPr>
-          <w:rFonts w:ascii="Times New Roman" w:hAnsi="Times New Roman" w:cs="Times New Roman"/>
-          <w:sz w:val="24"/>
-          <w:u w:val="single"/>
-          <w:lang w:val="en-US"/>
-        </w:rPr>
-      </w:pPr>
-      <w:r>
-        <w:rPr>
-          <w:rFonts w:ascii="Times New Roman" w:hAnsi="Times New Roman" w:cs="Times New Roman"/>
-          <w:sz w:val="24"/>
-          <w:u w:val="single"/>
-          <w:lang w:val="en-US"/>
-        </w:rPr>
-        <w:t>Queues:</w:t>
-      </w:r>
-    </w:p>
-    <w:p>
-      <w:pPr>
-        <w:jc w:val="both"/>
-        <w:rPr>
-          <w:rFonts w:ascii="Times New Roman" w:hAnsi="Times New Roman" w:cs="Times New Roman"/>
-          <w:sz w:val="24"/>
-          <w:lang w:val="en-US"/>
-        </w:rPr>
-      </w:pPr>
-      <w:r>
-        <w:rPr>
-          <w:rFonts w:ascii="Times New Roman" w:hAnsi="Times New Roman" w:cs="Times New Roman"/>
-          <w:sz w:val="24"/>
-          <w:lang w:val="en-US"/>
-        </w:rPr>
-        <w:t xml:space="preserve">A queue is a </w:t>
-      </w:r>
-      <w:r>
-        <w:rPr>
-          <w:rFonts w:ascii="Times New Roman" w:hAnsi="Times New Roman" w:cs="Times New Roman"/>
-          <w:sz w:val="24"/>
-          <w:lang w:val="en-US"/>
-        </w:rPr>
-        <w:t>“</w:t>
-      </w:r>
-      <w:r>
-        <w:rPr>
-          <w:rFonts w:ascii="Times New Roman" w:hAnsi="Times New Roman" w:cs="Times New Roman"/>
-          <w:sz w:val="24"/>
-          <w:lang w:val="en-US"/>
-        </w:rPr>
-        <w:t>First In, First Out</w:t>
-      </w:r>
-      <w:r>
-        <w:rPr>
-          <w:rFonts w:ascii="Times New Roman" w:hAnsi="Times New Roman" w:cs="Times New Roman"/>
-          <w:sz w:val="24"/>
-          <w:lang w:val="en-US"/>
-        </w:rPr>
-        <w:t>”</w:t>
-      </w:r>
-      <w:r>
-        <w:rPr>
-          <w:rFonts w:ascii="Times New Roman" w:hAnsi="Times New Roman" w:cs="Times New Roman"/>
-          <w:sz w:val="24"/>
-          <w:lang w:val="en-US"/>
-        </w:rPr>
-        <w:t xml:space="preserve"> (FIFO) system, which means that it keeps its order.</w:t>
-      </w:r>
-    </w:p>
-    <w:p>
-      <w:pPr>
-        <w:jc w:val="both"/>
-        <w:rPr>
-          <w:rFonts w:ascii="Times New Roman" w:hAnsi="Times New Roman" w:cs="Times New Roman"/>
-          <w:sz w:val="24"/>
-          <w:lang w:val="en-US"/>
-        </w:rPr>
-      </w:pPr>
-      <w:r>
-        <w:rPr>
-          <w:rFonts w:ascii="Times New Roman" w:hAnsi="Times New Roman" w:cs="Times New Roman"/>
-          <w:sz w:val="24"/>
-          <w:lang w:val="en-US"/>
-        </w:rPr>
-        <w:t>A priority queue</w:t>
-      </w:r>
-      <w:r>
-        <w:rPr>
-          <w:rFonts w:ascii="Times New Roman" w:hAnsi="Times New Roman" w:cs="Times New Roman"/>
-          <w:sz w:val="24"/>
-          <w:lang w:val="en-US"/>
-        </w:rPr>
-        <w:t xml:space="preserve"> is always sorted by priority. The element with the highest priority will be handled first.</w:t>
-      </w:r>
-    </w:p>
-    <w:p>
-      <w:pPr>
-        <w:jc w:val="both"/>
-        <w:rPr>
-          <w:rFonts w:ascii="Times New Roman" w:hAnsi="Times New Roman" w:cs="Times New Roman"/>
-          <w:sz w:val="24"/>
-          <w:lang w:val="en-US"/>
-        </w:rPr>
-      </w:pPr>
-      <w:r>
-        <w:rPr>
-          <w:rFonts w:ascii="Times New Roman" w:hAnsi="Times New Roman" w:cs="Times New Roman"/>
-          <w:sz w:val="24"/>
-          <w:lang w:val="en-US"/>
-        </w:rPr>
-        <w:t xml:space="preserve">A fixed size priority queue is almost the same as a normal priority queue, but </w:t>
-      </w:r>
-      <w:r>
-        <w:rPr>
-          <w:rFonts w:ascii="Times New Roman" w:hAnsi="Times New Roman" w:cs="Times New Roman"/>
-          <w:sz w:val="24"/>
-          <w:lang w:val="en-US"/>
-        </w:rPr>
-        <w:t>only a fixed capacity of elements is stored.</w:t>
-      </w:r>
-    </w:p>
-    <w:p>
-      <w:pPr>
-        <w:jc w:val="both"/>
-        <w:rPr>
-          <w:rFonts w:ascii="Times New Roman" w:hAnsi="Times New Roman" w:cs="Times New Roman"/>
-          <w:sz w:val="24"/>
-          <w:lang w:val="en-US"/>
-        </w:rPr>
-      </w:pPr>
-      <w:r>
-        <w:rPr>
-          <w:rFonts w:ascii="Times New Roman" w:hAnsi="Times New Roman" w:cs="Times New Roman"/>
-          <w:sz w:val="24"/>
-          <w:lang w:val="en-US"/>
-        </w:rPr>
-        <w:t>Like stacks, searching for elements wi</w:t>
-      </w:r>
-      <w:r>
-        <w:rPr>
-          <w:rFonts w:ascii="Times New Roman" w:hAnsi="Times New Roman" w:cs="Times New Roman"/>
-          <w:sz w:val="24"/>
-          <w:lang w:val="en-US"/>
-        </w:rPr>
-        <w:t>ll cost us more space and time.</w:t>
-      </w:r>
-      <w:r>
-        <w:rPr>
-          <w:rFonts w:ascii="Times New Roman" w:hAnsi="Times New Roman" w:cs="Times New Roman"/>
-          <w:sz w:val="24"/>
-          <w:lang w:val="en-US"/>
-        </w:rPr>
-        <w:t xml:space="preserve"> </w:t>
-      </w:r>
-      <w:r>
-        <w:rPr>
-          <w:rFonts w:ascii="Times New Roman" w:hAnsi="Times New Roman" w:cs="Times New Roman"/>
-          <w:sz w:val="24"/>
-          <w:lang w:val="en-US"/>
-        </w:rPr>
-        <w:t>W</w:t>
-      </w:r>
-      <w:r>
-        <w:rPr>
-          <w:rFonts w:ascii="Times New Roman" w:hAnsi="Times New Roman" w:cs="Times New Roman"/>
-          <w:sz w:val="24"/>
-          <w:lang w:val="en-US"/>
-        </w:rPr>
-        <w:t>e start from the head of the queue and remove the elements and keep track of them in another queue until the one w</w:t>
-      </w:r>
-      <w:r>
-        <w:rPr>
-          <w:rFonts w:ascii="Times New Roman" w:hAnsi="Times New Roman" w:cs="Times New Roman"/>
-          <w:sz w:val="24"/>
-          <w:lang w:val="en-US"/>
-        </w:rPr>
-        <w:t>e are searching</w:t>
-      </w:r>
-      <w:r>
-        <w:rPr>
-          <w:rFonts w:ascii="Times New Roman" w:hAnsi="Times New Roman" w:cs="Times New Roman"/>
-          <w:sz w:val="24"/>
-          <w:lang w:val="en-US"/>
-        </w:rPr>
-        <w:t xml:space="preserve"> for</w:t>
-      </w:r>
-      <w:r>
-        <w:rPr>
-          <w:rFonts w:ascii="Times New Roman" w:hAnsi="Times New Roman" w:cs="Times New Roman"/>
-          <w:sz w:val="24"/>
-          <w:lang w:val="en-US"/>
-        </w:rPr>
-        <w:t xml:space="preserve"> has been found.</w:t>
-      </w:r>
-    </w:p>
-    <w:p>
-      <w:pPr>
-        <w:jc w:val="both"/>
-        <w:rPr>
-          <w:rFonts w:ascii="Times New Roman" w:hAnsi="Times New Roman" w:cs="Times New Roman"/>
-          <w:sz w:val="24"/>
-          <w:lang w:val="en-US"/>
-        </w:rPr>
-      </w:pPr>
-    </w:p>
-    <w:p>
-      <w:pPr>
-        <w:jc w:val="both"/>
-        <w:rPr>
-          <w:rFonts w:ascii="Times New Roman" w:hAnsi="Times New Roman" w:cs="Times New Roman"/>
-          <w:sz w:val="24"/>
-          <w:u w:val="single"/>
-          <w:lang w:val="en-US"/>
-        </w:rPr>
-      </w:pPr>
-      <w:r>
-        <w:rPr>
-          <w:rFonts w:ascii="Times New Roman" w:hAnsi="Times New Roman" w:cs="Times New Roman"/>
-          <w:sz w:val="24"/>
-          <w:u w:val="single"/>
-          <w:lang w:val="en-US"/>
-        </w:rPr>
-        <w:t>Dictionaries:</w:t>
-      </w:r>
-    </w:p>
-    <w:p>
-      <w:pPr>
-        <w:jc w:val="both"/>
-        <w:rPr>
-          <w:rFonts w:ascii="Times New Roman" w:hAnsi="Times New Roman" w:cs="Times New Roman"/>
-          <w:sz w:val="24"/>
-          <w:lang w:val="en-US"/>
-        </w:rPr>
-      </w:pPr>
-      <w:r>
-        <w:rPr>
-          <w:rFonts w:ascii="Times New Roman" w:hAnsi="Times New Roman" w:cs="Times New Roman"/>
-          <w:sz w:val="24"/>
-          <w:lang w:val="en-US"/>
-        </w:rPr>
-        <w:t>Stores</w:t>
-      </w:r>
-      <w:r>
-        <w:rPr>
-          <w:rFonts w:ascii="Times New Roman" w:hAnsi="Times New Roman" w:cs="Times New Roman"/>
-          <w:sz w:val="24"/>
-          <w:lang w:val="en-US"/>
-        </w:rPr>
-        <w:t xml:space="preserve"> a dynamic set of elements, each with an associated key.</w:t>
-      </w:r>
-    </w:p>
-    <w:p>
-      <w:pPr>
-        <w:jc w:val="both"/>
-        <w:rPr>
-          <w:rFonts w:ascii="Times New Roman" w:hAnsi="Times New Roman" w:cs="Times New Roman"/>
-          <w:sz w:val="24"/>
-          <w:lang w:val="en-US"/>
-        </w:rPr>
-      </w:pPr>
-      <w:r>
-        <w:rPr>
-          <w:rFonts w:ascii="Times New Roman" w:hAnsi="Times New Roman" w:cs="Times New Roman"/>
-          <w:sz w:val="24"/>
-          <w:lang w:val="en-US"/>
-        </w:rPr>
         <w:t>Advantages of using dictionaries are:</w:t>
       </w:r>
     </w:p>
     <w:p>
       <w:pPr>
-        <w:pStyle w:val="ListParagraph"/>
+        <w:pStyle w:val="Lijstalinea"/>
         <w:numPr>
           <w:ilvl w:val="0"/>
           <w:numId w:val="13"/>
@@ -999,7 +1082,7 @@
     </w:p>
     <w:p>
       <w:pPr>
-        <w:pStyle w:val="ListParagraph"/>
+        <w:pStyle w:val="Lijstalinea"/>
         <w:numPr>
           <w:ilvl w:val="0"/>
           <w:numId w:val="13"/>
@@ -1041,7 +1124,7 @@
     </w:p>
     <w:p>
       <w:pPr>
-        <w:pStyle w:val="ListParagraph"/>
+        <w:pStyle w:val="Lijstalinea"/>
         <w:numPr>
           <w:ilvl w:val="0"/>
           <w:numId w:val="13"/>
@@ -1064,7 +1147,7 @@
     </w:p>
     <w:p>
       <w:pPr>
-        <w:pStyle w:val="ListParagraph"/>
+        <w:pStyle w:val="Lijstalinea"/>
         <w:numPr>
           <w:ilvl w:val="0"/>
           <w:numId w:val="13"/>
@@ -1087,7 +1170,7 @@
     </w:p>
     <w:p>
       <w:pPr>
-        <w:pStyle w:val="ListParagraph"/>
+        <w:pStyle w:val="Lijstalinea"/>
         <w:numPr>
           <w:ilvl w:val="0"/>
           <w:numId w:val="13"/>
@@ -1136,7 +1219,7 @@
     </w:p>
     <w:p>
       <w:pPr>
-        <w:pStyle w:val="ListParagraph"/>
+        <w:pStyle w:val="Lijstalinea"/>
         <w:numPr>
           <w:ilvl w:val="0"/>
           <w:numId w:val="13"/>
@@ -1159,7 +1242,7 @@
     </w:p>
     <w:p>
       <w:pPr>
-        <w:pStyle w:val="ListParagraph"/>
+        <w:pStyle w:val="Lijstalinea"/>
         <w:numPr>
           <w:ilvl w:val="0"/>
           <w:numId w:val="13"/>
@@ -1196,6 +1279,7 @@
         <w:rPr>
           <w:rFonts w:ascii="Times New Roman" w:hAnsi="Times New Roman" w:cs="Times New Roman"/>
           <w:sz w:val="24"/>
+          <w:szCs w:val="24"/>
           <w:lang w:val="en-US"/>
         </w:rPr>
       </w:pPr>
@@ -1223,12 +1307,21 @@
           <w:lang w:val="en-US"/>
         </w:rPr>
         <w:tab/>
+      </w:r>
+      <w:r>
+        <w:rPr>
+          <w:rFonts w:ascii="Times New Roman" w:hAnsi="Times New Roman" w:cs="Times New Roman"/>
+          <w:sz w:val="24"/>
+          <w:szCs w:val="24"/>
+          <w:lang w:val="en-US"/>
+        </w:rPr>
         <w:t>- The complexity of Dynamic1 is O(n</w:t>
       </w:r>
       <w:r>
         <w:rPr>
           <w:rFonts w:ascii="Times New Roman" w:hAnsi="Times New Roman" w:cs="Times New Roman"/>
           <w:sz w:val="24"/>
+          <w:szCs w:val="24"/>
           <w:vertAlign w:val="superscript"/>
           <w:lang w:val="en-US"/>
         </w:rPr>
@@ -1238,6 +1331,7 @@
         <w:rPr>
           <w:rFonts w:ascii="Times New Roman" w:hAnsi="Times New Roman" w:cs="Times New Roman"/>
           <w:sz w:val="24"/>
+          <w:szCs w:val="24"/>
           <w:lang w:val="en-US"/>
         </w:rPr>
         <w:t>) in worst case.</w:t>
@@ -1249,23 +1343,107 @@
         <w:jc w:val="both"/>
         <w:rPr>
           <w:rFonts w:ascii="Times New Roman" w:hAnsi="Times New Roman" w:cs="Times New Roman"/>
-          <w:lang w:val="en-US"/>
-        </w:rPr>
-      </w:pPr>
-      <w:r>
-        <w:rPr>
-          <w:rFonts w:ascii="Times New Roman" w:hAnsi="Times New Roman" w:cs="Times New Roman"/>
-          <w:sz w:val="24"/>
-          <w:lang w:val="en-US"/>
-        </w:rPr>
-        <w:t>-</w:t>
-      </w:r>
-      <w:r>
-        <w:rPr>
-          <w:rFonts w:ascii="Times New Roman" w:hAnsi="Times New Roman" w:cs="Times New Roman"/>
-          <w:lang w:val="en-US"/>
-        </w:rPr>
-        <w:t xml:space="preserve"> A worst case scenario is that all the letters in String s are the same. There will be may (equal) SquareSubsequences. The longest SquareSubsequence will have a length of n when n is even or n-1 if n is uneven, with n = s.length();</w:t>
+          <w:sz w:val="24"/>
+          <w:szCs w:val="24"/>
+          <w:lang w:val="en-US"/>
+        </w:rPr>
+      </w:pPr>
+      <w:r>
+        <w:rPr>
+          <w:rFonts w:ascii="Times New Roman" w:hAnsi="Times New Roman" w:cs="Times New Roman"/>
+          <w:sz w:val="24"/>
+          <w:szCs w:val="24"/>
+          <w:lang w:val="en-US"/>
+        </w:rPr>
+        <w:t>- A worst case scenario is that all the letters in String s are the same. There will be may</w:t>
+      </w:r>
+      <w:r>
+        <w:rPr>
+          <w:rFonts w:ascii="Times New Roman" w:hAnsi="Times New Roman" w:cs="Times New Roman"/>
+          <w:sz w:val="24"/>
+          <w:szCs w:val="24"/>
+          <w:lang w:val="en-US"/>
+        </w:rPr>
+        <w:t xml:space="preserve"> </w:t>
+      </w:r>
+      <w:r>
+        <w:rPr>
+          <w:rFonts w:ascii="Times New Roman" w:hAnsi="Times New Roman" w:cs="Times New Roman"/>
+          <w:color w:val="FF0000"/>
+          <w:sz w:val="24"/>
+          <w:szCs w:val="24"/>
+          <w:lang w:val="en-US"/>
+        </w:rPr>
+        <w:t>(many?)</w:t>
+      </w:r>
+      <w:r>
+        <w:rPr>
+          <w:rFonts w:ascii="Times New Roman" w:hAnsi="Times New Roman" w:cs="Times New Roman"/>
+          <w:sz w:val="24"/>
+          <w:szCs w:val="24"/>
+          <w:lang w:val="en-US"/>
+        </w:rPr>
+        <w:t xml:space="preserve"> (equal) </w:t>
+      </w:r>
+      <w:proofErr w:type="spellStart"/>
+      <w:r>
+        <w:rPr>
+          <w:rFonts w:ascii="Times New Roman" w:hAnsi="Times New Roman" w:cs="Times New Roman"/>
+          <w:sz w:val="24"/>
+          <w:szCs w:val="24"/>
+          <w:lang w:val="en-US"/>
+        </w:rPr>
+        <w:t>SquareSubsequences</w:t>
+      </w:r>
+      <w:proofErr w:type="spellEnd"/>
+      <w:r>
+        <w:rPr>
+          <w:rFonts w:ascii="Times New Roman" w:hAnsi="Times New Roman" w:cs="Times New Roman"/>
+          <w:sz w:val="24"/>
+          <w:szCs w:val="24"/>
+          <w:lang w:val="en-US"/>
+        </w:rPr>
+        <w:t xml:space="preserve">. The longest </w:t>
+      </w:r>
+      <w:proofErr w:type="spellStart"/>
+      <w:r>
+        <w:rPr>
+          <w:rFonts w:ascii="Times New Roman" w:hAnsi="Times New Roman" w:cs="Times New Roman"/>
+          <w:sz w:val="24"/>
+          <w:szCs w:val="24"/>
+          <w:lang w:val="en-US"/>
+        </w:rPr>
+        <w:t>SquareSubsequence</w:t>
+      </w:r>
+      <w:proofErr w:type="spellEnd"/>
+      <w:r>
+        <w:rPr>
+          <w:rFonts w:ascii="Times New Roman" w:hAnsi="Times New Roman" w:cs="Times New Roman"/>
+          <w:sz w:val="24"/>
+          <w:szCs w:val="24"/>
+          <w:lang w:val="en-US"/>
+        </w:rPr>
+        <w:t xml:space="preserve"> will have a length of n when n is even or n-1 if n is uneven, with n = </w:t>
+      </w:r>
+      <w:proofErr w:type="spellStart"/>
+      <w:r>
+        <w:rPr>
+          <w:rFonts w:ascii="Times New Roman" w:hAnsi="Times New Roman" w:cs="Times New Roman"/>
+          <w:sz w:val="24"/>
+          <w:szCs w:val="24"/>
+          <w:lang w:val="en-US"/>
+        </w:rPr>
+        <w:t>s.length</w:t>
+      </w:r>
+      <w:proofErr w:type="spellEnd"/>
+      <w:r>
+        <w:rPr>
+          <w:rFonts w:ascii="Times New Roman" w:hAnsi="Times New Roman" w:cs="Times New Roman"/>
+          <w:sz w:val="24"/>
+          <w:szCs w:val="24"/>
+          <w:lang w:val="en-US"/>
+        </w:rPr>
+        <w:t>();</w:t>
       </w:r>
     </w:p>
     <w:p>
@@ -1280,6 +1458,8 @@
       <w:r>
         <w:rPr>
           <w:rFonts w:ascii="Times New Roman" w:hAnsi="Times New Roman" w:cs="Times New Roman"/>
+          <w:sz w:val="24"/>
+          <w:szCs w:val="24"/>
           <w:lang w:val="en-US"/>
         </w:rPr>
         <w:t>- The complexity of Dynamic2: not implemented</w:t>
@@ -1349,6 +1529,7 @@
         </w:rPr>
         <w:t xml:space="preserve"> Idem as scenario 0 in </w:t>
       </w:r>
+      <w:proofErr w:type="spellStart"/>
       <w:r>
         <w:rPr>
           <w:rFonts w:ascii="Times New Roman" w:hAnsi="Times New Roman" w:cs="Times New Roman"/>
@@ -1363,7 +1544,16 @@
           <w:sz w:val="24"/>
           <w:lang w:val="en-US"/>
         </w:rPr>
-        <w:t>Filtering.</w:t>
+        <w:t>Filtering</w:t>
+      </w:r>
+      <w:proofErr w:type="spellEnd"/>
+      <w:r>
+        <w:rPr>
+          <w:rFonts w:ascii="Times New Roman" w:hAnsi="Times New Roman" w:cs="Times New Roman"/>
+          <w:sz w:val="24"/>
+          <w:lang w:val="en-US"/>
+        </w:rPr>
+        <w:t>.</w:t>
       </w:r>
     </w:p>
     <w:p>
@@ -1507,7 +1697,7 @@
     </w:p>
     <w:tbl>
       <w:tblPr>
-        <w:tblStyle w:val="TableGrid"/>
+        <w:tblStyle w:val="Tabelraster"/>
         <w:tblW w:w="0" w:type="auto"/>
         <w:tblLook w:val="04A0" w:firstRow="1" w:lastRow="0" w:firstColumn="1" w:lastColumn="0" w:noHBand="0" w:noVBand="1"/>
       </w:tblPr>
@@ -2083,7 +2273,15 @@
                       <w:sz w:val="24"/>
                       <w:lang w:val="en-US"/>
                     </w:rPr>
-                    <m:t xml:space="preserve"> + </m:t>
+                    <m:t xml:space="preserve"> *</m:t>
+                  </m:r>
+                  <m:r>
+                    <w:rPr>
+                      <w:rFonts w:ascii="Cambria Math" w:hAnsi="Cambria Math" w:cs="Times New Roman"/>
+                      <w:sz w:val="24"/>
+                      <w:lang w:val="en-US"/>
+                    </w:rPr>
+                    <m:t xml:space="preserve"> </m:t>
                   </m:r>
                   <m:rad>
                     <m:radPr>
@@ -2311,7 +2509,7 @@
     </w:p>
     <w:tbl>
       <w:tblPr>
-        <w:tblStyle w:val="TableGrid"/>
+        <w:tblStyle w:val="Tabelraster"/>
         <w:tblW w:w="0" w:type="auto"/>
         <w:tblLook w:val="04A0" w:firstRow="1" w:lastRow="0" w:firstColumn="1" w:lastColumn="0" w:noHBand="0" w:noVBand="1"/>
       </w:tblPr>
@@ -2855,7 +3053,15 @@
                       <w:sz w:val="24"/>
                       <w:lang w:val="en-US"/>
                     </w:rPr>
-                    <m:t xml:space="preserve"> + </m:t>
+                    <m:t xml:space="preserve"> *</m:t>
+                  </m:r>
+                  <m:r>
+                    <w:rPr>
+                      <w:rFonts w:ascii="Cambria Math" w:hAnsi="Cambria Math" w:cs="Times New Roman"/>
+                      <w:sz w:val="24"/>
+                      <w:lang w:val="en-US"/>
+                    </w:rPr>
+                    <m:t xml:space="preserve"> </m:t>
                   </m:r>
                   <m:rad>
                     <m:radPr>
@@ -3256,7 +3462,7 @@
     </w:p>
     <w:tbl>
       <w:tblPr>
-        <w:tblStyle w:val="TableGrid"/>
+        <w:tblStyle w:val="Tabelraster"/>
         <w:tblW w:w="0" w:type="auto"/>
         <w:tblLook w:val="04A0" w:firstRow="1" w:lastRow="0" w:firstColumn="1" w:lastColumn="0" w:noHBand="0" w:noVBand="1"/>
       </w:tblPr>
@@ -3800,7 +4006,25 @@
                       <w:sz w:val="24"/>
                       <w:lang w:val="en-US"/>
                     </w:rPr>
-                    <m:t xml:space="preserve"> + </m:t>
+                    <m:t xml:space="preserve"> </m:t>
+                  </m:r>
+                  <w:bookmarkStart w:id="0" w:name="_GoBack"/>
+                  <w:bookmarkEnd w:id="0"/>
+                  <m:r>
+                    <w:rPr>
+                      <w:rFonts w:ascii="Cambria Math" w:hAnsi="Cambria Math" w:cs="Times New Roman"/>
+                      <w:sz w:val="24"/>
+                      <w:lang w:val="en-US"/>
+                    </w:rPr>
+                    <m:t>*</m:t>
+                  </m:r>
+                  <m:r>
+                    <w:rPr>
+                      <w:rFonts w:ascii="Cambria Math" w:hAnsi="Cambria Math" w:cs="Times New Roman"/>
+                      <w:sz w:val="24"/>
+                      <w:lang w:val="en-US"/>
+                    </w:rPr>
+                    <m:t xml:space="preserve"> </m:t>
                   </m:r>
                   <m:rad>
                     <m:radPr>
@@ -3834,7 +4058,7 @@
                               <w:sz w:val="24"/>
                               <w:lang w:val="en-US"/>
                             </w:rPr>
-                            <m:t>1</m:t>
+                            <m:t>5</m:t>
                           </m:r>
                         </m:e>
                         <m:sup>
@@ -3874,7 +4098,7 @@
                               <w:sz w:val="24"/>
                               <w:lang w:val="en-US"/>
                             </w:rPr>
-                            <m:t>1</m:t>
+                            <m:t>5</m:t>
                           </m:r>
                         </m:e>
                         <m:sup>
@@ -3896,45 +4120,21 @@
                         </w:rPr>
                         <m:t xml:space="preserve"> + </m:t>
                       </m:r>
-                      <m:sSup>
-                        <m:sSupPr>
-                          <m:ctrlPr>
-                            <w:rPr>
-                              <w:rFonts w:ascii="Cambria Math" w:hAnsi="Cambria Math" w:cs="Times New Roman"/>
-                              <w:i/>
-                              <w:sz w:val="24"/>
-                              <w:lang w:val="en-US"/>
-                            </w:rPr>
-                          </m:ctrlPr>
-                        </m:sSupPr>
-                        <m:e>
-                          <m:r>
-                            <w:rPr>
-                              <w:rFonts w:ascii="Cambria Math" w:hAnsi="Cambria Math" w:cs="Times New Roman"/>
-                              <w:sz w:val="24"/>
-                              <w:lang w:val="en-US"/>
-                            </w:rPr>
-                            <m:t>1</m:t>
-                          </m:r>
-                        </m:e>
-                        <m:sup>
-                          <m:r>
-                            <w:rPr>
-                              <w:rFonts w:ascii="Cambria Math" w:hAnsi="Cambria Math" w:cs="Times New Roman"/>
-                              <w:sz w:val="24"/>
-                              <w:lang w:val="en-US"/>
-                            </w:rPr>
-                            <m:t>2</m:t>
-                          </m:r>
-                        </m:sup>
-                      </m:sSup>
                       <m:r>
                         <w:rPr>
                           <w:rFonts w:ascii="Cambria Math" w:hAnsi="Cambria Math" w:cs="Times New Roman"/>
                           <w:sz w:val="24"/>
                           <w:lang w:val="en-US"/>
                         </w:rPr>
-                        <m:t xml:space="preserve"> + 1²</m:t>
+                        <m:t>5² + 5</m:t>
+                      </m:r>
+                      <m:r>
+                        <w:rPr>
+                          <w:rFonts w:ascii="Cambria Math" w:hAnsi="Cambria Math" w:cs="Times New Roman"/>
+                          <w:sz w:val="24"/>
+                          <w:lang w:val="en-US"/>
+                        </w:rPr>
+                        <m:t>²</m:t>
                       </m:r>
                     </m:e>
                   </m:rad>
@@ -3968,7 +4168,7 @@
                       <w:sz w:val="24"/>
                       <w:lang w:val="en-US"/>
                     </w:rPr>
-                    <m:t>25</m:t>
+                    <m:t>20</m:t>
                   </m:r>
                 </m:num>
                 <m:den>
@@ -3978,7 +4178,7 @@
                       <w:sz w:val="24"/>
                       <w:lang w:val="en-US"/>
                     </w:rPr>
-                    <m:t>25</m:t>
+                    <m:t>20</m:t>
                   </m:r>
                 </m:den>
               </m:f>
@@ -4334,15 +4534,116 @@
           <w:sz w:val="24"/>
           <w:lang w:val="en-US"/>
         </w:rPr>
-        <w:t>A similar method to this one, without using content based filtering is to just look at some of the similar movies to a specific movie</w:t>
-      </w:r>
-      <w:r>
-        <w:rPr>
-          <w:rFonts w:ascii="Times New Roman" w:hAnsi="Times New Roman" w:cs="Times New Roman"/>
-          <w:sz w:val="24"/>
-          <w:lang w:val="en-US"/>
-        </w:rPr>
-        <w:t>, that the user did rate</w:t>
+        <w:t>A similar method to this one, without using content based filtering</w:t>
+      </w:r>
+      <w:r>
+        <w:rPr>
+          <w:rFonts w:ascii="Times New Roman" w:hAnsi="Times New Roman" w:cs="Times New Roman"/>
+          <w:sz w:val="24"/>
+          <w:lang w:val="en-US"/>
+        </w:rPr>
+        <w:t>,</w:t>
+      </w:r>
+      <w:r>
+        <w:rPr>
+          <w:rFonts w:ascii="Times New Roman" w:hAnsi="Times New Roman" w:cs="Times New Roman"/>
+          <w:sz w:val="24"/>
+          <w:lang w:val="en-US"/>
+        </w:rPr>
+        <w:t xml:space="preserve"> is to just look at some of the similar movies to a specific movie</w:t>
+      </w:r>
+      <w:r>
+        <w:rPr>
+          <w:rFonts w:ascii="Times New Roman" w:hAnsi="Times New Roman" w:cs="Times New Roman"/>
+          <w:sz w:val="24"/>
+          <w:lang w:val="en-US"/>
+        </w:rPr>
+        <w:t>, that</w:t>
+      </w:r>
+      <w:r>
+        <w:rPr>
+          <w:rFonts w:ascii="Times New Roman" w:hAnsi="Times New Roman" w:cs="Times New Roman"/>
+          <w:sz w:val="24"/>
+          <w:lang w:val="en-US"/>
+        </w:rPr>
+        <w:t xml:space="preserve"> </w:t>
+      </w:r>
+      <w:r>
+        <w:rPr>
+          <w:rFonts w:ascii="Times New Roman" w:hAnsi="Times New Roman" w:cs="Times New Roman"/>
+          <w:color w:val="FF0000"/>
+          <w:sz w:val="24"/>
+          <w:lang w:val="en-US"/>
+        </w:rPr>
+        <w:t>(</w:t>
+      </w:r>
+      <w:proofErr w:type="spellStart"/>
+      <w:r>
+        <w:rPr>
+          <w:rFonts w:ascii="Times New Roman" w:hAnsi="Times New Roman" w:cs="Times New Roman"/>
+          <w:color w:val="FF0000"/>
+          <w:sz w:val="24"/>
+          <w:lang w:val="en-US"/>
+        </w:rPr>
+        <w:t>misschien</w:t>
+      </w:r>
+      <w:proofErr w:type="spellEnd"/>
+      <w:r>
+        <w:rPr>
+          <w:rFonts w:ascii="Times New Roman" w:hAnsi="Times New Roman" w:cs="Times New Roman"/>
+          <w:color w:val="FF0000"/>
+          <w:sz w:val="24"/>
+          <w:lang w:val="en-US"/>
+        </w:rPr>
+        <w:t xml:space="preserve"> </w:t>
+      </w:r>
+      <w:proofErr w:type="spellStart"/>
+      <w:r>
+        <w:rPr>
+          <w:rFonts w:ascii="Times New Roman" w:hAnsi="Times New Roman" w:cs="Times New Roman"/>
+          <w:color w:val="FF0000"/>
+          <w:sz w:val="24"/>
+          <w:lang w:val="en-US"/>
+        </w:rPr>
+        <w:t>geen</w:t>
+      </w:r>
+      <w:proofErr w:type="spellEnd"/>
+      <w:r>
+        <w:rPr>
+          <w:rFonts w:ascii="Times New Roman" w:hAnsi="Times New Roman" w:cs="Times New Roman"/>
+          <w:color w:val="FF0000"/>
+          <w:sz w:val="24"/>
+          <w:lang w:val="en-US"/>
+        </w:rPr>
+        <w:t xml:space="preserve"> en which </w:t>
+      </w:r>
+      <w:proofErr w:type="spellStart"/>
+      <w:r>
+        <w:rPr>
+          <w:rFonts w:ascii="Times New Roman" w:hAnsi="Times New Roman" w:cs="Times New Roman"/>
+          <w:color w:val="FF0000"/>
+          <w:sz w:val="24"/>
+          <w:lang w:val="en-US"/>
+        </w:rPr>
+        <w:t>gebruiken</w:t>
+      </w:r>
+      <w:proofErr w:type="spellEnd"/>
+      <w:r>
+        <w:rPr>
+          <w:rFonts w:ascii="Times New Roman" w:hAnsi="Times New Roman" w:cs="Times New Roman"/>
+          <w:color w:val="FF0000"/>
+          <w:sz w:val="24"/>
+          <w:lang w:val="en-US"/>
+        </w:rPr>
+        <w:t>?)</w:t>
+      </w:r>
+      <w:r>
+        <w:rPr>
+          <w:rFonts w:ascii="Times New Roman" w:hAnsi="Times New Roman" w:cs="Times New Roman"/>
+          <w:sz w:val="24"/>
+          <w:lang w:val="en-US"/>
+        </w:rPr>
+        <w:t xml:space="preserve"> the user did rate</w:t>
       </w:r>
       <w:r>
         <w:rPr>
@@ -4424,7 +4725,7 @@
 </file>
 
 <file path=word/endnotes.xml><?xml version="1.0" encoding="utf-8"?>
-<w:endnotes xmlns:wpc="http://schemas.microsoft.com/office/word/2010/wordprocessingCanvas" xmlns:cx="http://schemas.microsoft.com/office/drawing/2014/chartex" xmlns:cx1="http://schemas.microsoft.com/office/drawing/2015/9/8/chartex" xmlns:cx2="http://schemas.microsoft.com/office/drawing/2015/10/21/chartex" xmlns:cx3="http://schemas.microsoft.com/office/drawing/2016/5/9/chartex" xmlns:cx4="http://schemas.microsoft.com/office/drawing/2016/5/10/chartex" xmlns:cx5="http://schemas.microsoft.com/office/drawing/2016/5/11/chartex" xmlns:cx6="http://schemas.microsoft.com/office/drawing/2016/5/12/chartex" xmlns:cx7="http://schemas.microsoft.com/office/drawing/2016/5/13/chartex" xmlns:cx8="http://schemas.microsoft.com/office/drawing/2016/5/14/chartex" xmlns:mc="http://schemas.openxmlformats.org/markup-compatibility/2006" xmlns:o="urn:schemas-microsoft-com:office:office" xmlns:r="http://schemas.openxmlformats.org/officeDocument/2006/relationships" xmlns:m="http://schemas.openxmlformats.org/officeDocument/2006/math" xmlns:v="urn:schemas-microsoft-com:vml" xmlns:wp14="http://schemas.microsoft.com/office/word/2010/wordprocessingDrawing" xmlns:wp="http://schemas.openxmlformats.org/drawingml/2006/wordprocessingDrawing" xmlns:w10="urn:schemas-microsoft-com:office:word" xmlns:w="http://schemas.openxmlformats.org/wordprocessingml/2006/main" xmlns:w14="http://schemas.microsoft.com/office/word/2010/wordml" xmlns:w15="http://schemas.microsoft.com/office/word/2012/wordml" xmlns:w16se="http://schemas.microsoft.com/office/word/2015/wordml/symex" xmlns:wpg="http://schemas.microsoft.com/office/word/2010/wordprocessingGroup" xmlns:wpi="http://schemas.microsoft.com/office/word/2010/wordprocessingInk" xmlns:wne="http://schemas.microsoft.com/office/word/2006/wordml" xmlns:wps="http://schemas.microsoft.com/office/word/2010/wordprocessingShape" mc:Ignorable="w14 w15 w16se wp14">
+<w:endnotes xmlns:wpc="http://schemas.microsoft.com/office/word/2010/wordprocessingCanvas" xmlns:mc="http://schemas.openxmlformats.org/markup-compatibility/2006" xmlns:o="urn:schemas-microsoft-com:office:office" xmlns:r="http://schemas.openxmlformats.org/officeDocument/2006/relationships" xmlns:m="http://schemas.openxmlformats.org/officeDocument/2006/math" xmlns:v="urn:schemas-microsoft-com:vml" xmlns:wp14="http://schemas.microsoft.com/office/word/2010/wordprocessingDrawing" xmlns:wp="http://schemas.openxmlformats.org/drawingml/2006/wordprocessingDrawing" xmlns:w10="urn:schemas-microsoft-com:office:word" xmlns:w="http://schemas.openxmlformats.org/wordprocessingml/2006/main" xmlns:w14="http://schemas.microsoft.com/office/word/2010/wordml" xmlns:w15="http://schemas.microsoft.com/office/word/2012/wordml" xmlns:wpg="http://schemas.microsoft.com/office/word/2010/wordprocessingGroup" xmlns:wpi="http://schemas.microsoft.com/office/word/2010/wordprocessingInk" xmlns:wne="http://schemas.microsoft.com/office/word/2006/wordml" xmlns:wps="http://schemas.microsoft.com/office/word/2010/wordprocessingShape" mc:Ignorable="w14 w15 wp14">
   <w:endnote w:type="separator" w:id="-1">
     <w:p>
       <w:pPr>
@@ -4449,10 +4750,10 @@
 </file>
 
 <file path=word/footer1.xml><?xml version="1.0" encoding="utf-8"?>
-<w:ftr xmlns:wpc="http://schemas.microsoft.com/office/word/2010/wordprocessingCanvas" xmlns:cx="http://schemas.microsoft.com/office/drawing/2014/chartex" xmlns:cx1="http://schemas.microsoft.com/office/drawing/2015/9/8/chartex" xmlns:cx2="http://schemas.microsoft.com/office/drawing/2015/10/21/chartex" xmlns:cx3="http://schemas.microsoft.com/office/drawing/2016/5/9/chartex" xmlns:cx4="http://schemas.microsoft.com/office/drawing/2016/5/10/chartex" xmlns:cx5="http://schemas.microsoft.com/office/drawing/2016/5/11/chartex" xmlns:cx6="http://schemas.microsoft.com/office/drawing/2016/5/12/chartex" xmlns:cx7="http://schemas.microsoft.com/office/drawing/2016/5/13/chartex" xmlns:cx8="http://schemas.microsoft.com/office/drawing/2016/5/14/chartex" xmlns:mc="http://schemas.openxmlformats.org/markup-compatibility/2006" xmlns:o="urn:schemas-microsoft-com:office:office" xmlns:r="http://schemas.openxmlformats.org/officeDocument/2006/relationships" xmlns:m="http://schemas.openxmlformats.org/officeDocument/2006/math" xmlns:v="urn:schemas-microsoft-com:vml" xmlns:wp14="http://schemas.microsoft.com/office/word/2010/wordprocessingDrawing" xmlns:wp="http://schemas.openxmlformats.org/drawingml/2006/wordprocessingDrawing" xmlns:w10="urn:schemas-microsoft-com:office:word" xmlns:w="http://schemas.openxmlformats.org/wordprocessingml/2006/main" xmlns:w14="http://schemas.microsoft.com/office/word/2010/wordml" xmlns:w15="http://schemas.microsoft.com/office/word/2012/wordml" xmlns:w16se="http://schemas.microsoft.com/office/word/2015/wordml/symex" xmlns:wpg="http://schemas.microsoft.com/office/word/2010/wordprocessingGroup" xmlns:wpi="http://schemas.microsoft.com/office/word/2010/wordprocessingInk" xmlns:wne="http://schemas.microsoft.com/office/word/2006/wordml" xmlns:wps="http://schemas.microsoft.com/office/word/2010/wordprocessingShape" mc:Ignorable="w14 w15 w16se wp14">
+<w:ftr xmlns:wpc="http://schemas.microsoft.com/office/word/2010/wordprocessingCanvas" xmlns:mc="http://schemas.openxmlformats.org/markup-compatibility/2006" xmlns:o="urn:schemas-microsoft-com:office:office" xmlns:r="http://schemas.openxmlformats.org/officeDocument/2006/relationships" xmlns:m="http://schemas.openxmlformats.org/officeDocument/2006/math" xmlns:v="urn:schemas-microsoft-com:vml" xmlns:wp14="http://schemas.microsoft.com/office/word/2010/wordprocessingDrawing" xmlns:wp="http://schemas.openxmlformats.org/drawingml/2006/wordprocessingDrawing" xmlns:w10="urn:schemas-microsoft-com:office:word" xmlns:w="http://schemas.openxmlformats.org/wordprocessingml/2006/main" xmlns:w14="http://schemas.microsoft.com/office/word/2010/wordml" xmlns:w15="http://schemas.microsoft.com/office/word/2012/wordml" xmlns:wpg="http://schemas.microsoft.com/office/word/2010/wordprocessingGroup" xmlns:wpi="http://schemas.microsoft.com/office/word/2010/wordprocessingInk" xmlns:wne="http://schemas.microsoft.com/office/word/2006/wordml" xmlns:wps="http://schemas.microsoft.com/office/word/2010/wordprocessingShape" mc:Ignorable="w14 w15 wp14">
   <w:p>
     <w:pPr>
-      <w:pStyle w:val="Footer"/>
+      <w:pStyle w:val="Voettekst"/>
       <w:tabs>
         <w:tab w:val="clear" w:pos="4703"/>
       </w:tabs>
@@ -4495,7 +4796,7 @@
         <w:noProof/>
         <w:sz w:val="24"/>
       </w:rPr>
-      <w:t>2</w:t>
+      <w:t>4</w:t>
     </w:r>
     <w:r>
       <w:rPr>
@@ -4509,7 +4810,7 @@
   </w:p>
   <w:p>
     <w:pPr>
-      <w:pStyle w:val="Footer"/>
+      <w:pStyle w:val="Voettekst"/>
       <w:rPr>
         <w:rFonts w:ascii="Times New Roman" w:hAnsi="Times New Roman" w:cs="Times New Roman"/>
         <w:sz w:val="24"/>
@@ -4527,7 +4828,7 @@
 </file>
 
 <file path=word/footnotes.xml><?xml version="1.0" encoding="utf-8"?>
-<w:footnotes xmlns:wpc="http://schemas.microsoft.com/office/word/2010/wordprocessingCanvas" xmlns:cx="http://schemas.microsoft.com/office/drawing/2014/chartex" xmlns:cx1="http://schemas.microsoft.com/office/drawing/2015/9/8/chartex" xmlns:cx2="http://schemas.microsoft.com/office/drawing/2015/10/21/chartex" xmlns:cx3="http://schemas.microsoft.com/office/drawing/2016/5/9/chartex" xmlns:cx4="http://schemas.microsoft.com/office/drawing/2016/5/10/chartex" xmlns:cx5="http://schemas.microsoft.com/office/drawing/2016/5/11/chartex" xmlns:cx6="http://schemas.microsoft.com/office/drawing/2016/5/12/chartex" xmlns:cx7="http://schemas.microsoft.com/office/drawing/2016/5/13/chartex" xmlns:cx8="http://schemas.microsoft.com/office/drawing/2016/5/14/chartex" xmlns:mc="http://schemas.openxmlformats.org/markup-compatibility/2006" xmlns:o="urn:schemas-microsoft-com:office:office" xmlns:r="http://schemas.openxmlformats.org/officeDocument/2006/relationships" xmlns:m="http://schemas.openxmlformats.org/officeDocument/2006/math" xmlns:v="urn:schemas-microsoft-com:vml" xmlns:wp14="http://schemas.microsoft.com/office/word/2010/wordprocessingDrawing" xmlns:wp="http://schemas.openxmlformats.org/drawingml/2006/wordprocessingDrawing" xmlns:w10="urn:schemas-microsoft-com:office:word" xmlns:w="http://schemas.openxmlformats.org/wordprocessingml/2006/main" xmlns:w14="http://schemas.microsoft.com/office/word/2010/wordml" xmlns:w15="http://schemas.microsoft.com/office/word/2012/wordml" xmlns:w16se="http://schemas.microsoft.com/office/word/2015/wordml/symex" xmlns:wpg="http://schemas.microsoft.com/office/word/2010/wordprocessingGroup" xmlns:wpi="http://schemas.microsoft.com/office/word/2010/wordprocessingInk" xmlns:wne="http://schemas.microsoft.com/office/word/2006/wordml" xmlns:wps="http://schemas.microsoft.com/office/word/2010/wordprocessingShape" mc:Ignorable="w14 w15 w16se wp14">
+<w:footnotes xmlns:wpc="http://schemas.microsoft.com/office/word/2010/wordprocessingCanvas" xmlns:mc="http://schemas.openxmlformats.org/markup-compatibility/2006" xmlns:o="urn:schemas-microsoft-com:office:office" xmlns:r="http://schemas.openxmlformats.org/officeDocument/2006/relationships" xmlns:m="http://schemas.openxmlformats.org/officeDocument/2006/math" xmlns:v="urn:schemas-microsoft-com:vml" xmlns:wp14="http://schemas.microsoft.com/office/word/2010/wordprocessingDrawing" xmlns:wp="http://schemas.openxmlformats.org/drawingml/2006/wordprocessingDrawing" xmlns:w10="urn:schemas-microsoft-com:office:word" xmlns:w="http://schemas.openxmlformats.org/wordprocessingml/2006/main" xmlns:w14="http://schemas.microsoft.com/office/word/2010/wordml" xmlns:w15="http://schemas.microsoft.com/office/word/2012/wordml" xmlns:wpg="http://schemas.microsoft.com/office/word/2010/wordprocessingGroup" xmlns:wpi="http://schemas.microsoft.com/office/word/2010/wordprocessingInk" xmlns:wne="http://schemas.microsoft.com/office/word/2006/wordml" xmlns:wps="http://schemas.microsoft.com/office/word/2010/wordprocessingShape" mc:Ignorable="w14 w15 wp14">
   <w:footnote w:type="separator" w:id="-1">
     <w:p>
       <w:pPr>
@@ -4552,10 +4853,10 @@
 </file>
 
 <file path=word/header1.xml><?xml version="1.0" encoding="utf-8"?>
-<w:hdr xmlns:wpc="http://schemas.microsoft.com/office/word/2010/wordprocessingCanvas" xmlns:cx="http://schemas.microsoft.com/office/drawing/2014/chartex" xmlns:cx1="http://schemas.microsoft.com/office/drawing/2015/9/8/chartex" xmlns:cx2="http://schemas.microsoft.com/office/drawing/2015/10/21/chartex" xmlns:cx3="http://schemas.microsoft.com/office/drawing/2016/5/9/chartex" xmlns:cx4="http://schemas.microsoft.com/office/drawing/2016/5/10/chartex" xmlns:cx5="http://schemas.microsoft.com/office/drawing/2016/5/11/chartex" xmlns:cx6="http://schemas.microsoft.com/office/drawing/2016/5/12/chartex" xmlns:cx7="http://schemas.microsoft.com/office/drawing/2016/5/13/chartex" xmlns:cx8="http://schemas.microsoft.com/office/drawing/2016/5/14/chartex" xmlns:mc="http://schemas.openxmlformats.org/markup-compatibility/2006" xmlns:o="urn:schemas-microsoft-com:office:office" xmlns:r="http://schemas.openxmlformats.org/officeDocument/2006/relationships" xmlns:m="http://schemas.openxmlformats.org/officeDocument/2006/math" xmlns:v="urn:schemas-microsoft-com:vml" xmlns:wp14="http://schemas.microsoft.com/office/word/2010/wordprocessingDrawing" xmlns:wp="http://schemas.openxmlformats.org/drawingml/2006/wordprocessingDrawing" xmlns:w10="urn:schemas-microsoft-com:office:word" xmlns:w="http://schemas.openxmlformats.org/wordprocessingml/2006/main" xmlns:w14="http://schemas.microsoft.com/office/word/2010/wordml" xmlns:w15="http://schemas.microsoft.com/office/word/2012/wordml" xmlns:w16se="http://schemas.microsoft.com/office/word/2015/wordml/symex" xmlns:wpg="http://schemas.microsoft.com/office/word/2010/wordprocessingGroup" xmlns:wpi="http://schemas.microsoft.com/office/word/2010/wordprocessingInk" xmlns:wne="http://schemas.microsoft.com/office/word/2006/wordml" xmlns:wps="http://schemas.microsoft.com/office/word/2010/wordprocessingShape" mc:Ignorable="w14 w15 w16se wp14">
+<w:hdr xmlns:wpc="http://schemas.microsoft.com/office/word/2010/wordprocessingCanvas" xmlns:mc="http://schemas.openxmlformats.org/markup-compatibility/2006" xmlns:o="urn:schemas-microsoft-com:office:office" xmlns:r="http://schemas.openxmlformats.org/officeDocument/2006/relationships" xmlns:m="http://schemas.openxmlformats.org/officeDocument/2006/math" xmlns:v="urn:schemas-microsoft-com:vml" xmlns:wp14="http://schemas.microsoft.com/office/word/2010/wordprocessingDrawing" xmlns:wp="http://schemas.openxmlformats.org/drawingml/2006/wordprocessingDrawing" xmlns:w10="urn:schemas-microsoft-com:office:word" xmlns:w="http://schemas.openxmlformats.org/wordprocessingml/2006/main" xmlns:w14="http://schemas.microsoft.com/office/word/2010/wordml" xmlns:w15="http://schemas.microsoft.com/office/word/2012/wordml" xmlns:wpg="http://schemas.microsoft.com/office/word/2010/wordprocessingGroup" xmlns:wpi="http://schemas.microsoft.com/office/word/2010/wordprocessingInk" xmlns:wne="http://schemas.microsoft.com/office/word/2006/wordml" xmlns:wps="http://schemas.microsoft.com/office/word/2010/wordprocessingShape" mc:Ignorable="w14 w15 wp14">
   <w:p>
     <w:pPr>
-      <w:pStyle w:val="Header"/>
+      <w:pStyle w:val="Koptekst"/>
       <w:ind w:firstLine="708"/>
       <w:rPr>
         <w:rFonts w:ascii="Times New Roman" w:hAnsi="Times New Roman" w:cs="Times New Roman"/>
@@ -4567,8 +4868,8 @@
 </file>
 
 <file path=word/numbering.xml><?xml version="1.0" encoding="utf-8"?>
-<w:numbering xmlns:wpc="http://schemas.microsoft.com/office/word/2010/wordprocessingCanvas" xmlns:cx="http://schemas.microsoft.com/office/drawing/2014/chartex" xmlns:cx1="http://schemas.microsoft.com/office/drawing/2015/9/8/chartex" xmlns:cx2="http://schemas.microsoft.com/office/drawing/2015/10/21/chartex" xmlns:cx3="http://schemas.microsoft.com/office/drawing/2016/5/9/chartex" xmlns:cx4="http://schemas.microsoft.com/office/drawing/2016/5/10/chartex" xmlns:cx5="http://schemas.microsoft.com/office/drawing/2016/5/11/chartex" xmlns:cx6="http://schemas.microsoft.com/office/drawing/2016/5/12/chartex" xmlns:cx7="http://schemas.microsoft.com/office/drawing/2016/5/13/chartex" xmlns:cx8="http://schemas.microsoft.com/office/drawing/2016/5/14/chartex" xmlns:mc="http://schemas.openxmlformats.org/markup-compatibility/2006" xmlns:o="urn:schemas-microsoft-com:office:office" xmlns:r="http://schemas.openxmlformats.org/officeDocument/2006/relationships" xmlns:m="http://schemas.openxmlformats.org/officeDocument/2006/math" xmlns:v="urn:schemas-microsoft-com:vml" xmlns:wp14="http://schemas.microsoft.com/office/word/2010/wordprocessingDrawing" xmlns:wp="http://schemas.openxmlformats.org/drawingml/2006/wordprocessingDrawing" xmlns:w10="urn:schemas-microsoft-com:office:word" xmlns:w="http://schemas.openxmlformats.org/wordprocessingml/2006/main" xmlns:w14="http://schemas.microsoft.com/office/word/2010/wordml" xmlns:w15="http://schemas.microsoft.com/office/word/2012/wordml" xmlns:w16se="http://schemas.microsoft.com/office/word/2015/wordml/symex" xmlns:wpg="http://schemas.microsoft.com/office/word/2010/wordprocessingGroup" xmlns:wpi="http://schemas.microsoft.com/office/word/2010/wordprocessingInk" xmlns:wne="http://schemas.microsoft.com/office/word/2006/wordml" xmlns:wps="http://schemas.microsoft.com/office/word/2010/wordprocessingShape" mc:Ignorable="w14 w15 w16se wp14">
-  <w:abstractNum w:abstractNumId="0" w15:restartNumberingAfterBreak="0">
+<w:numbering xmlns:wpc="http://schemas.microsoft.com/office/word/2010/wordprocessingCanvas" xmlns:mc="http://schemas.openxmlformats.org/markup-compatibility/2006" xmlns:o="urn:schemas-microsoft-com:office:office" xmlns:r="http://schemas.openxmlformats.org/officeDocument/2006/relationships" xmlns:m="http://schemas.openxmlformats.org/officeDocument/2006/math" xmlns:v="urn:schemas-microsoft-com:vml" xmlns:wp14="http://schemas.microsoft.com/office/word/2010/wordprocessingDrawing" xmlns:wp="http://schemas.openxmlformats.org/drawingml/2006/wordprocessingDrawing" xmlns:w10="urn:schemas-microsoft-com:office:word" xmlns:w="http://schemas.openxmlformats.org/wordprocessingml/2006/main" xmlns:w14="http://schemas.microsoft.com/office/word/2010/wordml" xmlns:w15="http://schemas.microsoft.com/office/word/2012/wordml" xmlns:wpg="http://schemas.microsoft.com/office/word/2010/wordprocessingGroup" xmlns:wpi="http://schemas.microsoft.com/office/word/2010/wordprocessingInk" xmlns:wne="http://schemas.microsoft.com/office/word/2006/wordml" xmlns:wps="http://schemas.microsoft.com/office/word/2010/wordprocessingShape" mc:Ignorable="w14 w15 wp14">
+  <w:abstractNum w:abstractNumId="0">
     <w:nsid w:val="038C37A9"/>
     <w:multiLevelType w:val="hybridMultilevel"/>
     <w:tmpl w:val="376693B4"/>
@@ -4680,7 +4981,7 @@
       </w:rPr>
     </w:lvl>
   </w:abstractNum>
-  <w:abstractNum w:abstractNumId="1" w15:restartNumberingAfterBreak="0">
+  <w:abstractNum w:abstractNumId="1">
     <w:nsid w:val="0C1C3735"/>
     <w:multiLevelType w:val="hybridMultilevel"/>
     <w:tmpl w:val="65583B64"/>
@@ -4793,7 +5094,7 @@
       </w:rPr>
     </w:lvl>
   </w:abstractNum>
-  <w:abstractNum w:abstractNumId="2" w15:restartNumberingAfterBreak="0">
+  <w:abstractNum w:abstractNumId="2">
     <w:nsid w:val="0D1477AC"/>
     <w:multiLevelType w:val="hybridMultilevel"/>
     <w:tmpl w:val="9F40E382"/>
@@ -4881,7 +5182,7 @@
       </w:pPr>
     </w:lvl>
   </w:abstractNum>
-  <w:abstractNum w:abstractNumId="3" w15:restartNumberingAfterBreak="0">
+  <w:abstractNum w:abstractNumId="3">
     <w:nsid w:val="1A9204AF"/>
     <w:multiLevelType w:val="hybridMultilevel"/>
     <w:tmpl w:val="A17C7F5A"/>
@@ -4969,7 +5270,7 @@
       </w:pPr>
     </w:lvl>
   </w:abstractNum>
-  <w:abstractNum w:abstractNumId="4" w15:restartNumberingAfterBreak="0">
+  <w:abstractNum w:abstractNumId="4">
     <w:nsid w:val="24772D6D"/>
     <w:multiLevelType w:val="hybridMultilevel"/>
     <w:tmpl w:val="E6784F42"/>
@@ -5082,7 +5383,7 @@
       </w:rPr>
     </w:lvl>
   </w:abstractNum>
-  <w:abstractNum w:abstractNumId="5" w15:restartNumberingAfterBreak="0">
+  <w:abstractNum w:abstractNumId="5">
     <w:nsid w:val="28F63125"/>
     <w:multiLevelType w:val="hybridMultilevel"/>
     <w:tmpl w:val="3D8CA4C0"/>
@@ -5168,7 +5469,7 @@
       </w:pPr>
     </w:lvl>
   </w:abstractNum>
-  <w:abstractNum w:abstractNumId="6" w15:restartNumberingAfterBreak="0">
+  <w:abstractNum w:abstractNumId="6">
     <w:nsid w:val="46AB61C6"/>
     <w:multiLevelType w:val="hybridMultilevel"/>
     <w:tmpl w:val="E92CE4D0"/>
@@ -5256,7 +5557,7 @@
       </w:pPr>
     </w:lvl>
   </w:abstractNum>
-  <w:abstractNum w:abstractNumId="7" w15:restartNumberingAfterBreak="0">
+  <w:abstractNum w:abstractNumId="7">
     <w:nsid w:val="497A1A15"/>
     <w:multiLevelType w:val="hybridMultilevel"/>
     <w:tmpl w:val="BBF67938"/>
@@ -5369,7 +5670,7 @@
       </w:rPr>
     </w:lvl>
   </w:abstractNum>
-  <w:abstractNum w:abstractNumId="8" w15:restartNumberingAfterBreak="0">
+  <w:abstractNum w:abstractNumId="8">
     <w:nsid w:val="57A10D33"/>
     <w:multiLevelType w:val="hybridMultilevel"/>
     <w:tmpl w:val="FA7C2746"/>
@@ -5455,7 +5756,7 @@
       </w:pPr>
     </w:lvl>
   </w:abstractNum>
-  <w:abstractNum w:abstractNumId="9" w15:restartNumberingAfterBreak="0">
+  <w:abstractNum w:abstractNumId="9">
     <w:nsid w:val="66517D4F"/>
     <w:multiLevelType w:val="hybridMultilevel"/>
     <w:tmpl w:val="FF5897BA"/>
@@ -5544,7 +5845,7 @@
       </w:pPr>
     </w:lvl>
   </w:abstractNum>
-  <w:abstractNum w:abstractNumId="10" w15:restartNumberingAfterBreak="0">
+  <w:abstractNum w:abstractNumId="10">
     <w:nsid w:val="6BBB35C5"/>
     <w:multiLevelType w:val="hybridMultilevel"/>
     <w:tmpl w:val="5C9E9962"/>
@@ -5658,7 +5959,7 @@
       </w:rPr>
     </w:lvl>
   </w:abstractNum>
-  <w:abstractNum w:abstractNumId="11" w15:restartNumberingAfterBreak="0">
+  <w:abstractNum w:abstractNumId="11">
     <w:nsid w:val="6DF81490"/>
     <w:multiLevelType w:val="hybridMultilevel"/>
     <w:tmpl w:val="6776A5E0"/>
@@ -5746,7 +6047,7 @@
       </w:pPr>
     </w:lvl>
   </w:abstractNum>
-  <w:abstractNum w:abstractNumId="12" w15:restartNumberingAfterBreak="0">
+  <w:abstractNum w:abstractNumId="12">
     <w:nsid w:val="6E092B1E"/>
     <w:multiLevelType w:val="hybridMultilevel"/>
     <w:tmpl w:val="CF903C68"/>
@@ -5832,7 +6133,7 @@
       </w:pPr>
     </w:lvl>
   </w:abstractNum>
-  <w:abstractNum w:abstractNumId="13" w15:restartNumberingAfterBreak="0">
+  <w:abstractNum w:abstractNumId="13">
     <w:nsid w:val="6FF859ED"/>
     <w:multiLevelType w:val="hybridMultilevel"/>
     <w:tmpl w:val="70C48A24"/>
@@ -5964,7 +6265,7 @@
 </file>
 
 <file path=word/styles.xml><?xml version="1.0" encoding="utf-8"?>
-<w:styles xmlns:mc="http://schemas.openxmlformats.org/markup-compatibility/2006" xmlns:r="http://schemas.openxmlformats.org/officeDocument/2006/relationships" xmlns:w="http://schemas.openxmlformats.org/wordprocessingml/2006/main" xmlns:w14="http://schemas.microsoft.com/office/word/2010/wordml" xmlns:w15="http://schemas.microsoft.com/office/word/2012/wordml" xmlns:w16se="http://schemas.microsoft.com/office/word/2015/wordml/symex" mc:Ignorable="w14 w15 w16se">
+<w:styles xmlns:mc="http://schemas.openxmlformats.org/markup-compatibility/2006" xmlns:r="http://schemas.openxmlformats.org/officeDocument/2006/relationships" xmlns:w="http://schemas.openxmlformats.org/wordprocessingml/2006/main" xmlns:w14="http://schemas.microsoft.com/office/word/2010/wordml" xmlns:w15="http://schemas.microsoft.com/office/word/2012/wordml" mc:Ignorable="w14 w15">
   <w:docDefaults>
     <w:rPrDefault>
       <w:rPr>
@@ -5980,7 +6281,7 @@
       </w:pPr>
     </w:pPrDefault>
   </w:docDefaults>
-  <w:latentStyles w:defLockedState="0" w:defUIPriority="99" w:defSemiHidden="0" w:defUnhideWhenUsed="0" w:defQFormat="0" w:count="374">
+  <w:latentStyles w:defLockedState="0" w:defUIPriority="99" w:defSemiHidden="0" w:defUnhideWhenUsed="0" w:defQFormat="0" w:count="371">
     <w:lsdException w:name="Normal" w:uiPriority="0" w:qFormat="1"/>
     <w:lsdException w:name="heading 1" w:uiPriority="9" w:qFormat="1"/>
     <w:lsdException w:name="heading 2" w:semiHidden="1" w:uiPriority="9" w:unhideWhenUsed="1" w:qFormat="1"/>
@@ -6352,19 +6653,16 @@
     <w:lsdException w:name="List Table 5 Dark Accent 6" w:uiPriority="50"/>
     <w:lsdException w:name="List Table 6 Colorful Accent 6" w:uiPriority="51"/>
     <w:lsdException w:name="List Table 7 Colorful Accent 6" w:uiPriority="52"/>
-    <w:lsdException w:name="Mention" w:semiHidden="1" w:unhideWhenUsed="1"/>
-    <w:lsdException w:name="Smart Hyperlink" w:semiHidden="1" w:unhideWhenUsed="1"/>
-    <w:lsdException w:name="Hashtag" w:semiHidden="1" w:unhideWhenUsed="1"/>
   </w:latentStyles>
-  <w:style w:type="paragraph" w:default="1" w:styleId="Normal">
+  <w:style w:type="paragraph" w:default="1" w:styleId="Standaard">
     <w:name w:val="Normal"/>
     <w:qFormat/>
   </w:style>
-  <w:style w:type="paragraph" w:styleId="Heading1">
+  <w:style w:type="paragraph" w:styleId="Kop1">
     <w:name w:val="heading 1"/>
-    <w:basedOn w:val="Normal"/>
-    <w:next w:val="Normal"/>
-    <w:link w:val="Heading1Char"/>
+    <w:basedOn w:val="Standaard"/>
+    <w:next w:val="Standaard"/>
+    <w:link w:val="Kop1Char"/>
     <w:uiPriority w:val="9"/>
     <w:qFormat/>
     <w:rsid w:val="00386488"/>
@@ -6381,11 +6679,11 @@
       <w:szCs w:val="32"/>
     </w:rPr>
   </w:style>
-  <w:style w:type="paragraph" w:styleId="Heading2">
+  <w:style w:type="paragraph" w:styleId="Kop2">
     <w:name w:val="heading 2"/>
-    <w:basedOn w:val="Normal"/>
-    <w:next w:val="Normal"/>
-    <w:link w:val="Heading2Char"/>
+    <w:basedOn w:val="Standaard"/>
+    <w:next w:val="Standaard"/>
+    <w:link w:val="Kop2Char"/>
     <w:uiPriority w:val="9"/>
     <w:unhideWhenUsed/>
     <w:qFormat/>
@@ -6403,13 +6701,13 @@
       <w:szCs w:val="26"/>
     </w:rPr>
   </w:style>
-  <w:style w:type="character" w:default="1" w:styleId="DefaultParagraphFont">
+  <w:style w:type="character" w:default="1" w:styleId="Standaardalinea-lettertype">
     <w:name w:val="Default Paragraph Font"/>
     <w:uiPriority w:val="1"/>
     <w:semiHidden/>
     <w:unhideWhenUsed/>
   </w:style>
-  <w:style w:type="table" w:default="1" w:styleId="TableNormal">
+  <w:style w:type="table" w:default="1" w:styleId="Standaardtabel">
     <w:name w:val="Normal Table"/>
     <w:uiPriority w:val="99"/>
     <w:semiHidden/>
@@ -6424,16 +6722,16 @@
       </w:tblCellMar>
     </w:tblPr>
   </w:style>
-  <w:style w:type="numbering" w:default="1" w:styleId="NoList">
+  <w:style w:type="numbering" w:default="1" w:styleId="Geenlijst">
     <w:name w:val="No List"/>
     <w:uiPriority w:val="99"/>
     <w:semiHidden/>
     <w:unhideWhenUsed/>
   </w:style>
-  <w:style w:type="paragraph" w:styleId="Header">
+  <w:style w:type="paragraph" w:styleId="Koptekst">
     <w:name w:val="header"/>
-    <w:basedOn w:val="Normal"/>
-    <w:link w:val="HeaderChar"/>
+    <w:basedOn w:val="Standaard"/>
+    <w:link w:val="KoptekstChar"/>
     <w:uiPriority w:val="99"/>
     <w:unhideWhenUsed/>
     <w:rsid w:val="00470A3E"/>
@@ -6445,17 +6743,17 @@
       <w:spacing w:after="0" w:line="240" w:lineRule="auto"/>
     </w:pPr>
   </w:style>
-  <w:style w:type="character" w:customStyle="1" w:styleId="HeaderChar">
-    <w:name w:val="Header Char"/>
-    <w:basedOn w:val="DefaultParagraphFont"/>
-    <w:link w:val="Header"/>
+  <w:style w:type="character" w:customStyle="1" w:styleId="KoptekstChar">
+    <w:name w:val="Koptekst Char"/>
+    <w:basedOn w:val="Standaardalinea-lettertype"/>
+    <w:link w:val="Koptekst"/>
     <w:uiPriority w:val="99"/>
     <w:rsid w:val="00470A3E"/>
   </w:style>
-  <w:style w:type="paragraph" w:styleId="Footer">
+  <w:style w:type="paragraph" w:styleId="Voettekst">
     <w:name w:val="footer"/>
-    <w:basedOn w:val="Normal"/>
-    <w:link w:val="FooterChar"/>
+    <w:basedOn w:val="Standaard"/>
+    <w:link w:val="VoettekstChar"/>
     <w:uiPriority w:val="99"/>
     <w:unhideWhenUsed/>
     <w:rsid w:val="00470A3E"/>
@@ -6467,16 +6765,16 @@
       <w:spacing w:after="0" w:line="240" w:lineRule="auto"/>
     </w:pPr>
   </w:style>
-  <w:style w:type="character" w:customStyle="1" w:styleId="FooterChar">
-    <w:name w:val="Footer Char"/>
-    <w:basedOn w:val="DefaultParagraphFont"/>
-    <w:link w:val="Footer"/>
+  <w:style w:type="character" w:customStyle="1" w:styleId="VoettekstChar">
+    <w:name w:val="Voettekst Char"/>
+    <w:basedOn w:val="Standaardalinea-lettertype"/>
+    <w:link w:val="Voettekst"/>
     <w:uiPriority w:val="99"/>
     <w:rsid w:val="00470A3E"/>
   </w:style>
-  <w:style w:type="paragraph" w:styleId="ListParagraph">
+  <w:style w:type="paragraph" w:styleId="Lijstalinea">
     <w:name w:val="List Paragraph"/>
-    <w:basedOn w:val="Normal"/>
+    <w:basedOn w:val="Standaard"/>
     <w:uiPriority w:val="34"/>
     <w:qFormat/>
     <w:rsid w:val="00C05839"/>
@@ -6485,10 +6783,10 @@
       <w:contextualSpacing/>
     </w:pPr>
   </w:style>
-  <w:style w:type="character" w:customStyle="1" w:styleId="Heading1Char">
-    <w:name w:val="Heading 1 Char"/>
-    <w:basedOn w:val="DefaultParagraphFont"/>
-    <w:link w:val="Heading1"/>
+  <w:style w:type="character" w:customStyle="1" w:styleId="Kop1Char">
+    <w:name w:val="Kop 1 Char"/>
+    <w:basedOn w:val="Standaardalinea-lettertype"/>
+    <w:link w:val="Kop1"/>
     <w:uiPriority w:val="9"/>
     <w:rsid w:val="00386488"/>
     <w:rPr>
@@ -6498,10 +6796,10 @@
       <w:szCs w:val="32"/>
     </w:rPr>
   </w:style>
-  <w:style w:type="character" w:customStyle="1" w:styleId="Heading2Char">
-    <w:name w:val="Heading 2 Char"/>
-    <w:basedOn w:val="DefaultParagraphFont"/>
-    <w:link w:val="Heading2"/>
+  <w:style w:type="character" w:customStyle="1" w:styleId="Kop2Char">
+    <w:name w:val="Kop 2 Char"/>
+    <w:basedOn w:val="Standaardalinea-lettertype"/>
+    <w:link w:val="Kop2"/>
     <w:uiPriority w:val="9"/>
     <w:rsid w:val="0031007A"/>
     <w:rPr>
@@ -6511,15 +6809,16 @@
       <w:szCs w:val="26"/>
     </w:rPr>
   </w:style>
-  <w:style w:type="table" w:styleId="TableGrid">
+  <w:style w:type="table" w:styleId="Tabelraster">
     <w:name w:val="Table Grid"/>
-    <w:basedOn w:val="TableNormal"/>
+    <w:basedOn w:val="Standaardtabel"/>
     <w:uiPriority w:val="39"/>
     <w:rsid w:val="00402D10"/>
     <w:pPr>
       <w:spacing w:after="0" w:line="240" w:lineRule="auto"/>
     </w:pPr>
     <w:tblPr>
+      <w:tblInd w:w="0" w:type="dxa"/>
       <w:tblBorders>
         <w:top w:val="single" w:sz="4" w:space="0" w:color="auto"/>
         <w:left w:val="single" w:sz="4" w:space="0" w:color="auto"/>
@@ -6528,11 +6827,17 @@
         <w:insideH w:val="single" w:sz="4" w:space="0" w:color="auto"/>
         <w:insideV w:val="single" w:sz="4" w:space="0" w:color="auto"/>
       </w:tblBorders>
+      <w:tblCellMar>
+        <w:top w:w="0" w:type="dxa"/>
+        <w:left w:w="108" w:type="dxa"/>
+        <w:bottom w:w="0" w:type="dxa"/>
+        <w:right w:w="108" w:type="dxa"/>
+      </w:tblCellMar>
     </w:tblPr>
   </w:style>
-  <w:style w:type="character" w:styleId="PlaceholderText">
+  <w:style w:type="character" w:styleId="Tekstvantijdelijkeaanduiding">
     <w:name w:val="Placeholder Text"/>
-    <w:basedOn w:val="DefaultParagraphFont"/>
+    <w:basedOn w:val="Standaardalinea-lettertype"/>
     <w:uiPriority w:val="99"/>
     <w:semiHidden/>
     <w:rsid w:val="00402D10"/>

</xml_diff>